<commit_message>
Update template to have a "Published Date" field.
</commit_message>
<xml_diff>
--- a/templates/TR-1-2020 S & C Documents and Formating.docx
+++ b/templates/TR-1-2020 S & C Documents and Formating.docx
@@ -1679,6 +1679,84 @@
     </w:p>
     <w:p>
       <w:pPr>
+        <w:pStyle w:val="Heading2"/>
+      </w:pPr>
+      <w:r>
+        <w:t>Modifying the Document Date Property</w:t>
+      </w:r>
+    </w:p>
+    <w:p>
+      <w:r>
+        <w:t>The Document date can be found in the upper right corner of the first page header. It is also found on the lower right hand corner footer on every page. The standard document property field of “Publish Date” is used, and is designed for manual update.</w:t>
+      </w:r>
+    </w:p>
+    <w:p>
+      <w:r>
+        <w:t>The “Published Date” field can be updated by clicking on any of the date fields in the document and choosing a new date from the pop up calendar. Changing any one of the document date fields should result in all of the document date fields being changed.</w:t>
+      </w:r>
+    </w:p>
+    <w:p>
+      <w:r>
+        <w:t>The date shall be manually updated to the current date at the following times:</w:t>
+      </w:r>
+    </w:p>
+    <w:p>
+      <w:pPr>
+        <w:pStyle w:val="ListParagraph"/>
+        <w:numPr>
+          <w:ilvl w:val="0"/>
+          <w:numId w:val="22"/>
+        </w:numPr>
+      </w:pPr>
+      <w:r>
+        <w:t>When sending the document out for a formal review. Reviewers shall note the date of the document under review when providing their feedback.</w:t>
+      </w:r>
+    </w:p>
+    <w:p>
+      <w:pPr>
+        <w:pStyle w:val="ListParagraph"/>
+        <w:numPr>
+          <w:ilvl w:val="0"/>
+          <w:numId w:val="22"/>
+        </w:numPr>
+      </w:pPr>
+      <w:r>
+        <w:t xml:space="preserve">Prior to sending the document out for final voting approval </w:t>
+      </w:r>
+      <w:r>
+        <w:rPr>
+          <w:u w:val="single"/>
+        </w:rPr>
+        <w:t>if, and only if</w:t>
+      </w:r>
+      <w:r>
+        <w:t>, changes have been made since the last formal review.</w:t>
+      </w:r>
+    </w:p>
+    <w:p>
+      <w:r>
+        <w:t>The date may optionally be manually updated to the current date at the following times:</w:t>
+      </w:r>
+    </w:p>
+    <w:p>
+      <w:pPr>
+        <w:pStyle w:val="ListParagraph"/>
+        <w:numPr>
+          <w:ilvl w:val="0"/>
+          <w:numId w:val="23"/>
+        </w:numPr>
+      </w:pPr>
+      <w:r>
+        <w:t>Whenever the document is edited.</w:t>
+      </w:r>
+    </w:p>
+    <w:p>
+      <w:r>
+        <w:t>The date shall not be updated after voting approval. The only change to the document after voting approval and before publishing shall be to remove the “Draft” suffix to the “Title” document property.</w:t>
+      </w:r>
+    </w:p>
+    <w:p>
+      <w:pPr>
         <w:pStyle w:val="Heading1"/>
       </w:pPr>
       <w:r>
@@ -1840,9 +1918,24 @@
     </w:p>
     <w:p>
       <w:pPr>
+        <w:spacing w:after="0"/>
+        <w:rPr>
+          <w:rFonts w:ascii="Arial" w:hAnsi="Arial"/>
+          <w:b/>
+          <w:sz w:val="28"/>
+          <w:szCs w:val="28"/>
+        </w:rPr>
+      </w:pPr>
+      <w:r>
+        <w:br w:type="page"/>
+      </w:r>
+    </w:p>
+    <w:p>
+      <w:pPr>
         <w:pStyle w:val="Heading2"/>
       </w:pPr>
       <w:r>
+        <w:lastRenderedPageBreak/>
         <w:t>Recommended Practice Content</w:t>
       </w:r>
     </w:p>
@@ -1964,7 +2057,7 @@
           </w:tcPr>
           <w:p>
             <w:r>
-              <w:t>Aug 24</w:t>
+              <w:t>Sep 9</w:t>
             </w:r>
             <w:bookmarkStart w:id="2" w:name="_GoBack"/>
             <w:bookmarkEnd w:id="2"/>
@@ -1994,10 +2087,10 @@
     <w:p>
       <w:pPr>
         <w:sectPr>
-          <w:footerReference w:type="even" r:id="rId9"/>
-          <w:footerReference w:type="default" r:id="rId10"/>
-          <w:headerReference w:type="first" r:id="rId11"/>
-          <w:footerReference w:type="first" r:id="rId12"/>
+          <w:footerReference w:type="even" r:id="rId10"/>
+          <w:footerReference w:type="default" r:id="rId11"/>
+          <w:headerReference w:type="first" r:id="rId12"/>
+          <w:footerReference w:type="first" r:id="rId13"/>
           <w:pgSz w:w="12240" w:h="15840" w:code="1"/>
           <w:pgMar w:top="864" w:right="1440" w:bottom="864" w:left="1152" w:header="288" w:footer="648" w:gutter="0"/>
           <w:lnNumType w:countBy="10" w:restart="continuous"/>
@@ -2021,7 +2114,7 @@
           <w:szCs w:val="26"/>
         </w:rPr>
         <w:sectPr>
-          <w:headerReference w:type="default" r:id="rId13"/>
+          <w:headerReference w:type="default" r:id="rId14"/>
           <w:pgSz w:w="12240" w:h="15840" w:code="1"/>
           <w:pgMar w:top="864" w:right="1440" w:bottom="864" w:left="1152" w:header="288" w:footer="648" w:gutter="0"/>
           <w:cols w:space="144"/>
@@ -2253,151 +2346,7 @@
           <w:sz w:val="17"/>
           <w:szCs w:val="17"/>
         </w:rPr>
-        <w:t>IN NO EVENT SHALL NMRA BE LIABLE FOR ANY DIRECT, INDIRECT, INCIDENTAL, SPECIAL, EXEMPLARY, OR CONSEQUENTIAL DAMAGES (INCLUDING, BUT NOT LIMITED TO:</w:t>
-      </w:r>
-      <w:r>
-        <w:rPr>
-          <w:rFonts w:ascii="Arial Narrow" w:hAnsi="Arial Narrow" w:cs="TimesNewRomanPSMT"/>
-          <w:sz w:val="17"/>
-          <w:szCs w:val="17"/>
-        </w:rPr>
-        <w:t xml:space="preserve"> </w:t>
-      </w:r>
-      <w:r>
-        <w:rPr>
-          <w:rFonts w:ascii="Arial Narrow" w:hAnsi="Arial Narrow" w:cs="TimesNewRomanPSMT"/>
-          <w:sz w:val="17"/>
-          <w:szCs w:val="17"/>
-        </w:rPr>
-        <w:t>THE NEED TO PROCURE SUBSTITUTE GOODS OR SERVICES; LOSS</w:t>
-      </w:r>
-      <w:r>
-        <w:rPr>
-          <w:rFonts w:ascii="Arial Narrow" w:hAnsi="Arial Narrow" w:cs="TimesNewRomanPSMT"/>
-          <w:sz w:val="17"/>
-          <w:szCs w:val="17"/>
-        </w:rPr>
-        <w:t xml:space="preserve"> </w:t>
-      </w:r>
-      <w:r>
-        <w:rPr>
-          <w:rFonts w:ascii="Arial Narrow" w:hAnsi="Arial Narrow" w:cs="TimesNewRomanPSMT"/>
-          <w:sz w:val="17"/>
-          <w:szCs w:val="17"/>
-        </w:rPr>
-        <w:t>OF USE, DATA, OR PROFITS; OR BUSINESS INTERRUPTION)</w:t>
-      </w:r>
-      <w:r>
-        <w:rPr>
-          <w:rFonts w:ascii="Arial Narrow" w:hAnsi="Arial Narrow" w:cs="TimesNewRomanPSMT"/>
-          <w:sz w:val="17"/>
-          <w:szCs w:val="17"/>
-        </w:rPr>
-        <w:t xml:space="preserve"> </w:t>
-      </w:r>
-      <w:r>
-        <w:rPr>
-          <w:rFonts w:ascii="Arial Narrow" w:hAnsi="Arial Narrow" w:cs="TimesNewRomanPSMT"/>
-          <w:sz w:val="17"/>
-          <w:szCs w:val="17"/>
-        </w:rPr>
-        <w:t>HOWEVER CAUSED AND ON ANY THEORY OF LIABILITY,</w:t>
-      </w:r>
-      <w:r>
-        <w:rPr>
-          <w:rFonts w:ascii="Arial Narrow" w:hAnsi="Arial Narrow" w:cs="TimesNewRomanPSMT"/>
-          <w:sz w:val="17"/>
-          <w:szCs w:val="17"/>
-        </w:rPr>
-        <w:t xml:space="preserve"> </w:t>
-      </w:r>
-      <w:r>
-        <w:rPr>
-          <w:rFonts w:ascii="Arial Narrow" w:hAnsi="Arial Narrow" w:cs="TimesNewRomanPSMT"/>
-          <w:sz w:val="17"/>
-          <w:szCs w:val="17"/>
-        </w:rPr>
-        <w:t>WHETHER IN CONTRACT, STRICT LIABILITY, OR TORT</w:t>
-      </w:r>
-      <w:r>
-        <w:rPr>
-          <w:rFonts w:ascii="Arial Narrow" w:hAnsi="Arial Narrow" w:cs="TimesNewRomanPSMT"/>
-          <w:sz w:val="17"/>
-          <w:szCs w:val="17"/>
-        </w:rPr>
-        <w:t xml:space="preserve"> </w:t>
-      </w:r>
-      <w:r>
-        <w:rPr>
-          <w:rFonts w:ascii="Arial Narrow" w:hAnsi="Arial Narrow" w:cs="TimesNewRomanPSMT"/>
-          <w:sz w:val="17"/>
-          <w:szCs w:val="17"/>
-        </w:rPr>
-        <w:t>(INCLUDING NEGLIGENCE OR OTHERWISE) ARISING IN ANY WAY</w:t>
-      </w:r>
-      <w:r>
-        <w:rPr>
-          <w:rFonts w:ascii="Arial Narrow" w:hAnsi="Arial Narrow" w:cs="TimesNewRomanPSMT"/>
-          <w:sz w:val="17"/>
-          <w:szCs w:val="17"/>
-        </w:rPr>
-        <w:t xml:space="preserve"> </w:t>
-      </w:r>
-      <w:r>
-        <w:rPr>
-          <w:rFonts w:ascii="Arial Narrow" w:hAnsi="Arial Narrow" w:cs="TimesNewRomanPSMT"/>
-          <w:sz w:val="17"/>
-          <w:szCs w:val="17"/>
-        </w:rPr>
-        <w:t>OUT OF THE PUBLICATION, USE OF, OR RELIANCE UPON ANY</w:t>
-      </w:r>
-      <w:r>
-        <w:rPr>
-          <w:rFonts w:ascii="Arial Narrow" w:hAnsi="Arial Narrow" w:cs="TimesNewRomanPSMT"/>
-          <w:sz w:val="17"/>
-          <w:szCs w:val="17"/>
-        </w:rPr>
-        <w:t xml:space="preserve"> </w:t>
-      </w:r>
-      <w:r>
-        <w:rPr>
-          <w:rFonts w:ascii="Arial Narrow" w:hAnsi="Arial Narrow" w:cs="TimesNewRomanPSMT"/>
-          <w:sz w:val="17"/>
-          <w:szCs w:val="17"/>
-        </w:rPr>
-        <w:t>STANDARD OR RECOMMENDED PRACTICE, EVEN IF ADVISED OF</w:t>
-      </w:r>
-      <w:r>
-        <w:rPr>
-          <w:rFonts w:ascii="Arial Narrow" w:hAnsi="Arial Narrow" w:cs="TimesNewRomanPSMT"/>
-          <w:sz w:val="17"/>
-          <w:szCs w:val="17"/>
-        </w:rPr>
-        <w:t xml:space="preserve"> </w:t>
-      </w:r>
-      <w:r>
-        <w:rPr>
-          <w:rFonts w:ascii="Arial Narrow" w:hAnsi="Arial Narrow" w:cs="TimesNewRomanPSMT"/>
-          <w:sz w:val="17"/>
-          <w:szCs w:val="17"/>
-        </w:rPr>
-        <w:t>THE POSSIBILITY OF SUCH DAMAGE AND REGARDLESS OF</w:t>
-      </w:r>
-      <w:r>
-        <w:rPr>
-          <w:rFonts w:ascii="Arial Narrow" w:hAnsi="Arial Narrow" w:cs="TimesNewRomanPSMT"/>
-          <w:sz w:val="17"/>
-          <w:szCs w:val="17"/>
-        </w:rPr>
-        <w:t xml:space="preserve"> </w:t>
-      </w:r>
-      <w:r>
-        <w:rPr>
-          <w:rFonts w:ascii="Arial Narrow" w:hAnsi="Arial Narrow" w:cs="TimesNewRomanPSMT"/>
-          <w:sz w:val="17"/>
-          <w:szCs w:val="17"/>
-        </w:rPr>
-        <w:t>WHETHER SUCH DAMAGE WAS FORESEEABLE.</w:t>
+        <w:t>IN NO EVENT SHALL NMRA BE LIABLE FOR ANY DIRECT, INDIRECT, INCIDENTAL, SPECIAL, EXEMPLARY, OR CONSEQUENTIAL DAMAGES (INCLUDING, BUT NOT LIMITED TO: THE NEED TO PROCURE SUBSTITUTE GOODS OR SERVICES; LOSS OF USE, DATA, OR PROFITS; OR BUSINESS INTERRUPTION) HOWEVER CAUSED AND ON ANY THEORY OF LIABILITY, WHETHER IN CONTRACT, STRICT LIABILITY, OR TORT (INCLUDING NEGLIGENCE OR OTHERWISE) ARISING IN ANY WAY OUT OF THE PUBLICATION, USE OF, OR RELIANCE UPON ANY STANDARD OR RECOMMENDED PRACTICE, EVEN IF ADVISED OF THE POSSIBILITY OF SUCH DAMAGE AND REGARDLESS OF WHETHER SUCH DAMAGE WAS FORESEEABLE.</w:t>
       </w:r>
     </w:p>
     <w:p>
@@ -2467,55 +2416,7 @@
           <w:sz w:val="17"/>
           <w:szCs w:val="17"/>
         </w:rPr>
-        <w:t>NMRA’s development of NMRA Standards documents involves the review</w:t>
-      </w:r>
-      <w:r>
-        <w:rPr>
-          <w:rFonts w:ascii="Arial Narrow" w:hAnsi="Arial Narrow" w:cs="TimesNewRomanPSMT"/>
-          <w:sz w:val="17"/>
-          <w:szCs w:val="17"/>
-        </w:rPr>
-        <w:t xml:space="preserve"> </w:t>
-      </w:r>
-      <w:r>
-        <w:rPr>
-          <w:rFonts w:ascii="Arial Narrow" w:hAnsi="Arial Narrow" w:cs="TimesNewRomanPSMT"/>
-          <w:sz w:val="17"/>
-          <w:szCs w:val="17"/>
-        </w:rPr>
-        <w:t>of documents in English only. In the event that an NMRA Standards</w:t>
-      </w:r>
-      <w:r>
-        <w:rPr>
-          <w:rFonts w:ascii="Arial Narrow" w:hAnsi="Arial Narrow" w:cs="TimesNewRomanPSMT"/>
-          <w:sz w:val="17"/>
-          <w:szCs w:val="17"/>
-        </w:rPr>
-        <w:t xml:space="preserve"> </w:t>
-      </w:r>
-      <w:r>
-        <w:rPr>
-          <w:rFonts w:ascii="Arial Narrow" w:hAnsi="Arial Narrow" w:cs="TimesNewRomanPSMT"/>
-          <w:sz w:val="17"/>
-          <w:szCs w:val="17"/>
-        </w:rPr>
-        <w:t>document is translated, only the English version published by NMRA is the</w:t>
-      </w:r>
-      <w:r>
-        <w:rPr>
-          <w:rFonts w:ascii="Arial Narrow" w:hAnsi="Arial Narrow" w:cs="TimesNewRomanPSMT"/>
-          <w:sz w:val="17"/>
-          <w:szCs w:val="17"/>
-        </w:rPr>
-        <w:t xml:space="preserve"> </w:t>
-      </w:r>
-      <w:r>
-        <w:rPr>
-          <w:rFonts w:ascii="Arial Narrow" w:hAnsi="Arial Narrow" w:cs="TimesNewRomanPSMT"/>
-          <w:sz w:val="17"/>
-          <w:szCs w:val="17"/>
-        </w:rPr>
-        <w:t>approved NMRA Standards document.</w:t>
+        <w:t>NMRA’s development of NMRA Standards documents involves the review of documents in English only. In the event that an NMRA Standards document is translated, only the English version published by NMRA is the approved NMRA Standards document.</w:t>
       </w:r>
     </w:p>
     <w:p>
@@ -2561,87 +2462,7 @@
           <w:sz w:val="17"/>
           <w:szCs w:val="17"/>
         </w:rPr>
-        <w:t>A statement, written or oral, that is not processed in accordance with NMRA</w:t>
-      </w:r>
-      <w:r>
-        <w:rPr>
-          <w:rFonts w:ascii="Arial Narrow" w:hAnsi="Arial Narrow" w:cs="TimesNewRomanPSMT"/>
-          <w:sz w:val="17"/>
-          <w:szCs w:val="17"/>
-        </w:rPr>
-        <w:t xml:space="preserve"> </w:t>
-      </w:r>
-      <w:r>
-        <w:rPr>
-          <w:rFonts w:ascii="Arial Narrow" w:hAnsi="Arial Narrow" w:cs="TimesNewRomanPSMT"/>
-          <w:sz w:val="17"/>
-          <w:szCs w:val="17"/>
-        </w:rPr>
-        <w:t>policies for distribution of NMRA communications, or approved by the</w:t>
-      </w:r>
-      <w:r>
-        <w:rPr>
-          <w:rFonts w:ascii="Arial Narrow" w:hAnsi="Arial Narrow" w:cs="TimesNewRomanPSMT"/>
-          <w:sz w:val="17"/>
-          <w:szCs w:val="17"/>
-        </w:rPr>
-        <w:t xml:space="preserve"> </w:t>
-      </w:r>
-      <w:r>
-        <w:rPr>
-          <w:rFonts w:ascii="Arial Narrow" w:hAnsi="Arial Narrow" w:cs="TimesNewRomanPSMT"/>
-          <w:sz w:val="17"/>
-          <w:szCs w:val="17"/>
-        </w:rPr>
-        <w:t>Board of Directors, an officer or committee chairperson, shall not be</w:t>
-      </w:r>
-      <w:r>
-        <w:rPr>
-          <w:rFonts w:ascii="Arial Narrow" w:hAnsi="Arial Narrow" w:cs="TimesNewRomanPSMT"/>
-          <w:sz w:val="17"/>
-          <w:szCs w:val="17"/>
-        </w:rPr>
-        <w:t xml:space="preserve"> </w:t>
-      </w:r>
-      <w:r>
-        <w:rPr>
-          <w:rFonts w:ascii="Arial Narrow" w:hAnsi="Arial Narrow" w:cs="TimesNewRomanPSMT"/>
-          <w:sz w:val="17"/>
-          <w:szCs w:val="17"/>
-        </w:rPr>
-        <w:t>considered or inferred to be the official position of NMRA or any of its</w:t>
-      </w:r>
-      <w:r>
-        <w:rPr>
-          <w:rFonts w:ascii="Arial Narrow" w:hAnsi="Arial Narrow" w:cs="TimesNewRomanPSMT"/>
-          <w:sz w:val="17"/>
-          <w:szCs w:val="17"/>
-        </w:rPr>
-        <w:t xml:space="preserve"> </w:t>
-      </w:r>
-      <w:r>
-        <w:rPr>
-          <w:rFonts w:ascii="Arial Narrow" w:hAnsi="Arial Narrow" w:cs="TimesNewRomanPSMT"/>
-          <w:sz w:val="17"/>
-          <w:szCs w:val="17"/>
-        </w:rPr>
-        <w:t>committees and shall not be considered to be, nor be relied upon as, a formal</w:t>
-      </w:r>
-      <w:r>
-        <w:rPr>
-          <w:rFonts w:ascii="Arial Narrow" w:hAnsi="Arial Narrow" w:cs="TimesNewRomanPSMT"/>
-          <w:sz w:val="17"/>
-          <w:szCs w:val="17"/>
-        </w:rPr>
-        <w:t xml:space="preserve"> </w:t>
-      </w:r>
-      <w:r>
-        <w:rPr>
-          <w:rFonts w:ascii="Arial Narrow" w:hAnsi="Arial Narrow" w:cs="TimesNewRomanPSMT"/>
-          <w:sz w:val="17"/>
-          <w:szCs w:val="17"/>
-        </w:rPr>
-        <w:t>position of NMRA.</w:t>
+        <w:t>A statement, written or oral, that is not processed in accordance with NMRA policies for distribution of NMRA communications, or approved by the Board of Directors, an officer or committee chairperson, shall not be considered or inferred to be the official position of NMRA or any of its committees and shall not be considered to be, nor be relied upon as, a formal position of NMRA.</w:t>
       </w:r>
     </w:p>
     <w:p>
@@ -2689,23 +2510,7 @@
           <w:sz w:val="17"/>
           <w:szCs w:val="17"/>
         </w:rPr>
-        <w:t>Comments for revision of NMRA Standards documents are welcome from</w:t>
-      </w:r>
-      <w:r>
-        <w:rPr>
-          <w:rFonts w:ascii="Arial Narrow" w:hAnsi="Arial Narrow" w:cs="TimesNewRomanPSMT"/>
-          <w:sz w:val="17"/>
-          <w:szCs w:val="17"/>
-        </w:rPr>
-        <w:t xml:space="preserve"> </w:t>
-      </w:r>
-      <w:r>
-        <w:rPr>
-          <w:rFonts w:ascii="Arial Narrow" w:hAnsi="Arial Narrow" w:cs="TimesNewRomanPSMT"/>
-          <w:sz w:val="17"/>
-          <w:szCs w:val="17"/>
-        </w:rPr>
-        <w:t xml:space="preserve">any interested party, regardless of membership. However, </w:t>
+        <w:t xml:space="preserve">Comments for revision of NMRA Standards documents are welcome from any interested party, regardless of membership. However, </w:t>
       </w:r>
       <w:r>
         <w:rPr>
@@ -2715,47 +2520,7 @@
           <w:sz w:val="17"/>
           <w:szCs w:val="17"/>
         </w:rPr>
-        <w:t>NMRA does not</w:t>
-      </w:r>
-      <w:r>
-        <w:rPr>
-          <w:rFonts w:ascii="Arial Narrow" w:hAnsi="Arial Narrow" w:cs="TimesNewRomanPS-BoldMT"/>
-          <w:b/>
-          <w:bCs/>
-          <w:sz w:val="17"/>
-          <w:szCs w:val="17"/>
-        </w:rPr>
-        <w:t xml:space="preserve"> </w:t>
-      </w:r>
-      <w:r>
-        <w:rPr>
-          <w:rFonts w:ascii="Arial Narrow" w:hAnsi="Arial Narrow" w:cs="TimesNewRomanPS-BoldMT"/>
-          <w:b/>
-          <w:bCs/>
-          <w:sz w:val="17"/>
-          <w:szCs w:val="17"/>
-        </w:rPr>
-        <w:t>provide interpretations, consulting information, or advice pertaining to</w:t>
-      </w:r>
-      <w:r>
-        <w:rPr>
-          <w:rFonts w:ascii="Arial Narrow" w:hAnsi="Arial Narrow" w:cs="TimesNewRomanPS-BoldMT"/>
-          <w:b/>
-          <w:bCs/>
-          <w:sz w:val="17"/>
-          <w:szCs w:val="17"/>
-        </w:rPr>
-        <w:t xml:space="preserve"> </w:t>
-      </w:r>
-      <w:r>
-        <w:rPr>
-          <w:rFonts w:ascii="Arial Narrow" w:hAnsi="Arial Narrow" w:cs="TimesNewRomanPS-BoldMT"/>
-          <w:b/>
-          <w:bCs/>
-          <w:sz w:val="17"/>
-          <w:szCs w:val="17"/>
-        </w:rPr>
-        <w:t>NMRA Standards documents.</w:t>
+        <w:t>NMRA does not provide interpretations, consulting information, or advice pertaining to NMRA Standards documents.</w:t>
       </w:r>
     </w:p>
     <w:p>
@@ -2776,167 +2541,7 @@
           <w:sz w:val="17"/>
           <w:szCs w:val="17"/>
         </w:rPr>
-        <w:t>Suggestions for changes in documents should be in the form of a proposed</w:t>
-      </w:r>
-      <w:r>
-        <w:rPr>
-          <w:rFonts w:ascii="Arial Narrow" w:hAnsi="Arial Narrow" w:cs="TimesNewRomanPSMT"/>
-          <w:sz w:val="17"/>
-          <w:szCs w:val="17"/>
-        </w:rPr>
-        <w:t xml:space="preserve"> </w:t>
-      </w:r>
-      <w:r>
-        <w:rPr>
-          <w:rFonts w:ascii="Arial Narrow" w:hAnsi="Arial Narrow" w:cs="TimesNewRomanPSMT"/>
-          <w:sz w:val="17"/>
-          <w:szCs w:val="17"/>
-        </w:rPr>
-        <w:t>change of text, together with appropriate supporting comments. Since</w:t>
-      </w:r>
-      <w:r>
-        <w:rPr>
-          <w:rFonts w:ascii="Arial Narrow" w:hAnsi="Arial Narrow" w:cs="TimesNewRomanPSMT"/>
-          <w:sz w:val="17"/>
-          <w:szCs w:val="17"/>
-        </w:rPr>
-        <w:t xml:space="preserve"> </w:t>
-      </w:r>
-      <w:r>
-        <w:rPr>
-          <w:rFonts w:ascii="Arial Narrow" w:hAnsi="Arial Narrow" w:cs="TimesNewRomanPSMT"/>
-          <w:sz w:val="17"/>
-          <w:szCs w:val="17"/>
-        </w:rPr>
-        <w:t>NMRA standards represent a consensus of concerned interests, it is</w:t>
-      </w:r>
-      <w:r>
-        <w:rPr>
-          <w:rFonts w:ascii="Arial Narrow" w:hAnsi="Arial Narrow" w:cs="TimesNewRomanPSMT"/>
-          <w:sz w:val="17"/>
-          <w:szCs w:val="17"/>
-        </w:rPr>
-        <w:t xml:space="preserve"> </w:t>
-      </w:r>
-      <w:r>
-        <w:rPr>
-          <w:rFonts w:ascii="Arial Narrow" w:hAnsi="Arial Narrow" w:cs="TimesNewRomanPSMT"/>
-          <w:sz w:val="17"/>
-          <w:szCs w:val="17"/>
-        </w:rPr>
-        <w:t>important that any responses to comments and questions also receive the</w:t>
-      </w:r>
-      <w:r>
-        <w:rPr>
-          <w:rFonts w:ascii="Arial Narrow" w:hAnsi="Arial Narrow" w:cs="TimesNewRomanPSMT"/>
-          <w:sz w:val="17"/>
-          <w:szCs w:val="17"/>
-        </w:rPr>
-        <w:t xml:space="preserve"> </w:t>
-      </w:r>
-      <w:r>
-        <w:rPr>
-          <w:rFonts w:ascii="Arial Narrow" w:hAnsi="Arial Narrow" w:cs="TimesNewRomanPSMT"/>
-          <w:sz w:val="17"/>
-          <w:szCs w:val="17"/>
-        </w:rPr>
-        <w:t>concurrence of a balance of interests. For this reason, NMRA, its</w:t>
-      </w:r>
-      <w:r>
-        <w:rPr>
-          <w:rFonts w:ascii="Arial Narrow" w:hAnsi="Arial Narrow" w:cs="TimesNewRomanPSMT"/>
-          <w:sz w:val="17"/>
-          <w:szCs w:val="17"/>
-        </w:rPr>
-        <w:t xml:space="preserve"> </w:t>
-      </w:r>
-      <w:r>
-        <w:rPr>
-          <w:rFonts w:ascii="Arial Narrow" w:hAnsi="Arial Narrow" w:cs="TimesNewRomanPSMT"/>
-          <w:sz w:val="17"/>
-          <w:szCs w:val="17"/>
-        </w:rPr>
-        <w:t>departments, Working Groups or committees cannot provide an instant</w:t>
-      </w:r>
-      <w:r>
-        <w:rPr>
-          <w:rFonts w:ascii="Arial Narrow" w:hAnsi="Arial Narrow" w:cs="TimesNewRomanPSMT"/>
-          <w:sz w:val="17"/>
-          <w:szCs w:val="17"/>
-        </w:rPr>
-        <w:t xml:space="preserve"> </w:t>
-      </w:r>
-      <w:r>
-        <w:rPr>
-          <w:rFonts w:ascii="Arial Narrow" w:hAnsi="Arial Narrow" w:cs="TimesNewRomanPSMT"/>
-          <w:sz w:val="17"/>
-          <w:szCs w:val="17"/>
-        </w:rPr>
-        <w:t>response to comments, or questions except in those cases where the matter</w:t>
-      </w:r>
-      <w:r>
-        <w:rPr>
-          <w:rFonts w:ascii="Arial Narrow" w:hAnsi="Arial Narrow" w:cs="TimesNewRomanPSMT"/>
-          <w:sz w:val="17"/>
-          <w:szCs w:val="17"/>
-        </w:rPr>
-        <w:t xml:space="preserve"> </w:t>
-      </w:r>
-      <w:r>
-        <w:rPr>
-          <w:rFonts w:ascii="Arial Narrow" w:hAnsi="Arial Narrow" w:cs="TimesNewRomanPSMT"/>
-          <w:sz w:val="17"/>
-          <w:szCs w:val="17"/>
-        </w:rPr>
-        <w:t>has previously been addressed. For the same reason, NMRA does not</w:t>
-      </w:r>
-      <w:r>
-        <w:rPr>
-          <w:rFonts w:ascii="Arial Narrow" w:hAnsi="Arial Narrow" w:cs="TimesNewRomanPSMT"/>
-          <w:sz w:val="17"/>
-          <w:szCs w:val="17"/>
-        </w:rPr>
-        <w:t xml:space="preserve"> </w:t>
-      </w:r>
-      <w:r>
-        <w:rPr>
-          <w:rFonts w:ascii="Arial Narrow" w:hAnsi="Arial Narrow" w:cs="TimesNewRomanPSMT"/>
-          <w:sz w:val="17"/>
-          <w:szCs w:val="17"/>
-        </w:rPr>
-        <w:t>respond to interpretation requests. Any person who would like to participate</w:t>
-      </w:r>
-      <w:r>
-        <w:rPr>
-          <w:rFonts w:ascii="Arial Narrow" w:hAnsi="Arial Narrow" w:cs="TimesNewRomanPSMT"/>
-          <w:sz w:val="17"/>
-          <w:szCs w:val="17"/>
-        </w:rPr>
-        <w:t xml:space="preserve"> </w:t>
-      </w:r>
-      <w:r>
-        <w:rPr>
-          <w:rFonts w:ascii="Arial Narrow" w:hAnsi="Arial Narrow" w:cs="TimesNewRomanPSMT"/>
-          <w:sz w:val="17"/>
-          <w:szCs w:val="17"/>
-        </w:rPr>
-        <w:t>in evaluating comments or in revisions to NMRA Standards documents may</w:t>
-      </w:r>
-      <w:r>
-        <w:rPr>
-          <w:rFonts w:ascii="Arial Narrow" w:hAnsi="Arial Narrow" w:cs="TimesNewRomanPSMT"/>
-          <w:sz w:val="17"/>
-          <w:szCs w:val="17"/>
-        </w:rPr>
-        <w:t xml:space="preserve"> </w:t>
-      </w:r>
-      <w:r>
-        <w:rPr>
-          <w:rFonts w:ascii="Arial Narrow" w:hAnsi="Arial Narrow" w:cs="TimesNewRomanPSMT"/>
-          <w:sz w:val="17"/>
-          <w:szCs w:val="17"/>
-        </w:rPr>
-        <w:t>request participation in the relevant NMRA working group.</w:t>
+        <w:t>Suggestions for changes in documents should be in the form of a proposed change of text, together with appropriate supporting comments. Since NMRA standards represent a consensus of concerned interests, it is important that any responses to comments and questions also receive the concurrence of a balance of interests. For this reason, NMRA, its departments, Working Groups or committees cannot provide an instant response to comments, or questions except in those cases where the matter has previously been addressed. For the same reason, NMRA does not respond to interpretation requests. Any person who would like to participate in evaluating comments or in revisions to NMRA Standards documents may request participation in the relevant NMRA working group.</w:t>
       </w:r>
     </w:p>
     <w:p>
@@ -2982,119 +2587,7 @@
           <w:sz w:val="17"/>
           <w:szCs w:val="17"/>
         </w:rPr>
-        <w:t>Users of NMRA Standards documents should consult all applicable laws and</w:t>
-      </w:r>
-      <w:r>
-        <w:rPr>
-          <w:rFonts w:ascii="Arial Narrow" w:hAnsi="Arial Narrow" w:cs="TimesNewRomanPSMT"/>
-          <w:sz w:val="17"/>
-          <w:szCs w:val="17"/>
-        </w:rPr>
-        <w:t xml:space="preserve"> </w:t>
-      </w:r>
-      <w:r>
-        <w:rPr>
-          <w:rFonts w:ascii="Arial Narrow" w:hAnsi="Arial Narrow" w:cs="TimesNewRomanPSMT"/>
-          <w:sz w:val="17"/>
-          <w:szCs w:val="17"/>
-        </w:rPr>
-        <w:t>regulations. Compliance with the provisions of any NMRA Standards</w:t>
-      </w:r>
-      <w:r>
-        <w:rPr>
-          <w:rFonts w:ascii="Arial Narrow" w:hAnsi="Arial Narrow" w:cs="TimesNewRomanPSMT"/>
-          <w:sz w:val="17"/>
-          <w:szCs w:val="17"/>
-        </w:rPr>
-        <w:t xml:space="preserve"> </w:t>
-      </w:r>
-      <w:r>
-        <w:rPr>
-          <w:rFonts w:ascii="Arial Narrow" w:hAnsi="Arial Narrow" w:cs="TimesNewRomanPSMT"/>
-          <w:sz w:val="17"/>
-          <w:szCs w:val="17"/>
-        </w:rPr>
-        <w:t>document does not constitute compliance to any applicable regulatory</w:t>
-      </w:r>
-      <w:r>
-        <w:rPr>
-          <w:rFonts w:ascii="Arial Narrow" w:hAnsi="Arial Narrow" w:cs="TimesNewRomanPSMT"/>
-          <w:sz w:val="17"/>
-          <w:szCs w:val="17"/>
-        </w:rPr>
-        <w:t xml:space="preserve"> </w:t>
-      </w:r>
-      <w:r>
-        <w:rPr>
-          <w:rFonts w:ascii="Arial Narrow" w:hAnsi="Arial Narrow" w:cs="TimesNewRomanPSMT"/>
-          <w:sz w:val="17"/>
-          <w:szCs w:val="17"/>
-        </w:rPr>
-        <w:t>requirements. Implementers of the standard are responsible for observing or</w:t>
-      </w:r>
-      <w:r>
-        <w:rPr>
-          <w:rFonts w:ascii="Arial Narrow" w:hAnsi="Arial Narrow" w:cs="TimesNewRomanPSMT"/>
-          <w:sz w:val="17"/>
-          <w:szCs w:val="17"/>
-        </w:rPr>
-        <w:t xml:space="preserve"> </w:t>
-      </w:r>
-      <w:r>
-        <w:rPr>
-          <w:rFonts w:ascii="Arial Narrow" w:hAnsi="Arial Narrow" w:cs="TimesNewRomanPSMT"/>
-          <w:sz w:val="17"/>
-          <w:szCs w:val="17"/>
-        </w:rPr>
-        <w:t>referring to the applicable regulatory requirements. NMRA does not, by the</w:t>
-      </w:r>
-      <w:r>
-        <w:rPr>
-          <w:rFonts w:ascii="Arial Narrow" w:hAnsi="Arial Narrow" w:cs="TimesNewRomanPSMT"/>
-          <w:sz w:val="17"/>
-          <w:szCs w:val="17"/>
-        </w:rPr>
-        <w:t xml:space="preserve"> </w:t>
-      </w:r>
-      <w:r>
-        <w:rPr>
-          <w:rFonts w:ascii="Arial Narrow" w:hAnsi="Arial Narrow" w:cs="TimesNewRomanPSMT"/>
-          <w:sz w:val="17"/>
-          <w:szCs w:val="17"/>
-        </w:rPr>
-        <w:t>publication of NMRA Standards documents, intend to urge action that is not</w:t>
-      </w:r>
-      <w:r>
-        <w:rPr>
-          <w:rFonts w:ascii="Arial Narrow" w:hAnsi="Arial Narrow" w:cs="TimesNewRomanPSMT"/>
-          <w:sz w:val="17"/>
-          <w:szCs w:val="17"/>
-        </w:rPr>
-        <w:t xml:space="preserve"> </w:t>
-      </w:r>
-      <w:r>
-        <w:rPr>
-          <w:rFonts w:ascii="Arial Narrow" w:hAnsi="Arial Narrow" w:cs="TimesNewRomanPSMT"/>
-          <w:sz w:val="17"/>
-          <w:szCs w:val="17"/>
-        </w:rPr>
-        <w:t>in compliance with applicable laws, and NMRA Standards documents may</w:t>
-      </w:r>
-      <w:r>
-        <w:rPr>
-          <w:rFonts w:ascii="Arial Narrow" w:hAnsi="Arial Narrow" w:cs="TimesNewRomanPSMT"/>
-          <w:sz w:val="17"/>
-          <w:szCs w:val="17"/>
-        </w:rPr>
-        <w:t xml:space="preserve"> </w:t>
-      </w:r>
-      <w:r>
-        <w:rPr>
-          <w:rFonts w:ascii="Arial Narrow" w:hAnsi="Arial Narrow" w:cs="TimesNewRomanPSMT"/>
-          <w:sz w:val="17"/>
-          <w:szCs w:val="17"/>
-        </w:rPr>
-        <w:t>not be construed as doing so.</w:t>
+        <w:t>Users of NMRA Standards documents should consult all applicable laws and regulations. Compliance with the provisions of any NMRA Standards document does not constitute compliance to any applicable regulatory requirements. Implementers of the standard are responsible for observing or referring to the applicable regulatory requirements. NMRA does not, by the publication of NMRA Standards documents, intend to urge action that is not in compliance with applicable laws, and NMRA Standards documents may not be construed as doing so.</w:t>
       </w:r>
     </w:p>
     <w:p>
@@ -3140,151 +2633,7 @@
           <w:sz w:val="17"/>
           <w:szCs w:val="17"/>
         </w:rPr>
-        <w:t>NMRA Standards documents are copyrighted by NMRA under US and</w:t>
-      </w:r>
-      <w:r>
-        <w:rPr>
-          <w:rFonts w:ascii="Arial Narrow" w:hAnsi="Arial Narrow" w:cs="TimesNewRomanPSMT"/>
-          <w:sz w:val="17"/>
-          <w:szCs w:val="17"/>
-        </w:rPr>
-        <w:t xml:space="preserve"> </w:t>
-      </w:r>
-      <w:r>
-        <w:rPr>
-          <w:rFonts w:ascii="Arial Narrow" w:hAnsi="Arial Narrow" w:cs="TimesNewRomanPSMT"/>
-          <w:sz w:val="17"/>
-          <w:szCs w:val="17"/>
-        </w:rPr>
-        <w:t>international copyright laws. They are made available by NMRA and are</w:t>
-      </w:r>
-      <w:r>
-        <w:rPr>
-          <w:rFonts w:ascii="Arial Narrow" w:hAnsi="Arial Narrow" w:cs="TimesNewRomanPSMT"/>
-          <w:sz w:val="17"/>
-          <w:szCs w:val="17"/>
-        </w:rPr>
-        <w:t xml:space="preserve"> </w:t>
-      </w:r>
-      <w:r>
-        <w:rPr>
-          <w:rFonts w:ascii="Arial Narrow" w:hAnsi="Arial Narrow" w:cs="TimesNewRomanPSMT"/>
-          <w:sz w:val="17"/>
-          <w:szCs w:val="17"/>
-        </w:rPr>
-        <w:t>adopted for a wide variety of both public and private uses. These include</w:t>
-      </w:r>
-      <w:r>
-        <w:rPr>
-          <w:rFonts w:ascii="Arial Narrow" w:hAnsi="Arial Narrow" w:cs="TimesNewRomanPSMT"/>
-          <w:sz w:val="17"/>
-          <w:szCs w:val="17"/>
-        </w:rPr>
-        <w:t xml:space="preserve"> </w:t>
-      </w:r>
-      <w:r>
-        <w:rPr>
-          <w:rFonts w:ascii="Arial Narrow" w:hAnsi="Arial Narrow" w:cs="TimesNewRomanPSMT"/>
-          <w:sz w:val="17"/>
-          <w:szCs w:val="17"/>
-        </w:rPr>
-        <w:t>both use, by reference, in laws and regulations, and use in private self</w:t>
-      </w:r>
-      <w:r>
-        <w:rPr>
-          <w:rFonts w:ascii="Arial Narrow" w:hAnsi="Arial Narrow" w:cs="TimesNewRomanPSMT"/>
-          <w:sz w:val="17"/>
-          <w:szCs w:val="17"/>
-        </w:rPr>
-        <w:t>-</w:t>
-      </w:r>
-      <w:r>
-        <w:rPr>
-          <w:rFonts w:ascii="Arial Narrow" w:hAnsi="Arial Narrow" w:cs="TimesNewRomanPSMT"/>
-          <w:sz w:val="17"/>
-          <w:szCs w:val="17"/>
-        </w:rPr>
-        <w:t>regulation,</w:t>
-      </w:r>
-      <w:r>
-        <w:rPr>
-          <w:rFonts w:ascii="Arial Narrow" w:hAnsi="Arial Narrow" w:cs="TimesNewRomanPSMT"/>
-          <w:sz w:val="17"/>
-          <w:szCs w:val="17"/>
-        </w:rPr>
-        <w:t xml:space="preserve"> </w:t>
-      </w:r>
-      <w:r>
-        <w:rPr>
-          <w:rFonts w:ascii="Arial Narrow" w:hAnsi="Arial Narrow" w:cs="TimesNewRomanPSMT"/>
-          <w:sz w:val="17"/>
-          <w:szCs w:val="17"/>
-        </w:rPr>
-        <w:t>standardization, and the promotion of modeling, structural and</w:t>
-      </w:r>
-      <w:r>
-        <w:rPr>
-          <w:rFonts w:ascii="Arial Narrow" w:hAnsi="Arial Narrow" w:cs="TimesNewRomanPSMT"/>
-          <w:sz w:val="17"/>
-          <w:szCs w:val="17"/>
-        </w:rPr>
-        <w:t xml:space="preserve"> </w:t>
-      </w:r>
-      <w:r>
-        <w:rPr>
-          <w:rFonts w:ascii="Arial Narrow" w:hAnsi="Arial Narrow" w:cs="TimesNewRomanPSMT"/>
-          <w:sz w:val="17"/>
-          <w:szCs w:val="17"/>
-        </w:rPr>
-        <w:t>engineering practices and methods. By making NMRA Standards documents</w:t>
-      </w:r>
-      <w:r>
-        <w:rPr>
-          <w:rFonts w:ascii="Arial Narrow" w:hAnsi="Arial Narrow" w:cs="TimesNewRomanPSMT"/>
-          <w:sz w:val="17"/>
-          <w:szCs w:val="17"/>
-        </w:rPr>
-        <w:t xml:space="preserve"> </w:t>
-      </w:r>
-      <w:r>
-        <w:rPr>
-          <w:rFonts w:ascii="Arial Narrow" w:hAnsi="Arial Narrow" w:cs="TimesNewRomanPSMT"/>
-          <w:sz w:val="17"/>
-          <w:szCs w:val="17"/>
-        </w:rPr>
-        <w:t>available for use and adoption by public authorities and private users,</w:t>
-      </w:r>
-      <w:r>
-        <w:rPr>
-          <w:rFonts w:ascii="Arial Narrow" w:hAnsi="Arial Narrow" w:cs="TimesNewRomanPSMT"/>
-          <w:sz w:val="17"/>
-          <w:szCs w:val="17"/>
-        </w:rPr>
-        <w:t xml:space="preserve"> </w:t>
-      </w:r>
-      <w:r>
-        <w:rPr>
-          <w:rFonts w:ascii="Arial Narrow" w:hAnsi="Arial Narrow" w:cs="TimesNewRomanPSMT"/>
-          <w:sz w:val="17"/>
-          <w:szCs w:val="17"/>
-        </w:rPr>
-        <w:t>NMRA does not waive any rights in copyright to the NMRA Standards</w:t>
-      </w:r>
-      <w:r>
-        <w:rPr>
-          <w:rFonts w:ascii="Arial Narrow" w:hAnsi="Arial Narrow" w:cs="TimesNewRomanPSMT"/>
-          <w:sz w:val="17"/>
-          <w:szCs w:val="17"/>
-        </w:rPr>
-        <w:t xml:space="preserve"> </w:t>
-      </w:r>
-      <w:r>
-        <w:rPr>
-          <w:rFonts w:ascii="Arial Narrow" w:hAnsi="Arial Narrow" w:cs="TimesNewRomanPSMT"/>
-          <w:sz w:val="17"/>
-          <w:szCs w:val="17"/>
-        </w:rPr>
-        <w:t>documents.</w:t>
+        <w:t>NMRA Standards documents are copyrighted by NMRA under US and international copyright laws. They are made available by NMRA and are adopted for a wide variety of both public and private uses. These include both use, by reference, in laws and regulations, and use in private self-regulation, standardization, and the promotion of modeling, structural and engineering practices and methods. By making NMRA Standards documents available for use and adoption by public authorities and private users, NMRA does not waive any rights in copyright to the NMRA Standards documents.</w:t>
       </w:r>
     </w:p>
     <w:p>
@@ -3319,17 +2668,10 @@
         <w:adjustRightInd w:val="0"/>
         <w:spacing w:after="80"/>
         <w:rPr>
-          <w:rFonts w:ascii="Arial Narrow" w:hAnsi="Arial Narrow" w:cs="TimesNewRomanPSMT"/>
+          <w:rFonts w:ascii="Arial Narrow" w:hAnsi="Arial Narrow"/>
           <w:sz w:val="17"/>
           <w:szCs w:val="17"/>
         </w:rPr>
-        <w:sectPr>
-          <w:type w:val="continuous"/>
-          <w:pgSz w:w="12240" w:h="15840" w:code="1"/>
-          <w:pgMar w:top="864" w:right="1440" w:bottom="864" w:left="1152" w:header="288" w:footer="648" w:gutter="0"/>
-          <w:cols w:num="2" w:space="144"/>
-          <w:docGrid w:linePitch="326"/>
-        </w:sectPr>
       </w:pPr>
       <w:r>
         <w:rPr>
@@ -3337,7 +2679,7 @@
           <w:sz w:val="17"/>
           <w:szCs w:val="17"/>
         </w:rPr>
-        <w:t>NMRA Standards documents do not guarantee or ensure safety, security,</w:t>
+        <w:t>NMRA Standards documents do not guarantee or ensure safety, security, health, or environmental protection, or ensure against interference with or from other systems, devices or networks. NMRA Standards documents development activities consider research and information presented to the standards development group in developing any safety recommendations. Other information about safety practices, changes in technology or technology implementation, or impact by peripheral systems also may be pertinent to safety considerations during implementation of the standard. Implementers and users of NMRA Standards documents are responsible for</w:t>
       </w:r>
       <w:r>
         <w:rPr>
@@ -3353,202 +2695,14 @@
           <w:sz w:val="17"/>
           <w:szCs w:val="17"/>
         </w:rPr>
-        <w:t>health, or environmental protection, or ensure against interference with or</w:t>
-      </w:r>
-      <w:r>
-        <w:rPr>
-          <w:rFonts w:ascii="Arial Narrow" w:hAnsi="Arial Narrow" w:cs="TimesNewRomanPSMT"/>
-          <w:sz w:val="17"/>
-          <w:szCs w:val="17"/>
-        </w:rPr>
-        <w:t xml:space="preserve"> </w:t>
-      </w:r>
-      <w:r>
-        <w:rPr>
-          <w:rFonts w:ascii="Arial Narrow" w:hAnsi="Arial Narrow" w:cs="TimesNewRomanPSMT"/>
-          <w:sz w:val="17"/>
-          <w:szCs w:val="17"/>
-        </w:rPr>
-        <w:t>from other systems, devices or networks. NMRA Standards documents</w:t>
-      </w:r>
-      <w:r>
-        <w:rPr>
-          <w:rFonts w:ascii="Arial Narrow" w:hAnsi="Arial Narrow" w:cs="TimesNewRomanPSMT"/>
-          <w:sz w:val="17"/>
-          <w:szCs w:val="17"/>
-        </w:rPr>
-        <w:t xml:space="preserve"> </w:t>
-      </w:r>
-      <w:r>
-        <w:rPr>
-          <w:rFonts w:ascii="Arial Narrow" w:hAnsi="Arial Narrow" w:cs="TimesNewRomanPSMT"/>
-          <w:sz w:val="17"/>
-          <w:szCs w:val="17"/>
-        </w:rPr>
-        <w:t>development activities consider research and information presented to the</w:t>
-      </w:r>
-      <w:r>
-        <w:rPr>
-          <w:rFonts w:ascii="Arial Narrow" w:hAnsi="Arial Narrow" w:cs="TimesNewRomanPSMT"/>
-          <w:sz w:val="17"/>
-          <w:szCs w:val="17"/>
-        </w:rPr>
-        <w:t xml:space="preserve"> </w:t>
-      </w:r>
-      <w:r>
-        <w:rPr>
-          <w:rFonts w:ascii="Arial Narrow" w:hAnsi="Arial Narrow" w:cs="TimesNewRomanPSMT"/>
-          <w:sz w:val="17"/>
-          <w:szCs w:val="17"/>
-        </w:rPr>
-        <w:t>standards development group in developing any safety recommendations.</w:t>
-      </w:r>
-      <w:r>
-        <w:rPr>
-          <w:rFonts w:ascii="Arial Narrow" w:hAnsi="Arial Narrow" w:cs="TimesNewRomanPSMT"/>
-          <w:sz w:val="17"/>
-          <w:szCs w:val="17"/>
-        </w:rPr>
-        <w:t xml:space="preserve"> </w:t>
-      </w:r>
-      <w:r>
-        <w:rPr>
-          <w:rFonts w:ascii="Arial Narrow" w:hAnsi="Arial Narrow" w:cs="TimesNewRomanPSMT"/>
-          <w:sz w:val="17"/>
-          <w:szCs w:val="17"/>
-        </w:rPr>
-        <w:t>Other information about safety p</w:t>
-      </w:r>
-      <w:r>
-        <w:rPr>
-          <w:rFonts w:ascii="Arial Narrow" w:hAnsi="Arial Narrow" w:cs="TimesNewRomanPSMT"/>
-          <w:sz w:val="17"/>
-          <w:szCs w:val="17"/>
-        </w:rPr>
-        <w:t xml:space="preserve">ractices, changes in technology </w:t>
-      </w:r>
-      <w:r>
-        <w:rPr>
-          <w:rFonts w:ascii="Arial Narrow" w:hAnsi="Arial Narrow" w:cs="TimesNewRomanPSMT"/>
-          <w:sz w:val="17"/>
-          <w:szCs w:val="17"/>
-        </w:rPr>
-        <w:t>or</w:t>
-      </w:r>
-      <w:r>
-        <w:rPr>
-          <w:rFonts w:ascii="Arial Narrow" w:hAnsi="Arial Narrow" w:cs="TimesNewRomanPSMT"/>
-          <w:sz w:val="17"/>
-          <w:szCs w:val="17"/>
-        </w:rPr>
-        <w:t xml:space="preserve"> </w:t>
-      </w:r>
-      <w:r>
-        <w:rPr>
-          <w:rFonts w:ascii="Arial Narrow" w:hAnsi="Arial Narrow" w:cs="TimesNewRomanPSMT"/>
-          <w:sz w:val="17"/>
-          <w:szCs w:val="17"/>
-        </w:rPr>
-        <w:t>technology implementation, or impact by peripheral systems also may be</w:t>
-      </w:r>
-      <w:r>
-        <w:rPr>
-          <w:rFonts w:ascii="Arial Narrow" w:hAnsi="Arial Narrow" w:cs="TimesNewRomanPSMT"/>
-          <w:sz w:val="17"/>
-          <w:szCs w:val="17"/>
-        </w:rPr>
-        <w:t xml:space="preserve"> </w:t>
-      </w:r>
-      <w:r>
-        <w:rPr>
-          <w:rFonts w:ascii="Arial Narrow" w:hAnsi="Arial Narrow" w:cs="TimesNewRomanPSMT"/>
-          <w:sz w:val="17"/>
-          <w:szCs w:val="17"/>
-        </w:rPr>
-        <w:t>pertinent to safety considerations during implementation of the standard.</w:t>
-      </w:r>
-      <w:r>
-        <w:rPr>
-          <w:rFonts w:ascii="Arial Narrow" w:hAnsi="Arial Narrow" w:cs="TimesNewRomanPSMT"/>
-          <w:sz w:val="17"/>
-          <w:szCs w:val="17"/>
-        </w:rPr>
-        <w:t xml:space="preserve"> </w:t>
-      </w:r>
-      <w:r>
-        <w:rPr>
-          <w:rFonts w:ascii="Arial Narrow" w:hAnsi="Arial Narrow" w:cs="TimesNewRomanPSMT"/>
-          <w:sz w:val="17"/>
-          <w:szCs w:val="17"/>
-        </w:rPr>
-        <w:t>Implementers and users of NMRA Standards documents are responsible for</w:t>
-      </w:r>
-      <w:r>
-        <w:rPr>
-          <w:rFonts w:ascii="Arial Narrow" w:hAnsi="Arial Narrow" w:cs="TimesNewRomanPSMT"/>
-          <w:sz w:val="17"/>
-          <w:szCs w:val="17"/>
-        </w:rPr>
-        <w:t xml:space="preserve"> </w:t>
-      </w:r>
-      <w:r>
-        <w:rPr>
-          <w:rFonts w:ascii="Arial Narrow" w:hAnsi="Arial Narrow" w:cs="TimesNewRomanPSMT"/>
-          <w:sz w:val="17"/>
-          <w:szCs w:val="17"/>
-        </w:rPr>
-        <w:t>determining and complying with all appropriate safety, security,</w:t>
-      </w:r>
-      <w:r>
-        <w:rPr>
-          <w:rFonts w:ascii="Arial Narrow" w:hAnsi="Arial Narrow" w:cs="TimesNewRomanPSMT"/>
-          <w:sz w:val="17"/>
-          <w:szCs w:val="17"/>
-        </w:rPr>
-        <w:t xml:space="preserve"> </w:t>
-      </w:r>
-      <w:r>
-        <w:rPr>
-          <w:rFonts w:ascii="Arial Narrow" w:hAnsi="Arial Narrow" w:cs="TimesNewRomanPSMT"/>
-          <w:sz w:val="17"/>
-          <w:szCs w:val="17"/>
-        </w:rPr>
-        <w:t>environmental, health, and interference protection practices and all</w:t>
-      </w:r>
-      <w:r>
-        <w:rPr>
-          <w:rFonts w:ascii="Arial Narrow" w:hAnsi="Arial Narrow" w:cs="TimesNewRomanPSMT"/>
-          <w:sz w:val="17"/>
-          <w:szCs w:val="17"/>
-        </w:rPr>
-        <w:t xml:space="preserve"> </w:t>
-      </w:r>
-      <w:r>
-        <w:rPr>
-          <w:rFonts w:ascii="Arial Narrow" w:hAnsi="Arial Narrow" w:cs="TimesNewRomanPSMT"/>
-          <w:sz w:val="17"/>
-          <w:szCs w:val="17"/>
-        </w:rPr>
-        <w:t>applicable laws and regulations.</w:t>
-      </w:r>
-    </w:p>
-    <w:p>
-      <w:pPr>
-        <w:autoSpaceDE w:val="0"/>
-        <w:autoSpaceDN w:val="0"/>
-        <w:adjustRightInd w:val="0"/>
-        <w:spacing w:after="80"/>
-        <w:rPr>
-          <w:rFonts w:ascii="Arial Narrow" w:hAnsi="Arial Narrow"/>
-          <w:sz w:val="17"/>
-          <w:szCs w:val="17"/>
-        </w:rPr>
-      </w:pPr>
+        <w:t>determining and complying with all appropriate safety, security, environmental, health, and interference protection practices and all applicable laws and regulations.</w:t>
+      </w:r>
     </w:p>
     <w:sectPr>
+      <w:type w:val="continuous"/>
       <w:pgSz w:w="12240" w:h="15840" w:code="1"/>
       <w:pgMar w:top="864" w:right="1440" w:bottom="864" w:left="1152" w:header="288" w:footer="648" w:gutter="0"/>
-      <w:cols w:space="144"/>
+      <w:cols w:num="2" w:space="144"/>
       <w:docGrid w:linePitch="326"/>
     </w:sectPr>
   </w:body>
@@ -3629,11 +2783,21 @@
           <w:pPr>
             <w:jc w:val="right"/>
           </w:pPr>
-          <w:fldSimple w:instr=" DOCPROPERTY &quot;Company&quot;  \* MERGEFORMAT ">
-            <w:r>
-              <w:t>© 2020 National Model Railroad Association, Inc.</w:t>
-            </w:r>
-          </w:fldSimple>
+          <w:r>
+            <w:fldChar w:fldCharType="begin"/>
+          </w:r>
+          <w:r>
+            <w:instrText xml:space="preserve"> DOCPROPERTY "Company"  \* MERGEFORMAT </w:instrText>
+          </w:r>
+          <w:r>
+            <w:fldChar w:fldCharType="separate"/>
+          </w:r>
+          <w:r>
+            <w:t>© 2020 National Model Railroad Association, Inc.</w:t>
+          </w:r>
+          <w:r>
+            <w:fldChar w:fldCharType="end"/>
+          </w:r>
         </w:p>
       </w:tc>
     </w:tr>
@@ -3727,29 +2891,29 @@
           <w:pPr>
             <w:jc w:val="right"/>
           </w:pPr>
+          <w:fldSimple w:instr=" TITLE  \* MERGEFORMAT ">
+            <w:r>
+              <w:t>TR-1-2020 Draft</w:t>
+            </w:r>
+          </w:fldSimple>
+          <w:r>
+            <w:t xml:space="preserve"> </w:t>
+          </w:r>
           <w:r>
             <w:fldChar w:fldCharType="begin"/>
           </w:r>
           <w:r>
-            <w:instrText xml:space="preserve"> TITLE  \* MERGEFORMAT </w:instrText>
+            <w:instrText xml:space="preserve"> SUBJECT  \* MERGEFORMAT </w:instrText>
           </w:r>
           <w:r>
             <w:fldChar w:fldCharType="separate"/>
           </w:r>
           <w:r>
-            <w:t>TR-1-2020 Draft</w:t>
+            <w:t>S &amp; C Documents and Formatting</w:t>
           </w:r>
           <w:r>
             <w:fldChar w:fldCharType="end"/>
           </w:r>
-          <w:r>
-            <w:t xml:space="preserve"> </w:t>
-          </w:r>
-          <w:fldSimple w:instr=" SUBJECT  \* MERGEFORMAT ">
-            <w:r>
-              <w:t>S &amp; C Documents and Formatting</w:t>
-            </w:r>
-          </w:fldSimple>
         </w:p>
       </w:tc>
     </w:tr>
@@ -3768,11 +2932,21 @@
     <w:pPr>
       <w:spacing w:after="0"/>
     </w:pPr>
-    <w:fldSimple w:instr=" DOCPROPERTY &quot;Company&quot;  \* MERGEFORMAT ">
-      <w:r>
-        <w:t>© 2020 National Model Railroad Association, Inc.</w:t>
-      </w:r>
-    </w:fldSimple>
+    <w:r>
+      <w:fldChar w:fldCharType="begin"/>
+    </w:r>
+    <w:r>
+      <w:instrText xml:space="preserve"> DOCPROPERTY "Company"  \* MERGEFORMAT </w:instrText>
+    </w:r>
+    <w:r>
+      <w:fldChar w:fldCharType="separate"/>
+    </w:r>
+    <w:r>
+      <w:t>© 2020 National Model Railroad Association, Inc.</w:t>
+    </w:r>
+    <w:r>
+      <w:fldChar w:fldCharType="end"/>
+    </w:r>
   </w:p>
   <w:p>
     <w:pPr>
@@ -3783,19 +2957,39 @@
       </w:tabs>
       <w:spacing w:after="0"/>
     </w:pPr>
-    <w:fldSimple w:instr=" TITLE  \* MERGEFORMAT ">
-      <w:r>
-        <w:t>TR-1-2020 Draft</w:t>
-      </w:r>
-    </w:fldSimple>
+    <w:r>
+      <w:fldChar w:fldCharType="begin"/>
+    </w:r>
+    <w:r>
+      <w:instrText xml:space="preserve"> TITLE  \* MERGEFORMAT </w:instrText>
+    </w:r>
+    <w:r>
+      <w:fldChar w:fldCharType="separate"/>
+    </w:r>
+    <w:r>
+      <w:t>TR-1-2020 Draft</w:t>
+    </w:r>
+    <w:r>
+      <w:fldChar w:fldCharType="end"/>
+    </w:r>
     <w:r>
       <w:t xml:space="preserve"> </w:t>
     </w:r>
-    <w:fldSimple w:instr=" SUBJECT  \* MERGEFORMAT ">
-      <w:r>
-        <w:t>S &amp; C Documents and Formatting</w:t>
-      </w:r>
-    </w:fldSimple>
+    <w:r>
+      <w:fldChar w:fldCharType="begin"/>
+    </w:r>
+    <w:r>
+      <w:instrText xml:space="preserve"> SUBJECT  \* MERGEFORMAT </w:instrText>
+    </w:r>
+    <w:r>
+      <w:fldChar w:fldCharType="separate"/>
+    </w:r>
+    <w:r>
+      <w:t>S &amp; C Documents and Formatting</w:t>
+    </w:r>
+    <w:r>
+      <w:fldChar w:fldCharType="end"/>
+    </w:r>
     <w:r>
       <w:ptab w:relativeTo="margin" w:alignment="right" w:leader="none"/>
     </w:r>
@@ -3828,7 +3022,7 @@
         <w:rStyle w:val="PageNumber"/>
         <w:noProof/>
       </w:rPr>
-      <w:t>3</w:t>
+      <w:t>4</w:t>
     </w:r>
     <w:r>
       <w:rPr>
@@ -3877,39 +3071,42 @@
       <w:rPr>
         <w:rStyle w:val="PageNumber"/>
       </w:rPr>
-      <w:t xml:space="preserve"> – </w:t>
+      <w:t xml:space="preserve"> –</w:t>
     </w:r>
     <w:r>
       <w:rPr>
         <w:rStyle w:val="PageNumber"/>
       </w:rPr>
-      <w:fldChar w:fldCharType="begin"/>
+      <w:t xml:space="preserve"> </w:t>
     </w:r>
-    <w:r>
-      <w:rPr>
-        <w:rStyle w:val="PageNumber"/>
-      </w:rPr>
-      <w:instrText xml:space="preserve"> SAVEDATE  \@ "MMM d, yyyy"  \* MERGEFORMAT </w:instrText>
-    </w:r>
-    <w:r>
-      <w:rPr>
-        <w:rStyle w:val="PageNumber"/>
-      </w:rPr>
-      <w:fldChar w:fldCharType="separate"/>
-    </w:r>
-    <w:r>
-      <w:rPr>
-        <w:rStyle w:val="PageNumber"/>
-        <w:noProof/>
-      </w:rPr>
-      <w:t>Aug 24, 2020</w:t>
-    </w:r>
-    <w:r>
-      <w:rPr>
-        <w:rStyle w:val="PageNumber"/>
-      </w:rPr>
-      <w:fldChar w:fldCharType="end"/>
-    </w:r>
+    <w:sdt>
+      <w:sdtPr>
+        <w:rPr>
+          <w:rStyle w:val="PageNumber"/>
+        </w:rPr>
+        <w:alias w:val="Publish Date"/>
+        <w:tag w:val=""/>
+        <w:id w:val="182320443"/>
+        <w:placeholder>
+          <w:docPart w:val="6046A1B35AE94F5EAEAFD9813C52F61D"/>
+        </w:placeholder>
+        <w:dataBinding w:prefixMappings="xmlns:ns0='http://schemas.microsoft.com/office/2006/coverPageProps' " w:xpath="/ns0:CoverPageProperties[1]/ns0:PublishDate[1]" w:storeItemID="{55AF091B-3C7A-41E3-B477-F2FDAA23CFDA}"/>
+        <w:date w:fullDate="2020-09-09T00:00:00Z">
+          <w:dateFormat w:val="MMM d, yyyy"/>
+          <w:lid w:val="en-US"/>
+          <w:storeMappedDataAs w:val="dateTime"/>
+          <w:calendar w:val="gregorian"/>
+        </w:date>
+      </w:sdtPr>
+      <w:sdtContent>
+        <w:r>
+          <w:rPr>
+            <w:rStyle w:val="PageNumber"/>
+          </w:rPr>
+          <w:t>Sep 9, 2020</w:t>
+        </w:r>
+      </w:sdtContent>
+    </w:sdt>
   </w:p>
 </w:ftr>
 </file>
@@ -3920,29 +3117,59 @@
     <w:pPr>
       <w:spacing w:after="0"/>
     </w:pPr>
-    <w:fldSimple w:instr=" DOCPROPERTY &quot;Company&quot;  \* MERGEFORMAT ">
-      <w:r>
-        <w:t>© 2020 National Model Railroad Association, Inc.</w:t>
-      </w:r>
-    </w:fldSimple>
+    <w:r>
+      <w:fldChar w:fldCharType="begin"/>
+    </w:r>
+    <w:r>
+      <w:instrText xml:space="preserve"> DOCPROPERTY "Company"  \* MERGEFORMAT </w:instrText>
+    </w:r>
+    <w:r>
+      <w:fldChar w:fldCharType="separate"/>
+    </w:r>
+    <w:r>
+      <w:t>© 2020 National Model Railroad Association, Inc.</w:t>
+    </w:r>
+    <w:r>
+      <w:fldChar w:fldCharType="end"/>
+    </w:r>
   </w:p>
   <w:p>
     <w:pPr>
       <w:spacing w:after="0"/>
     </w:pPr>
-    <w:fldSimple w:instr=" TITLE  \* MERGEFORMAT ">
-      <w:r>
-        <w:t>TR-1-2020 Draft</w:t>
-      </w:r>
-    </w:fldSimple>
+    <w:r>
+      <w:fldChar w:fldCharType="begin"/>
+    </w:r>
+    <w:r>
+      <w:instrText xml:space="preserve"> TITLE  \* MERGEFORMAT </w:instrText>
+    </w:r>
+    <w:r>
+      <w:fldChar w:fldCharType="separate"/>
+    </w:r>
+    <w:r>
+      <w:t>TR-1-2020 Draft</w:t>
+    </w:r>
+    <w:r>
+      <w:fldChar w:fldCharType="end"/>
+    </w:r>
     <w:r>
       <w:t xml:space="preserve"> </w:t>
     </w:r>
-    <w:fldSimple w:instr=" SUBJECT  \* MERGEFORMAT ">
-      <w:r>
-        <w:t>S &amp; C Documents and Formatting</w:t>
-      </w:r>
-    </w:fldSimple>
+    <w:r>
+      <w:fldChar w:fldCharType="begin"/>
+    </w:r>
+    <w:r>
+      <w:instrText xml:space="preserve"> SUBJECT  \* MERGEFORMAT </w:instrText>
+    </w:r>
+    <w:r>
+      <w:fldChar w:fldCharType="separate"/>
+    </w:r>
+    <w:r>
+      <w:t>S &amp; C Documents and Formatting</w:t>
+    </w:r>
+    <w:r>
+      <w:fldChar w:fldCharType="end"/>
+    </w:r>
     <w:r>
       <w:ptab w:relativeTo="margin" w:alignment="right" w:leader="none"/>
     </w:r>
@@ -4024,39 +3251,42 @@
       <w:rPr>
         <w:rStyle w:val="PageNumber"/>
       </w:rPr>
-      <w:t xml:space="preserve"> – </w:t>
+      <w:t xml:space="preserve"> –</w:t>
     </w:r>
     <w:r>
       <w:rPr>
         <w:rStyle w:val="PageNumber"/>
       </w:rPr>
-      <w:fldChar w:fldCharType="begin"/>
+      <w:t xml:space="preserve"> </w:t>
     </w:r>
-    <w:r>
-      <w:rPr>
-        <w:rStyle w:val="PageNumber"/>
-      </w:rPr>
-      <w:instrText xml:space="preserve"> SAVEDATE  \@ "MMM d, yyyy"  \* MERGEFORMAT </w:instrText>
-    </w:r>
-    <w:r>
-      <w:rPr>
-        <w:rStyle w:val="PageNumber"/>
-      </w:rPr>
-      <w:fldChar w:fldCharType="separate"/>
-    </w:r>
-    <w:r>
-      <w:rPr>
-        <w:rStyle w:val="PageNumber"/>
-        <w:noProof/>
-      </w:rPr>
-      <w:t>Aug 24, 2020</w:t>
-    </w:r>
-    <w:r>
-      <w:rPr>
-        <w:rStyle w:val="PageNumber"/>
-      </w:rPr>
-      <w:fldChar w:fldCharType="end"/>
-    </w:r>
+    <w:sdt>
+      <w:sdtPr>
+        <w:rPr>
+          <w:rStyle w:val="PageNumber"/>
+        </w:rPr>
+        <w:alias w:val="Publish Date"/>
+        <w:tag w:val=""/>
+        <w:id w:val="1089817974"/>
+        <w:placeholder>
+          <w:docPart w:val="C86466B50C594AB582B84DCC4A31355E"/>
+        </w:placeholder>
+        <w:dataBinding w:prefixMappings="xmlns:ns0='http://schemas.microsoft.com/office/2006/coverPageProps' " w:xpath="/ns0:CoverPageProperties[1]/ns0:PublishDate[1]" w:storeItemID="{55AF091B-3C7A-41E3-B477-F2FDAA23CFDA}"/>
+        <w:date w:fullDate="2020-09-09T00:00:00Z">
+          <w:dateFormat w:val="MMM d, yyyy"/>
+          <w:lid w:val="en-US"/>
+          <w:storeMappedDataAs w:val="dateTime"/>
+          <w:calendar w:val="gregorian"/>
+        </w:date>
+      </w:sdtPr>
+      <w:sdtContent>
+        <w:r>
+          <w:rPr>
+            <w:rStyle w:val="PageNumber"/>
+          </w:rPr>
+          <w:t>Sep 9, 2020</w:t>
+        </w:r>
+      </w:sdtContent>
+    </w:sdt>
   </w:p>
 </w:ftr>
 </file>
@@ -4545,11 +3775,21 @@
           <w:pPr>
             <w:jc w:val="center"/>
           </w:pPr>
-          <w:fldSimple w:instr=" SUBJECT  \* MERGEFORMAT ">
-            <w:r>
-              <w:t>S &amp; C Documents and Formatting</w:t>
-            </w:r>
-          </w:fldSimple>
+          <w:r>
+            <w:fldChar w:fldCharType="begin"/>
+          </w:r>
+          <w:r>
+            <w:instrText xml:space="preserve"> SUBJECT  \* MERGEFORMAT </w:instrText>
+          </w:r>
+          <w:r>
+            <w:fldChar w:fldCharType="separate"/>
+          </w:r>
+          <w:r>
+            <w:t>S &amp; C Documents and Formatting</w:t>
+          </w:r>
+          <w:r>
+            <w:fldChar w:fldCharType="end"/>
+          </w:r>
         </w:p>
       </w:tc>
     </w:tr>
@@ -4735,78 +3975,77 @@
           </w:pPr>
         </w:p>
       </w:tc>
-      <w:tc>
-        <w:tcPr>
-          <w:tcW w:w="748" w:type="pct"/>
-          <w:vAlign w:val="center"/>
-        </w:tcPr>
-        <w:p>
-          <w:pPr>
-            <w:tabs>
-              <w:tab w:val="left" w:pos="-1066"/>
-              <w:tab w:val="center" w:pos="270"/>
-              <w:tab w:val="center" w:pos="1350"/>
-              <w:tab w:val="center" w:pos="2430"/>
-              <w:tab w:val="center" w:pos="3510"/>
-              <w:tab w:val="center" w:pos="4590"/>
-              <w:tab w:val="center" w:pos="5670"/>
-              <w:tab w:val="center" w:pos="6750"/>
-              <w:tab w:val="center" w:pos="7830"/>
-              <w:tab w:val="center" w:pos="8910"/>
-              <w:tab w:val="left" w:pos="9734"/>
-              <w:tab w:val="left" w:pos="10454"/>
-              <w:tab w:val="left" w:pos="11174"/>
-              <w:tab w:val="left" w:pos="11894"/>
-              <w:tab w:val="left" w:pos="12614"/>
-              <w:tab w:val="left" w:pos="13334"/>
-              <w:tab w:val="left" w:pos="14054"/>
-              <w:tab w:val="left" w:pos="14774"/>
-              <w:tab w:val="left" w:pos="15494"/>
-              <w:tab w:val="left" w:pos="16214"/>
-              <w:tab w:val="left" w:pos="16934"/>
-              <w:tab w:val="left" w:pos="17654"/>
-              <w:tab w:val="left" w:pos="18374"/>
-              <w:tab w:val="left" w:pos="30240"/>
-            </w:tabs>
-            <w:suppressAutoHyphens/>
-            <w:rPr>
-              <w:rFonts w:ascii="CG Times" w:hAnsi="CG Times"/>
-              <w:sz w:val="20"/>
-            </w:rPr>
-          </w:pPr>
-          <w:r>
-            <w:rPr>
-              <w:sz w:val="20"/>
-            </w:rPr>
-            <w:fldChar w:fldCharType="begin"/>
-          </w:r>
-          <w:r>
-            <w:rPr>
-              <w:sz w:val="20"/>
-            </w:rPr>
-            <w:instrText xml:space="preserve"> SAVEDATE  \@ "MMM d, yyyy"  \* MERGEFORMAT </w:instrText>
-          </w:r>
-          <w:r>
-            <w:rPr>
-              <w:sz w:val="20"/>
-            </w:rPr>
-            <w:fldChar w:fldCharType="separate"/>
-          </w:r>
-          <w:r>
-            <w:rPr>
-              <w:noProof/>
-              <w:sz w:val="20"/>
-            </w:rPr>
-            <w:t>Aug 24, 2020</w:t>
-          </w:r>
-          <w:r>
-            <w:rPr>
-              <w:sz w:val="20"/>
-            </w:rPr>
-            <w:fldChar w:fldCharType="end"/>
-          </w:r>
-        </w:p>
-      </w:tc>
+      <w:sdt>
+        <w:sdtPr>
+          <w:rPr>
+            <w:rFonts w:ascii="CG Times" w:hAnsi="CG Times"/>
+            <w:sz w:val="20"/>
+          </w:rPr>
+          <w:alias w:val="Publish Date"/>
+          <w:tag w:val=""/>
+          <w:id w:val="-128330370"/>
+          <w:placeholder>
+            <w:docPart w:val="F1C319855B5E418FB98EF7CE65CCB94C"/>
+          </w:placeholder>
+          <w:dataBinding w:prefixMappings="xmlns:ns0='http://schemas.microsoft.com/office/2006/coverPageProps' " w:xpath="/ns0:CoverPageProperties[1]/ns0:PublishDate[1]" w:storeItemID="{55AF091B-3C7A-41E3-B477-F2FDAA23CFDA}"/>
+          <w:date w:fullDate="2020-09-09T00:00:00Z">
+            <w:dateFormat w:val="MMM d, yyyy"/>
+            <w:lid w:val="en-US"/>
+            <w:storeMappedDataAs w:val="dateTime"/>
+            <w:calendar w:val="gregorian"/>
+          </w:date>
+        </w:sdtPr>
+        <w:sdtContent>
+          <w:tc>
+            <w:tcPr>
+              <w:tcW w:w="748" w:type="pct"/>
+              <w:vAlign w:val="center"/>
+            </w:tcPr>
+            <w:p>
+              <w:pPr>
+                <w:tabs>
+                  <w:tab w:val="left" w:pos="-1066"/>
+                  <w:tab w:val="center" w:pos="270"/>
+                  <w:tab w:val="center" w:pos="1350"/>
+                  <w:tab w:val="center" w:pos="2430"/>
+                  <w:tab w:val="center" w:pos="3510"/>
+                  <w:tab w:val="center" w:pos="4590"/>
+                  <w:tab w:val="center" w:pos="5670"/>
+                  <w:tab w:val="center" w:pos="6750"/>
+                  <w:tab w:val="center" w:pos="7830"/>
+                  <w:tab w:val="center" w:pos="8910"/>
+                  <w:tab w:val="left" w:pos="9734"/>
+                  <w:tab w:val="left" w:pos="10454"/>
+                  <w:tab w:val="left" w:pos="11174"/>
+                  <w:tab w:val="left" w:pos="11894"/>
+                  <w:tab w:val="left" w:pos="12614"/>
+                  <w:tab w:val="left" w:pos="13334"/>
+                  <w:tab w:val="left" w:pos="14054"/>
+                  <w:tab w:val="left" w:pos="14774"/>
+                  <w:tab w:val="left" w:pos="15494"/>
+                  <w:tab w:val="left" w:pos="16214"/>
+                  <w:tab w:val="left" w:pos="16934"/>
+                  <w:tab w:val="left" w:pos="17654"/>
+                  <w:tab w:val="left" w:pos="18374"/>
+                  <w:tab w:val="left" w:pos="30240"/>
+                </w:tabs>
+                <w:suppressAutoHyphens/>
+                <w:rPr>
+                  <w:rFonts w:ascii="CG Times" w:hAnsi="CG Times"/>
+                  <w:sz w:val="20"/>
+                </w:rPr>
+              </w:pPr>
+              <w:r>
+                <w:rPr>
+                  <w:rFonts w:ascii="CG Times" w:hAnsi="CG Times"/>
+                  <w:sz w:val="20"/>
+                </w:rPr>
+                <w:t>Sep 9, 2020</w:t>
+              </w:r>
+            </w:p>
+          </w:tc>
+        </w:sdtContent>
+      </w:sdt>
       <w:tc>
         <w:tcPr>
           <w:tcW w:w="1099" w:type="pct"/>
@@ -4818,11 +4057,21 @@
               <w:rFonts w:ascii="CG Times" w:hAnsi="CG Times"/>
             </w:rPr>
           </w:pPr>
-          <w:fldSimple w:instr=" TITLE  \* MERGEFORMAT ">
-            <w:r>
-              <w:t>TR-1-2020 Draft</w:t>
-            </w:r>
-          </w:fldSimple>
+          <w:r>
+            <w:fldChar w:fldCharType="begin"/>
+          </w:r>
+          <w:r>
+            <w:instrText xml:space="preserve"> TITLE  \* MERGEFORMAT </w:instrText>
+          </w:r>
+          <w:r>
+            <w:fldChar w:fldCharType="separate"/>
+          </w:r>
+          <w:r>
+            <w:t>TR-1-2020 Draft</w:t>
+          </w:r>
+          <w:r>
+            <w:fldChar w:fldCharType="end"/>
+          </w:r>
         </w:p>
       </w:tc>
     </w:tr>
@@ -5376,6 +4625,178 @@
     </w:lvl>
   </w:abstractNum>
   <w:abstractNum w:abstractNumId="18">
+    <w:nsid w:val="512B124E"/>
+    <w:multiLevelType w:val="hybridMultilevel"/>
+    <w:tmpl w:val="78DAA12C"/>
+    <w:lvl w:ilvl="0" w:tplc="0409000F">
+      <w:start w:val="1"/>
+      <w:numFmt w:val="decimal"/>
+      <w:lvlText w:val="%1."/>
+      <w:lvlJc w:val="left"/>
+      <w:pPr>
+        <w:ind w:left="720" w:hanging="360"/>
+      </w:pPr>
+    </w:lvl>
+    <w:lvl w:ilvl="1" w:tplc="04090019" w:tentative="1">
+      <w:start w:val="1"/>
+      <w:numFmt w:val="lowerLetter"/>
+      <w:lvlText w:val="%2."/>
+      <w:lvlJc w:val="left"/>
+      <w:pPr>
+        <w:ind w:left="1440" w:hanging="360"/>
+      </w:pPr>
+    </w:lvl>
+    <w:lvl w:ilvl="2" w:tplc="0409001B" w:tentative="1">
+      <w:start w:val="1"/>
+      <w:numFmt w:val="lowerRoman"/>
+      <w:lvlText w:val="%3."/>
+      <w:lvlJc w:val="right"/>
+      <w:pPr>
+        <w:ind w:left="2160" w:hanging="180"/>
+      </w:pPr>
+    </w:lvl>
+    <w:lvl w:ilvl="3" w:tplc="0409000F" w:tentative="1">
+      <w:start w:val="1"/>
+      <w:numFmt w:val="decimal"/>
+      <w:lvlText w:val="%4."/>
+      <w:lvlJc w:val="left"/>
+      <w:pPr>
+        <w:ind w:left="2880" w:hanging="360"/>
+      </w:pPr>
+    </w:lvl>
+    <w:lvl w:ilvl="4" w:tplc="04090019" w:tentative="1">
+      <w:start w:val="1"/>
+      <w:numFmt w:val="lowerLetter"/>
+      <w:lvlText w:val="%5."/>
+      <w:lvlJc w:val="left"/>
+      <w:pPr>
+        <w:ind w:left="3600" w:hanging="360"/>
+      </w:pPr>
+    </w:lvl>
+    <w:lvl w:ilvl="5" w:tplc="0409001B" w:tentative="1">
+      <w:start w:val="1"/>
+      <w:numFmt w:val="lowerRoman"/>
+      <w:lvlText w:val="%6."/>
+      <w:lvlJc w:val="right"/>
+      <w:pPr>
+        <w:ind w:left="4320" w:hanging="180"/>
+      </w:pPr>
+    </w:lvl>
+    <w:lvl w:ilvl="6" w:tplc="0409000F" w:tentative="1">
+      <w:start w:val="1"/>
+      <w:numFmt w:val="decimal"/>
+      <w:lvlText w:val="%7."/>
+      <w:lvlJc w:val="left"/>
+      <w:pPr>
+        <w:ind w:left="5040" w:hanging="360"/>
+      </w:pPr>
+    </w:lvl>
+    <w:lvl w:ilvl="7" w:tplc="04090019" w:tentative="1">
+      <w:start w:val="1"/>
+      <w:numFmt w:val="lowerLetter"/>
+      <w:lvlText w:val="%8."/>
+      <w:lvlJc w:val="left"/>
+      <w:pPr>
+        <w:ind w:left="5760" w:hanging="360"/>
+      </w:pPr>
+    </w:lvl>
+    <w:lvl w:ilvl="8" w:tplc="0409001B" w:tentative="1">
+      <w:start w:val="1"/>
+      <w:numFmt w:val="lowerRoman"/>
+      <w:lvlText w:val="%9."/>
+      <w:lvlJc w:val="right"/>
+      <w:pPr>
+        <w:ind w:left="6480" w:hanging="180"/>
+      </w:pPr>
+    </w:lvl>
+  </w:abstractNum>
+  <w:abstractNum w:abstractNumId="19">
+    <w:nsid w:val="5579575D"/>
+    <w:multiLevelType w:val="hybridMultilevel"/>
+    <w:tmpl w:val="78DAA12C"/>
+    <w:lvl w:ilvl="0" w:tplc="0409000F">
+      <w:start w:val="1"/>
+      <w:numFmt w:val="decimal"/>
+      <w:lvlText w:val="%1."/>
+      <w:lvlJc w:val="left"/>
+      <w:pPr>
+        <w:ind w:left="720" w:hanging="360"/>
+      </w:pPr>
+    </w:lvl>
+    <w:lvl w:ilvl="1" w:tplc="04090019" w:tentative="1">
+      <w:start w:val="1"/>
+      <w:numFmt w:val="lowerLetter"/>
+      <w:lvlText w:val="%2."/>
+      <w:lvlJc w:val="left"/>
+      <w:pPr>
+        <w:ind w:left="1440" w:hanging="360"/>
+      </w:pPr>
+    </w:lvl>
+    <w:lvl w:ilvl="2" w:tplc="0409001B" w:tentative="1">
+      <w:start w:val="1"/>
+      <w:numFmt w:val="lowerRoman"/>
+      <w:lvlText w:val="%3."/>
+      <w:lvlJc w:val="right"/>
+      <w:pPr>
+        <w:ind w:left="2160" w:hanging="180"/>
+      </w:pPr>
+    </w:lvl>
+    <w:lvl w:ilvl="3" w:tplc="0409000F" w:tentative="1">
+      <w:start w:val="1"/>
+      <w:numFmt w:val="decimal"/>
+      <w:lvlText w:val="%4."/>
+      <w:lvlJc w:val="left"/>
+      <w:pPr>
+        <w:ind w:left="2880" w:hanging="360"/>
+      </w:pPr>
+    </w:lvl>
+    <w:lvl w:ilvl="4" w:tplc="04090019" w:tentative="1">
+      <w:start w:val="1"/>
+      <w:numFmt w:val="lowerLetter"/>
+      <w:lvlText w:val="%5."/>
+      <w:lvlJc w:val="left"/>
+      <w:pPr>
+        <w:ind w:left="3600" w:hanging="360"/>
+      </w:pPr>
+    </w:lvl>
+    <w:lvl w:ilvl="5" w:tplc="0409001B" w:tentative="1">
+      <w:start w:val="1"/>
+      <w:numFmt w:val="lowerRoman"/>
+      <w:lvlText w:val="%6."/>
+      <w:lvlJc w:val="right"/>
+      <w:pPr>
+        <w:ind w:left="4320" w:hanging="180"/>
+      </w:pPr>
+    </w:lvl>
+    <w:lvl w:ilvl="6" w:tplc="0409000F" w:tentative="1">
+      <w:start w:val="1"/>
+      <w:numFmt w:val="decimal"/>
+      <w:lvlText w:val="%7."/>
+      <w:lvlJc w:val="left"/>
+      <w:pPr>
+        <w:ind w:left="5040" w:hanging="360"/>
+      </w:pPr>
+    </w:lvl>
+    <w:lvl w:ilvl="7" w:tplc="04090019" w:tentative="1">
+      <w:start w:val="1"/>
+      <w:numFmt w:val="lowerLetter"/>
+      <w:lvlText w:val="%8."/>
+      <w:lvlJc w:val="left"/>
+      <w:pPr>
+        <w:ind w:left="5760" w:hanging="360"/>
+      </w:pPr>
+    </w:lvl>
+    <w:lvl w:ilvl="8" w:tplc="0409001B" w:tentative="1">
+      <w:start w:val="1"/>
+      <w:numFmt w:val="lowerRoman"/>
+      <w:lvlText w:val="%9."/>
+      <w:lvlJc w:val="right"/>
+      <w:pPr>
+        <w:ind w:left="6480" w:hanging="180"/>
+      </w:pPr>
+    </w:lvl>
+  </w:abstractNum>
+  <w:abstractNum w:abstractNumId="20">
     <w:nsid w:val="64FE2F4B"/>
     <w:multiLevelType w:val="multilevel"/>
     <w:tmpl w:val="3238173C"/>
@@ -5524,7 +4945,7 @@
       </w:rPr>
     </w:lvl>
   </w:abstractNum>
-  <w:abstractNum w:abstractNumId="19">
+  <w:abstractNum w:abstractNumId="21">
     <w:nsid w:val="68D049E6"/>
     <w:multiLevelType w:val="multilevel"/>
     <w:tmpl w:val="04090025"/>
@@ -5619,7 +5040,7 @@
       </w:pPr>
     </w:lvl>
   </w:abstractNum>
-  <w:abstractNum w:abstractNumId="20">
+  <w:abstractNum w:abstractNumId="22">
     <w:nsid w:val="7D6E41E9"/>
     <w:multiLevelType w:val="singleLevel"/>
     <w:tmpl w:val="B03A3A72"/>
@@ -5667,7 +5088,7 @@
     <w:abstractNumId w:val="14"/>
   </w:num>
   <w:num w:numId="5">
-    <w:abstractNumId w:val="20"/>
+    <w:abstractNumId w:val="22"/>
   </w:num>
   <w:num w:numId="6">
     <w:abstractNumId w:val="17"/>
@@ -5706,16 +5127,22 @@
     <w:abstractNumId w:val="15"/>
   </w:num>
   <w:num w:numId="18">
-    <w:abstractNumId w:val="18"/>
+    <w:abstractNumId w:val="20"/>
   </w:num>
   <w:num w:numId="19">
-    <w:abstractNumId w:val="19"/>
+    <w:abstractNumId w:val="21"/>
   </w:num>
   <w:num w:numId="20">
     <w:abstractNumId w:val="16"/>
   </w:num>
   <w:num w:numId="21">
     <w:abstractNumId w:val="11"/>
+  </w:num>
+  <w:num w:numId="22">
+    <w:abstractNumId w:val="18"/>
+  </w:num>
+  <w:num w:numId="23">
+    <w:abstractNumId w:val="19"/>
   </w:num>
 </w:numbering>
 </file>
@@ -7346,6 +6773,16 @@
       <w:vertAlign w:val="superscript"/>
     </w:rPr>
   </w:style>
+  <w:style w:type="character" w:styleId="PlaceholderText">
+    <w:name w:val="Placeholder Text"/>
+    <w:basedOn w:val="DefaultParagraphFont"/>
+    <w:uiPriority w:val="99"/>
+    <w:semiHidden/>
+    <w:rsid w:val="0095291F"/>
+    <w:rPr>
+      <w:color w:val="808080"/>
+    </w:rPr>
+  </w:style>
 </w:styles>
 </file>
 
@@ -8975,7 +8412,683 @@
       <w:vertAlign w:val="superscript"/>
     </w:rPr>
   </w:style>
+  <w:style w:type="character" w:styleId="PlaceholderText">
+    <w:name w:val="Placeholder Text"/>
+    <w:basedOn w:val="DefaultParagraphFont"/>
+    <w:uiPriority w:val="99"/>
+    <w:semiHidden/>
+    <w:rsid w:val="0095291F"/>
+    <w:rPr>
+      <w:color w:val="808080"/>
+    </w:rPr>
+  </w:style>
 </w:styles>
+</file>
+
+<file path=word/glossary/document.xml><?xml version="1.0" encoding="utf-8"?>
+<w:glossaryDocument xmlns:wpc="http://schemas.microsoft.com/office/word/2010/wordprocessingCanvas" xmlns:mc="http://schemas.openxmlformats.org/markup-compatibility/2006" xmlns:o="urn:schemas-microsoft-com:office:office" xmlns:r="http://schemas.openxmlformats.org/officeDocument/2006/relationships" xmlns:m="http://schemas.openxmlformats.org/officeDocument/2006/math" xmlns:v="urn:schemas-microsoft-com:vml" xmlns:wp14="http://schemas.microsoft.com/office/word/2010/wordprocessingDrawing" xmlns:wp="http://schemas.openxmlformats.org/drawingml/2006/wordprocessingDrawing" xmlns:w10="urn:schemas-microsoft-com:office:word" xmlns:w="http://schemas.openxmlformats.org/wordprocessingml/2006/main" xmlns:w14="http://schemas.microsoft.com/office/word/2010/wordml" xmlns:wpg="http://schemas.microsoft.com/office/word/2010/wordprocessingGroup" xmlns:wpi="http://schemas.microsoft.com/office/word/2010/wordprocessingInk" xmlns:wne="http://schemas.microsoft.com/office/word/2006/wordml" xmlns:wps="http://schemas.microsoft.com/office/word/2010/wordprocessingShape" mc:Ignorable="w14 wp14">
+  <w:docParts>
+    <w:docPart>
+      <w:docPartPr>
+        <w:name w:val="F1C319855B5E418FB98EF7CE65CCB94C"/>
+        <w:category>
+          <w:name w:val="General"/>
+          <w:gallery w:val="placeholder"/>
+        </w:category>
+        <w:types>
+          <w:type w:val="bbPlcHdr"/>
+        </w:types>
+        <w:behaviors>
+          <w:behavior w:val="content"/>
+        </w:behaviors>
+        <w:guid w:val="{E320CC41-63F3-4DCE-B662-312B1F8C5352}"/>
+      </w:docPartPr>
+      <w:docPartBody>
+        <w:p>
+          <w:r>
+            <w:rPr>
+              <w:rStyle w:val="PlaceholderText"/>
+            </w:rPr>
+            <w:t>[Publish Date]</w:t>
+          </w:r>
+        </w:p>
+      </w:docPartBody>
+    </w:docPart>
+    <w:docPart>
+      <w:docPartPr>
+        <w:name w:val="C86466B50C594AB582B84DCC4A31355E"/>
+        <w:category>
+          <w:name w:val="General"/>
+          <w:gallery w:val="placeholder"/>
+        </w:category>
+        <w:types>
+          <w:type w:val="bbPlcHdr"/>
+        </w:types>
+        <w:behaviors>
+          <w:behavior w:val="content"/>
+        </w:behaviors>
+        <w:guid w:val="{C2254BBD-E718-4989-9A56-6326ED580588}"/>
+      </w:docPartPr>
+      <w:docPartBody>
+        <w:p>
+          <w:r>
+            <w:rPr>
+              <w:rStyle w:val="PlaceholderText"/>
+            </w:rPr>
+            <w:t>[Publish Date]</w:t>
+          </w:r>
+        </w:p>
+      </w:docPartBody>
+    </w:docPart>
+    <w:docPart>
+      <w:docPartPr>
+        <w:name w:val="6046A1B35AE94F5EAEAFD9813C52F61D"/>
+        <w:category>
+          <w:name w:val="General"/>
+          <w:gallery w:val="placeholder"/>
+        </w:category>
+        <w:types>
+          <w:type w:val="bbPlcHdr"/>
+        </w:types>
+        <w:behaviors>
+          <w:behavior w:val="content"/>
+        </w:behaviors>
+        <w:guid w:val="{73C43DB3-D9FA-49F9-94B6-5563F0BD046C}"/>
+      </w:docPartPr>
+      <w:docPartBody>
+        <w:p>
+          <w:r>
+            <w:rPr>
+              <w:rStyle w:val="PlaceholderText"/>
+            </w:rPr>
+            <w:t>[Publish Date]</w:t>
+          </w:r>
+        </w:p>
+      </w:docPartBody>
+    </w:docPart>
+  </w:docParts>
+</w:glossaryDocument>
+</file>
+
+<file path=word/glossary/fontTable.xml><?xml version="1.0" encoding="utf-8"?>
+<w:fonts xmlns:mc="http://schemas.openxmlformats.org/markup-compatibility/2006" xmlns:r="http://schemas.openxmlformats.org/officeDocument/2006/relationships" xmlns:w="http://schemas.openxmlformats.org/wordprocessingml/2006/main" xmlns:w14="http://schemas.microsoft.com/office/word/2010/wordml" mc:Ignorable="w14">
+  <w:font w:name="Symbol">
+    <w:panose1 w:val="05050102010706020507"/>
+    <w:charset w:val="02"/>
+    <w:family w:val="roman"/>
+    <w:pitch w:val="variable"/>
+    <w:sig w:usb0="00000000" w:usb1="10000000" w:usb2="00000000" w:usb3="00000000" w:csb0="80000000" w:csb1="00000000"/>
+  </w:font>
+  <w:font w:name="Times New Roman">
+    <w:panose1 w:val="02020603050405020304"/>
+    <w:charset w:val="00"/>
+    <w:family w:val="roman"/>
+    <w:pitch w:val="variable"/>
+    <w:sig w:usb0="E0002EFF" w:usb1="C000785B" w:usb2="00000009" w:usb3="00000000" w:csb0="000001FF" w:csb1="00000000"/>
+  </w:font>
+  <w:font w:name="Courier New">
+    <w:panose1 w:val="02070309020205020404"/>
+    <w:charset w:val="00"/>
+    <w:family w:val="modern"/>
+    <w:pitch w:val="fixed"/>
+    <w:sig w:usb0="E0002EFF" w:usb1="C0007843" w:usb2="00000009" w:usb3="00000000" w:csb0="000001FF" w:csb1="00000000"/>
+  </w:font>
+  <w:font w:name="Wingdings">
+    <w:panose1 w:val="05000000000000000000"/>
+    <w:charset w:val="02"/>
+    <w:family w:val="auto"/>
+    <w:pitch w:val="variable"/>
+    <w:sig w:usb0="00000000" w:usb1="10000000" w:usb2="00000000" w:usb3="00000000" w:csb0="80000000" w:csb1="00000000"/>
+  </w:font>
+  <w:font w:name="Arial">
+    <w:panose1 w:val="020B0604020202020204"/>
+    <w:charset w:val="00"/>
+    <w:family w:val="swiss"/>
+    <w:pitch w:val="variable"/>
+    <w:sig w:usb0="E0002EFF" w:usb1="C000785B" w:usb2="00000009" w:usb3="00000000" w:csb0="000001FF" w:csb1="00000000"/>
+  </w:font>
+  <w:font w:name="Times">
+    <w:altName w:val="Times Roman"/>
+    <w:panose1 w:val="02020603050405020304"/>
+    <w:charset w:val="00"/>
+    <w:family w:val="roman"/>
+    <w:pitch w:val="variable"/>
+    <w:sig w:usb0="E0002EFF" w:usb1="C000785B" w:usb2="00000009" w:usb3="00000000" w:csb0="000001FF" w:csb1="00000000"/>
+  </w:font>
+  <w:font w:name="Tahoma">
+    <w:panose1 w:val="020B0604030504040204"/>
+    <w:charset w:val="00"/>
+    <w:family w:val="swiss"/>
+    <w:pitch w:val="variable"/>
+    <w:sig w:usb0="E1002EFF" w:usb1="C000605B" w:usb2="00000029" w:usb3="00000000" w:csb0="000101FF" w:csb1="00000000"/>
+  </w:font>
+  <w:font w:name="Arial Bold">
+    <w:panose1 w:val="020B0704020202020204"/>
+    <w:charset w:val="00"/>
+    <w:family w:val="auto"/>
+    <w:pitch w:val="variable"/>
+    <w:sig w:usb0="E0002AFF" w:usb1="C0007843" w:usb2="00000009" w:usb3="00000000" w:csb0="000001FF" w:csb1="00000000"/>
+  </w:font>
+  <w:font w:name="CG Times">
+    <w:altName w:val="Times New Roman"/>
+    <w:charset w:val="00"/>
+    <w:family w:val="roman"/>
+    <w:pitch w:val="variable"/>
+    <w:sig w:usb0="00000003" w:usb1="00000000" w:usb2="00000000" w:usb3="00000000" w:csb0="00000001" w:csb1="00000000"/>
+  </w:font>
+  <w:font w:name="Arial Narrow">
+    <w:panose1 w:val="020B0606020202030204"/>
+    <w:charset w:val="00"/>
+    <w:family w:val="swiss"/>
+    <w:pitch w:val="variable"/>
+    <w:sig w:usb0="00000287" w:usb1="00000800" w:usb2="00000000" w:usb3="00000000" w:csb0="0000009F" w:csb1="00000000"/>
+  </w:font>
+  <w:font w:name="TimesNewRomanPSMT">
+    <w:panose1 w:val="00000000000000000000"/>
+    <w:charset w:val="00"/>
+    <w:family w:val="auto"/>
+    <w:notTrueType/>
+    <w:pitch w:val="default"/>
+    <w:sig w:usb0="00000003" w:usb1="00000000" w:usb2="00000000" w:usb3="00000000" w:csb0="00000001" w:csb1="00000000"/>
+  </w:font>
+  <w:font w:name="TimesNewRomanPS-BoldMT">
+    <w:panose1 w:val="00000000000000000000"/>
+    <w:charset w:val="00"/>
+    <w:family w:val="auto"/>
+    <w:notTrueType/>
+    <w:pitch w:val="default"/>
+    <w:sig w:usb0="00000003" w:usb1="00000000" w:usb2="00000000" w:usb3="00000000" w:csb0="00000001" w:csb1="00000000"/>
+  </w:font>
+  <w:font w:name="MS Gothic">
+    <w:altName w:val="ＭＳ ゴシック"/>
+    <w:panose1 w:val="020B0609070205080204"/>
+    <w:charset w:val="80"/>
+    <w:family w:val="modern"/>
+    <w:pitch w:val="fixed"/>
+    <w:sig w:usb0="E00002FF" w:usb1="6AC7FDFB" w:usb2="08000012" w:usb3="00000000" w:csb0="0002009F" w:csb1="00000000"/>
+  </w:font>
+  <w:font w:name="Calibri">
+    <w:panose1 w:val="020F0502020204030204"/>
+    <w:charset w:val="00"/>
+    <w:family w:val="swiss"/>
+    <w:pitch w:val="variable"/>
+    <w:sig w:usb0="E4002EFF" w:usb1="C000247B" w:usb2="00000009" w:usb3="00000000" w:csb0="000001FF" w:csb1="00000000"/>
+  </w:font>
+  <w:font w:name="MS Mincho">
+    <w:altName w:val="MS Gothic"/>
+    <w:panose1 w:val="02020609040205080304"/>
+    <w:charset w:val="80"/>
+    <w:family w:val="roman"/>
+    <w:notTrueType/>
+    <w:pitch w:val="fixed"/>
+    <w:sig w:usb0="00000000" w:usb1="08070000" w:usb2="00000010" w:usb3="00000000" w:csb0="00020000" w:csb1="00000000"/>
+  </w:font>
+  <w:font w:name="Cambria">
+    <w:panose1 w:val="02040503050406030204"/>
+    <w:charset w:val="00"/>
+    <w:family w:val="roman"/>
+    <w:pitch w:val="variable"/>
+    <w:sig w:usb0="E00006FF" w:usb1="420024FF" w:usb2="02000000" w:usb3="00000000" w:csb0="0000019F" w:csb1="00000000"/>
+  </w:font>
+</w:fonts>
+</file>
+
+<file path=word/glossary/settings.xml><?xml version="1.0" encoding="utf-8"?>
+<w:settings xmlns:mc="http://schemas.openxmlformats.org/markup-compatibility/2006" xmlns:o="urn:schemas-microsoft-com:office:office" xmlns:r="http://schemas.openxmlformats.org/officeDocument/2006/relationships" xmlns:m="http://schemas.openxmlformats.org/officeDocument/2006/math" xmlns:v="urn:schemas-microsoft-com:vml" xmlns:w10="urn:schemas-microsoft-com:office:word" xmlns:w="http://schemas.openxmlformats.org/wordprocessingml/2006/main" xmlns:w14="http://schemas.microsoft.com/office/word/2010/wordml" xmlns:sl="http://schemas.openxmlformats.org/schemaLibrary/2006/main" mc:Ignorable="w14">
+  <w:view w:val="normal"/>
+  <w:defaultTabStop w:val="720"/>
+  <w:characterSpacingControl w:val="doNotCompress"/>
+  <w:compat>
+    <w:useFELayout/>
+    <w:compatSetting w:name="compatibilityMode" w:uri="http://schemas.microsoft.com/office/word" w:val="14"/>
+    <w:compatSetting w:name="overrideTableStyleFontSizeAndJustification" w:uri="http://schemas.microsoft.com/office/word" w:val="1"/>
+    <w:compatSetting w:name="enableOpenTypeFeatures" w:uri="http://schemas.microsoft.com/office/word" w:val="1"/>
+    <w:compatSetting w:name="doNotFlipMirrorIndents" w:uri="http://schemas.microsoft.com/office/word" w:val="1"/>
+  </w:compat>
+  <w:rsids>
+    <w:rsidRoot w:val="00F0251B"/>
+    <w:rsid w:val="00D22615"/>
+    <w:rsid w:val="00F0251B"/>
+  </w:rsids>
+  <m:mathPr>
+    <m:mathFont m:val="Cambria Math"/>
+    <m:brkBin m:val="before"/>
+    <m:brkBinSub m:val="--"/>
+    <m:smallFrac m:val="0"/>
+    <m:dispDef/>
+    <m:lMargin m:val="0"/>
+    <m:rMargin m:val="0"/>
+    <m:defJc m:val="centerGroup"/>
+    <m:wrapIndent m:val="1440"/>
+    <m:intLim m:val="subSup"/>
+    <m:naryLim m:val="undOvr"/>
+  </m:mathPr>
+  <w:themeFontLang w:val="en-US"/>
+  <w:clrSchemeMapping w:bg1="light1" w:t1="dark1" w:bg2="light2" w:t2="dark2" w:accent1="accent1" w:accent2="accent2" w:accent3="accent3" w:accent4="accent4" w:accent5="accent5" w:accent6="accent6" w:hyperlink="hyperlink" w:followedHyperlink="followedHyperlink"/>
+  <w:decimalSymbol w:val="."/>
+  <w:listSeparator w:val=","/>
+</w:settings>
+</file>
+
+<file path=word/glossary/styles.xml><?xml version="1.0" encoding="utf-8"?>
+<w:styles xmlns:mc="http://schemas.openxmlformats.org/markup-compatibility/2006" xmlns:r="http://schemas.openxmlformats.org/officeDocument/2006/relationships" xmlns:w="http://schemas.openxmlformats.org/wordprocessingml/2006/main" xmlns:w14="http://schemas.microsoft.com/office/word/2010/wordml" mc:Ignorable="w14">
+  <w:docDefaults>
+    <w:rPrDefault>
+      <w:rPr>
+        <w:rFonts w:asciiTheme="minorHAnsi" w:eastAsiaTheme="minorEastAsia" w:hAnsiTheme="minorHAnsi" w:cstheme="minorBidi"/>
+        <w:sz w:val="22"/>
+        <w:szCs w:val="22"/>
+        <w:lang w:val="en-US" w:eastAsia="en-US" w:bidi="ar-SA"/>
+      </w:rPr>
+    </w:rPrDefault>
+    <w:pPrDefault>
+      <w:pPr>
+        <w:spacing w:after="200" w:line="276" w:lineRule="auto"/>
+      </w:pPr>
+    </w:pPrDefault>
+  </w:docDefaults>
+  <w:latentStyles w:defLockedState="0" w:defUIPriority="99" w:defSemiHidden="1" w:defUnhideWhenUsed="1" w:defQFormat="0" w:count="267">
+    <w:lsdException w:name="Normal" w:semiHidden="0" w:uiPriority="0" w:unhideWhenUsed="0" w:qFormat="1"/>
+    <w:lsdException w:name="heading 1" w:semiHidden="0" w:uiPriority="9" w:unhideWhenUsed="0" w:qFormat="1"/>
+    <w:lsdException w:name="heading 2" w:uiPriority="9" w:qFormat="1"/>
+    <w:lsdException w:name="heading 3" w:uiPriority="9" w:qFormat="1"/>
+    <w:lsdException w:name="heading 4" w:uiPriority="9" w:qFormat="1"/>
+    <w:lsdException w:name="heading 5" w:uiPriority="9" w:qFormat="1"/>
+    <w:lsdException w:name="heading 6" w:uiPriority="9" w:qFormat="1"/>
+    <w:lsdException w:name="heading 7" w:uiPriority="9" w:qFormat="1"/>
+    <w:lsdException w:name="heading 8" w:uiPriority="9" w:qFormat="1"/>
+    <w:lsdException w:name="heading 9" w:uiPriority="9" w:qFormat="1"/>
+    <w:lsdException w:name="toc 1" w:uiPriority="39"/>
+    <w:lsdException w:name="toc 2" w:uiPriority="39"/>
+    <w:lsdException w:name="toc 3" w:uiPriority="39"/>
+    <w:lsdException w:name="toc 4" w:uiPriority="39"/>
+    <w:lsdException w:name="toc 5" w:uiPriority="39"/>
+    <w:lsdException w:name="toc 6" w:uiPriority="39"/>
+    <w:lsdException w:name="toc 7" w:uiPriority="39"/>
+    <w:lsdException w:name="toc 8" w:uiPriority="39"/>
+    <w:lsdException w:name="toc 9" w:uiPriority="39"/>
+    <w:lsdException w:name="caption" w:uiPriority="35" w:qFormat="1"/>
+    <w:lsdException w:name="Title" w:semiHidden="0" w:uiPriority="10" w:unhideWhenUsed="0" w:qFormat="1"/>
+    <w:lsdException w:name="Default Paragraph Font" w:uiPriority="1"/>
+    <w:lsdException w:name="Subtitle" w:semiHidden="0" w:uiPriority="11" w:unhideWhenUsed="0" w:qFormat="1"/>
+    <w:lsdException w:name="Strong" w:semiHidden="0" w:uiPriority="22" w:unhideWhenUsed="0" w:qFormat="1"/>
+    <w:lsdException w:name="Emphasis" w:semiHidden="0" w:uiPriority="20" w:unhideWhenUsed="0" w:qFormat="1"/>
+    <w:lsdException w:name="Table Grid" w:semiHidden="0" w:uiPriority="59" w:unhideWhenUsed="0"/>
+    <w:lsdException w:name="Placeholder Text" w:unhideWhenUsed="0"/>
+    <w:lsdException w:name="No Spacing" w:semiHidden="0" w:uiPriority="1" w:unhideWhenUsed="0" w:qFormat="1"/>
+    <w:lsdException w:name="Light Shading" w:semiHidden="0" w:uiPriority="60" w:unhideWhenUsed="0"/>
+    <w:lsdException w:name="Light List" w:semiHidden="0" w:uiPriority="61" w:unhideWhenUsed="0"/>
+    <w:lsdException w:name="Light Grid" w:semiHidden="0" w:uiPriority="62" w:unhideWhenUsed="0"/>
+    <w:lsdException w:name="Medium Shading 1" w:semiHidden="0" w:uiPriority="63" w:unhideWhenUsed="0"/>
+    <w:lsdException w:name="Medium Shading 2" w:semiHidden="0" w:uiPriority="64" w:unhideWhenUsed="0"/>
+    <w:lsdException w:name="Medium List 1" w:semiHidden="0" w:uiPriority="65" w:unhideWhenUsed="0"/>
+    <w:lsdException w:name="Medium List 2" w:semiHidden="0" w:uiPriority="66" w:unhideWhenUsed="0"/>
+    <w:lsdException w:name="Medium Grid 1" w:semiHidden="0" w:uiPriority="67" w:unhideWhenUsed="0"/>
+    <w:lsdException w:name="Medium Grid 2" w:semiHidden="0" w:uiPriority="68" w:unhideWhenUsed="0"/>
+    <w:lsdException w:name="Medium Grid 3" w:semiHidden="0" w:uiPriority="69" w:unhideWhenUsed="0"/>
+    <w:lsdException w:name="Dark List" w:semiHidden="0" w:uiPriority="70" w:unhideWhenUsed="0"/>
+    <w:lsdException w:name="Colorful Shading" w:semiHidden="0" w:uiPriority="71" w:unhideWhenUsed="0"/>
+    <w:lsdException w:name="Colorful List" w:semiHidden="0" w:uiPriority="72" w:unhideWhenUsed="0"/>
+    <w:lsdException w:name="Colorful Grid" w:semiHidden="0" w:uiPriority="73" w:unhideWhenUsed="0"/>
+    <w:lsdException w:name="Light Shading Accent 1" w:semiHidden="0" w:uiPriority="60" w:unhideWhenUsed="0"/>
+    <w:lsdException w:name="Light List Accent 1" w:semiHidden="0" w:uiPriority="61" w:unhideWhenUsed="0"/>
+    <w:lsdException w:name="Light Grid Accent 1" w:semiHidden="0" w:uiPriority="62" w:unhideWhenUsed="0"/>
+    <w:lsdException w:name="Medium Shading 1 Accent 1" w:semiHidden="0" w:uiPriority="63" w:unhideWhenUsed="0"/>
+    <w:lsdException w:name="Medium Shading 2 Accent 1" w:semiHidden="0" w:uiPriority="64" w:unhideWhenUsed="0"/>
+    <w:lsdException w:name="Medium List 1 Accent 1" w:semiHidden="0" w:uiPriority="65" w:unhideWhenUsed="0"/>
+    <w:lsdException w:name="Revision" w:unhideWhenUsed="0"/>
+    <w:lsdException w:name="List Paragraph" w:semiHidden="0" w:uiPriority="34" w:unhideWhenUsed="0" w:qFormat="1"/>
+    <w:lsdException w:name="Quote" w:semiHidden="0" w:uiPriority="29" w:unhideWhenUsed="0" w:qFormat="1"/>
+    <w:lsdException w:name="Intense Quote" w:semiHidden="0" w:uiPriority="30" w:unhideWhenUsed="0" w:qFormat="1"/>
+    <w:lsdException w:name="Medium List 2 Accent 1" w:semiHidden="0" w:uiPriority="66" w:unhideWhenUsed="0"/>
+    <w:lsdException w:name="Medium Grid 1 Accent 1" w:semiHidden="0" w:uiPriority="67" w:unhideWhenUsed="0"/>
+    <w:lsdException w:name="Medium Grid 2 Accent 1" w:semiHidden="0" w:uiPriority="68" w:unhideWhenUsed="0"/>
+    <w:lsdException w:name="Medium Grid 3 Accent 1" w:semiHidden="0" w:uiPriority="69" w:unhideWhenUsed="0"/>
+    <w:lsdException w:name="Dark List Accent 1" w:semiHidden="0" w:uiPriority="70" w:unhideWhenUsed="0"/>
+    <w:lsdException w:name="Colorful Shading Accent 1" w:semiHidden="0" w:uiPriority="71" w:unhideWhenUsed="0"/>
+    <w:lsdException w:name="Colorful List Accent 1" w:semiHidden="0" w:uiPriority="72" w:unhideWhenUsed="0"/>
+    <w:lsdException w:name="Colorful Grid Accent 1" w:semiHidden="0" w:uiPriority="73" w:unhideWhenUsed="0"/>
+    <w:lsdException w:name="Light Shading Accent 2" w:semiHidden="0" w:uiPriority="60" w:unhideWhenUsed="0"/>
+    <w:lsdException w:name="Light List Accent 2" w:semiHidden="0" w:uiPriority="61" w:unhideWhenUsed="0"/>
+    <w:lsdException w:name="Light Grid Accent 2" w:semiHidden="0" w:uiPriority="62" w:unhideWhenUsed="0"/>
+    <w:lsdException w:name="Medium Shading 1 Accent 2" w:semiHidden="0" w:uiPriority="63" w:unhideWhenUsed="0"/>
+    <w:lsdException w:name="Medium Shading 2 Accent 2" w:semiHidden="0" w:uiPriority="64" w:unhideWhenUsed="0"/>
+    <w:lsdException w:name="Medium List 1 Accent 2" w:semiHidden="0" w:uiPriority="65" w:unhideWhenUsed="0"/>
+    <w:lsdException w:name="Medium List 2 Accent 2" w:semiHidden="0" w:uiPriority="66" w:unhideWhenUsed="0"/>
+    <w:lsdException w:name="Medium Grid 1 Accent 2" w:semiHidden="0" w:uiPriority="67" w:unhideWhenUsed="0"/>
+    <w:lsdException w:name="Medium Grid 2 Accent 2" w:semiHidden="0" w:uiPriority="68" w:unhideWhenUsed="0"/>
+    <w:lsdException w:name="Medium Grid 3 Accent 2" w:semiHidden="0" w:uiPriority="69" w:unhideWhenUsed="0"/>
+    <w:lsdException w:name="Dark List Accent 2" w:semiHidden="0" w:uiPriority="70" w:unhideWhenUsed="0"/>
+    <w:lsdException w:name="Colorful Shading Accent 2" w:semiHidden="0" w:uiPriority="71" w:unhideWhenUsed="0"/>
+    <w:lsdException w:name="Colorful List Accent 2" w:semiHidden="0" w:uiPriority="72" w:unhideWhenUsed="0"/>
+    <w:lsdException w:name="Colorful Grid Accent 2" w:semiHidden="0" w:uiPriority="73" w:unhideWhenUsed="0"/>
+    <w:lsdException w:name="Light Shading Accent 3" w:semiHidden="0" w:uiPriority="60" w:unhideWhenUsed="0"/>
+    <w:lsdException w:name="Light List Accent 3" w:semiHidden="0" w:uiPriority="61" w:unhideWhenUsed="0"/>
+    <w:lsdException w:name="Light Grid Accent 3" w:semiHidden="0" w:uiPriority="62" w:unhideWhenUsed="0"/>
+    <w:lsdException w:name="Medium Shading 1 Accent 3" w:semiHidden="0" w:uiPriority="63" w:unhideWhenUsed="0"/>
+    <w:lsdException w:name="Medium Shading 2 Accent 3" w:semiHidden="0" w:uiPriority="64" w:unhideWhenUsed="0"/>
+    <w:lsdException w:name="Medium List 1 Accent 3" w:semiHidden="0" w:uiPriority="65" w:unhideWhenUsed="0"/>
+    <w:lsdException w:name="Medium List 2 Accent 3" w:semiHidden="0" w:uiPriority="66" w:unhideWhenUsed="0"/>
+    <w:lsdException w:name="Medium Grid 1 Accent 3" w:semiHidden="0" w:uiPriority="67" w:unhideWhenUsed="0"/>
+    <w:lsdException w:name="Medium Grid 2 Accent 3" w:semiHidden="0" w:uiPriority="68" w:unhideWhenUsed="0"/>
+    <w:lsdException w:name="Medium Grid 3 Accent 3" w:semiHidden="0" w:uiPriority="69" w:unhideWhenUsed="0"/>
+    <w:lsdException w:name="Dark List Accent 3" w:semiHidden="0" w:uiPriority="70" w:unhideWhenUsed="0"/>
+    <w:lsdException w:name="Colorful Shading Accent 3" w:semiHidden="0" w:uiPriority="71" w:unhideWhenUsed="0"/>
+    <w:lsdException w:name="Colorful List Accent 3" w:semiHidden="0" w:uiPriority="72" w:unhideWhenUsed="0"/>
+    <w:lsdException w:name="Colorful Grid Accent 3" w:semiHidden="0" w:uiPriority="73" w:unhideWhenUsed="0"/>
+    <w:lsdException w:name="Light Shading Accent 4" w:semiHidden="0" w:uiPriority="60" w:unhideWhenUsed="0"/>
+    <w:lsdException w:name="Light List Accent 4" w:semiHidden="0" w:uiPriority="61" w:unhideWhenUsed="0"/>
+    <w:lsdException w:name="Light Grid Accent 4" w:semiHidden="0" w:uiPriority="62" w:unhideWhenUsed="0"/>
+    <w:lsdException w:name="Medium Shading 1 Accent 4" w:semiHidden="0" w:uiPriority="63" w:unhideWhenUsed="0"/>
+    <w:lsdException w:name="Medium Shading 2 Accent 4" w:semiHidden="0" w:uiPriority="64" w:unhideWhenUsed="0"/>
+    <w:lsdException w:name="Medium List 1 Accent 4" w:semiHidden="0" w:uiPriority="65" w:unhideWhenUsed="0"/>
+    <w:lsdException w:name="Medium List 2 Accent 4" w:semiHidden="0" w:uiPriority="66" w:unhideWhenUsed="0"/>
+    <w:lsdException w:name="Medium Grid 1 Accent 4" w:semiHidden="0" w:uiPriority="67" w:unhideWhenUsed="0"/>
+    <w:lsdException w:name="Medium Grid 2 Accent 4" w:semiHidden="0" w:uiPriority="68" w:unhideWhenUsed="0"/>
+    <w:lsdException w:name="Medium Grid 3 Accent 4" w:semiHidden="0" w:uiPriority="69" w:unhideWhenUsed="0"/>
+    <w:lsdException w:name="Dark List Accent 4" w:semiHidden="0" w:uiPriority="70" w:unhideWhenUsed="0"/>
+    <w:lsdException w:name="Colorful Shading Accent 4" w:semiHidden="0" w:uiPriority="71" w:unhideWhenUsed="0"/>
+    <w:lsdException w:name="Colorful List Accent 4" w:semiHidden="0" w:uiPriority="72" w:unhideWhenUsed="0"/>
+    <w:lsdException w:name="Colorful Grid Accent 4" w:semiHidden="0" w:uiPriority="73" w:unhideWhenUsed="0"/>
+    <w:lsdException w:name="Light Shading Accent 5" w:semiHidden="0" w:uiPriority="60" w:unhideWhenUsed="0"/>
+    <w:lsdException w:name="Light List Accent 5" w:semiHidden="0" w:uiPriority="61" w:unhideWhenUsed="0"/>
+    <w:lsdException w:name="Light Grid Accent 5" w:semiHidden="0" w:uiPriority="62" w:unhideWhenUsed="0"/>
+    <w:lsdException w:name="Medium Shading 1 Accent 5" w:semiHidden="0" w:uiPriority="63" w:unhideWhenUsed="0"/>
+    <w:lsdException w:name="Medium Shading 2 Accent 5" w:semiHidden="0" w:uiPriority="64" w:unhideWhenUsed="0"/>
+    <w:lsdException w:name="Medium List 1 Accent 5" w:semiHidden="0" w:uiPriority="65" w:unhideWhenUsed="0"/>
+    <w:lsdException w:name="Medium List 2 Accent 5" w:semiHidden="0" w:uiPriority="66" w:unhideWhenUsed="0"/>
+    <w:lsdException w:name="Medium Grid 1 Accent 5" w:semiHidden="0" w:uiPriority="67" w:unhideWhenUsed="0"/>
+    <w:lsdException w:name="Medium Grid 2 Accent 5" w:semiHidden="0" w:uiPriority="68" w:unhideWhenUsed="0"/>
+    <w:lsdException w:name="Medium Grid 3 Accent 5" w:semiHidden="0" w:uiPriority="69" w:unhideWhenUsed="0"/>
+    <w:lsdException w:name="Dark List Accent 5" w:semiHidden="0" w:uiPriority="70" w:unhideWhenUsed="0"/>
+    <w:lsdException w:name="Colorful Shading Accent 5" w:semiHidden="0" w:uiPriority="71" w:unhideWhenUsed="0"/>
+    <w:lsdException w:name="Colorful List Accent 5" w:semiHidden="0" w:uiPriority="72" w:unhideWhenUsed="0"/>
+    <w:lsdException w:name="Colorful Grid Accent 5" w:semiHidden="0" w:uiPriority="73" w:unhideWhenUsed="0"/>
+    <w:lsdException w:name="Light Shading Accent 6" w:semiHidden="0" w:uiPriority="60" w:unhideWhenUsed="0"/>
+    <w:lsdException w:name="Light List Accent 6" w:semiHidden="0" w:uiPriority="61" w:unhideWhenUsed="0"/>
+    <w:lsdException w:name="Light Grid Accent 6" w:semiHidden="0" w:uiPriority="62" w:unhideWhenUsed="0"/>
+    <w:lsdException w:name="Medium Shading 1 Accent 6" w:semiHidden="0" w:uiPriority="63" w:unhideWhenUsed="0"/>
+    <w:lsdException w:name="Medium Shading 2 Accent 6" w:semiHidden="0" w:uiPriority="64" w:unhideWhenUsed="0"/>
+    <w:lsdException w:name="Medium List 1 Accent 6" w:semiHidden="0" w:uiPriority="65" w:unhideWhenUsed="0"/>
+    <w:lsdException w:name="Medium List 2 Accent 6" w:semiHidden="0" w:uiPriority="66" w:unhideWhenUsed="0"/>
+    <w:lsdException w:name="Medium Grid 1 Accent 6" w:semiHidden="0" w:uiPriority="67" w:unhideWhenUsed="0"/>
+    <w:lsdException w:name="Medium Grid 2 Accent 6" w:semiHidden="0" w:uiPriority="68" w:unhideWhenUsed="0"/>
+    <w:lsdException w:name="Medium Grid 3 Accent 6" w:semiHidden="0" w:uiPriority="69" w:unhideWhenUsed="0"/>
+    <w:lsdException w:name="Dark List Accent 6" w:semiHidden="0" w:uiPriority="70" w:unhideWhenUsed="0"/>
+    <w:lsdException w:name="Colorful Shading Accent 6" w:semiHidden="0" w:uiPriority="71" w:unhideWhenUsed="0"/>
+    <w:lsdException w:name="Colorful List Accent 6" w:semiHidden="0" w:uiPriority="72" w:unhideWhenUsed="0"/>
+    <w:lsdException w:name="Colorful Grid Accent 6" w:semiHidden="0" w:uiPriority="73" w:unhideWhenUsed="0"/>
+    <w:lsdException w:name="Subtle Emphasis" w:semiHidden="0" w:uiPriority="19" w:unhideWhenUsed="0" w:qFormat="1"/>
+    <w:lsdException w:name="Intense Emphasis" w:semiHidden="0" w:uiPriority="21" w:unhideWhenUsed="0" w:qFormat="1"/>
+    <w:lsdException w:name="Subtle Reference" w:semiHidden="0" w:uiPriority="31" w:unhideWhenUsed="0" w:qFormat="1"/>
+    <w:lsdException w:name="Intense Reference" w:semiHidden="0" w:uiPriority="32" w:unhideWhenUsed="0" w:qFormat="1"/>
+    <w:lsdException w:name="Book Title" w:semiHidden="0" w:uiPriority="33" w:unhideWhenUsed="0" w:qFormat="1"/>
+    <w:lsdException w:name="Bibliography" w:uiPriority="37"/>
+    <w:lsdException w:name="TOC Heading" w:uiPriority="39" w:qFormat="1"/>
+  </w:latentStyles>
+  <w:style w:type="paragraph" w:default="1" w:styleId="Normal">
+    <w:name w:val="Normal"/>
+    <w:qFormat/>
+    <w:rsid w:val="00F0251B"/>
+    <w:rPr>
+      <w:rFonts w:cs="Times New Roman"/>
+      <w:sz w:val="3276"/>
+      <w:szCs w:val="3276"/>
+    </w:rPr>
+  </w:style>
+  <w:style w:type="character" w:default="1" w:styleId="DefaultParagraphFont">
+    <w:name w:val="Default Paragraph Font"/>
+    <w:uiPriority w:val="1"/>
+    <w:semiHidden/>
+    <w:unhideWhenUsed/>
+    <w:rsid w:val="00F0251B"/>
+  </w:style>
+  <w:style w:type="table" w:default="1" w:styleId="TableNormal">
+    <w:name w:val="Normal Table"/>
+    <w:uiPriority w:val="99"/>
+    <w:semiHidden/>
+    <w:unhideWhenUsed/>
+    <w:tblPr>
+      <w:tblInd w:w="0" w:type="dxa"/>
+      <w:tblCellMar>
+        <w:top w:w="0" w:type="dxa"/>
+        <w:left w:w="108" w:type="dxa"/>
+        <w:bottom w:w="0" w:type="dxa"/>
+        <w:right w:w="108" w:type="dxa"/>
+      </w:tblCellMar>
+    </w:tblPr>
+  </w:style>
+  <w:style w:type="numbering" w:default="1" w:styleId="NoList">
+    <w:name w:val="No List"/>
+    <w:uiPriority w:val="99"/>
+    <w:semiHidden/>
+    <w:unhideWhenUsed/>
+  </w:style>
+  <w:style w:type="character" w:styleId="PlaceholderText">
+    <w:name w:val="Placeholder Text"/>
+    <w:basedOn w:val="DefaultParagraphFont"/>
+    <w:uiPriority w:val="99"/>
+    <w:semiHidden/>
+    <w:rsid w:val="00F0251B"/>
+    <w:rPr>
+      <w:color w:val="808080"/>
+    </w:rPr>
+  </w:style>
+</w:styles>
+</file>
+
+<file path=word/glossary/stylesWithEffects.xml><?xml version="1.0" encoding="utf-8"?>
+<w:styles xmlns:wpc="http://schemas.microsoft.com/office/word/2010/wordprocessingCanvas" xmlns:mc="http://schemas.openxmlformats.org/markup-compatibility/2006" xmlns:o="urn:schemas-microsoft-com:office:office" xmlns:r="http://schemas.openxmlformats.org/officeDocument/2006/relationships" xmlns:m="http://schemas.openxmlformats.org/officeDocument/2006/math" xmlns:v="urn:schemas-microsoft-com:vml" xmlns:wp14="http://schemas.microsoft.com/office/word/2010/wordprocessingDrawing" xmlns:wp="http://schemas.openxmlformats.org/drawingml/2006/wordprocessingDrawing" xmlns:w10="urn:schemas-microsoft-com:office:word" xmlns:w="http://schemas.openxmlformats.org/wordprocessingml/2006/main" xmlns:w14="http://schemas.microsoft.com/office/word/2010/wordml" xmlns:wpg="http://schemas.microsoft.com/office/word/2010/wordprocessingGroup" xmlns:wpi="http://schemas.microsoft.com/office/word/2010/wordprocessingInk" xmlns:wne="http://schemas.microsoft.com/office/word/2006/wordml" xmlns:wps="http://schemas.microsoft.com/office/word/2010/wordprocessingShape" mc:Ignorable="w14 wp14">
+  <w:docDefaults>
+    <w:rPrDefault>
+      <w:rPr>
+        <w:rFonts w:asciiTheme="minorHAnsi" w:eastAsiaTheme="minorEastAsia" w:hAnsiTheme="minorHAnsi" w:cstheme="minorBidi"/>
+        <w:sz w:val="22"/>
+        <w:szCs w:val="22"/>
+        <w:lang w:val="en-US" w:eastAsia="en-US" w:bidi="ar-SA"/>
+      </w:rPr>
+    </w:rPrDefault>
+    <w:pPrDefault>
+      <w:pPr>
+        <w:spacing w:after="200" w:line="276" w:lineRule="auto"/>
+      </w:pPr>
+    </w:pPrDefault>
+  </w:docDefaults>
+  <w:latentStyles w:defLockedState="0" w:defUIPriority="99" w:defSemiHidden="1" w:defUnhideWhenUsed="1" w:defQFormat="0" w:count="267">
+    <w:lsdException w:name="Normal" w:semiHidden="0" w:uiPriority="0" w:unhideWhenUsed="0" w:qFormat="1"/>
+    <w:lsdException w:name="heading 1" w:semiHidden="0" w:uiPriority="9" w:unhideWhenUsed="0" w:qFormat="1"/>
+    <w:lsdException w:name="heading 2" w:uiPriority="9" w:qFormat="1"/>
+    <w:lsdException w:name="heading 3" w:uiPriority="9" w:qFormat="1"/>
+    <w:lsdException w:name="heading 4" w:uiPriority="9" w:qFormat="1"/>
+    <w:lsdException w:name="heading 5" w:uiPriority="9" w:qFormat="1"/>
+    <w:lsdException w:name="heading 6" w:uiPriority="9" w:qFormat="1"/>
+    <w:lsdException w:name="heading 7" w:uiPriority="9" w:qFormat="1"/>
+    <w:lsdException w:name="heading 8" w:uiPriority="9" w:qFormat="1"/>
+    <w:lsdException w:name="heading 9" w:uiPriority="9" w:qFormat="1"/>
+    <w:lsdException w:name="toc 1" w:uiPriority="39"/>
+    <w:lsdException w:name="toc 2" w:uiPriority="39"/>
+    <w:lsdException w:name="toc 3" w:uiPriority="39"/>
+    <w:lsdException w:name="toc 4" w:uiPriority="39"/>
+    <w:lsdException w:name="toc 5" w:uiPriority="39"/>
+    <w:lsdException w:name="toc 6" w:uiPriority="39"/>
+    <w:lsdException w:name="toc 7" w:uiPriority="39"/>
+    <w:lsdException w:name="toc 8" w:uiPriority="39"/>
+    <w:lsdException w:name="toc 9" w:uiPriority="39"/>
+    <w:lsdException w:name="caption" w:uiPriority="35" w:qFormat="1"/>
+    <w:lsdException w:name="Title" w:semiHidden="0" w:uiPriority="10" w:unhideWhenUsed="0" w:qFormat="1"/>
+    <w:lsdException w:name="Default Paragraph Font" w:uiPriority="1"/>
+    <w:lsdException w:name="Subtitle" w:semiHidden="0" w:uiPriority="11" w:unhideWhenUsed="0" w:qFormat="1"/>
+    <w:lsdException w:name="Strong" w:semiHidden="0" w:uiPriority="22" w:unhideWhenUsed="0" w:qFormat="1"/>
+    <w:lsdException w:name="Emphasis" w:semiHidden="0" w:uiPriority="20" w:unhideWhenUsed="0" w:qFormat="1"/>
+    <w:lsdException w:name="Table Grid" w:semiHidden="0" w:uiPriority="59" w:unhideWhenUsed="0"/>
+    <w:lsdException w:name="Placeholder Text" w:unhideWhenUsed="0"/>
+    <w:lsdException w:name="No Spacing" w:semiHidden="0" w:uiPriority="1" w:unhideWhenUsed="0" w:qFormat="1"/>
+    <w:lsdException w:name="Light Shading" w:semiHidden="0" w:uiPriority="60" w:unhideWhenUsed="0"/>
+    <w:lsdException w:name="Light List" w:semiHidden="0" w:uiPriority="61" w:unhideWhenUsed="0"/>
+    <w:lsdException w:name="Light Grid" w:semiHidden="0" w:uiPriority="62" w:unhideWhenUsed="0"/>
+    <w:lsdException w:name="Medium Shading 1" w:semiHidden="0" w:uiPriority="63" w:unhideWhenUsed="0"/>
+    <w:lsdException w:name="Medium Shading 2" w:semiHidden="0" w:uiPriority="64" w:unhideWhenUsed="0"/>
+    <w:lsdException w:name="Medium List 1" w:semiHidden="0" w:uiPriority="65" w:unhideWhenUsed="0"/>
+    <w:lsdException w:name="Medium List 2" w:semiHidden="0" w:uiPriority="66" w:unhideWhenUsed="0"/>
+    <w:lsdException w:name="Medium Grid 1" w:semiHidden="0" w:uiPriority="67" w:unhideWhenUsed="0"/>
+    <w:lsdException w:name="Medium Grid 2" w:semiHidden="0" w:uiPriority="68" w:unhideWhenUsed="0"/>
+    <w:lsdException w:name="Medium Grid 3" w:semiHidden="0" w:uiPriority="69" w:unhideWhenUsed="0"/>
+    <w:lsdException w:name="Dark List" w:semiHidden="0" w:uiPriority="70" w:unhideWhenUsed="0"/>
+    <w:lsdException w:name="Colorful Shading" w:semiHidden="0" w:uiPriority="71" w:unhideWhenUsed="0"/>
+    <w:lsdException w:name="Colorful List" w:semiHidden="0" w:uiPriority="72" w:unhideWhenUsed="0"/>
+    <w:lsdException w:name="Colorful Grid" w:semiHidden="0" w:uiPriority="73" w:unhideWhenUsed="0"/>
+    <w:lsdException w:name="Light Shading Accent 1" w:semiHidden="0" w:uiPriority="60" w:unhideWhenUsed="0"/>
+    <w:lsdException w:name="Light List Accent 1" w:semiHidden="0" w:uiPriority="61" w:unhideWhenUsed="0"/>
+    <w:lsdException w:name="Light Grid Accent 1" w:semiHidden="0" w:uiPriority="62" w:unhideWhenUsed="0"/>
+    <w:lsdException w:name="Medium Shading 1 Accent 1" w:semiHidden="0" w:uiPriority="63" w:unhideWhenUsed="0"/>
+    <w:lsdException w:name="Medium Shading 2 Accent 1" w:semiHidden="0" w:uiPriority="64" w:unhideWhenUsed="0"/>
+    <w:lsdException w:name="Medium List 1 Accent 1" w:semiHidden="0" w:uiPriority="65" w:unhideWhenUsed="0"/>
+    <w:lsdException w:name="Revision" w:unhideWhenUsed="0"/>
+    <w:lsdException w:name="List Paragraph" w:semiHidden="0" w:uiPriority="34" w:unhideWhenUsed="0" w:qFormat="1"/>
+    <w:lsdException w:name="Quote" w:semiHidden="0" w:uiPriority="29" w:unhideWhenUsed="0" w:qFormat="1"/>
+    <w:lsdException w:name="Intense Quote" w:semiHidden="0" w:uiPriority="30" w:unhideWhenUsed="0" w:qFormat="1"/>
+    <w:lsdException w:name="Medium List 2 Accent 1" w:semiHidden="0" w:uiPriority="66" w:unhideWhenUsed="0"/>
+    <w:lsdException w:name="Medium Grid 1 Accent 1" w:semiHidden="0" w:uiPriority="67" w:unhideWhenUsed="0"/>
+    <w:lsdException w:name="Medium Grid 2 Accent 1" w:semiHidden="0" w:uiPriority="68" w:unhideWhenUsed="0"/>
+    <w:lsdException w:name="Medium Grid 3 Accent 1" w:semiHidden="0" w:uiPriority="69" w:unhideWhenUsed="0"/>
+    <w:lsdException w:name="Dark List Accent 1" w:semiHidden="0" w:uiPriority="70" w:unhideWhenUsed="0"/>
+    <w:lsdException w:name="Colorful Shading Accent 1" w:semiHidden="0" w:uiPriority="71" w:unhideWhenUsed="0"/>
+    <w:lsdException w:name="Colorful List Accent 1" w:semiHidden="0" w:uiPriority="72" w:unhideWhenUsed="0"/>
+    <w:lsdException w:name="Colorful Grid Accent 1" w:semiHidden="0" w:uiPriority="73" w:unhideWhenUsed="0"/>
+    <w:lsdException w:name="Light Shading Accent 2" w:semiHidden="0" w:uiPriority="60" w:unhideWhenUsed="0"/>
+    <w:lsdException w:name="Light List Accent 2" w:semiHidden="0" w:uiPriority="61" w:unhideWhenUsed="0"/>
+    <w:lsdException w:name="Light Grid Accent 2" w:semiHidden="0" w:uiPriority="62" w:unhideWhenUsed="0"/>
+    <w:lsdException w:name="Medium Shading 1 Accent 2" w:semiHidden="0" w:uiPriority="63" w:unhideWhenUsed="0"/>
+    <w:lsdException w:name="Medium Shading 2 Accent 2" w:semiHidden="0" w:uiPriority="64" w:unhideWhenUsed="0"/>
+    <w:lsdException w:name="Medium List 1 Accent 2" w:semiHidden="0" w:uiPriority="65" w:unhideWhenUsed="0"/>
+    <w:lsdException w:name="Medium List 2 Accent 2" w:semiHidden="0" w:uiPriority="66" w:unhideWhenUsed="0"/>
+    <w:lsdException w:name="Medium Grid 1 Accent 2" w:semiHidden="0" w:uiPriority="67" w:unhideWhenUsed="0"/>
+    <w:lsdException w:name="Medium Grid 2 Accent 2" w:semiHidden="0" w:uiPriority="68" w:unhideWhenUsed="0"/>
+    <w:lsdException w:name="Medium Grid 3 Accent 2" w:semiHidden="0" w:uiPriority="69" w:unhideWhenUsed="0"/>
+    <w:lsdException w:name="Dark List Accent 2" w:semiHidden="0" w:uiPriority="70" w:unhideWhenUsed="0"/>
+    <w:lsdException w:name="Colorful Shading Accent 2" w:semiHidden="0" w:uiPriority="71" w:unhideWhenUsed="0"/>
+    <w:lsdException w:name="Colorful List Accent 2" w:semiHidden="0" w:uiPriority="72" w:unhideWhenUsed="0"/>
+    <w:lsdException w:name="Colorful Grid Accent 2" w:semiHidden="0" w:uiPriority="73" w:unhideWhenUsed="0"/>
+    <w:lsdException w:name="Light Shading Accent 3" w:semiHidden="0" w:uiPriority="60" w:unhideWhenUsed="0"/>
+    <w:lsdException w:name="Light List Accent 3" w:semiHidden="0" w:uiPriority="61" w:unhideWhenUsed="0"/>
+    <w:lsdException w:name="Light Grid Accent 3" w:semiHidden="0" w:uiPriority="62" w:unhideWhenUsed="0"/>
+    <w:lsdException w:name="Medium Shading 1 Accent 3" w:semiHidden="0" w:uiPriority="63" w:unhideWhenUsed="0"/>
+    <w:lsdException w:name="Medium Shading 2 Accent 3" w:semiHidden="0" w:uiPriority="64" w:unhideWhenUsed="0"/>
+    <w:lsdException w:name="Medium List 1 Accent 3" w:semiHidden="0" w:uiPriority="65" w:unhideWhenUsed="0"/>
+    <w:lsdException w:name="Medium List 2 Accent 3" w:semiHidden="0" w:uiPriority="66" w:unhideWhenUsed="0"/>
+    <w:lsdException w:name="Medium Grid 1 Accent 3" w:semiHidden="0" w:uiPriority="67" w:unhideWhenUsed="0"/>
+    <w:lsdException w:name="Medium Grid 2 Accent 3" w:semiHidden="0" w:uiPriority="68" w:unhideWhenUsed="0"/>
+    <w:lsdException w:name="Medium Grid 3 Accent 3" w:semiHidden="0" w:uiPriority="69" w:unhideWhenUsed="0"/>
+    <w:lsdException w:name="Dark List Accent 3" w:semiHidden="0" w:uiPriority="70" w:unhideWhenUsed="0"/>
+    <w:lsdException w:name="Colorful Shading Accent 3" w:semiHidden="0" w:uiPriority="71" w:unhideWhenUsed="0"/>
+    <w:lsdException w:name="Colorful List Accent 3" w:semiHidden="0" w:uiPriority="72" w:unhideWhenUsed="0"/>
+    <w:lsdException w:name="Colorful Grid Accent 3" w:semiHidden="0" w:uiPriority="73" w:unhideWhenUsed="0"/>
+    <w:lsdException w:name="Light Shading Accent 4" w:semiHidden="0" w:uiPriority="60" w:unhideWhenUsed="0"/>
+    <w:lsdException w:name="Light List Accent 4" w:semiHidden="0" w:uiPriority="61" w:unhideWhenUsed="0"/>
+    <w:lsdException w:name="Light Grid Accent 4" w:semiHidden="0" w:uiPriority="62" w:unhideWhenUsed="0"/>
+    <w:lsdException w:name="Medium Shading 1 Accent 4" w:semiHidden="0" w:uiPriority="63" w:unhideWhenUsed="0"/>
+    <w:lsdException w:name="Medium Shading 2 Accent 4" w:semiHidden="0" w:uiPriority="64" w:unhideWhenUsed="0"/>
+    <w:lsdException w:name="Medium List 1 Accent 4" w:semiHidden="0" w:uiPriority="65" w:unhideWhenUsed="0"/>
+    <w:lsdException w:name="Medium List 2 Accent 4" w:semiHidden="0" w:uiPriority="66" w:unhideWhenUsed="0"/>
+    <w:lsdException w:name="Medium Grid 1 Accent 4" w:semiHidden="0" w:uiPriority="67" w:unhideWhenUsed="0"/>
+    <w:lsdException w:name="Medium Grid 2 Accent 4" w:semiHidden="0" w:uiPriority="68" w:unhideWhenUsed="0"/>
+    <w:lsdException w:name="Medium Grid 3 Accent 4" w:semiHidden="0" w:uiPriority="69" w:unhideWhenUsed="0"/>
+    <w:lsdException w:name="Dark List Accent 4" w:semiHidden="0" w:uiPriority="70" w:unhideWhenUsed="0"/>
+    <w:lsdException w:name="Colorful Shading Accent 4" w:semiHidden="0" w:uiPriority="71" w:unhideWhenUsed="0"/>
+    <w:lsdException w:name="Colorful List Accent 4" w:semiHidden="0" w:uiPriority="72" w:unhideWhenUsed="0"/>
+    <w:lsdException w:name="Colorful Grid Accent 4" w:semiHidden="0" w:uiPriority="73" w:unhideWhenUsed="0"/>
+    <w:lsdException w:name="Light Shading Accent 5" w:semiHidden="0" w:uiPriority="60" w:unhideWhenUsed="0"/>
+    <w:lsdException w:name="Light List Accent 5" w:semiHidden="0" w:uiPriority="61" w:unhideWhenUsed="0"/>
+    <w:lsdException w:name="Light Grid Accent 5" w:semiHidden="0" w:uiPriority="62" w:unhideWhenUsed="0"/>
+    <w:lsdException w:name="Medium Shading 1 Accent 5" w:semiHidden="0" w:uiPriority="63" w:unhideWhenUsed="0"/>
+    <w:lsdException w:name="Medium Shading 2 Accent 5" w:semiHidden="0" w:uiPriority="64" w:unhideWhenUsed="0"/>
+    <w:lsdException w:name="Medium List 1 Accent 5" w:semiHidden="0" w:uiPriority="65" w:unhideWhenUsed="0"/>
+    <w:lsdException w:name="Medium List 2 Accent 5" w:semiHidden="0" w:uiPriority="66" w:unhideWhenUsed="0"/>
+    <w:lsdException w:name="Medium Grid 1 Accent 5" w:semiHidden="0" w:uiPriority="67" w:unhideWhenUsed="0"/>
+    <w:lsdException w:name="Medium Grid 2 Accent 5" w:semiHidden="0" w:uiPriority="68" w:unhideWhenUsed="0"/>
+    <w:lsdException w:name="Medium Grid 3 Accent 5" w:semiHidden="0" w:uiPriority="69" w:unhideWhenUsed="0"/>
+    <w:lsdException w:name="Dark List Accent 5" w:semiHidden="0" w:uiPriority="70" w:unhideWhenUsed="0"/>
+    <w:lsdException w:name="Colorful Shading Accent 5" w:semiHidden="0" w:uiPriority="71" w:unhideWhenUsed="0"/>
+    <w:lsdException w:name="Colorful List Accent 5" w:semiHidden="0" w:uiPriority="72" w:unhideWhenUsed="0"/>
+    <w:lsdException w:name="Colorful Grid Accent 5" w:semiHidden="0" w:uiPriority="73" w:unhideWhenUsed="0"/>
+    <w:lsdException w:name="Light Shading Accent 6" w:semiHidden="0" w:uiPriority="60" w:unhideWhenUsed="0"/>
+    <w:lsdException w:name="Light List Accent 6" w:semiHidden="0" w:uiPriority="61" w:unhideWhenUsed="0"/>
+    <w:lsdException w:name="Light Grid Accent 6" w:semiHidden="0" w:uiPriority="62" w:unhideWhenUsed="0"/>
+    <w:lsdException w:name="Medium Shading 1 Accent 6" w:semiHidden="0" w:uiPriority="63" w:unhideWhenUsed="0"/>
+    <w:lsdException w:name="Medium Shading 2 Accent 6" w:semiHidden="0" w:uiPriority="64" w:unhideWhenUsed="0"/>
+    <w:lsdException w:name="Medium List 1 Accent 6" w:semiHidden="0" w:uiPriority="65" w:unhideWhenUsed="0"/>
+    <w:lsdException w:name="Medium List 2 Accent 6" w:semiHidden="0" w:uiPriority="66" w:unhideWhenUsed="0"/>
+    <w:lsdException w:name="Medium Grid 1 Accent 6" w:semiHidden="0" w:uiPriority="67" w:unhideWhenUsed="0"/>
+    <w:lsdException w:name="Medium Grid 2 Accent 6" w:semiHidden="0" w:uiPriority="68" w:unhideWhenUsed="0"/>
+    <w:lsdException w:name="Medium Grid 3 Accent 6" w:semiHidden="0" w:uiPriority="69" w:unhideWhenUsed="0"/>
+    <w:lsdException w:name="Dark List Accent 6" w:semiHidden="0" w:uiPriority="70" w:unhideWhenUsed="0"/>
+    <w:lsdException w:name="Colorful Shading Accent 6" w:semiHidden="0" w:uiPriority="71" w:unhideWhenUsed="0"/>
+    <w:lsdException w:name="Colorful List Accent 6" w:semiHidden="0" w:uiPriority="72" w:unhideWhenUsed="0"/>
+    <w:lsdException w:name="Colorful Grid Accent 6" w:semiHidden="0" w:uiPriority="73" w:unhideWhenUsed="0"/>
+    <w:lsdException w:name="Subtle Emphasis" w:semiHidden="0" w:uiPriority="19" w:unhideWhenUsed="0" w:qFormat="1"/>
+    <w:lsdException w:name="Intense Emphasis" w:semiHidden="0" w:uiPriority="21" w:unhideWhenUsed="0" w:qFormat="1"/>
+    <w:lsdException w:name="Subtle Reference" w:semiHidden="0" w:uiPriority="31" w:unhideWhenUsed="0" w:qFormat="1"/>
+    <w:lsdException w:name="Intense Reference" w:semiHidden="0" w:uiPriority="32" w:unhideWhenUsed="0" w:qFormat="1"/>
+    <w:lsdException w:name="Book Title" w:semiHidden="0" w:uiPriority="33" w:unhideWhenUsed="0" w:qFormat="1"/>
+    <w:lsdException w:name="Bibliography" w:uiPriority="37"/>
+    <w:lsdException w:name="TOC Heading" w:uiPriority="39" w:qFormat="1"/>
+  </w:latentStyles>
+  <w:style w:type="paragraph" w:default="1" w:styleId="Normal">
+    <w:name w:val="Normal"/>
+    <w:qFormat/>
+    <w:rsid w:val="00F0251B"/>
+    <w:rPr>
+      <w:rFonts w:cs="Times New Roman"/>
+      <w:sz w:val="3276"/>
+      <w:szCs w:val="3276"/>
+    </w:rPr>
+  </w:style>
+  <w:style w:type="character" w:default="1" w:styleId="DefaultParagraphFont">
+    <w:name w:val="Default Paragraph Font"/>
+    <w:uiPriority w:val="1"/>
+    <w:semiHidden/>
+    <w:unhideWhenUsed/>
+    <w:rsid w:val="00F0251B"/>
+  </w:style>
+  <w:style w:type="table" w:default="1" w:styleId="TableNormal">
+    <w:name w:val="Normal Table"/>
+    <w:uiPriority w:val="99"/>
+    <w:semiHidden/>
+    <w:unhideWhenUsed/>
+    <w:tblPr>
+      <w:tblInd w:w="0" w:type="dxa"/>
+      <w:tblCellMar>
+        <w:top w:w="0" w:type="dxa"/>
+        <w:left w:w="108" w:type="dxa"/>
+        <w:bottom w:w="0" w:type="dxa"/>
+        <w:right w:w="108" w:type="dxa"/>
+      </w:tblCellMar>
+    </w:tblPr>
+  </w:style>
+  <w:style w:type="numbering" w:default="1" w:styleId="NoList">
+    <w:name w:val="No List"/>
+    <w:uiPriority w:val="99"/>
+    <w:semiHidden/>
+    <w:unhideWhenUsed/>
+  </w:style>
+  <w:style w:type="character" w:styleId="PlaceholderText">
+    <w:name w:val="Placeholder Text"/>
+    <w:basedOn w:val="DefaultParagraphFont"/>
+    <w:uiPriority w:val="99"/>
+    <w:semiHidden/>
+    <w:rsid w:val="00F0251B"/>
+    <w:rPr>
+      <w:color w:val="808080"/>
+    </w:rPr>
+  </w:style>
+</w:styles>
+</file>
+
+<file path=word/glossary/webSettings.xml><?xml version="1.0" encoding="utf-8"?>
+<w:webSettings xmlns:mc="http://schemas.openxmlformats.org/markup-compatibility/2006" xmlns:r="http://schemas.openxmlformats.org/officeDocument/2006/relationships" xmlns:w="http://schemas.openxmlformats.org/wordprocessingml/2006/main" xmlns:w14="http://schemas.microsoft.com/office/word/2010/wordml" mc:Ignorable="w14">
+  <w:optimizeForBrowser/>
+  <w:allowPNG/>
+</w:webSettings>
 </file>
 
 <file path=word/theme/theme1.xml><?xml version="1.0" encoding="utf-8"?>
@@ -9299,11 +9412,30 @@
 </file>
 
 <file path=customXml/item1.xml><?xml version="1.0" encoding="utf-8"?>
+<CoverPageProperties xmlns="http://schemas.microsoft.com/office/2006/coverPageProps">
+  <PublishDate>2020-09-09T00:00:00</PublishDate>
+  <Abstract/>
+  <CompanyAddress/>
+  <CompanyPhone/>
+  <CompanyFax/>
+  <CompanyEmail/>
+</CoverPageProperties>
+</file>
+
+<file path=customXml/item2.xml><?xml version="1.0" encoding="utf-8"?>
 <b:Sources xmlns:b="http://schemas.openxmlformats.org/officeDocument/2006/bibliography" xmlns="http://schemas.openxmlformats.org/officeDocument/2006/bibliography" SelectedStyle="/APA.XSL" StyleName="APA"/>
 </file>
 
 <file path=customXml/itemProps1.xml><?xml version="1.0" encoding="utf-8"?>
-<ds:datastoreItem xmlns:ds="http://schemas.openxmlformats.org/officeDocument/2006/customXml" ds:itemID="{248F14CE-8938-424D-94E3-C16043CF15DC}">
+<ds:datastoreItem xmlns:ds="http://schemas.openxmlformats.org/officeDocument/2006/customXml" ds:itemID="{55AF091B-3C7A-41E3-B477-F2FDAA23CFDA}">
+  <ds:schemaRefs>
+    <ds:schemaRef ds:uri="http://schemas.microsoft.com/office/2006/coverPageProps"/>
+  </ds:schemaRefs>
+</ds:datastoreItem>
+</file>
+
+<file path=customXml/itemProps2.xml><?xml version="1.0" encoding="utf-8"?>
+<ds:datastoreItem xmlns:ds="http://schemas.openxmlformats.org/officeDocument/2006/customXml" ds:itemID="{9C8B6CC0-44DB-4430-B731-7879786ADFF7}">
   <ds:schemaRefs>
     <ds:schemaRef ds:uri="http://schemas.openxmlformats.org/officeDocument/2006/bibliography"/>
   </ds:schemaRefs>

</xml_diff>

<commit_message>
Update the template to use "Quick Parts" for document property fields.
</commit_message>
<xml_diff>
--- a/templates/TR-1-2020 S & C Documents and Formating.docx
+++ b/templates/TR-1-2020 S & C Documents and Formating.docx
@@ -1407,13 +1407,294 @@
     </w:p>
     <w:p>
       <w:r>
-        <w:t>Filling in the document properties will ensure the headers and footers contain the correct information. In</w:t>
-      </w:r>
-      <w:r>
-        <w:t xml:space="preserve"> Microsoft</w:t>
-      </w:r>
-      <w:r>
-        <w:t xml:space="preserve"> Word 2010, the document properties can be found under the </w:t>
+        <w:t xml:space="preserve">The template uses Word “Quick Parts” for the </w:t>
+      </w:r>
+      <w:r>
+        <w:t xml:space="preserve">visible </w:t>
+      </w:r>
+      <w:r>
+        <w:t>document property fields. The advantage of this is that the text can be edited inline, and all other locations where the same “Quick Part” field is used within the document will automatically be updated.</w:t>
+      </w:r>
+      <w:r>
+        <w:t xml:space="preserve"> The document property fields are found in the first page header and </w:t>
+      </w:r>
+      <w:proofErr w:type="gramStart"/>
+      <w:r>
+        <w:t>each page footer</w:t>
+      </w:r>
+      <w:proofErr w:type="gramEnd"/>
+      <w:r>
+        <w:t xml:space="preserve"> of the template.</w:t>
+      </w:r>
+    </w:p>
+    <w:p>
+      <w:r>
+        <w:t>The</w:t>
+      </w:r>
+      <w:r>
+        <w:t xml:space="preserve"> following document property fields should be updated when a document is newly created from the template</w:t>
+      </w:r>
+      <w:r>
+        <w:t>:</w:t>
+      </w:r>
+    </w:p>
+    <w:tbl>
+      <w:tblPr>
+        <w:tblStyle w:val="TableGrid"/>
+        <w:tblW w:w="0" w:type="auto"/>
+        <w:tblLook w:val="04A0" w:firstRow="1" w:lastRow="0" w:firstColumn="1" w:lastColumn="0" w:noHBand="0" w:noVBand="1"/>
+      </w:tblPr>
+      <w:tblGrid>
+        <w:gridCol w:w="1188"/>
+        <w:gridCol w:w="4338"/>
+        <w:gridCol w:w="4338"/>
+      </w:tblGrid>
+      <w:tr>
+        <w:trPr>
+          <w:cantSplit/>
+          <w:tblHeader/>
+        </w:trPr>
+        <w:tc>
+          <w:tcPr>
+            <w:tcW w:w="1188" w:type="dxa"/>
+            <w:shd w:val="clear" w:color="auto" w:fill="BFBFBF" w:themeFill="background1" w:themeFillShade="BF"/>
+          </w:tcPr>
+          <w:p>
+            <w:pPr>
+              <w:jc w:val="center"/>
+              <w:rPr>
+                <w:b/>
+              </w:rPr>
+            </w:pPr>
+            <w:r>
+              <w:rPr>
+                <w:b/>
+              </w:rPr>
+              <w:t>Property</w:t>
+            </w:r>
+          </w:p>
+        </w:tc>
+        <w:tc>
+          <w:tcPr>
+            <w:tcW w:w="4338" w:type="dxa"/>
+            <w:shd w:val="clear" w:color="auto" w:fill="BFBFBF" w:themeFill="background1" w:themeFillShade="BF"/>
+          </w:tcPr>
+          <w:p>
+            <w:pPr>
+              <w:jc w:val="center"/>
+              <w:rPr>
+                <w:b/>
+              </w:rPr>
+            </w:pPr>
+            <w:r>
+              <w:rPr>
+                <w:b/>
+              </w:rPr>
+              <w:t>Template Starting Value</w:t>
+            </w:r>
+          </w:p>
+        </w:tc>
+        <w:tc>
+          <w:tcPr>
+            <w:tcW w:w="4338" w:type="dxa"/>
+            <w:shd w:val="clear" w:color="auto" w:fill="BFBFBF" w:themeFill="background1" w:themeFillShade="BF"/>
+          </w:tcPr>
+          <w:p>
+            <w:pPr>
+              <w:spacing w:after="0"/>
+              <w:jc w:val="center"/>
+              <w:rPr>
+                <w:b/>
+              </w:rPr>
+            </w:pPr>
+            <w:r>
+              <w:rPr>
+                <w:b/>
+              </w:rPr>
+              <w:t>Values</w:t>
+            </w:r>
+          </w:p>
+          <w:p>
+            <w:pPr>
+              <w:spacing w:after="0"/>
+              <w:jc w:val="center"/>
+              <w:rPr>
+                <w:b/>
+              </w:rPr>
+            </w:pPr>
+            <w:r>
+              <w:rPr>
+                <w:b/>
+              </w:rPr>
+              <w:t>(Using This Document as an Example)</w:t>
+            </w:r>
+          </w:p>
+        </w:tc>
+      </w:tr>
+      <w:tr>
+        <w:trPr>
+          <w:cantSplit/>
+        </w:trPr>
+        <w:tc>
+          <w:tcPr>
+            <w:tcW w:w="1188" w:type="dxa"/>
+          </w:tcPr>
+          <w:p>
+            <w:r>
+              <w:t>Title</w:t>
+            </w:r>
+          </w:p>
+        </w:tc>
+        <w:tc>
+          <w:tcPr>
+            <w:tcW w:w="4338" w:type="dxa"/>
+          </w:tcPr>
+          <w:p>
+            <w:r>
+              <w:t>X-9.99.99 Draft</w:t>
+            </w:r>
+            <w:r>
+              <w:rPr>
+                <w:rStyle w:val="FootnoteReference"/>
+              </w:rPr>
+              <w:footnoteReference w:id="1"/>
+            </w:r>
+          </w:p>
+        </w:tc>
+        <w:tc>
+          <w:tcPr>
+            <w:tcW w:w="4338" w:type="dxa"/>
+          </w:tcPr>
+          <w:p>
+            <w:r>
+              <w:t>TR-1-2020</w:t>
+            </w:r>
+          </w:p>
+        </w:tc>
+      </w:tr>
+      <w:tr>
+        <w:trPr>
+          <w:cantSplit/>
+        </w:trPr>
+        <w:tc>
+          <w:tcPr>
+            <w:tcW w:w="1188" w:type="dxa"/>
+          </w:tcPr>
+          <w:p>
+            <w:r>
+              <w:t>Subject</w:t>
+            </w:r>
+          </w:p>
+        </w:tc>
+        <w:tc>
+          <w:tcPr>
+            <w:tcW w:w="4338" w:type="dxa"/>
+          </w:tcPr>
+          <w:p>
+            <w:r>
+              <w:t xml:space="preserve">Brief </w:t>
+            </w:r>
+            <w:proofErr w:type="spellStart"/>
+            <w:r>
+              <w:t>Desc</w:t>
+            </w:r>
+            <w:proofErr w:type="spellEnd"/>
+            <w:r>
+              <w:t>.</w:t>
+            </w:r>
+          </w:p>
+        </w:tc>
+        <w:tc>
+          <w:tcPr>
+            <w:tcW w:w="4338" w:type="dxa"/>
+          </w:tcPr>
+          <w:p>
+            <w:r>
+              <w:t>S &amp; C Documents and Formatting</w:t>
+            </w:r>
+          </w:p>
+        </w:tc>
+      </w:tr>
+      <w:tr>
+        <w:trPr>
+          <w:cantSplit/>
+        </w:trPr>
+        <w:tc>
+          <w:tcPr>
+            <w:tcW w:w="1188" w:type="dxa"/>
+          </w:tcPr>
+          <w:p>
+            <w:r>
+              <w:t>Company</w:t>
+            </w:r>
+          </w:p>
+        </w:tc>
+        <w:tc>
+          <w:tcPr>
+            <w:tcW w:w="4338" w:type="dxa"/>
+          </w:tcPr>
+          <w:p>
+            <w:r>
+              <w:t xml:space="preserve">© </w:t>
+            </w:r>
+            <w:proofErr w:type="spellStart"/>
+            <w:r>
+              <w:t>yyyy</w:t>
+            </w:r>
+            <w:proofErr w:type="spellEnd"/>
+            <w:r>
+              <w:t xml:space="preserve"> – </w:t>
+            </w:r>
+            <w:proofErr w:type="spellStart"/>
+            <w:r>
+              <w:t>yyyy</w:t>
+            </w:r>
+            <w:proofErr w:type="spellEnd"/>
+            <w:r>
+              <w:rPr>
+                <w:rStyle w:val="FootnoteReference"/>
+              </w:rPr>
+              <w:footnoteReference w:id="2"/>
+            </w:r>
+            <w:r>
+              <w:t xml:space="preserve"> </w:t>
+            </w:r>
+            <w:r>
+              <w:t>National Model Railroad Association, Inc.</w:t>
+            </w:r>
+          </w:p>
+        </w:tc>
+        <w:tc>
+          <w:tcPr>
+            <w:tcW w:w="4338" w:type="dxa"/>
+          </w:tcPr>
+          <w:p>
+            <w:r>
+              <w:t>© 2020 National Model Railroad Association, Inc.</w:t>
+            </w:r>
+          </w:p>
+        </w:tc>
+      </w:tr>
+    </w:tbl>
+    <w:p>
+      <w:r>
+        <w:lastRenderedPageBreak/>
+        <w:t xml:space="preserve">Additionally, </w:t>
+      </w:r>
+      <w:r>
+        <w:t>the template contains</w:t>
+      </w:r>
+      <w:r>
+        <w:t xml:space="preserve"> two invisible document </w:t>
+      </w:r>
+      <w:r>
+        <w:t>properties. In Microsoft Word 2010, the</w:t>
+      </w:r>
+      <w:r>
+        <w:t>se</w:t>
+      </w:r>
+      <w:r>
+        <w:t xml:space="preserve"> document properties can be found under the </w:t>
       </w:r>
       <w:r>
         <w:rPr>
@@ -1441,6 +1722,547 @@
       </w:r>
       <w:r>
         <w:t>. Update the following document properties:</w:t>
+      </w:r>
+    </w:p>
+    <w:tbl>
+      <w:tblPr>
+        <w:tblStyle w:val="TableGrid"/>
+        <w:tblW w:w="0" w:type="auto"/>
+        <w:tblLook w:val="04A0" w:firstRow="1" w:lastRow="0" w:firstColumn="1" w:lastColumn="0" w:noHBand="0" w:noVBand="1"/>
+      </w:tblPr>
+      <w:tblGrid>
+        <w:gridCol w:w="1188"/>
+        <w:gridCol w:w="4338"/>
+        <w:gridCol w:w="4338"/>
+      </w:tblGrid>
+      <w:tr>
+        <w:trPr>
+          <w:cantSplit/>
+          <w:tblHeader/>
+        </w:trPr>
+        <w:tc>
+          <w:tcPr>
+            <w:tcW w:w="1188" w:type="dxa"/>
+            <w:shd w:val="clear" w:color="auto" w:fill="BFBFBF" w:themeFill="background1" w:themeFillShade="BF"/>
+          </w:tcPr>
+          <w:p>
+            <w:pPr>
+              <w:jc w:val="center"/>
+              <w:rPr>
+                <w:b/>
+              </w:rPr>
+            </w:pPr>
+            <w:r>
+              <w:rPr>
+                <w:b/>
+              </w:rPr>
+              <w:t>Property</w:t>
+            </w:r>
+          </w:p>
+        </w:tc>
+        <w:tc>
+          <w:tcPr>
+            <w:tcW w:w="4338" w:type="dxa"/>
+            <w:shd w:val="clear" w:color="auto" w:fill="BFBFBF" w:themeFill="background1" w:themeFillShade="BF"/>
+          </w:tcPr>
+          <w:p>
+            <w:pPr>
+              <w:jc w:val="center"/>
+              <w:rPr>
+                <w:b/>
+              </w:rPr>
+            </w:pPr>
+            <w:r>
+              <w:rPr>
+                <w:b/>
+              </w:rPr>
+              <w:t>Template Starting Value</w:t>
+            </w:r>
+          </w:p>
+        </w:tc>
+        <w:tc>
+          <w:tcPr>
+            <w:tcW w:w="4338" w:type="dxa"/>
+            <w:shd w:val="clear" w:color="auto" w:fill="BFBFBF" w:themeFill="background1" w:themeFillShade="BF"/>
+          </w:tcPr>
+          <w:p>
+            <w:pPr>
+              <w:spacing w:after="0"/>
+              <w:jc w:val="center"/>
+              <w:rPr>
+                <w:b/>
+              </w:rPr>
+            </w:pPr>
+            <w:r>
+              <w:rPr>
+                <w:b/>
+              </w:rPr>
+              <w:t>Values</w:t>
+            </w:r>
+          </w:p>
+          <w:p>
+            <w:pPr>
+              <w:spacing w:after="0"/>
+              <w:jc w:val="center"/>
+              <w:rPr>
+                <w:b/>
+              </w:rPr>
+            </w:pPr>
+            <w:r>
+              <w:rPr>
+                <w:b/>
+              </w:rPr>
+              <w:t>(Using This Document as an Example)</w:t>
+            </w:r>
+          </w:p>
+        </w:tc>
+      </w:tr>
+      <w:tr>
+        <w:trPr>
+          <w:cantSplit/>
+        </w:trPr>
+        <w:tc>
+          <w:tcPr>
+            <w:tcW w:w="1188" w:type="dxa"/>
+          </w:tcPr>
+          <w:p>
+            <w:r>
+              <w:t>Manager</w:t>
+            </w:r>
+          </w:p>
+        </w:tc>
+        <w:tc>
+          <w:tcPr>
+            <w:tcW w:w="4338" w:type="dxa"/>
+          </w:tcPr>
+          <w:p>
+            <w:r>
+              <w:t xml:space="preserve">Carl </w:t>
+            </w:r>
+            <w:proofErr w:type="spellStart"/>
+            <w:r>
+              <w:t>Smeigh</w:t>
+            </w:r>
+            <w:proofErr w:type="spellEnd"/>
+          </w:p>
+        </w:tc>
+        <w:tc>
+          <w:tcPr>
+            <w:tcW w:w="4338" w:type="dxa"/>
+          </w:tcPr>
+          <w:p>
+            <w:r>
+              <w:t xml:space="preserve">Carl </w:t>
+            </w:r>
+            <w:proofErr w:type="spellStart"/>
+            <w:r>
+              <w:t>Smeigh</w:t>
+            </w:r>
+            <w:proofErr w:type="spellEnd"/>
+          </w:p>
+        </w:tc>
+      </w:tr>
+      <w:tr>
+        <w:trPr>
+          <w:cantSplit/>
+        </w:trPr>
+        <w:tc>
+          <w:tcPr>
+            <w:tcW w:w="1188" w:type="dxa"/>
+          </w:tcPr>
+          <w:p>
+            <w:r>
+              <w:t>Author</w:t>
+            </w:r>
+          </w:p>
+        </w:tc>
+        <w:tc>
+          <w:tcPr>
+            <w:tcW w:w="4338" w:type="dxa"/>
+          </w:tcPr>
+          <w:p>
+            <w:r>
+              <w:t>Stuart Baker</w:t>
+            </w:r>
+          </w:p>
+        </w:tc>
+        <w:tc>
+          <w:tcPr>
+            <w:tcW w:w="4338" w:type="dxa"/>
+          </w:tcPr>
+          <w:p>
+            <w:r>
+              <w:t>Stuart Baker</w:t>
+            </w:r>
+          </w:p>
+        </w:tc>
+      </w:tr>
+    </w:tbl>
+    <w:p>
+      <w:bookmarkStart w:id="2" w:name="_GoBack"/>
+      <w:bookmarkEnd w:id="2"/>
+    </w:p>
+    <w:p>
+      <w:r>
+        <w:drawing>
+          <wp:inline distT="0" distB="0" distL="0" distR="0" wp14:anchorId="432D9F17" wp14:editId="6AB8F49C">
+            <wp:extent cx="6115982" cy="4772557"/>
+            <wp:effectExtent l="0" t="0" r="0" b="9525"/>
+            <wp:docPr id="1" name="Picture 1"/>
+            <wp:cNvGraphicFramePr>
+              <a:graphicFrameLocks xmlns:a="http://schemas.openxmlformats.org/drawingml/2006/main" noChangeAspect="1"/>
+            </wp:cNvGraphicFramePr>
+            <a:graphic xmlns:a="http://schemas.openxmlformats.org/drawingml/2006/main">
+              <a:graphicData uri="http://schemas.openxmlformats.org/drawingml/2006/picture">
+                <pic:pic xmlns:pic="http://schemas.openxmlformats.org/drawingml/2006/picture">
+                  <pic:nvPicPr>
+                    <pic:cNvPr id="0" name=""/>
+                    <pic:cNvPicPr/>
+                  </pic:nvPicPr>
+                  <pic:blipFill>
+                    <a:blip r:embed="rId10"/>
+                    <a:stretch>
+                      <a:fillRect/>
+                    </a:stretch>
+                  </pic:blipFill>
+                  <pic:spPr>
+                    <a:xfrm>
+                      <a:off x="0" y="0"/>
+                      <a:ext cx="6117900" cy="4774054"/>
+                    </a:xfrm>
+                    <a:prstGeom prst="rect">
+                      <a:avLst/>
+                    </a:prstGeom>
+                  </pic:spPr>
+                </pic:pic>
+              </a:graphicData>
+            </a:graphic>
+          </wp:inline>
+        </w:drawing>
+      </w:r>
+    </w:p>
+    <w:p>
+      <w:pPr>
+        <w:spacing w:after="0"/>
+        <w:rPr>
+          <w:rFonts w:ascii="Arial" w:hAnsi="Arial"/>
+          <w:b/>
+          <w:sz w:val="28"/>
+          <w:szCs w:val="28"/>
+        </w:rPr>
+      </w:pPr>
+      <w:r>
+        <w:br w:type="page"/>
+      </w:r>
+    </w:p>
+    <w:p>
+      <w:pPr>
+        <w:pStyle w:val="Heading2"/>
+      </w:pPr>
+      <w:r>
+        <w:lastRenderedPageBreak/>
+        <w:t>Modifying the Document Date Property</w:t>
+      </w:r>
+    </w:p>
+    <w:p>
+      <w:r>
+        <w:t>The Document date can be found in the upper right corner of the first page header. It is also found on the lower right hand corner footer on every page. The standard document property field of “Publish Date” is used, and is designed for manual update.</w:t>
+      </w:r>
+    </w:p>
+    <w:p>
+      <w:r>
+        <w:t>The “Published Date” field can be updated by clicking on any of the date fields in the document and choosing a new date from the pop up calendar. Changing any one of the document date fields should result in all of the document date fields being changed.</w:t>
+      </w:r>
+    </w:p>
+    <w:p>
+      <w:r>
+        <w:t>The date shall be manually updated to the current date at the following times:</w:t>
+      </w:r>
+    </w:p>
+    <w:p>
+      <w:pPr>
+        <w:pStyle w:val="ListParagraph"/>
+        <w:numPr>
+          <w:ilvl w:val="0"/>
+          <w:numId w:val="22"/>
+        </w:numPr>
+      </w:pPr>
+      <w:r>
+        <w:t>When sending the document out for a formal review. Reviewers shall note the date of the document under review when providing their feedback.</w:t>
+      </w:r>
+    </w:p>
+    <w:p>
+      <w:pPr>
+        <w:pStyle w:val="ListParagraph"/>
+        <w:numPr>
+          <w:ilvl w:val="0"/>
+          <w:numId w:val="22"/>
+        </w:numPr>
+      </w:pPr>
+      <w:r>
+        <w:t xml:space="preserve">Prior to sending the document out for final voting approval </w:t>
+      </w:r>
+      <w:r>
+        <w:rPr>
+          <w:u w:val="single"/>
+        </w:rPr>
+        <w:t>if, and only if</w:t>
+      </w:r>
+      <w:r>
+        <w:t>, changes have been made since the last formal review.</w:t>
+      </w:r>
+    </w:p>
+    <w:p>
+      <w:r>
+        <w:t>The date may optionally be manually updated to the current date at the following times:</w:t>
+      </w:r>
+    </w:p>
+    <w:p>
+      <w:pPr>
+        <w:pStyle w:val="ListParagraph"/>
+        <w:numPr>
+          <w:ilvl w:val="0"/>
+          <w:numId w:val="23"/>
+        </w:numPr>
+      </w:pPr>
+      <w:r>
+        <w:t>Whenever the document is edited.</w:t>
+      </w:r>
+    </w:p>
+    <w:p>
+      <w:r>
+        <w:t>The date shall not be updated after voting approval. The only change to the document after voting approval and before publishing shall be to remove the “Draft” suffix to the “Title” document property.</w:t>
+      </w:r>
+    </w:p>
+    <w:p>
+      <w:pPr>
+        <w:pStyle w:val="Heading1"/>
+      </w:pPr>
+      <w:r>
+        <w:t>Document Contents</w:t>
+      </w:r>
+    </w:p>
+    <w:p>
+      <w:r>
+        <w:t xml:space="preserve">Each document should have a short introductory paragraph describing the contents and related documents, i.e. other Standards, Recommended Practices, Technical Notes, </w:t>
+      </w:r>
+      <w:proofErr w:type="spellStart"/>
+      <w:r>
+        <w:t>etc</w:t>
+      </w:r>
+      <w:proofErr w:type="spellEnd"/>
+      <w:r>
+        <w:t>…</w:t>
+      </w:r>
+    </w:p>
+    <w:p>
+      <w:r>
+        <w:t xml:space="preserve">Each top-level document heading should be identical between Standards, Recommended Practices, Technical Notes, </w:t>
+      </w:r>
+      <w:proofErr w:type="spellStart"/>
+      <w:r>
+        <w:t>etc</w:t>
+      </w:r>
+      <w:proofErr w:type="spellEnd"/>
+      <w:r>
+        <w:t>… to aid in cross-referencing documents.</w:t>
+      </w:r>
+    </w:p>
+    <w:p>
+      <w:pPr>
+        <w:pStyle w:val="Heading2"/>
+      </w:pPr>
+      <w:r>
+        <w:t>Standards Content</w:t>
+      </w:r>
+    </w:p>
+    <w:p>
+      <w:r>
+        <w:t xml:space="preserve">The NMRA </w:t>
+      </w:r>
+      <w:proofErr w:type="spellStart"/>
+      <w:r>
+        <w:t>EHB</w:t>
+      </w:r>
+      <w:r>
+        <w:rPr>
+          <w:vertAlign w:val="superscript"/>
+        </w:rPr>
+        <w:fldChar w:fldCharType="begin"/>
+      </w:r>
+      <w:r>
+        <w:rPr>
+          <w:vertAlign w:val="superscript"/>
+        </w:rPr>
+        <w:instrText xml:space="preserve"> NOTEREF _Ref48949275 \h </w:instrText>
+      </w:r>
+      <w:r>
+        <w:rPr>
+          <w:vertAlign w:val="superscript"/>
+        </w:rPr>
+        <w:instrText xml:space="preserve"> \* MERGEFORMAT </w:instrText>
+      </w:r>
+      <w:r>
+        <w:rPr>
+          <w:vertAlign w:val="superscript"/>
+        </w:rPr>
+      </w:r>
+      <w:r>
+        <w:rPr>
+          <w:vertAlign w:val="superscript"/>
+        </w:rPr>
+        <w:fldChar w:fldCharType="separate"/>
+      </w:r>
+      <w:r>
+        <w:rPr>
+          <w:vertAlign w:val="superscript"/>
+        </w:rPr>
+        <w:t>i</w:t>
+      </w:r>
+      <w:proofErr w:type="spellEnd"/>
+      <w:r>
+        <w:rPr>
+          <w:vertAlign w:val="superscript"/>
+        </w:rPr>
+        <w:fldChar w:fldCharType="end"/>
+      </w:r>
+      <w:r>
+        <w:t xml:space="preserve"> </w:t>
+      </w:r>
+      <w:proofErr w:type="gramStart"/>
+      <w:r>
+        <w:t>describes</w:t>
+      </w:r>
+      <w:proofErr w:type="gramEnd"/>
+      <w:r>
+        <w:t xml:space="preserve"> Standards as:</w:t>
+      </w:r>
+    </w:p>
+    <w:p>
+      <w:pPr>
+        <w:ind w:left="432"/>
+      </w:pPr>
+      <w:r>
+        <w:t xml:space="preserve">NMRA Standards Shall </w:t>
+      </w:r>
+      <w:proofErr w:type="gramStart"/>
+      <w:r>
+        <w:t>be</w:t>
+      </w:r>
+      <w:proofErr w:type="gramEnd"/>
+      <w:r>
+        <w:t xml:space="preserve"> limited to only those things that are critical to the satisfactory operation (function) and interchange of equipment between layouts, and for which no satisfactory alternative is available.</w:t>
+      </w:r>
+    </w:p>
+    <w:p>
+      <w:r>
+        <w:t>It further describes the following criteria for inclusion:</w:t>
+      </w:r>
+    </w:p>
+    <w:p>
+      <w:pPr>
+        <w:pStyle w:val="ListParagraph"/>
+        <w:numPr>
+          <w:ilvl w:val="0"/>
+          <w:numId w:val="21"/>
+        </w:numPr>
+      </w:pPr>
+      <w:r>
+        <w:t>That it will include all dimensional and other requirements to effect interchange and satisfactory performance.</w:t>
+      </w:r>
+    </w:p>
+    <w:p>
+      <w:pPr>
+        <w:pStyle w:val="ListParagraph"/>
+        <w:numPr>
+          <w:ilvl w:val="0"/>
+          <w:numId w:val="21"/>
+        </w:numPr>
+      </w:pPr>
+      <w:r>
+        <w:t>That it will exclude all not so required.</w:t>
+      </w:r>
+    </w:p>
+    <w:p>
+      <w:pPr>
+        <w:pStyle w:val="ListParagraph"/>
+        <w:numPr>
+          <w:ilvl w:val="0"/>
+          <w:numId w:val="21"/>
+        </w:numPr>
+      </w:pPr>
+      <w:r>
+        <w:t>That it be accurate and clearly stated.</w:t>
+      </w:r>
+    </w:p>
+    <w:p>
+      <w:pPr>
+        <w:pStyle w:val="Heading2"/>
+      </w:pPr>
+      <w:r>
+        <w:t>Recommended Practice Content</w:t>
+      </w:r>
+    </w:p>
+    <w:p>
+      <w:r>
+        <w:t>The NMRA EHB describes Recommended Practices as follows:</w:t>
+      </w:r>
+    </w:p>
+    <w:p>
+      <w:pPr>
+        <w:ind w:left="720"/>
+      </w:pPr>
+      <w:r>
+        <w:t xml:space="preserve">Recommended Practices shall define and SPECIFY the dimensional and configuration requirements and/or symbols pertaining to model railroad construction, equipment, and supplies to facilitate improve performance and interchange of components within </w:t>
+      </w:r>
+      <w:proofErr w:type="spellStart"/>
+      <w:r>
+        <w:t>uints</w:t>
+      </w:r>
+      <w:proofErr w:type="spellEnd"/>
+      <w:r>
+        <w:t>.</w:t>
+      </w:r>
+    </w:p>
+    <w:p>
+      <w:r>
+        <w:t>It further states:</w:t>
+      </w:r>
+    </w:p>
+    <w:p>
+      <w:pPr>
+        <w:ind w:left="432"/>
+      </w:pPr>
+      <w:r>
+        <w:t>Recommended Practices shall conform to and supplement appropriate standards.</w:t>
+      </w:r>
+    </w:p>
+    <w:p>
+      <w:pPr>
+        <w:pStyle w:val="Heading2"/>
+      </w:pPr>
+      <w:r>
+        <w:lastRenderedPageBreak/>
+        <w:t>Technical Note Content</w:t>
+      </w:r>
+    </w:p>
+    <w:p>
+      <w:r>
+        <w:t>The Standards and Conformance Department describes Tech</w:t>
+      </w:r>
+      <w:r>
+        <w:t xml:space="preserve"> </w:t>
+      </w:r>
+      <w:r>
+        <w:t>Technical Notes as companion documents to Standards &amp; RPs to communicate complex reasoning and departmental thoughts on particular parts of Standard and RP sections.</w:t>
+      </w:r>
+    </w:p>
+    <w:p>
+      <w:pPr>
+        <w:pStyle w:val="Heading1"/>
+      </w:pPr>
+      <w:r>
+        <w:t>Document History</w:t>
       </w:r>
     </w:p>
     <w:tbl>
@@ -1454,563 +2276,6 @@
         <w:gridCol w:w="8136"/>
       </w:tblGrid>
       <w:tr>
-        <w:trPr>
-          <w:tblHeader/>
-        </w:trPr>
-        <w:tc>
-          <w:tcPr>
-            <w:tcW w:w="1728" w:type="dxa"/>
-            <w:shd w:val="clear" w:color="auto" w:fill="BFBFBF" w:themeFill="background1" w:themeFillShade="BF"/>
-          </w:tcPr>
-          <w:p>
-            <w:pPr>
-              <w:jc w:val="center"/>
-              <w:rPr>
-                <w:b/>
-              </w:rPr>
-            </w:pPr>
-            <w:r>
-              <w:rPr>
-                <w:b/>
-              </w:rPr>
-              <w:t>Property</w:t>
-            </w:r>
-          </w:p>
-        </w:tc>
-        <w:tc>
-          <w:tcPr>
-            <w:tcW w:w="8136" w:type="dxa"/>
-            <w:shd w:val="clear" w:color="auto" w:fill="BFBFBF" w:themeFill="background1" w:themeFillShade="BF"/>
-          </w:tcPr>
-          <w:p>
-            <w:pPr>
-              <w:jc w:val="center"/>
-              <w:rPr>
-                <w:b/>
-              </w:rPr>
-            </w:pPr>
-            <w:r>
-              <w:rPr>
-                <w:b/>
-              </w:rPr>
-              <w:t>Values (Using This Document as an Example)</w:t>
-            </w:r>
-          </w:p>
-        </w:tc>
-      </w:tr>
-      <w:tr>
-        <w:trPr>
-          <w:tblHeader/>
-        </w:trPr>
-        <w:tc>
-          <w:tcPr>
-            <w:tcW w:w="1728" w:type="dxa"/>
-          </w:tcPr>
-          <w:p>
-            <w:r>
-              <w:t>Title</w:t>
-            </w:r>
-          </w:p>
-        </w:tc>
-        <w:tc>
-          <w:tcPr>
-            <w:tcW w:w="8136" w:type="dxa"/>
-          </w:tcPr>
-          <w:p>
-            <w:r>
-              <w:t>TR-1-2020 Draft</w:t>
-            </w:r>
-            <w:r>
-              <w:rPr>
-                <w:rStyle w:val="FootnoteReference"/>
-              </w:rPr>
-              <w:footnoteReference w:id="1"/>
-            </w:r>
-          </w:p>
-        </w:tc>
-      </w:tr>
-      <w:tr>
-        <w:tc>
-          <w:tcPr>
-            <w:tcW w:w="1728" w:type="dxa"/>
-          </w:tcPr>
-          <w:p>
-            <w:r>
-              <w:t>Subject</w:t>
-            </w:r>
-          </w:p>
-        </w:tc>
-        <w:tc>
-          <w:tcPr>
-            <w:tcW w:w="8136" w:type="dxa"/>
-          </w:tcPr>
-          <w:p>
-            <w:r>
-              <w:t>S &amp; C Documents and Formatting</w:t>
-            </w:r>
-          </w:p>
-        </w:tc>
-      </w:tr>
-      <w:tr>
-        <w:tc>
-          <w:tcPr>
-            <w:tcW w:w="1728" w:type="dxa"/>
-          </w:tcPr>
-          <w:p>
-            <w:r>
-              <w:t>Company</w:t>
-            </w:r>
-          </w:p>
-        </w:tc>
-        <w:tc>
-          <w:tcPr>
-            <w:tcW w:w="8136" w:type="dxa"/>
-          </w:tcPr>
-          <w:p>
-            <w:r>
-              <w:t>© 2020</w:t>
-            </w:r>
-            <w:r>
-              <w:rPr>
-                <w:rStyle w:val="FootnoteReference"/>
-              </w:rPr>
-              <w:footnoteReference w:id="2"/>
-            </w:r>
-            <w:r>
-              <w:t xml:space="preserve"> National Model Railroad Association, Inc.</w:t>
-            </w:r>
-          </w:p>
-        </w:tc>
-      </w:tr>
-      <w:tr>
-        <w:tc>
-          <w:tcPr>
-            <w:tcW w:w="1728" w:type="dxa"/>
-          </w:tcPr>
-          <w:p>
-            <w:r>
-              <w:t>Manager</w:t>
-            </w:r>
-          </w:p>
-        </w:tc>
-        <w:tc>
-          <w:tcPr>
-            <w:tcW w:w="8136" w:type="dxa"/>
-          </w:tcPr>
-          <w:p>
-            <w:r>
-              <w:t xml:space="preserve">Carl </w:t>
-            </w:r>
-            <w:proofErr w:type="spellStart"/>
-            <w:r>
-              <w:t>Smeigh</w:t>
-            </w:r>
-            <w:proofErr w:type="spellEnd"/>
-          </w:p>
-        </w:tc>
-      </w:tr>
-      <w:tr>
-        <w:tc>
-          <w:tcPr>
-            <w:tcW w:w="1728" w:type="dxa"/>
-          </w:tcPr>
-          <w:p>
-            <w:r>
-              <w:t>Author</w:t>
-            </w:r>
-          </w:p>
-        </w:tc>
-        <w:tc>
-          <w:tcPr>
-            <w:tcW w:w="8136" w:type="dxa"/>
-          </w:tcPr>
-          <w:p>
-            <w:r>
-              <w:t>Stuart Baker</w:t>
-            </w:r>
-          </w:p>
-        </w:tc>
-      </w:tr>
-    </w:tbl>
-    <w:p/>
-    <w:p>
-      <w:r>
-        <w:t>After changing the document properties, the reference</w:t>
-      </w:r>
-      <w:r>
-        <w:t>s</w:t>
-      </w:r>
-      <w:r>
-        <w:t xml:space="preserve"> inline to the document may not automatically update. A trick to force all the document property fields to update is to go </w:t>
-      </w:r>
-      <w:r>
-        <w:t>in</w:t>
-      </w:r>
-      <w:r>
-        <w:t xml:space="preserve">to print preview. In Microsoft Word 2010, choose the </w:t>
-      </w:r>
-      <w:r>
-        <w:rPr>
-          <w:b/>
-        </w:rPr>
-        <w:t>File</w:t>
-      </w:r>
-      <w:r>
-        <w:t xml:space="preserve"> tab and click </w:t>
-      </w:r>
-      <w:r>
-        <w:rPr>
-          <w:b/>
-        </w:rPr>
-        <w:t>Print</w:t>
-      </w:r>
-      <w:r>
-        <w:t xml:space="preserve"> on the left toolbar. Going back to the </w:t>
-      </w:r>
-      <w:r>
-        <w:rPr>
-          <w:b/>
-        </w:rPr>
-        <w:t>Home</w:t>
-      </w:r>
-      <w:r>
-        <w:t xml:space="preserve"> tab will reveal that all of the document properties fields have been updated.</w:t>
-      </w:r>
-    </w:p>
-    <w:p>
-      <w:pPr>
-        <w:pStyle w:val="Heading2"/>
-      </w:pPr>
-      <w:r>
-        <w:t>Modifying the Document Date Property</w:t>
-      </w:r>
-    </w:p>
-    <w:p>
-      <w:r>
-        <w:t>The Document date can be found in the upper right corner of the first page header. It is also found on the lower right hand corner footer on every page. The standard document property field of “Publish Date” is used, and is designed for manual update.</w:t>
-      </w:r>
-    </w:p>
-    <w:p>
-      <w:r>
-        <w:t>The “Published Date” field can be updated by clicking on any of the date fields in the document and choosing a new date from the pop up calendar. Changing any one of the document date fields should result in all of the document date fields being changed.</w:t>
-      </w:r>
-    </w:p>
-    <w:p>
-      <w:r>
-        <w:t>The date shall be manually updated to the current date at the following times:</w:t>
-      </w:r>
-    </w:p>
-    <w:p>
-      <w:pPr>
-        <w:pStyle w:val="ListParagraph"/>
-        <w:numPr>
-          <w:ilvl w:val="0"/>
-          <w:numId w:val="22"/>
-        </w:numPr>
-      </w:pPr>
-      <w:r>
-        <w:t>When sending the document out for a formal review. Reviewers shall note the date of the document under review when providing their feedback.</w:t>
-      </w:r>
-    </w:p>
-    <w:p>
-      <w:pPr>
-        <w:pStyle w:val="ListParagraph"/>
-        <w:numPr>
-          <w:ilvl w:val="0"/>
-          <w:numId w:val="22"/>
-        </w:numPr>
-      </w:pPr>
-      <w:r>
-        <w:t xml:space="preserve">Prior to sending the document out for final voting approval </w:t>
-      </w:r>
-      <w:r>
-        <w:rPr>
-          <w:u w:val="single"/>
-        </w:rPr>
-        <w:t>if, and only if</w:t>
-      </w:r>
-      <w:r>
-        <w:t>, changes have been made since the last formal review.</w:t>
-      </w:r>
-    </w:p>
-    <w:p>
-      <w:r>
-        <w:t>The date may optionally be manually updated to the current date at the following times:</w:t>
-      </w:r>
-    </w:p>
-    <w:p>
-      <w:pPr>
-        <w:pStyle w:val="ListParagraph"/>
-        <w:numPr>
-          <w:ilvl w:val="0"/>
-          <w:numId w:val="23"/>
-        </w:numPr>
-      </w:pPr>
-      <w:r>
-        <w:t>Whenever the document is edited.</w:t>
-      </w:r>
-    </w:p>
-    <w:p>
-      <w:r>
-        <w:t>The date shall not be updated after voting approval. The only change to the document after voting approval and before publishing shall be to remove the “Draft” suffix to the “Title” document property.</w:t>
-      </w:r>
-    </w:p>
-    <w:p>
-      <w:pPr>
-        <w:pStyle w:val="Heading1"/>
-      </w:pPr>
-      <w:r>
-        <w:t>Document Contents</w:t>
-      </w:r>
-    </w:p>
-    <w:p>
-      <w:r>
-        <w:t xml:space="preserve">Each document should have a short introductory paragraph describing the contents and related documents, i.e. other Standards, Recommended Practices, Technical Notes, </w:t>
-      </w:r>
-      <w:proofErr w:type="spellStart"/>
-      <w:r>
-        <w:t>etc</w:t>
-      </w:r>
-      <w:proofErr w:type="spellEnd"/>
-      <w:r>
-        <w:t>…</w:t>
-      </w:r>
-    </w:p>
-    <w:p>
-      <w:r>
-        <w:t xml:space="preserve">Each top-level document heading should be identical between Standards, Recommended Practices, Technical Notes, </w:t>
-      </w:r>
-      <w:proofErr w:type="spellStart"/>
-      <w:r>
-        <w:t>etc</w:t>
-      </w:r>
-      <w:proofErr w:type="spellEnd"/>
-      <w:r>
-        <w:t>… to aid in cross-referencing documents.</w:t>
-      </w:r>
-    </w:p>
-    <w:p>
-      <w:pPr>
-        <w:pStyle w:val="Heading2"/>
-      </w:pPr>
-      <w:r>
-        <w:t>Standards Content</w:t>
-      </w:r>
-    </w:p>
-    <w:p>
-      <w:r>
-        <w:t xml:space="preserve">The NMRA </w:t>
-      </w:r>
-      <w:proofErr w:type="spellStart"/>
-      <w:r>
-        <w:t>EHB</w:t>
-      </w:r>
-      <w:r>
-        <w:rPr>
-          <w:vertAlign w:val="superscript"/>
-        </w:rPr>
-        <w:fldChar w:fldCharType="begin"/>
-      </w:r>
-      <w:r>
-        <w:rPr>
-          <w:vertAlign w:val="superscript"/>
-        </w:rPr>
-        <w:instrText xml:space="preserve"> NOTEREF _Ref48949275 \h </w:instrText>
-      </w:r>
-      <w:r>
-        <w:rPr>
-          <w:vertAlign w:val="superscript"/>
-        </w:rPr>
-        <w:instrText xml:space="preserve"> \* MERGEFORMAT </w:instrText>
-      </w:r>
-      <w:r>
-        <w:rPr>
-          <w:vertAlign w:val="superscript"/>
-        </w:rPr>
-      </w:r>
-      <w:r>
-        <w:rPr>
-          <w:vertAlign w:val="superscript"/>
-        </w:rPr>
-        <w:fldChar w:fldCharType="separate"/>
-      </w:r>
-      <w:r>
-        <w:rPr>
-          <w:vertAlign w:val="superscript"/>
-        </w:rPr>
-        <w:t>i</w:t>
-      </w:r>
-      <w:proofErr w:type="spellEnd"/>
-      <w:r>
-        <w:rPr>
-          <w:vertAlign w:val="superscript"/>
-        </w:rPr>
-        <w:fldChar w:fldCharType="end"/>
-      </w:r>
-      <w:r>
-        <w:t xml:space="preserve"> </w:t>
-      </w:r>
-      <w:proofErr w:type="gramStart"/>
-      <w:r>
-        <w:t>describes</w:t>
-      </w:r>
-      <w:proofErr w:type="gramEnd"/>
-      <w:r>
-        <w:t xml:space="preserve"> Standards as:</w:t>
-      </w:r>
-    </w:p>
-    <w:p>
-      <w:pPr>
-        <w:ind w:left="432"/>
-      </w:pPr>
-      <w:r>
-        <w:t xml:space="preserve">NMRA Standards Shall </w:t>
-      </w:r>
-      <w:proofErr w:type="gramStart"/>
-      <w:r>
-        <w:t>be</w:t>
-      </w:r>
-      <w:proofErr w:type="gramEnd"/>
-      <w:r>
-        <w:t xml:space="preserve"> limited to only those things that are critical to the satisfactory operation (function) and interchange of equipment between layouts, and for which no satisfactory alternative is available.</w:t>
-      </w:r>
-    </w:p>
-    <w:p>
-      <w:r>
-        <w:t>It further describes the following criteria for inclusion:</w:t>
-      </w:r>
-    </w:p>
-    <w:p>
-      <w:pPr>
-        <w:pStyle w:val="ListParagraph"/>
-        <w:numPr>
-          <w:ilvl w:val="0"/>
-          <w:numId w:val="21"/>
-        </w:numPr>
-      </w:pPr>
-      <w:r>
-        <w:t>That it will include all dimensional and other requirements to effect interchange and satisfactory performance.</w:t>
-      </w:r>
-    </w:p>
-    <w:p>
-      <w:pPr>
-        <w:pStyle w:val="ListParagraph"/>
-        <w:numPr>
-          <w:ilvl w:val="0"/>
-          <w:numId w:val="21"/>
-        </w:numPr>
-      </w:pPr>
-      <w:r>
-        <w:t>That it will exclude all not so required.</w:t>
-      </w:r>
-    </w:p>
-    <w:p>
-      <w:pPr>
-        <w:pStyle w:val="ListParagraph"/>
-        <w:numPr>
-          <w:ilvl w:val="0"/>
-          <w:numId w:val="21"/>
-        </w:numPr>
-      </w:pPr>
-      <w:r>
-        <w:t>That it be accurate and clearly stated.</w:t>
-      </w:r>
-    </w:p>
-    <w:p>
-      <w:pPr>
-        <w:spacing w:after="0"/>
-        <w:rPr>
-          <w:rFonts w:ascii="Arial" w:hAnsi="Arial"/>
-          <w:b/>
-          <w:sz w:val="28"/>
-          <w:szCs w:val="28"/>
-        </w:rPr>
-      </w:pPr>
-      <w:r>
-        <w:br w:type="page"/>
-      </w:r>
-    </w:p>
-    <w:p>
-      <w:pPr>
-        <w:pStyle w:val="Heading2"/>
-      </w:pPr>
-      <w:r>
-        <w:lastRenderedPageBreak/>
-        <w:t>Recommended Practice Content</w:t>
-      </w:r>
-    </w:p>
-    <w:p>
-      <w:r>
-        <w:t>The NMRA EHB describes Recommended Practices as follows:</w:t>
-      </w:r>
-    </w:p>
-    <w:p>
-      <w:pPr>
-        <w:ind w:left="720"/>
-      </w:pPr>
-      <w:r>
-        <w:t xml:space="preserve">Recommended Practices shall define and SPECIFY the dimensional and configuration requirements and/or symbols pertaining to model railroad construction, equipment, and supplies to facilitate improve performance and interchange of components within </w:t>
-      </w:r>
-      <w:proofErr w:type="spellStart"/>
-      <w:r>
-        <w:t>uints</w:t>
-      </w:r>
-      <w:proofErr w:type="spellEnd"/>
-      <w:r>
-        <w:t>.</w:t>
-      </w:r>
-    </w:p>
-    <w:p>
-      <w:r>
-        <w:t>It further states:</w:t>
-      </w:r>
-    </w:p>
-    <w:p>
-      <w:pPr>
-        <w:ind w:left="432"/>
-      </w:pPr>
-      <w:r>
-        <w:t>Recommended Practices shall conform to and supplement appropriate standards.</w:t>
-      </w:r>
-    </w:p>
-    <w:p>
-      <w:pPr>
-        <w:pStyle w:val="Heading2"/>
-      </w:pPr>
-      <w:r>
-        <w:t>Technical Note Content</w:t>
-      </w:r>
-    </w:p>
-    <w:p>
-      <w:r>
-        <w:t>The Standards and Conformance Department describes Tech</w:t>
-      </w:r>
-      <w:r>
-        <w:t xml:space="preserve"> </w:t>
-      </w:r>
-      <w:r>
-        <w:t>Technical Notes as companion documents to Standards &amp; RPs to communicate complex reasoning and departmental thoughts on particular parts of Standard and RP sections.</w:t>
-      </w:r>
-    </w:p>
-    <w:p>
-      <w:pPr>
-        <w:pStyle w:val="Heading1"/>
-      </w:pPr>
-      <w:r>
-        <w:t>Document History</w:t>
-      </w:r>
-    </w:p>
-    <w:tbl>
-      <w:tblPr>
-        <w:tblStyle w:val="TableGrid"/>
-        <w:tblW w:w="0" w:type="auto"/>
-        <w:tblLook w:val="04A0" w:firstRow="1" w:lastRow="0" w:firstColumn="1" w:lastColumn="0" w:noHBand="0" w:noVBand="1"/>
-      </w:tblPr>
-      <w:tblGrid>
-        <w:gridCol w:w="1728"/>
-        <w:gridCol w:w="8136"/>
-      </w:tblGrid>
-      <w:tr>
         <w:tc>
           <w:tcPr>
             <w:tcW w:w="1728" w:type="dxa"/>
@@ -2059,8 +2324,6 @@
             <w:r>
               <w:t>Sep 9</w:t>
             </w:r>
-            <w:bookmarkStart w:id="2" w:name="_GoBack"/>
-            <w:bookmarkEnd w:id="2"/>
             <w:r>
               <w:t>, 2020</w:t>
             </w:r>
@@ -2087,10 +2350,10 @@
     <w:p>
       <w:pPr>
         <w:sectPr>
-          <w:footerReference w:type="even" r:id="rId10"/>
-          <w:footerReference w:type="default" r:id="rId11"/>
-          <w:headerReference w:type="first" r:id="rId12"/>
-          <w:footerReference w:type="first" r:id="rId13"/>
+          <w:footerReference w:type="even" r:id="rId11"/>
+          <w:footerReference w:type="default" r:id="rId12"/>
+          <w:headerReference w:type="first" r:id="rId13"/>
+          <w:footerReference w:type="first" r:id="rId14"/>
           <w:pgSz w:w="12240" w:h="15840" w:code="1"/>
           <w:pgMar w:top="864" w:right="1440" w:bottom="864" w:left="1152" w:header="288" w:footer="648" w:gutter="0"/>
           <w:lnNumType w:countBy="10" w:restart="continuous"/>
@@ -2114,7 +2377,7 @@
           <w:szCs w:val="26"/>
         </w:rPr>
         <w:sectPr>
-          <w:headerReference w:type="default" r:id="rId14"/>
+          <w:headerReference w:type="default" r:id="rId15"/>
           <w:pgSz w:w="12240" w:h="15840" w:code="1"/>
           <w:pgMar w:top="864" w:right="1440" w:bottom="864" w:left="1152" w:header="288" w:footer="648" w:gutter="0"/>
           <w:cols w:space="144"/>
@@ -2783,21 +3046,11 @@
           <w:pPr>
             <w:jc w:val="right"/>
           </w:pPr>
-          <w:r>
-            <w:fldChar w:fldCharType="begin"/>
-          </w:r>
-          <w:r>
-            <w:instrText xml:space="preserve"> DOCPROPERTY "Company"  \* MERGEFORMAT </w:instrText>
-          </w:r>
-          <w:r>
-            <w:fldChar w:fldCharType="separate"/>
-          </w:r>
-          <w:r>
-            <w:t>© 2020 National Model Railroad Association, Inc.</w:t>
-          </w:r>
-          <w:r>
-            <w:fldChar w:fldCharType="end"/>
-          </w:r>
+          <w:fldSimple w:instr=" DOCPROPERTY &quot;Company&quot;  \* MERGEFORMAT ">
+            <w:r>
+              <w:t>© 2020 National Model Railroad Association, Inc.</w:t>
+            </w:r>
+          </w:fldSimple>
         </w:p>
       </w:tc>
     </w:tr>
@@ -2891,29 +3144,29 @@
           <w:pPr>
             <w:jc w:val="right"/>
           </w:pPr>
-          <w:fldSimple w:instr=" TITLE  \* MERGEFORMAT ">
-            <w:r>
-              <w:t>TR-1-2020 Draft</w:t>
-            </w:r>
-          </w:fldSimple>
-          <w:r>
-            <w:t xml:space="preserve"> </w:t>
-          </w:r>
           <w:r>
             <w:fldChar w:fldCharType="begin"/>
           </w:r>
           <w:r>
-            <w:instrText xml:space="preserve"> SUBJECT  \* MERGEFORMAT </w:instrText>
+            <w:instrText xml:space="preserve"> TITLE  \* MERGEFORMAT </w:instrText>
           </w:r>
           <w:r>
             <w:fldChar w:fldCharType="separate"/>
           </w:r>
           <w:r>
-            <w:t>S &amp; C Documents and Formatting</w:t>
+            <w:t>TR-1-2020 Draft</w:t>
           </w:r>
           <w:r>
             <w:fldChar w:fldCharType="end"/>
           </w:r>
+          <w:r>
+            <w:t xml:space="preserve"> </w:t>
+          </w:r>
+          <w:fldSimple w:instr=" SUBJECT  \* MERGEFORMAT ">
+            <w:r>
+              <w:t>S &amp; C Documents and Formatting</w:t>
+            </w:r>
+          </w:fldSimple>
         </w:p>
       </w:tc>
     </w:tr>
@@ -2932,21 +3185,11 @@
     <w:pPr>
       <w:spacing w:after="0"/>
     </w:pPr>
-    <w:r>
-      <w:fldChar w:fldCharType="begin"/>
-    </w:r>
-    <w:r>
-      <w:instrText xml:space="preserve"> DOCPROPERTY "Company"  \* MERGEFORMAT </w:instrText>
-    </w:r>
-    <w:r>
-      <w:fldChar w:fldCharType="separate"/>
-    </w:r>
-    <w:r>
-      <w:t>© 2020 National Model Railroad Association, Inc.</w:t>
-    </w:r>
-    <w:r>
-      <w:fldChar w:fldCharType="end"/>
-    </w:r>
+    <w:fldSimple w:instr=" DOCPROPERTY &quot;Company&quot;  \* MERGEFORMAT ">
+      <w:r>
+        <w:t>© 2020 National Model Railroad Association, Inc.</w:t>
+      </w:r>
+    </w:fldSimple>
   </w:p>
   <w:p>
     <w:pPr>
@@ -2957,39 +3200,19 @@
       </w:tabs>
       <w:spacing w:after="0"/>
     </w:pPr>
-    <w:r>
-      <w:fldChar w:fldCharType="begin"/>
-    </w:r>
-    <w:r>
-      <w:instrText xml:space="preserve"> TITLE  \* MERGEFORMAT </w:instrText>
-    </w:r>
-    <w:r>
-      <w:fldChar w:fldCharType="separate"/>
-    </w:r>
-    <w:r>
-      <w:t>TR-1-2020 Draft</w:t>
-    </w:r>
-    <w:r>
-      <w:fldChar w:fldCharType="end"/>
-    </w:r>
+    <w:fldSimple w:instr=" TITLE  \* MERGEFORMAT ">
+      <w:r>
+        <w:t>TR-1-2020 Draft</w:t>
+      </w:r>
+    </w:fldSimple>
     <w:r>
       <w:t xml:space="preserve"> </w:t>
     </w:r>
-    <w:r>
-      <w:fldChar w:fldCharType="begin"/>
-    </w:r>
-    <w:r>
-      <w:instrText xml:space="preserve"> SUBJECT  \* MERGEFORMAT </w:instrText>
-    </w:r>
-    <w:r>
-      <w:fldChar w:fldCharType="separate"/>
-    </w:r>
-    <w:r>
-      <w:t>S &amp; C Documents and Formatting</w:t>
-    </w:r>
-    <w:r>
-      <w:fldChar w:fldCharType="end"/>
-    </w:r>
+    <w:fldSimple w:instr=" SUBJECT  \* MERGEFORMAT ">
+      <w:r>
+        <w:t>S &amp; C Documents and Formatting</w:t>
+      </w:r>
+    </w:fldSimple>
     <w:r>
       <w:ptab w:relativeTo="margin" w:alignment="right" w:leader="none"/>
     </w:r>
@@ -3022,7 +3245,7 @@
         <w:rStyle w:val="PageNumber"/>
         <w:noProof/>
       </w:rPr>
-      <w:t>4</w:t>
+      <w:t>6</w:t>
     </w:r>
     <w:r>
       <w:rPr>
@@ -3059,7 +3282,7 @@
         <w:rStyle w:val="PageNumber"/>
         <w:noProof/>
       </w:rPr>
-      <w:t>5</w:t>
+      <w:t>6</w:t>
     </w:r>
     <w:r>
       <w:rPr>
@@ -3091,19 +3314,24 @@
           <w:docPart w:val="6046A1B35AE94F5EAEAFD9813C52F61D"/>
         </w:placeholder>
         <w:dataBinding w:prefixMappings="xmlns:ns0='http://schemas.microsoft.com/office/2006/coverPageProps' " w:xpath="/ns0:CoverPageProperties[1]/ns0:PublishDate[1]" w:storeItemID="{55AF091B-3C7A-41E3-B477-F2FDAA23CFDA}"/>
-        <w:date w:fullDate="2020-09-09T00:00:00Z">
+        <w:date w:fullDate="2020-09-10T00:00:00Z">
           <w:dateFormat w:val="MMM d, yyyy"/>
           <w:lid w:val="en-US"/>
           <w:storeMappedDataAs w:val="dateTime"/>
           <w:calendar w:val="gregorian"/>
         </w:date>
       </w:sdtPr>
+      <w:sdtEndPr>
+        <w:rPr>
+          <w:rStyle w:val="PageNumber"/>
+        </w:rPr>
+      </w:sdtEndPr>
       <w:sdtContent>
         <w:r>
           <w:rPr>
             <w:rStyle w:val="PageNumber"/>
           </w:rPr>
-          <w:t>Sep 9, 2020</w:t>
+          <w:t>Sep 10, 2020</w:t>
         </w:r>
       </w:sdtContent>
     </w:sdt>
@@ -3117,59 +3345,29 @@
     <w:pPr>
       <w:spacing w:after="0"/>
     </w:pPr>
-    <w:r>
-      <w:fldChar w:fldCharType="begin"/>
-    </w:r>
-    <w:r>
-      <w:instrText xml:space="preserve"> DOCPROPERTY "Company"  \* MERGEFORMAT </w:instrText>
-    </w:r>
-    <w:r>
-      <w:fldChar w:fldCharType="separate"/>
-    </w:r>
-    <w:r>
-      <w:t>© 2020 National Model Railroad Association, Inc.</w:t>
-    </w:r>
-    <w:r>
-      <w:fldChar w:fldCharType="end"/>
-    </w:r>
+    <w:fldSimple w:instr=" DOCPROPERTY &quot;Company&quot;  \* MERGEFORMAT ">
+      <w:r>
+        <w:t>© 2020 National Model Railroad Association, Inc.</w:t>
+      </w:r>
+    </w:fldSimple>
   </w:p>
   <w:p>
     <w:pPr>
       <w:spacing w:after="0"/>
     </w:pPr>
-    <w:r>
-      <w:fldChar w:fldCharType="begin"/>
-    </w:r>
-    <w:r>
-      <w:instrText xml:space="preserve"> TITLE  \* MERGEFORMAT </w:instrText>
-    </w:r>
-    <w:r>
-      <w:fldChar w:fldCharType="separate"/>
-    </w:r>
-    <w:r>
-      <w:t>TR-1-2020 Draft</w:t>
-    </w:r>
-    <w:r>
-      <w:fldChar w:fldCharType="end"/>
-    </w:r>
+    <w:fldSimple w:instr=" TITLE  \* MERGEFORMAT ">
+      <w:r>
+        <w:t>TR-1-2020 Draft</w:t>
+      </w:r>
+    </w:fldSimple>
     <w:r>
       <w:t xml:space="preserve"> </w:t>
     </w:r>
-    <w:r>
-      <w:fldChar w:fldCharType="begin"/>
-    </w:r>
-    <w:r>
-      <w:instrText xml:space="preserve"> SUBJECT  \* MERGEFORMAT </w:instrText>
-    </w:r>
-    <w:r>
-      <w:fldChar w:fldCharType="separate"/>
-    </w:r>
-    <w:r>
-      <w:t>S &amp; C Documents and Formatting</w:t>
-    </w:r>
-    <w:r>
-      <w:fldChar w:fldCharType="end"/>
-    </w:r>
+    <w:fldSimple w:instr=" SUBJECT  \* MERGEFORMAT ">
+      <w:r>
+        <w:t>S &amp; C Documents and Formatting</w:t>
+      </w:r>
+    </w:fldSimple>
     <w:r>
       <w:ptab w:relativeTo="margin" w:alignment="right" w:leader="none"/>
     </w:r>
@@ -3239,7 +3437,7 @@
         <w:rStyle w:val="PageNumber"/>
         <w:noProof/>
       </w:rPr>
-      <w:t>5</w:t>
+      <w:t>6</w:t>
     </w:r>
     <w:r>
       <w:rPr>
@@ -3271,19 +3469,24 @@
           <w:docPart w:val="C86466B50C594AB582B84DCC4A31355E"/>
         </w:placeholder>
         <w:dataBinding w:prefixMappings="xmlns:ns0='http://schemas.microsoft.com/office/2006/coverPageProps' " w:xpath="/ns0:CoverPageProperties[1]/ns0:PublishDate[1]" w:storeItemID="{55AF091B-3C7A-41E3-B477-F2FDAA23CFDA}"/>
-        <w:date w:fullDate="2020-09-09T00:00:00Z">
+        <w:date w:fullDate="2020-09-10T00:00:00Z">
           <w:dateFormat w:val="MMM d, yyyy"/>
           <w:lid w:val="en-US"/>
           <w:storeMappedDataAs w:val="dateTime"/>
           <w:calendar w:val="gregorian"/>
         </w:date>
       </w:sdtPr>
+      <w:sdtEndPr>
+        <w:rPr>
+          <w:rStyle w:val="PageNumber"/>
+        </w:rPr>
+      </w:sdtEndPr>
       <w:sdtContent>
         <w:r>
           <w:rPr>
             <w:rStyle w:val="PageNumber"/>
           </w:rPr>
-          <w:t>Sep 9, 2020</w:t>
+          <w:t>Sep 10, 2020</w:t>
         </w:r>
       </w:sdtContent>
     </w:sdt>
@@ -3775,21 +3978,11 @@
           <w:pPr>
             <w:jc w:val="center"/>
           </w:pPr>
-          <w:r>
-            <w:fldChar w:fldCharType="begin"/>
-          </w:r>
-          <w:r>
-            <w:instrText xml:space="preserve"> SUBJECT  \* MERGEFORMAT </w:instrText>
-          </w:r>
-          <w:r>
-            <w:fldChar w:fldCharType="separate"/>
-          </w:r>
-          <w:r>
-            <w:t>S &amp; C Documents and Formatting</w:t>
-          </w:r>
-          <w:r>
-            <w:fldChar w:fldCharType="end"/>
-          </w:r>
+          <w:fldSimple w:instr=" SUBJECT  \* MERGEFORMAT ">
+            <w:r>
+              <w:t>S &amp; C Documents and Formatting</w:t>
+            </w:r>
+          </w:fldSimple>
         </w:p>
       </w:tc>
     </w:tr>
@@ -3988,13 +4181,14 @@
             <w:docPart w:val="F1C319855B5E418FB98EF7CE65CCB94C"/>
           </w:placeholder>
           <w:dataBinding w:prefixMappings="xmlns:ns0='http://schemas.microsoft.com/office/2006/coverPageProps' " w:xpath="/ns0:CoverPageProperties[1]/ns0:PublishDate[1]" w:storeItemID="{55AF091B-3C7A-41E3-B477-F2FDAA23CFDA}"/>
-          <w:date w:fullDate="2020-09-09T00:00:00Z">
+          <w:date w:fullDate="2020-09-10T00:00:00Z">
             <w:dateFormat w:val="MMM d, yyyy"/>
             <w:lid w:val="en-US"/>
             <w:storeMappedDataAs w:val="dateTime"/>
             <w:calendar w:val="gregorian"/>
           </w:date>
         </w:sdtPr>
+        <w:sdtEndPr/>
         <w:sdtContent>
           <w:tc>
             <w:tcPr>
@@ -4040,7 +4234,7 @@
                   <w:rFonts w:ascii="CG Times" w:hAnsi="CG Times"/>
                   <w:sz w:val="20"/>
                 </w:rPr>
-                <w:t>Sep 9, 2020</w:t>
+                <w:t>Sep 10, 2020</w:t>
               </w:r>
             </w:p>
           </w:tc>
@@ -4057,21 +4251,11 @@
               <w:rFonts w:ascii="CG Times" w:hAnsi="CG Times"/>
             </w:rPr>
           </w:pPr>
-          <w:r>
-            <w:fldChar w:fldCharType="begin"/>
-          </w:r>
-          <w:r>
-            <w:instrText xml:space="preserve"> TITLE  \* MERGEFORMAT </w:instrText>
-          </w:r>
-          <w:r>
-            <w:fldChar w:fldCharType="separate"/>
-          </w:r>
-          <w:r>
-            <w:t>TR-1-2020 Draft</w:t>
-          </w:r>
-          <w:r>
-            <w:fldChar w:fldCharType="end"/>
-          </w:r>
+          <w:fldSimple w:instr=" TITLE  \* MERGEFORMAT ">
+            <w:r>
+              <w:t>TR-1-2020 Draft</w:t>
+            </w:r>
+          </w:fldSimple>
         </w:p>
       </w:tc>
     </w:tr>
@@ -8647,7 +8831,9 @@
   </w:compat>
   <w:rsids>
     <w:rsidRoot w:val="00F0251B"/>
+    <w:rsid w:val="00CA7225"/>
     <w:rsid w:val="00D22615"/>
+    <w:rsid w:val="00EF4FE9"/>
     <w:rsid w:val="00F0251B"/>
   </w:rsids>
   <m:mathPr>
@@ -8841,7 +9027,6 @@
     <w:uiPriority w:val="1"/>
     <w:semiHidden/>
     <w:unhideWhenUsed/>
-    <w:rsid w:val="00F0251B"/>
   </w:style>
   <w:style w:type="table" w:default="1" w:styleId="TableNormal">
     <w:name w:val="Normal Table"/>
@@ -9048,7 +9233,6 @@
     <w:uiPriority w:val="1"/>
     <w:semiHidden/>
     <w:unhideWhenUsed/>
-    <w:rsid w:val="00F0251B"/>
   </w:style>
   <w:style w:type="table" w:default="1" w:styleId="TableNormal">
     <w:name w:val="Normal Table"/>
@@ -9413,7 +9597,7 @@
 
 <file path=customXml/item1.xml><?xml version="1.0" encoding="utf-8"?>
 <CoverPageProperties xmlns="http://schemas.microsoft.com/office/2006/coverPageProps">
-  <PublishDate>2020-09-09T00:00:00</PublishDate>
+  <PublishDate>2020-09-10T00:00:00</PublishDate>
   <Abstract/>
   <CompanyAddress/>
   <CompanyPhone/>
@@ -9435,7 +9619,7 @@
 </file>
 
 <file path=customXml/itemProps2.xml><?xml version="1.0" encoding="utf-8"?>
-<ds:datastoreItem xmlns:ds="http://schemas.openxmlformats.org/officeDocument/2006/customXml" ds:itemID="{9C8B6CC0-44DB-4430-B731-7879786ADFF7}">
+<ds:datastoreItem xmlns:ds="http://schemas.openxmlformats.org/officeDocument/2006/customXml" ds:itemID="{61E97D65-6B0D-4599-9B3D-75F5C96FC2B5}">
   <ds:schemaRefs>
     <ds:schemaRef ds:uri="http://schemas.openxmlformats.org/officeDocument/2006/bibliography"/>
   </ds:schemaRefs>

</xml_diff>

<commit_message>
Final changes for approval.
</commit_message>
<xml_diff>
--- a/templates/TR-1-2020 S & C Documents and Formating.docx
+++ b/templates/TR-1-2020 S & C Documents and Formating.docx
@@ -21,7 +21,7 @@
         <w:t>NMRA Template</w:t>
       </w:r>
       <w:r>
-        <w:t xml:space="preserve"> to create documents. It is based on that template itself. Many fields are automatically filled in from the document properties.</w:t>
+        <w:t xml:space="preserve"> to create documents. This template is applicable only to Standards &amp; Conformance Department Standards, Recommended Practices, Technical Notes, Technical Information, Technical Procedures, and Technical Reference documents. It is based on that template itself. Many fields are automatically filled in from the document properties.</w:t>
       </w:r>
     </w:p>
     <w:p>
@@ -45,13 +45,7 @@
       </w:r>
       <w:bookmarkEnd w:id="0"/>
       <w:r>
-        <w:t xml:space="preserve"> (EHB) is the guiding document </w:t>
-      </w:r>
-      <w:r>
-        <w:t xml:space="preserve">for the operation of the NMRA. </w:t>
-      </w:r>
-      <w:r>
-        <w:t>The Standards &amp; Conformance Department section outlines the responsibilities of the Standards &amp; Conformance Department and documents the department is responsible for.</w:t>
+        <w:t xml:space="preserve"> (EHB) is the guiding document for the operation of the NMRA. The Standards &amp; Conformance Department section outlines the responsibilities of the Standards &amp; Conformance Department and documents the department is responsible for.</w:t>
       </w:r>
     </w:p>
     <w:p>
@@ -320,8 +314,10 @@
           </w:tcPr>
           <w:p>
             <w:r>
-              <w:t>Technical Equipment</w:t>
-            </w:r>
+              <w:t>Technical Equipment (TE)</w:t>
+            </w:r>
+            <w:bookmarkStart w:id="1" w:name="_GoBack"/>
+            <w:bookmarkEnd w:id="1"/>
           </w:p>
         </w:tc>
         <w:tc>
@@ -365,10 +361,7 @@
           </w:tcPr>
           <w:p>
             <w:r>
-              <w:t>For the use of the Standards &amp; Conformance Department and general membership</w:t>
-            </w:r>
-            <w:r>
-              <w:t>, and contain formulas and department procedures. Historically, many TR’s were published in the NMRA Bulletin and are somewhat public.</w:t>
+              <w:t>For the use of the Standards &amp; Conformance Department and general membership, and contain formulas and department procedures. Historically, many TR’s were published in the NMRA Bulletin and are somewhat public.</w:t>
             </w:r>
           </w:p>
         </w:tc>
@@ -389,9 +382,22 @@
     </w:tbl>
     <w:p>
       <w:pPr>
+        <w:rPr>
+          <w:rFonts w:ascii="Arial" w:hAnsi="Arial"/>
+          <w:sz w:val="28"/>
+          <w:szCs w:val="28"/>
+        </w:rPr>
+      </w:pPr>
+      <w:r>
+        <w:br w:type="page"/>
+      </w:r>
+    </w:p>
+    <w:p>
+      <w:pPr>
         <w:pStyle w:val="Heading2"/>
       </w:pPr>
       <w:r>
+        <w:lastRenderedPageBreak/>
         <w:t>Document Numbering Conventions</w:t>
       </w:r>
     </w:p>
@@ -536,7 +542,6 @@
           </w:tcPr>
           <w:p>
             <w:r>
-              <w:lastRenderedPageBreak/>
               <w:t>Technical Information (TI)</w:t>
             </w:r>
           </w:p>
@@ -547,10 +552,7 @@
           </w:tcPr>
           <w:p>
             <w:r>
-              <w:t>TI</w:t>
-            </w:r>
-            <w:r>
-              <w:t>-n</w:t>
+              <w:t>TI-n</w:t>
             </w:r>
           </w:p>
         </w:tc>
@@ -575,10 +577,7 @@
           </w:tcPr>
           <w:p>
             <w:r>
-              <w:t>TP</w:t>
-            </w:r>
-            <w:r>
-              <w:t>-n</w:t>
+              <w:t>TP-n</w:t>
             </w:r>
           </w:p>
         </w:tc>
@@ -593,7 +592,7 @@
           </w:tcPr>
           <w:p>
             <w:r>
-              <w:t>Technical Equipment</w:t>
+              <w:t>Technical Equipment (TE)</w:t>
             </w:r>
           </w:p>
         </w:tc>
@@ -1360,13 +1359,7 @@
     </w:p>
     <w:p>
       <w:r>
-        <w:t xml:space="preserve">Each document is named by its Document Number followed by the document title. The term “Draft” should not be in the filename. If the document is a draft, then the “Draft” suffix shall </w:t>
-      </w:r>
-      <w:r>
-        <w:t xml:space="preserve">only </w:t>
-      </w:r>
-      <w:r>
-        <w:t xml:space="preserve">be added to the document property field for “Title”, see section </w:t>
+        <w:t xml:space="preserve">Each document is named by its Document Number followed by the document title. The term “Draft” should not be in the filename. If the document is a draft, then the “Draft” suffix shall only be added to the document property field for “Title”, see section </w:t>
       </w:r>
       <w:r>
         <w:fldChar w:fldCharType="begin"/>
@@ -1389,53 +1382,32 @@
     </w:p>
     <w:p>
       <w:r>
-        <w:t>Upon publication, a date suffix may optionally be added to the filename.</w:t>
-      </w:r>
-      <w:r>
-        <w:t xml:space="preserve"> This may aid archival tracking and publishing of specific revisions of a given document to the NMRA website.</w:t>
+        <w:t>Upon publication, a date suffix may optionally be added to the filename. This may aid archival tracking and publishing of specific revisions of a given document to the NMRA website.</w:t>
       </w:r>
     </w:p>
     <w:p>
       <w:pPr>
         <w:pStyle w:val="Heading1"/>
       </w:pPr>
-      <w:bookmarkStart w:id="1" w:name="_Ref48948853"/>
+      <w:bookmarkStart w:id="2" w:name="_Ref48948853"/>
       <w:r>
         <w:t>Setting the Document Properties</w:t>
       </w:r>
-      <w:bookmarkEnd w:id="1"/>
+      <w:bookmarkEnd w:id="2"/>
     </w:p>
     <w:p>
       <w:r>
-        <w:t xml:space="preserve">The template uses Word “Quick Parts” for the </w:t>
-      </w:r>
-      <w:r>
-        <w:t xml:space="preserve">visible </w:t>
-      </w:r>
-      <w:r>
-        <w:t>document property fields. The advantage of this is that the text can be edited inline, and all other locations where the same “Quick Part” field is used within the document will automatically be updated.</w:t>
-      </w:r>
-      <w:r>
-        <w:t xml:space="preserve"> The document property fields are found in the first page header and </w:t>
-      </w:r>
-      <w:proofErr w:type="gramStart"/>
-      <w:r>
-        <w:t>each page footer</w:t>
-      </w:r>
-      <w:proofErr w:type="gramEnd"/>
-      <w:r>
-        <w:t xml:space="preserve"> of the template.</w:t>
+        <w:t>The template uses Word “Quick Parts” for the visible document property fields. The advantage of this is that the text can be edited inline, and all other locations where the same “Quick Part” field is used within the document will automatically be updated. The document property fields are found in the first page header and each page footer of the template.</w:t>
       </w:r>
     </w:p>
     <w:p>
       <w:r>
-        <w:t>The</w:t>
-      </w:r>
-      <w:r>
-        <w:t xml:space="preserve"> following document property fields should be updated when a document is newly created from the template</w:t>
-      </w:r>
-      <w:r>
-        <w:t>:</w:t>
+        <w:t>The following document property fields should be updated when a document is newly created from the template:</w:t>
+      </w:r>
+    </w:p>
+    <w:p>
+      <w:r>
+        <w:br w:type="page"/>
       </w:r>
     </w:p>
     <w:tbl>
@@ -1470,6 +1442,7 @@
               <w:rPr>
                 <w:b/>
               </w:rPr>
+              <w:lastRenderedPageBreak/>
               <w:t>Property</w:t>
             </w:r>
           </w:p>
@@ -1657,10 +1630,7 @@
               <w:footnoteReference w:id="2"/>
             </w:r>
             <w:r>
-              <w:t xml:space="preserve"> </w:t>
-            </w:r>
-            <w:r>
-              <w:t>National Model Railroad Association, Inc.</w:t>
+              <w:t xml:space="preserve"> National Model Railroad Association, Inc.</w:t>
             </w:r>
           </w:p>
         </w:tc>
@@ -1676,25 +1646,10 @@
         </w:tc>
       </w:tr>
     </w:tbl>
+    <w:p/>
     <w:p>
       <w:r>
-        <w:lastRenderedPageBreak/>
-        <w:t xml:space="preserve">Additionally, </w:t>
-      </w:r>
-      <w:r>
-        <w:t>the template contains</w:t>
-      </w:r>
-      <w:r>
-        <w:t xml:space="preserve"> two invisible document </w:t>
-      </w:r>
-      <w:r>
-        <w:t>properties. In Microsoft Word 2010, the</w:t>
-      </w:r>
-      <w:r>
-        <w:t>se</w:t>
-      </w:r>
-      <w:r>
-        <w:t xml:space="preserve"> document properties can be found under the </w:t>
+        <w:t xml:space="preserve">Additionally, the template contains two invisible document properties. In Microsoft Word 2010, these document properties can be found under the </w:t>
       </w:r>
       <w:r>
         <w:rPr>
@@ -1898,16 +1853,19 @@
         </w:tc>
       </w:tr>
     </w:tbl>
+    <w:p/>
     <w:p>
-      <w:bookmarkStart w:id="2" w:name="_GoBack"/>
-      <w:bookmarkEnd w:id="2"/>
-    </w:p>
-    <w:p>
-      <w:r>
+      <w:pPr>
+        <w:jc w:val="center"/>
+      </w:pPr>
+      <w:r>
+        <w:rPr>
+          <w:noProof/>
+        </w:rPr>
         <w:drawing>
-          <wp:inline distT="0" distB="0" distL="0" distR="0" wp14:anchorId="432D9F17" wp14:editId="6AB8F49C">
-            <wp:extent cx="6115982" cy="4772557"/>
-            <wp:effectExtent l="0" t="0" r="0" b="9525"/>
+          <wp:inline distT="0" distB="0" distL="0" distR="0">
+            <wp:extent cx="5440784" cy="4245672"/>
+            <wp:effectExtent l="0" t="0" r="7620" b="2540"/>
             <wp:docPr id="1" name="Picture 1"/>
             <wp:cNvGraphicFramePr>
               <a:graphicFrameLocks xmlns:a="http://schemas.openxmlformats.org/drawingml/2006/main" noChangeAspect="1"/>
@@ -1928,7 +1886,7 @@
                   <pic:spPr>
                     <a:xfrm>
                       <a:off x="0" y="0"/>
-                      <a:ext cx="6117900" cy="4774054"/>
+                      <a:ext cx="5440784" cy="4245672"/>
                     </a:xfrm>
                     <a:prstGeom prst="rect">
                       <a:avLst/>
@@ -1943,20 +1901,6 @@
     </w:p>
     <w:p>
       <w:pPr>
-        <w:spacing w:after="0"/>
-        <w:rPr>
-          <w:rFonts w:ascii="Arial" w:hAnsi="Arial"/>
-          <w:b/>
-          <w:sz w:val="28"/>
-          <w:szCs w:val="28"/>
-        </w:rPr>
-      </w:pPr>
-      <w:r>
-        <w:br w:type="page"/>
-      </w:r>
-    </w:p>
-    <w:p>
-      <w:pPr>
         <w:pStyle w:val="Heading2"/>
       </w:pPr>
       <w:r>
@@ -2094,13 +2038,7 @@
         <w:rPr>
           <w:vertAlign w:val="superscript"/>
         </w:rPr>
-        <w:instrText xml:space="preserve"> NOTEREF _Ref48949275 \h </w:instrText>
-      </w:r>
-      <w:r>
-        <w:rPr>
-          <w:vertAlign w:val="superscript"/>
-        </w:rPr>
-        <w:instrText xml:space="preserve"> \* MERGEFORMAT </w:instrText>
+        <w:instrText xml:space="preserve"> NOTEREF _Ref48949275 \h  \* MERGEFORMAT </w:instrText>
       </w:r>
       <w:r>
         <w:rPr>
@@ -2127,15 +2065,7 @@
         <w:fldChar w:fldCharType="end"/>
       </w:r>
       <w:r>
-        <w:t xml:space="preserve"> </w:t>
-      </w:r>
-      <w:proofErr w:type="gramStart"/>
-      <w:r>
-        <w:t>describes</w:t>
-      </w:r>
-      <w:proofErr w:type="gramEnd"/>
-      <w:r>
-        <w:t xml:space="preserve"> Standards as:</w:t>
+        <w:t xml:space="preserve"> describes Standards as:</w:t>
       </w:r>
     </w:p>
     <w:p>
@@ -2143,15 +2073,7 @@
         <w:ind w:left="432"/>
       </w:pPr>
       <w:r>
-        <w:t xml:space="preserve">NMRA Standards Shall </w:t>
-      </w:r>
-      <w:proofErr w:type="gramStart"/>
-      <w:r>
-        <w:t>be</w:t>
-      </w:r>
-      <w:proofErr w:type="gramEnd"/>
-      <w:r>
-        <w:t xml:space="preserve"> limited to only those things that are critical to the satisfactory operation (function) and interchange of equipment between layouts, and for which no satisfactory alternative is available.</w:t>
+        <w:t>NMRA Standards Shall be limited to only those things that are critical to the satisfactory operation (function) and interchange of equipment between layouts, and for which no satisfactory alternative is available.</w:t>
       </w:r>
     </w:p>
     <w:p>
@@ -2213,15 +2135,7 @@
         <w:ind w:left="720"/>
       </w:pPr>
       <w:r>
-        <w:t xml:space="preserve">Recommended Practices shall define and SPECIFY the dimensional and configuration requirements and/or symbols pertaining to model railroad construction, equipment, and supplies to facilitate improve performance and interchange of components within </w:t>
-      </w:r>
-      <w:proofErr w:type="spellStart"/>
-      <w:r>
-        <w:t>uints</w:t>
-      </w:r>
-      <w:proofErr w:type="spellEnd"/>
-      <w:r>
-        <w:t>.</w:t>
+        <w:t>Recommended Practices shall define and SPECIFY the dimensional and configuration requirements and/or symbols pertaining to model railroad construction, equipment, and supplies to facilitate improve performance and interchange of components within units.</w:t>
       </w:r>
     </w:p>
     <w:p>
@@ -2248,13 +2162,7 @@
     </w:p>
     <w:p>
       <w:r>
-        <w:t>The Standards and Conformance Department describes Tech</w:t>
-      </w:r>
-      <w:r>
-        <w:t xml:space="preserve"> </w:t>
-      </w:r>
-      <w:r>
-        <w:t>Technical Notes as companion documents to Standards &amp; RPs to communicate complex reasoning and departmental thoughts on particular parts of Standard and RP sections.</w:t>
+        <w:t>The Standards and Conformance Department describes Technical Notes as companion documents to Standards &amp; RPs to communicate complex reasoning and departmental thoughts on particular parts of Standard and RP sections.</w:t>
       </w:r>
     </w:p>
     <w:p>
@@ -2322,10 +2230,7 @@
           </w:tcPr>
           <w:p>
             <w:r>
-              <w:t>Sep 9</w:t>
-            </w:r>
-            <w:r>
-              <w:t>, 2020</w:t>
+              <w:t>Feb 7, 2021</w:t>
             </w:r>
           </w:p>
         </w:tc>
@@ -2335,10 +2240,38 @@
           </w:tcPr>
           <w:p>
             <w:r>
-              <w:t>First r</w:t>
-            </w:r>
-            <w:r>
-              <w:t>evision</w:t>
+              <w:t>First approved revision. The document is labeled TR-1-</w:t>
+            </w:r>
+            <w:r>
+              <w:rPr>
+                <w:u w:val="single"/>
+              </w:rPr>
+              <w:t>2020</w:t>
+            </w:r>
+            <w:r>
+              <w:t xml:space="preserve"> instead of TR</w:t>
+            </w:r>
+            <w:r>
+              <w:noBreakHyphen/>
+              <w:t>1</w:t>
+            </w:r>
+            <w:r>
+              <w:noBreakHyphen/>
+            </w:r>
+            <w:r>
+              <w:rPr>
+                <w:u w:val="single"/>
+              </w:rPr>
+              <w:t>2021</w:t>
+            </w:r>
+            <w:r>
+              <w:t xml:space="preserve"> because the first draft was created in </w:t>
+            </w:r>
+            <w:r>
+              <w:rPr>
+                <w:u w:val="single"/>
+              </w:rPr>
+              <w:t>2020</w:t>
             </w:r>
             <w:r>
               <w:t>.</w:t>
@@ -2415,23 +2348,7 @@
           <w:szCs w:val="17"/>
         </w:rPr>
         <w:lastRenderedPageBreak/>
-        <w:t>The Standards (S), Recommended Practices (RP), Technical Note (TN)</w:t>
-      </w:r>
-      <w:r>
-        <w:rPr>
-          <w:rFonts w:ascii="Arial Narrow" w:hAnsi="Arial Narrow" w:cs="TimesNewRomanPSMT"/>
-          <w:sz w:val="17"/>
-          <w:szCs w:val="17"/>
-        </w:rPr>
-        <w:t>,</w:t>
-      </w:r>
-      <w:r>
-        <w:rPr>
-          <w:rFonts w:ascii="Arial Narrow" w:hAnsi="Arial Narrow" w:cs="TimesNewRomanPSMT"/>
-          <w:sz w:val="17"/>
-          <w:szCs w:val="17"/>
-        </w:rPr>
-        <w:t xml:space="preserve"> and Technical Information (TI) documents of the National Model Railroad Association (“NMRA Standards documents”) are made available for use subject to important notices and legal disclaimers. These notices and disclaimers, or a reference to this page, appear in all standards and may be found under the heading "Important Notices and Disclaimers Concerning NMRA Standards Documents."</w:t>
+        <w:t>The Standards (S), Recommended Practices (RP), Technical Note (TN), and Technical Information (TI) documents of the National Model Railroad Association (“NMRA Standards documents”) are made available for use subject to important notices and legal disclaimers. These notices and disclaimers, or a reference to this page, appear in all standards and may be found under the heading "Important Notices and Disclaimers Concerning NMRA Standards Documents."</w:t>
       </w:r>
     </w:p>
     <w:p>
@@ -2477,23 +2394,7 @@
           <w:sz w:val="17"/>
           <w:szCs w:val="17"/>
         </w:rPr>
-        <w:t>NMRA Standards documents are developed within the Standards and Conformance Department of the NMRA in association with certain Working Groups, members, and representatives of manufacturers and sellers. NMRA develops its standards through a consensus development process, which brings together volunteers representing varied viewpoints and interests to achieve the final product. NMRA Standards documents are developed by volunteers with modeling, railroading, eng</w:t>
-      </w:r>
-      <w:r>
-        <w:rPr>
-          <w:rFonts w:ascii="Arial Narrow" w:hAnsi="Arial Narrow" w:cs="TimesNewRomanPSMT"/>
-          <w:sz w:val="17"/>
-          <w:szCs w:val="17"/>
-        </w:rPr>
-        <w:t xml:space="preserve">ineering, and industry-based </w:t>
-      </w:r>
-      <w:r>
-        <w:rPr>
-          <w:rFonts w:ascii="Arial Narrow" w:hAnsi="Arial Narrow" w:cs="TimesNewRomanPSMT"/>
-          <w:sz w:val="17"/>
-          <w:szCs w:val="17"/>
-        </w:rPr>
-        <w:t>expertise. Volunteers are not necessarily members of NMRA, and participate without compensation from NMRA.</w:t>
+        <w:t>NMRA Standards documents are developed within the Standards and Conformance Department of the NMRA in association with certain Working Groups, members, and representatives of manufacturers and sellers. NMRA develops its standards through a consensus development process, which brings together volunteers representing varied viewpoints and interests to achieve the final product. NMRA Standards documents are developed by volunteers with modeling, railroading, engineering, and industry-based expertise. Volunteers are not necessarily members of NMRA, and participate without compensation from NMRA.</w:t>
       </w:r>
     </w:p>
     <w:p>
@@ -2514,23 +2415,7 @@
           <w:sz w:val="17"/>
           <w:szCs w:val="17"/>
         </w:rPr>
-        <w:t>NMRA does not warrant or represent the accuracy or completeness of the material contained in NMRA Standards documents, and expressly disclaims all warranties (express, implied and statutory) not included in this or any other document relating to the standard or recommended practice, including, but not limited to, the warranties of: merchantability; fitness for a particular purpose; non-infringement; and quality, accuracy, effectiveness, currency, or completeness of material. In addition, NMRA disclaims any and all conditions relating to results and workmanlike effort. In addition, NMRA does not warrant or represent that the use of</w:t>
-      </w:r>
-      <w:r>
-        <w:rPr>
-          <w:rFonts w:ascii="Arial Narrow" w:hAnsi="Arial Narrow" w:cs="TimesNewRomanPSMT"/>
-          <w:sz w:val="17"/>
-          <w:szCs w:val="17"/>
-        </w:rPr>
-        <w:t xml:space="preserve"> the material contained in NMRA </w:t>
-      </w:r>
-      <w:r>
-        <w:rPr>
-          <w:rFonts w:ascii="Arial Narrow" w:hAnsi="Arial Narrow" w:cs="TimesNewRomanPSMT"/>
-          <w:sz w:val="17"/>
-          <w:szCs w:val="17"/>
-        </w:rPr>
-        <w:t>Standards documents is free from patent infringement. NMRA Standards documents are supplied “AS IS” and “WITH ALL FAULTS.”</w:t>
+        <w:t>NMRA does not warrant or represent the accuracy or completeness of the material contained in NMRA Standards documents, and expressly disclaims all warranties (express, implied and statutory) not included in this or any other document relating to the standard or recommended practice, including, but not limited to, the warranties of: merchantability; fitness for a particular purpose; non-infringement; and quality, accuracy, effectiveness, currency, or completeness of material. In addition, NMRA disclaims any and all conditions relating to results and workmanlike effort. In addition, NMRA does not warrant or represent that the use of the material contained in NMRA Standards documents is free from patent infringement. NMRA Standards documents are supplied “AS IS” and “WITH ALL FAULTS.”</w:t>
       </w:r>
     </w:p>
     <w:p>
@@ -2551,23 +2436,7 @@
           <w:sz w:val="17"/>
           <w:szCs w:val="17"/>
         </w:rPr>
-        <w:t>Use of NMRA Standards documents is wholly voluntary. The existence of an NMRA Standard or Recommended Practice does not imply that there are no other ways to produce, test, measure, purchase, market, or provide other goods and services related to the scope of the NMRA Standards documents. Furthermore, the viewpoint expressed at the time that NMRA approves or issues a Standard or Recommended Practice is subject to change brought about through developments in the state o</w:t>
-      </w:r>
-      <w:r>
-        <w:rPr>
-          <w:rFonts w:ascii="Arial Narrow" w:hAnsi="Arial Narrow" w:cs="TimesNewRomanPSMT"/>
-          <w:sz w:val="17"/>
-          <w:szCs w:val="17"/>
-        </w:rPr>
-        <w:t xml:space="preserve">f the art and comments received </w:t>
-      </w:r>
-      <w:r>
-        <w:rPr>
-          <w:rFonts w:ascii="Arial Narrow" w:hAnsi="Arial Narrow" w:cs="TimesNewRomanPSMT"/>
-          <w:sz w:val="17"/>
-          <w:szCs w:val="17"/>
-        </w:rPr>
-        <w:t>from users of NMRA Standards documents.</w:t>
+        <w:t>Use of NMRA Standards documents is wholly voluntary. The existence of an NMRA Standard or Recommended Practice does not imply that there are no other ways to produce, test, measure, purchase, market, or provide other goods and services related to the scope of the NMRA Standards documents. Furthermore, the viewpoint expressed at the time that NMRA approves or issues a Standard or Recommended Practice is subject to change brought about through developments in the state of the art and comments received from users of NMRA Standards documents.</w:t>
       </w:r>
     </w:p>
     <w:p>
@@ -2942,23 +2811,7 @@
           <w:sz w:val="17"/>
           <w:szCs w:val="17"/>
         </w:rPr>
-        <w:t>NMRA Standards documents do not guarantee or ensure safety, security, health, or environmental protection, or ensure against interference with or from other systems, devices or networks. NMRA Standards documents development activities consider research and information presented to the standards development group in developing any safety recommendations. Other information about safety practices, changes in technology or technology implementation, or impact by peripheral systems also may be pertinent to safety considerations during implementation of the standard. Implementers and users of NMRA Standards documents are responsible for</w:t>
-      </w:r>
-      <w:r>
-        <w:rPr>
-          <w:rFonts w:ascii="Arial Narrow" w:hAnsi="Arial Narrow" w:cs="TimesNewRomanPSMT"/>
-          <w:sz w:val="17"/>
-          <w:szCs w:val="17"/>
-        </w:rPr>
-        <w:t xml:space="preserve"> </w:t>
-      </w:r>
-      <w:r>
-        <w:rPr>
-          <w:rFonts w:ascii="Arial Narrow" w:hAnsi="Arial Narrow" w:cs="TimesNewRomanPSMT"/>
-          <w:sz w:val="17"/>
-          <w:szCs w:val="17"/>
-        </w:rPr>
-        <w:t>determining and complying with all appropriate safety, security, environmental, health, and interference protection practices and all applicable laws and regulations.</w:t>
+        <w:t>NMRA Standards documents do not guarantee or ensure safety, security, health, or environmental protection, or ensure against interference with or from other systems, devices or networks. NMRA Standards documents development activities consider research and information presented to the standards development group in developing any safety recommendations. Other information about safety practices, changes in technology or technology implementation, or impact by peripheral systems also may be pertinent to safety considerations during implementation of the standard. Implementers and users of NMRA Standards documents are responsible for determining and complying with all appropriate safety, security, environmental, health, and interference protection practices and all applicable laws and regulations.</w:t>
       </w:r>
     </w:p>
     <w:sectPr>
@@ -3144,21 +2997,11 @@
           <w:pPr>
             <w:jc w:val="right"/>
           </w:pPr>
-          <w:r>
-            <w:fldChar w:fldCharType="begin"/>
-          </w:r>
-          <w:r>
-            <w:instrText xml:space="preserve"> TITLE  \* MERGEFORMAT </w:instrText>
-          </w:r>
-          <w:r>
-            <w:fldChar w:fldCharType="separate"/>
-          </w:r>
-          <w:r>
-            <w:t>TR-1-2020 Draft</w:t>
-          </w:r>
-          <w:r>
-            <w:fldChar w:fldCharType="end"/>
-          </w:r>
+          <w:fldSimple w:instr=" TITLE  \* MERGEFORMAT ">
+            <w:r>
+              <w:t>TR-1-2020 Draft</w:t>
+            </w:r>
+          </w:fldSimple>
           <w:r>
             <w:t xml:space="preserve"> </w:t>
           </w:r>
@@ -3185,11 +3028,23 @@
     <w:pPr>
       <w:spacing w:after="0"/>
     </w:pPr>
-    <w:fldSimple w:instr=" DOCPROPERTY &quot;Company&quot;  \* MERGEFORMAT ">
-      <w:r>
-        <w:t>© 2020 National Model Railroad Association, Inc.</w:t>
-      </w:r>
-    </w:fldSimple>
+    <w:sdt>
+      <w:sdtPr>
+        <w:alias w:val="Company"/>
+        <w:tag w:val=""/>
+        <w:id w:val="1958832602"/>
+        <w:placeholder>
+          <w:docPart w:val="7C6A4E079F894128B76B20B588F685EC"/>
+        </w:placeholder>
+        <w:dataBinding w:prefixMappings="xmlns:ns0='http://schemas.openxmlformats.org/officeDocument/2006/extended-properties' " w:xpath="/ns0:Properties[1]/ns0:Company[1]" w:storeItemID="{6668398D-A668-4E3E-A5EB-62B293D839F1}"/>
+        <w:text/>
+      </w:sdtPr>
+      <w:sdtContent>
+        <w:r>
+          <w:t>© 2020 – 2021 National Model Railroad Association, Inc.</w:t>
+        </w:r>
+      </w:sdtContent>
+    </w:sdt>
   </w:p>
   <w:p>
     <w:pPr>
@@ -3200,27 +3055,48 @@
       </w:tabs>
       <w:spacing w:after="0"/>
     </w:pPr>
-    <w:fldSimple w:instr=" TITLE  \* MERGEFORMAT ">
-      <w:r>
-        <w:t>TR-1-2020 Draft</w:t>
-      </w:r>
-    </w:fldSimple>
+    <w:sdt>
+      <w:sdtPr>
+        <w:alias w:val="Title"/>
+        <w:tag w:val=""/>
+        <w:id w:val="640314761"/>
+        <w:placeholder>
+          <w:docPart w:val="5EDC98499A8C4CD1B307AE11B4DF9115"/>
+        </w:placeholder>
+        <w:dataBinding w:prefixMappings="xmlns:ns0='http://purl.org/dc/elements/1.1/' xmlns:ns1='http://schemas.openxmlformats.org/package/2006/metadata/core-properties' " w:xpath="/ns1:coreProperties[1]/ns0:title[1]" w:storeItemID="{6C3C8BC8-F283-45AE-878A-BAB7291924A1}"/>
+        <w:text/>
+      </w:sdtPr>
+      <w:sdtContent>
+        <w:r>
+          <w:t>TR-1-2020</w:t>
+        </w:r>
+      </w:sdtContent>
+    </w:sdt>
     <w:r>
       <w:t xml:space="preserve"> </w:t>
     </w:r>
-    <w:fldSimple w:instr=" SUBJECT  \* MERGEFORMAT ">
-      <w:r>
-        <w:t>S &amp; C Documents and Formatting</w:t>
-      </w:r>
-    </w:fldSimple>
+    <w:sdt>
+      <w:sdtPr>
+        <w:alias w:val="Subject"/>
+        <w:tag w:val=""/>
+        <w:id w:val="912820434"/>
+        <w:placeholder>
+          <w:docPart w:val="D70E8BA05D994AE9A5F0CD53E615777F"/>
+        </w:placeholder>
+        <w:dataBinding w:prefixMappings="xmlns:ns0='http://purl.org/dc/elements/1.1/' xmlns:ns1='http://schemas.openxmlformats.org/package/2006/metadata/core-properties' " w:xpath="/ns1:coreProperties[1]/ns0:subject[1]" w:storeItemID="{6C3C8BC8-F283-45AE-878A-BAB7291924A1}"/>
+        <w:text/>
+      </w:sdtPr>
+      <w:sdtContent>
+        <w:r>
+          <w:t>S &amp; C Documents and Formatting</w:t>
+        </w:r>
+      </w:sdtContent>
+    </w:sdt>
     <w:r>
       <w:ptab w:relativeTo="margin" w:alignment="right" w:leader="none"/>
     </w:r>
     <w:r>
-      <w:t xml:space="preserve"> </w:t>
-    </w:r>
-    <w:r>
-      <w:t xml:space="preserve">Page </w:t>
+      <w:t xml:space="preserve"> Page </w:t>
     </w:r>
     <w:r>
       <w:rPr>
@@ -3245,7 +3121,7 @@
         <w:rStyle w:val="PageNumber"/>
         <w:noProof/>
       </w:rPr>
-      <w:t>6</w:t>
+      <w:t>2</w:t>
     </w:r>
     <w:r>
       <w:rPr>
@@ -3294,13 +3170,7 @@
       <w:rPr>
         <w:rStyle w:val="PageNumber"/>
       </w:rPr>
-      <w:t xml:space="preserve"> –</w:t>
-    </w:r>
-    <w:r>
-      <w:rPr>
-        <w:rStyle w:val="PageNumber"/>
-      </w:rPr>
-      <w:t xml:space="preserve"> </w:t>
+      <w:t xml:space="preserve"> – </w:t>
     </w:r>
     <w:sdt>
       <w:sdtPr>
@@ -3314,24 +3184,19 @@
           <w:docPart w:val="6046A1B35AE94F5EAEAFD9813C52F61D"/>
         </w:placeholder>
         <w:dataBinding w:prefixMappings="xmlns:ns0='http://schemas.microsoft.com/office/2006/coverPageProps' " w:xpath="/ns0:CoverPageProperties[1]/ns0:PublishDate[1]" w:storeItemID="{55AF091B-3C7A-41E3-B477-F2FDAA23CFDA}"/>
-        <w:date w:fullDate="2020-09-10T00:00:00Z">
+        <w:date w:fullDate="2021-02-07T00:00:00Z">
           <w:dateFormat w:val="MMM d, yyyy"/>
           <w:lid w:val="en-US"/>
           <w:storeMappedDataAs w:val="dateTime"/>
           <w:calendar w:val="gregorian"/>
         </w:date>
       </w:sdtPr>
-      <w:sdtEndPr>
-        <w:rPr>
-          <w:rStyle w:val="PageNumber"/>
-        </w:rPr>
-      </w:sdtEndPr>
       <w:sdtContent>
         <w:r>
           <w:rPr>
             <w:rStyle w:val="PageNumber"/>
           </w:rPr>
-          <w:t>Sep 10, 2020</w:t>
+          <w:t>Feb 7, 2021</w:t>
         </w:r>
       </w:sdtContent>
     </w:sdt>
@@ -3345,37 +3210,70 @@
     <w:pPr>
       <w:spacing w:after="0"/>
     </w:pPr>
-    <w:fldSimple w:instr=" DOCPROPERTY &quot;Company&quot;  \* MERGEFORMAT ">
-      <w:r>
-        <w:t>© 2020 National Model Railroad Association, Inc.</w:t>
-      </w:r>
-    </w:fldSimple>
+    <w:sdt>
+      <w:sdtPr>
+        <w:alias w:val="Company"/>
+        <w:tag w:val=""/>
+        <w:id w:val="588203961"/>
+        <w:placeholder>
+          <w:docPart w:val="8695321E054C4E988C08B648EF896296"/>
+        </w:placeholder>
+        <w:dataBinding w:prefixMappings="xmlns:ns0='http://schemas.openxmlformats.org/officeDocument/2006/extended-properties' " w:xpath="/ns0:Properties[1]/ns0:Company[1]" w:storeItemID="{6668398D-A668-4E3E-A5EB-62B293D839F1}"/>
+        <w:text/>
+      </w:sdtPr>
+      <w:sdtContent>
+        <w:r>
+          <w:t>© 2020 – 2021 National Model Railroad Association, Inc.</w:t>
+        </w:r>
+      </w:sdtContent>
+    </w:sdt>
   </w:p>
   <w:p>
     <w:pPr>
       <w:spacing w:after="0"/>
     </w:pPr>
-    <w:fldSimple w:instr=" TITLE  \* MERGEFORMAT ">
-      <w:r>
-        <w:t>TR-1-2020 Draft</w:t>
-      </w:r>
-    </w:fldSimple>
+    <w:sdt>
+      <w:sdtPr>
+        <w:alias w:val="Title"/>
+        <w:tag w:val=""/>
+        <w:id w:val="-601963337"/>
+        <w:placeholder>
+          <w:docPart w:val="99A09D3FEBE44DCE97FFFBE3640D231D"/>
+        </w:placeholder>
+        <w:dataBinding w:prefixMappings="xmlns:ns0='http://purl.org/dc/elements/1.1/' xmlns:ns1='http://schemas.openxmlformats.org/package/2006/metadata/core-properties' " w:xpath="/ns1:coreProperties[1]/ns0:title[1]" w:storeItemID="{6C3C8BC8-F283-45AE-878A-BAB7291924A1}"/>
+        <w:text/>
+      </w:sdtPr>
+      <w:sdtContent>
+        <w:r>
+          <w:t>TR-1-2020</w:t>
+        </w:r>
+      </w:sdtContent>
+    </w:sdt>
     <w:r>
       <w:t xml:space="preserve"> </w:t>
     </w:r>
-    <w:fldSimple w:instr=" SUBJECT  \* MERGEFORMAT ">
-      <w:r>
-        <w:t>S &amp; C Documents and Formatting</w:t>
-      </w:r>
-    </w:fldSimple>
+    <w:sdt>
+      <w:sdtPr>
+        <w:alias w:val="Subject"/>
+        <w:tag w:val=""/>
+        <w:id w:val="353700771"/>
+        <w:placeholder>
+          <w:docPart w:val="767397A7300B41CCBADFE0BE576D9B33"/>
+        </w:placeholder>
+        <w:dataBinding w:prefixMappings="xmlns:ns0='http://purl.org/dc/elements/1.1/' xmlns:ns1='http://schemas.openxmlformats.org/package/2006/metadata/core-properties' " w:xpath="/ns1:coreProperties[1]/ns0:subject[1]" w:storeItemID="{6C3C8BC8-F283-45AE-878A-BAB7291924A1}"/>
+        <w:text/>
+      </w:sdtPr>
+      <w:sdtContent>
+        <w:r>
+          <w:t>S &amp; C Documents and Formatting</w:t>
+        </w:r>
+      </w:sdtContent>
+    </w:sdt>
     <w:r>
       <w:ptab w:relativeTo="margin" w:alignment="right" w:leader="none"/>
     </w:r>
     <w:r>
-      <w:t xml:space="preserve"> </w:t>
-    </w:r>
-    <w:r>
-      <w:t xml:space="preserve">Page </w:t>
+      <w:t xml:space="preserve"> Page </w:t>
     </w:r>
     <w:r>
       <w:rPr>
@@ -3449,13 +3347,7 @@
       <w:rPr>
         <w:rStyle w:val="PageNumber"/>
       </w:rPr>
-      <w:t xml:space="preserve"> –</w:t>
-    </w:r>
-    <w:r>
-      <w:rPr>
-        <w:rStyle w:val="PageNumber"/>
-      </w:rPr>
-      <w:t xml:space="preserve"> </w:t>
+      <w:t xml:space="preserve"> – </w:t>
     </w:r>
     <w:sdt>
       <w:sdtPr>
@@ -3469,24 +3361,19 @@
           <w:docPart w:val="C86466B50C594AB582B84DCC4A31355E"/>
         </w:placeholder>
         <w:dataBinding w:prefixMappings="xmlns:ns0='http://schemas.microsoft.com/office/2006/coverPageProps' " w:xpath="/ns0:CoverPageProperties[1]/ns0:PublishDate[1]" w:storeItemID="{55AF091B-3C7A-41E3-B477-F2FDAA23CFDA}"/>
-        <w:date w:fullDate="2020-09-10T00:00:00Z">
+        <w:date w:fullDate="2021-02-07T00:00:00Z">
           <w:dateFormat w:val="MMM d, yyyy"/>
           <w:lid w:val="en-US"/>
           <w:storeMappedDataAs w:val="dateTime"/>
           <w:calendar w:val="gregorian"/>
         </w:date>
       </w:sdtPr>
-      <w:sdtEndPr>
-        <w:rPr>
-          <w:rStyle w:val="PageNumber"/>
-        </w:rPr>
-      </w:sdtEndPr>
       <w:sdtContent>
         <w:r>
           <w:rPr>
             <w:rStyle w:val="PageNumber"/>
           </w:rPr>
-          <w:t>Sep 10, 2020</w:t>
+          <w:t>Feb 7, 2021</w:t>
         </w:r>
       </w:sdtContent>
     </w:sdt>
@@ -3620,7 +3507,7 @@
               <w:noProof/>
             </w:rPr>
             <w:drawing>
-              <wp:inline distT="0" distB="0" distL="0" distR="0" wp14:anchorId="4A897F6A" wp14:editId="17E9E39F">
+              <wp:inline distT="0" distB="0" distL="0" distR="0">
                 <wp:extent cx="552450" cy="581025"/>
                 <wp:effectExtent l="0" t="0" r="6350" b="3175"/>
                 <wp:docPr id="20" name="Picture 6" descr="nmra logo"/>
@@ -3809,13 +3696,7 @@
             <w:rPr>
               <w:rStyle w:val="Strong"/>
             </w:rPr>
-            <w:t xml:space="preserve">NMRA </w:t>
-          </w:r>
-          <w:r>
-            <w:rPr>
-              <w:rStyle w:val="Strong"/>
-            </w:rPr>
-            <w:t>Technical Reference</w:t>
+            <w:t>NMRA Technical Reference</w:t>
           </w:r>
         </w:p>
       </w:tc>
@@ -3968,23 +3849,35 @@
         </w:tcPr>
         <w:p/>
       </w:tc>
-      <w:tc>
-        <w:tcPr>
-          <w:tcW w:w="1848" w:type="pct"/>
-          <w:gridSpan w:val="2"/>
-          <w:vAlign w:val="center"/>
-        </w:tcPr>
-        <w:p>
-          <w:pPr>
-            <w:jc w:val="center"/>
-          </w:pPr>
-          <w:fldSimple w:instr=" SUBJECT  \* MERGEFORMAT ">
-            <w:r>
-              <w:t>S &amp; C Documents and Formatting</w:t>
-            </w:r>
-          </w:fldSimple>
-        </w:p>
-      </w:tc>
+      <w:sdt>
+        <w:sdtPr>
+          <w:alias w:val="Subject"/>
+          <w:tag w:val=""/>
+          <w:id w:val="-1115211548"/>
+          <w:placeholder>
+            <w:docPart w:val="DC7A9F730C8142349EEC30DBEE62CB28"/>
+          </w:placeholder>
+          <w:dataBinding w:prefixMappings="xmlns:ns0='http://purl.org/dc/elements/1.1/' xmlns:ns1='http://schemas.openxmlformats.org/package/2006/metadata/core-properties' " w:xpath="/ns1:coreProperties[1]/ns0:subject[1]" w:storeItemID="{6C3C8BC8-F283-45AE-878A-BAB7291924A1}"/>
+          <w:text/>
+        </w:sdtPr>
+        <w:sdtContent>
+          <w:tc>
+            <w:tcPr>
+              <w:tcW w:w="1848" w:type="pct"/>
+              <w:gridSpan w:val="2"/>
+              <w:vAlign w:val="center"/>
+            </w:tcPr>
+            <w:p>
+              <w:pPr>
+                <w:jc w:val="center"/>
+              </w:pPr>
+              <w:r>
+                <w:t>S &amp; C Documents and Formatting</w:t>
+              </w:r>
+            </w:p>
+          </w:tc>
+        </w:sdtContent>
+      </w:sdt>
     </w:tr>
     <w:tr>
       <w:tc>
@@ -4181,14 +4074,13 @@
             <w:docPart w:val="F1C319855B5E418FB98EF7CE65CCB94C"/>
           </w:placeholder>
           <w:dataBinding w:prefixMappings="xmlns:ns0='http://schemas.microsoft.com/office/2006/coverPageProps' " w:xpath="/ns0:CoverPageProperties[1]/ns0:PublishDate[1]" w:storeItemID="{55AF091B-3C7A-41E3-B477-F2FDAA23CFDA}"/>
-          <w:date w:fullDate="2020-09-10T00:00:00Z">
+          <w:date w:fullDate="2021-02-07T00:00:00Z">
             <w:dateFormat w:val="MMM d, yyyy"/>
             <w:lid w:val="en-US"/>
             <w:storeMappedDataAs w:val="dateTime"/>
             <w:calendar w:val="gregorian"/>
           </w:date>
         </w:sdtPr>
-        <w:sdtEndPr/>
         <w:sdtContent>
           <w:tc>
             <w:tcPr>
@@ -4234,30 +4126,48 @@
                   <w:rFonts w:ascii="CG Times" w:hAnsi="CG Times"/>
                   <w:sz w:val="20"/>
                 </w:rPr>
-                <w:t>Sep 10, 2020</w:t>
+                <w:t>Feb 7, 2021</w:t>
               </w:r>
             </w:p>
           </w:tc>
         </w:sdtContent>
       </w:sdt>
-      <w:tc>
-        <w:tcPr>
-          <w:tcW w:w="1099" w:type="pct"/>
-          <w:vAlign w:val="center"/>
-        </w:tcPr>
-        <w:p>
-          <w:pPr>
-            <w:rPr>
-              <w:rFonts w:ascii="CG Times" w:hAnsi="CG Times"/>
-            </w:rPr>
-          </w:pPr>
-          <w:fldSimple w:instr=" TITLE  \* MERGEFORMAT ">
-            <w:r>
-              <w:t>TR-1-2020 Draft</w:t>
-            </w:r>
-          </w:fldSimple>
-        </w:p>
-      </w:tc>
+      <w:sdt>
+        <w:sdtPr>
+          <w:rPr>
+            <w:rFonts w:ascii="CG Times" w:hAnsi="CG Times"/>
+          </w:rPr>
+          <w:alias w:val="Title"/>
+          <w:tag w:val=""/>
+          <w:id w:val="-1216426658"/>
+          <w:placeholder>
+            <w:docPart w:val="887D4A397DCA40D1B83B753B0DEA4B58"/>
+          </w:placeholder>
+          <w:dataBinding w:prefixMappings="xmlns:ns0='http://purl.org/dc/elements/1.1/' xmlns:ns1='http://schemas.openxmlformats.org/package/2006/metadata/core-properties' " w:xpath="/ns1:coreProperties[1]/ns0:title[1]" w:storeItemID="{6C3C8BC8-F283-45AE-878A-BAB7291924A1}"/>
+          <w:text/>
+        </w:sdtPr>
+        <w:sdtContent>
+          <w:tc>
+            <w:tcPr>
+              <w:tcW w:w="1099" w:type="pct"/>
+              <w:vAlign w:val="center"/>
+            </w:tcPr>
+            <w:p>
+              <w:pPr>
+                <w:rPr>
+                  <w:rFonts w:ascii="CG Times" w:hAnsi="CG Times"/>
+                </w:rPr>
+              </w:pPr>
+              <w:r>
+                <w:rPr>
+                  <w:rFonts w:ascii="CG Times" w:hAnsi="CG Times"/>
+                </w:rPr>
+                <w:t>TR-1-2020</w:t>
+              </w:r>
+            </w:p>
+          </w:tc>
+        </w:sdtContent>
+      </w:sdt>
     </w:tr>
   </w:tbl>
   <w:p>
@@ -5483,7 +5393,6 @@
   <w:style w:type="paragraph" w:default="1" w:styleId="Normal">
     <w:name w:val="Normal"/>
     <w:qFormat/>
-    <w:rsid w:val="00231891"/>
     <w:pPr>
       <w:spacing w:after="120"/>
     </w:pPr>
@@ -5517,7 +5426,6 @@
     <w:basedOn w:val="Normal"/>
     <w:next w:val="Normal"/>
     <w:qFormat/>
-    <w:rsid w:val="00643AF9"/>
     <w:pPr>
       <w:keepNext/>
       <w:numPr>
@@ -5539,7 +5447,6 @@
     <w:basedOn w:val="Normal"/>
     <w:next w:val="Normal"/>
     <w:qFormat/>
-    <w:rsid w:val="00643AF9"/>
     <w:pPr>
       <w:keepNext/>
       <w:numPr>
@@ -5560,7 +5467,6 @@
     <w:basedOn w:val="Normal"/>
     <w:next w:val="Normal"/>
     <w:qFormat/>
-    <w:rsid w:val="002A058D"/>
     <w:pPr>
       <w:keepNext/>
       <w:numPr>
@@ -5581,7 +5487,6 @@
     <w:basedOn w:val="Normal"/>
     <w:next w:val="Normal"/>
     <w:qFormat/>
-    <w:rsid w:val="002A058D"/>
     <w:pPr>
       <w:keepNext/>
       <w:numPr>
@@ -5603,7 +5508,6 @@
     <w:basedOn w:val="Normal"/>
     <w:next w:val="Normal"/>
     <w:qFormat/>
-    <w:rsid w:val="002A058D"/>
     <w:pPr>
       <w:keepNext/>
       <w:numPr>
@@ -5625,7 +5529,6 @@
     <w:basedOn w:val="Normal"/>
     <w:next w:val="Normal"/>
     <w:qFormat/>
-    <w:rsid w:val="002A058D"/>
     <w:pPr>
       <w:keepNext/>
       <w:numPr>
@@ -5647,7 +5550,6 @@
     <w:basedOn w:val="Normal"/>
     <w:next w:val="Normal"/>
     <w:qFormat/>
-    <w:rsid w:val="002A058D"/>
     <w:pPr>
       <w:keepNext/>
       <w:numPr>
@@ -5669,7 +5571,6 @@
     <w:basedOn w:val="Normal"/>
     <w:next w:val="Normal"/>
     <w:qFormat/>
-    <w:rsid w:val="002A058D"/>
     <w:pPr>
       <w:keepNext/>
       <w:numPr>
@@ -6891,7 +6792,6 @@
   <w:style w:type="table" w:styleId="TableGrid">
     <w:name w:val="Table Grid"/>
     <w:basedOn w:val="TableNormal"/>
-    <w:rsid w:val="002A46D5"/>
     <w:tblPr>
       <w:tblBorders>
         <w:top w:val="single" w:sz="4" w:space="0" w:color="auto"/>
@@ -6909,7 +6809,6 @@
     <w:link w:val="BalloonTextChar"/>
     <w:semiHidden/>
     <w:unhideWhenUsed/>
-    <w:rsid w:val="00F7685D"/>
     <w:rPr>
       <w:rFonts w:ascii="Tahoma" w:hAnsi="Tahoma" w:cs="Tahoma"/>
       <w:sz w:val="16"/>
@@ -6921,7 +6820,6 @@
     <w:basedOn w:val="DefaultParagraphFont"/>
     <w:link w:val="BalloonText"/>
     <w:semiHidden/>
-    <w:rsid w:val="00F7685D"/>
     <w:rPr>
       <w:rFonts w:ascii="Tahoma" w:hAnsi="Tahoma" w:cs="Tahoma"/>
       <w:sz w:val="16"/>
@@ -6932,7 +6830,6 @@
     <w:name w:val="Strong"/>
     <w:basedOn w:val="DefaultParagraphFont"/>
     <w:qFormat/>
-    <w:rsid w:val="00851FCA"/>
     <w:rPr>
       <w:b/>
       <w:bCs/>
@@ -6943,7 +6840,6 @@
     <w:basedOn w:val="Normal"/>
     <w:uiPriority w:val="34"/>
     <w:qFormat/>
-    <w:rsid w:val="00623B38"/>
     <w:pPr>
       <w:ind w:left="720"/>
       <w:contextualSpacing/>
@@ -6952,7 +6848,6 @@
   <w:style w:type="character" w:styleId="EndnoteReference">
     <w:name w:val="endnote reference"/>
     <w:basedOn w:val="DefaultParagraphFont"/>
-    <w:rsid w:val="00290ECC"/>
     <w:rPr>
       <w:vertAlign w:val="superscript"/>
     </w:rPr>
@@ -6962,7 +6857,6 @@
     <w:basedOn w:val="DefaultParagraphFont"/>
     <w:uiPriority w:val="99"/>
     <w:semiHidden/>
-    <w:rsid w:val="0095291F"/>
     <w:rPr>
       <w:color w:val="808080"/>
     </w:rPr>
@@ -7122,7 +7016,6 @@
   <w:style w:type="paragraph" w:default="1" w:styleId="Normal">
     <w:name w:val="Normal"/>
     <w:qFormat/>
-    <w:rsid w:val="00231891"/>
     <w:pPr>
       <w:spacing w:after="120"/>
     </w:pPr>
@@ -7156,7 +7049,6 @@
     <w:basedOn w:val="Normal"/>
     <w:next w:val="Normal"/>
     <w:qFormat/>
-    <w:rsid w:val="00643AF9"/>
     <w:pPr>
       <w:keepNext/>
       <w:numPr>
@@ -7178,7 +7070,6 @@
     <w:basedOn w:val="Normal"/>
     <w:next w:val="Normal"/>
     <w:qFormat/>
-    <w:rsid w:val="00643AF9"/>
     <w:pPr>
       <w:keepNext/>
       <w:numPr>
@@ -7199,7 +7090,6 @@
     <w:basedOn w:val="Normal"/>
     <w:next w:val="Normal"/>
     <w:qFormat/>
-    <w:rsid w:val="002A058D"/>
     <w:pPr>
       <w:keepNext/>
       <w:numPr>
@@ -7220,7 +7110,6 @@
     <w:basedOn w:val="Normal"/>
     <w:next w:val="Normal"/>
     <w:qFormat/>
-    <w:rsid w:val="002A058D"/>
     <w:pPr>
       <w:keepNext/>
       <w:numPr>
@@ -7242,7 +7131,6 @@
     <w:basedOn w:val="Normal"/>
     <w:next w:val="Normal"/>
     <w:qFormat/>
-    <w:rsid w:val="002A058D"/>
     <w:pPr>
       <w:keepNext/>
       <w:numPr>
@@ -7264,7 +7152,6 @@
     <w:basedOn w:val="Normal"/>
     <w:next w:val="Normal"/>
     <w:qFormat/>
-    <w:rsid w:val="002A058D"/>
     <w:pPr>
       <w:keepNext/>
       <w:numPr>
@@ -7286,7 +7173,6 @@
     <w:basedOn w:val="Normal"/>
     <w:next w:val="Normal"/>
     <w:qFormat/>
-    <w:rsid w:val="002A058D"/>
     <w:pPr>
       <w:keepNext/>
       <w:numPr>
@@ -7308,7 +7194,6 @@
     <w:basedOn w:val="Normal"/>
     <w:next w:val="Normal"/>
     <w:qFormat/>
-    <w:rsid w:val="002A058D"/>
     <w:pPr>
       <w:keepNext/>
       <w:numPr>
@@ -8530,7 +8415,6 @@
   <w:style w:type="table" w:styleId="TableGrid">
     <w:name w:val="Table Grid"/>
     <w:basedOn w:val="TableNormal"/>
-    <w:rsid w:val="002A46D5"/>
     <w:tblPr>
       <w:tblBorders>
         <w:top w:val="single" w:sz="4" w:space="0" w:color="auto"/>
@@ -8548,7 +8432,6 @@
     <w:link w:val="BalloonTextChar"/>
     <w:semiHidden/>
     <w:unhideWhenUsed/>
-    <w:rsid w:val="00F7685D"/>
     <w:rPr>
       <w:rFonts w:ascii="Tahoma" w:hAnsi="Tahoma" w:cs="Tahoma"/>
       <w:sz w:val="16"/>
@@ -8560,7 +8443,6 @@
     <w:basedOn w:val="DefaultParagraphFont"/>
     <w:link w:val="BalloonText"/>
     <w:semiHidden/>
-    <w:rsid w:val="00F7685D"/>
     <w:rPr>
       <w:rFonts w:ascii="Tahoma" w:hAnsi="Tahoma" w:cs="Tahoma"/>
       <w:sz w:val="16"/>
@@ -8571,7 +8453,6 @@
     <w:name w:val="Strong"/>
     <w:basedOn w:val="DefaultParagraphFont"/>
     <w:qFormat/>
-    <w:rsid w:val="00851FCA"/>
     <w:rPr>
       <w:b/>
       <w:bCs/>
@@ -8582,7 +8463,6 @@
     <w:basedOn w:val="Normal"/>
     <w:uiPriority w:val="34"/>
     <w:qFormat/>
-    <w:rsid w:val="00623B38"/>
     <w:pPr>
       <w:ind w:left="720"/>
       <w:contextualSpacing/>
@@ -8591,7 +8471,6 @@
   <w:style w:type="character" w:styleId="EndnoteReference">
     <w:name w:val="endnote reference"/>
     <w:basedOn w:val="DefaultParagraphFont"/>
-    <w:rsid w:val="00290ECC"/>
     <w:rPr>
       <w:vertAlign w:val="superscript"/>
     </w:rPr>
@@ -8601,7 +8480,6 @@
     <w:basedOn w:val="DefaultParagraphFont"/>
     <w:uiPriority w:val="99"/>
     <w:semiHidden/>
-    <w:rsid w:val="0095291F"/>
     <w:rPr>
       <w:color w:val="808080"/>
     </w:rPr>
@@ -8686,6 +8564,214 @@
               <w:rStyle w:val="PlaceholderText"/>
             </w:rPr>
             <w:t>[Publish Date]</w:t>
+          </w:r>
+        </w:p>
+      </w:docPartBody>
+    </w:docPart>
+    <w:docPart>
+      <w:docPartPr>
+        <w:name w:val="8695321E054C4E988C08B648EF896296"/>
+        <w:category>
+          <w:name w:val="General"/>
+          <w:gallery w:val="placeholder"/>
+        </w:category>
+        <w:types>
+          <w:type w:val="bbPlcHdr"/>
+        </w:types>
+        <w:behaviors>
+          <w:behavior w:val="content"/>
+        </w:behaviors>
+        <w:guid w:val="{CE55B4C9-4322-4FFC-AB07-6B7C02CC813D}"/>
+      </w:docPartPr>
+      <w:docPartBody>
+        <w:p>
+          <w:r>
+            <w:rPr>
+              <w:rStyle w:val="PlaceholderText"/>
+            </w:rPr>
+            <w:t>[Company]</w:t>
+          </w:r>
+        </w:p>
+      </w:docPartBody>
+    </w:docPart>
+    <w:docPart>
+      <w:docPartPr>
+        <w:name w:val="99A09D3FEBE44DCE97FFFBE3640D231D"/>
+        <w:category>
+          <w:name w:val="General"/>
+          <w:gallery w:val="placeholder"/>
+        </w:category>
+        <w:types>
+          <w:type w:val="bbPlcHdr"/>
+        </w:types>
+        <w:behaviors>
+          <w:behavior w:val="content"/>
+        </w:behaviors>
+        <w:guid w:val="{9B8E7B16-3D27-404C-99E1-47A83B490DCF}"/>
+      </w:docPartPr>
+      <w:docPartBody>
+        <w:p>
+          <w:r>
+            <w:rPr>
+              <w:rStyle w:val="PlaceholderText"/>
+            </w:rPr>
+            <w:t>[Title]</w:t>
+          </w:r>
+        </w:p>
+      </w:docPartBody>
+    </w:docPart>
+    <w:docPart>
+      <w:docPartPr>
+        <w:name w:val="767397A7300B41CCBADFE0BE576D9B33"/>
+        <w:category>
+          <w:name w:val="General"/>
+          <w:gallery w:val="placeholder"/>
+        </w:category>
+        <w:types>
+          <w:type w:val="bbPlcHdr"/>
+        </w:types>
+        <w:behaviors>
+          <w:behavior w:val="content"/>
+        </w:behaviors>
+        <w:guid w:val="{194F7DAA-E2C1-4A21-A156-CB1A19D2366C}"/>
+      </w:docPartPr>
+      <w:docPartBody>
+        <w:p>
+          <w:r>
+            <w:rPr>
+              <w:rStyle w:val="PlaceholderText"/>
+            </w:rPr>
+            <w:t>[Subject]</w:t>
+          </w:r>
+        </w:p>
+      </w:docPartBody>
+    </w:docPart>
+    <w:docPart>
+      <w:docPartPr>
+        <w:name w:val="7C6A4E079F894128B76B20B588F685EC"/>
+        <w:category>
+          <w:name w:val="General"/>
+          <w:gallery w:val="placeholder"/>
+        </w:category>
+        <w:types>
+          <w:type w:val="bbPlcHdr"/>
+        </w:types>
+        <w:behaviors>
+          <w:behavior w:val="content"/>
+        </w:behaviors>
+        <w:guid w:val="{0350CCE4-3D73-4895-A456-47ACF1E161FC}"/>
+      </w:docPartPr>
+      <w:docPartBody>
+        <w:p>
+          <w:r>
+            <w:rPr>
+              <w:rStyle w:val="PlaceholderText"/>
+            </w:rPr>
+            <w:t>[Company]</w:t>
+          </w:r>
+        </w:p>
+      </w:docPartBody>
+    </w:docPart>
+    <w:docPart>
+      <w:docPartPr>
+        <w:name w:val="5EDC98499A8C4CD1B307AE11B4DF9115"/>
+        <w:category>
+          <w:name w:val="General"/>
+          <w:gallery w:val="placeholder"/>
+        </w:category>
+        <w:types>
+          <w:type w:val="bbPlcHdr"/>
+        </w:types>
+        <w:behaviors>
+          <w:behavior w:val="content"/>
+        </w:behaviors>
+        <w:guid w:val="{60F3D0B3-FD38-42FB-B954-8FD17A9352A3}"/>
+      </w:docPartPr>
+      <w:docPartBody>
+        <w:p>
+          <w:r>
+            <w:rPr>
+              <w:rStyle w:val="PlaceholderText"/>
+            </w:rPr>
+            <w:t>[Title]</w:t>
+          </w:r>
+        </w:p>
+      </w:docPartBody>
+    </w:docPart>
+    <w:docPart>
+      <w:docPartPr>
+        <w:name w:val="D70E8BA05D994AE9A5F0CD53E615777F"/>
+        <w:category>
+          <w:name w:val="General"/>
+          <w:gallery w:val="placeholder"/>
+        </w:category>
+        <w:types>
+          <w:type w:val="bbPlcHdr"/>
+        </w:types>
+        <w:behaviors>
+          <w:behavior w:val="content"/>
+        </w:behaviors>
+        <w:guid w:val="{302FC642-DCD0-4457-86EA-BFC7E0ECAC05}"/>
+      </w:docPartPr>
+      <w:docPartBody>
+        <w:p>
+          <w:r>
+            <w:rPr>
+              <w:rStyle w:val="PlaceholderText"/>
+            </w:rPr>
+            <w:t>[Subject]</w:t>
+          </w:r>
+        </w:p>
+      </w:docPartBody>
+    </w:docPart>
+    <w:docPart>
+      <w:docPartPr>
+        <w:name w:val="887D4A397DCA40D1B83B753B0DEA4B58"/>
+        <w:category>
+          <w:name w:val="General"/>
+          <w:gallery w:val="placeholder"/>
+        </w:category>
+        <w:types>
+          <w:type w:val="bbPlcHdr"/>
+        </w:types>
+        <w:behaviors>
+          <w:behavior w:val="content"/>
+        </w:behaviors>
+        <w:guid w:val="{E5383E3D-A605-4BA4-BEC6-57649242FCDF}"/>
+      </w:docPartPr>
+      <w:docPartBody>
+        <w:p>
+          <w:r>
+            <w:rPr>
+              <w:rStyle w:val="PlaceholderText"/>
+            </w:rPr>
+            <w:t>[Title]</w:t>
+          </w:r>
+        </w:p>
+      </w:docPartBody>
+    </w:docPart>
+    <w:docPart>
+      <w:docPartPr>
+        <w:name w:val="DC7A9F730C8142349EEC30DBEE62CB28"/>
+        <w:category>
+          <w:name w:val="General"/>
+          <w:gallery w:val="placeholder"/>
+        </w:category>
+        <w:types>
+          <w:type w:val="bbPlcHdr"/>
+        </w:types>
+        <w:behaviors>
+          <w:behavior w:val="content"/>
+        </w:behaviors>
+        <w:guid w:val="{CA26F576-4B4A-40F5-8BD9-B53ECCC8637B}"/>
+      </w:docPartPr>
+      <w:docPartBody>
+        <w:p>
+          <w:r>
+            <w:rPr>
+              <w:rStyle w:val="PlaceholderText"/>
+            </w:rPr>
+            <w:t>[Subject]</w:t>
           </w:r>
         </w:p>
       </w:docPartBody>
@@ -8829,13 +8915,6 @@
     <w:compatSetting w:name="enableOpenTypeFeatures" w:uri="http://schemas.microsoft.com/office/word" w:val="1"/>
     <w:compatSetting w:name="doNotFlipMirrorIndents" w:uri="http://schemas.microsoft.com/office/word" w:val="1"/>
   </w:compat>
-  <w:rsids>
-    <w:rsidRoot w:val="00F0251B"/>
-    <w:rsid w:val="00CA7225"/>
-    <w:rsid w:val="00D22615"/>
-    <w:rsid w:val="00EF4FE9"/>
-    <w:rsid w:val="00F0251B"/>
-  </w:rsids>
   <m:mathPr>
     <m:mathFont m:val="Cambria Math"/>
     <m:brkBin m:val="before"/>
@@ -9015,7 +9094,6 @@
   <w:style w:type="paragraph" w:default="1" w:styleId="Normal">
     <w:name w:val="Normal"/>
     <w:qFormat/>
-    <w:rsid w:val="00F0251B"/>
     <w:rPr>
       <w:rFonts w:cs="Times New Roman"/>
       <w:sz w:val="3276"/>
@@ -9054,7 +9132,6 @@
     <w:basedOn w:val="DefaultParagraphFont"/>
     <w:uiPriority w:val="99"/>
     <w:semiHidden/>
-    <w:rsid w:val="00F0251B"/>
     <w:rPr>
       <w:color w:val="808080"/>
     </w:rPr>
@@ -9221,7 +9298,6 @@
   <w:style w:type="paragraph" w:default="1" w:styleId="Normal">
     <w:name w:val="Normal"/>
     <w:qFormat/>
-    <w:rsid w:val="00F0251B"/>
     <w:rPr>
       <w:rFonts w:cs="Times New Roman"/>
       <w:sz w:val="3276"/>
@@ -9260,7 +9336,6 @@
     <w:basedOn w:val="DefaultParagraphFont"/>
     <w:uiPriority w:val="99"/>
     <w:semiHidden/>
-    <w:rsid w:val="00F0251B"/>
     <w:rPr>
       <w:color w:val="808080"/>
     </w:rPr>
@@ -9597,7 +9672,7 @@
 
 <file path=customXml/item1.xml><?xml version="1.0" encoding="utf-8"?>
 <CoverPageProperties xmlns="http://schemas.microsoft.com/office/2006/coverPageProps">
-  <PublishDate>2020-09-10T00:00:00</PublishDate>
+  <PublishDate>2021-02-07T00:00:00</PublishDate>
   <Abstract/>
   <CompanyAddress/>
   <CompanyPhone/>
@@ -9619,7 +9694,7 @@
 </file>
 
 <file path=customXml/itemProps2.xml><?xml version="1.0" encoding="utf-8"?>
-<ds:datastoreItem xmlns:ds="http://schemas.openxmlformats.org/officeDocument/2006/customXml" ds:itemID="{61E97D65-6B0D-4599-9B3D-75F5C96FC2B5}">
+<ds:datastoreItem xmlns:ds="http://schemas.openxmlformats.org/officeDocument/2006/customXml" ds:itemID="{8323BD9C-8949-4F78-A8B8-430735CAC967}">
   <ds:schemaRefs>
     <ds:schemaRef ds:uri="http://schemas.openxmlformats.org/officeDocument/2006/bibliography"/>
   </ds:schemaRefs>

</xml_diff>

<commit_message>
Fix typo (pain replaced by pane).
</commit_message>
<xml_diff>
--- a/templates/TR-1-2020 S & C Documents and Formating.docx
+++ b/templates/TR-1-2020 S & C Documents and Formating.docx
@@ -316,8 +316,6 @@
             <w:r>
               <w:t>Technical Equipment (TE)</w:t>
             </w:r>
-            <w:bookmarkStart w:id="1" w:name="_GoBack"/>
-            <w:bookmarkEnd w:id="1"/>
           </w:p>
         </w:tc>
         <w:tc>
@@ -1389,11 +1387,11 @@
       <w:pPr>
         <w:pStyle w:val="Heading1"/>
       </w:pPr>
-      <w:bookmarkStart w:id="2" w:name="_Ref48948853"/>
+      <w:bookmarkStart w:id="1" w:name="_Ref48948853"/>
       <w:r>
         <w:t>Setting the Document Properties</w:t>
       </w:r>
-      <w:bookmarkEnd w:id="2"/>
+      <w:bookmarkEnd w:id="1"/>
     </w:p>
     <w:p>
       <w:r>
@@ -1667,7 +1665,12 @@
         <w:t>Info</w:t>
       </w:r>
       <w:r>
-        <w:t xml:space="preserve"> section on the left toolbar. On the bottom of the right hand pain, choose the option </w:t>
+        <w:t xml:space="preserve"> section on the left toolbar. On the bottom of the right hand pane</w:t>
+      </w:r>
+      <w:bookmarkStart w:id="2" w:name="_GoBack"/>
+      <w:bookmarkEnd w:id="2"/>
+      <w:r>
+        <w:t xml:space="preserve">, choose the option </w:t>
       </w:r>
       <w:r>
         <w:rPr>
@@ -3121,7 +3124,7 @@
         <w:rStyle w:val="PageNumber"/>
         <w:noProof/>
       </w:rPr>
-      <w:t>2</w:t>
+      <w:t>3</w:t>
     </w:r>
     <w:r>
       <w:rPr>
@@ -8885,13 +8888,13 @@
     <w:sig w:usb0="E4002EFF" w:usb1="C000247B" w:usb2="00000009" w:usb3="00000000" w:csb0="000001FF" w:csb1="00000000"/>
   </w:font>
   <w:font w:name="MS Mincho">
-    <w:altName w:val="MS Gothic"/>
+    <w:altName w:val="ＭＳ 明朝"/>
     <w:panose1 w:val="02020609040205080304"/>
     <w:charset w:val="80"/>
     <w:family w:val="roman"/>
     <w:notTrueType/>
     <w:pitch w:val="fixed"/>
-    <w:sig w:usb0="00000000" w:usb1="08070000" w:usb2="00000010" w:usb3="00000000" w:csb0="00020000" w:csb1="00000000"/>
+    <w:sig w:usb0="00000001" w:usb1="08070000" w:usb2="00000010" w:usb3="00000000" w:csb0="00020000" w:csb1="00000000"/>
   </w:font>
   <w:font w:name="Cambria">
     <w:panose1 w:val="02040503050406030204"/>
@@ -9694,7 +9697,7 @@
 </file>
 
 <file path=customXml/itemProps2.xml><?xml version="1.0" encoding="utf-8"?>
-<ds:datastoreItem xmlns:ds="http://schemas.openxmlformats.org/officeDocument/2006/customXml" ds:itemID="{8323BD9C-8949-4F78-A8B8-430735CAC967}">
+<ds:datastoreItem xmlns:ds="http://schemas.openxmlformats.org/officeDocument/2006/customXml" ds:itemID="{A2FF756E-A491-4C01-A700-86A1B9A4EEAE}">
   <ds:schemaRefs>
     <ds:schemaRef ds:uri="http://schemas.openxmlformats.org/officeDocument/2006/bibliography"/>
   </ds:schemaRefs>

</xml_diff>

<commit_message>
Remove incorrect "plural s suffix" from document at the end of paragragh 5 of the legal disclaimer.
</commit_message>
<xml_diff>
--- a/templates/TR-1-2020 S & C Documents and Formating.docx
+++ b/templates/TR-1-2020 S & C Documents and Formating.docx
@@ -1,6 +1,6 @@
 
 <file path=word/document.xml><?xml version="1.0" encoding="utf-8"?>
-<w:document xmlns:wpc="http://schemas.microsoft.com/office/word/2010/wordprocessingCanvas" xmlns:mc="http://schemas.openxmlformats.org/markup-compatibility/2006" xmlns:o="urn:schemas-microsoft-com:office:office" xmlns:r="http://schemas.openxmlformats.org/officeDocument/2006/relationships" xmlns:m="http://schemas.openxmlformats.org/officeDocument/2006/math" xmlns:v="urn:schemas-microsoft-com:vml" xmlns:wp14="http://schemas.microsoft.com/office/word/2010/wordprocessingDrawing" xmlns:wp="http://schemas.openxmlformats.org/drawingml/2006/wordprocessingDrawing" xmlns:w10="urn:schemas-microsoft-com:office:word" xmlns:w="http://schemas.openxmlformats.org/wordprocessingml/2006/main" xmlns:w14="http://schemas.microsoft.com/office/word/2010/wordml" xmlns:wpg="http://schemas.microsoft.com/office/word/2010/wordprocessingGroup" xmlns:wpi="http://schemas.microsoft.com/office/word/2010/wordprocessingInk" xmlns:wne="http://schemas.microsoft.com/office/word/2006/wordml" xmlns:wps="http://schemas.microsoft.com/office/word/2010/wordprocessingShape" mc:Ignorable="w14 wp14">
+<w:document xmlns:wpc="http://schemas.microsoft.com/office/word/2010/wordprocessingCanvas" xmlns:cx="http://schemas.microsoft.com/office/drawing/2014/chartex" xmlns:cx1="http://schemas.microsoft.com/office/drawing/2015/9/8/chartex" xmlns:cx2="http://schemas.microsoft.com/office/drawing/2015/10/21/chartex" xmlns:cx3="http://schemas.microsoft.com/office/drawing/2016/5/9/chartex" xmlns:cx4="http://schemas.microsoft.com/office/drawing/2016/5/10/chartex" xmlns:cx5="http://schemas.microsoft.com/office/drawing/2016/5/11/chartex" xmlns:cx6="http://schemas.microsoft.com/office/drawing/2016/5/12/chartex" xmlns:cx7="http://schemas.microsoft.com/office/drawing/2016/5/13/chartex" xmlns:cx8="http://schemas.microsoft.com/office/drawing/2016/5/14/chartex" xmlns:mc="http://schemas.openxmlformats.org/markup-compatibility/2006" xmlns:aink="http://schemas.microsoft.com/office/drawing/2016/ink" xmlns:am3d="http://schemas.microsoft.com/office/drawing/2017/model3d" xmlns:o="urn:schemas-microsoft-com:office:office" xmlns:r="http://schemas.openxmlformats.org/officeDocument/2006/relationships" xmlns:m="http://schemas.openxmlformats.org/officeDocument/2006/math" xmlns:v="urn:schemas-microsoft-com:vml" xmlns:wp14="http://schemas.microsoft.com/office/word/2010/wordprocessingDrawing" xmlns:wp="http://schemas.openxmlformats.org/drawingml/2006/wordprocessingDrawing" xmlns:w10="urn:schemas-microsoft-com:office:word" xmlns:w="http://schemas.openxmlformats.org/wordprocessingml/2006/main" xmlns:w14="http://schemas.microsoft.com/office/word/2010/wordml" xmlns:w15="http://schemas.microsoft.com/office/word/2012/wordml" xmlns:w16cid="http://schemas.microsoft.com/office/word/2016/wordml/cid" xmlns:w16se="http://schemas.microsoft.com/office/word/2015/wordml/symex" xmlns:wpg="http://schemas.microsoft.com/office/word/2010/wordprocessingGroup" xmlns:wpi="http://schemas.microsoft.com/office/word/2010/wordprocessingInk" xmlns:wne="http://schemas.microsoft.com/office/word/2006/wordml" xmlns:wps="http://schemas.microsoft.com/office/word/2010/wordprocessingShape" mc:Ignorable="w14 w15 w16se w16cid wp14">
   <w:body>
     <w:p>
       <w:pPr>
@@ -600,13 +600,8 @@
           </w:tcPr>
           <w:p>
             <w:r>
-              <w:t>TE-n-</w:t>
-            </w:r>
-            <w:proofErr w:type="spellStart"/>
-            <w:r>
-              <w:t>yyyy</w:t>
-            </w:r>
-            <w:proofErr w:type="spellEnd"/>
+              <w:t>TE-n-yyyy</w:t>
+            </w:r>
           </w:p>
         </w:tc>
       </w:tr>
@@ -630,13 +625,8 @@
           </w:tcPr>
           <w:p>
             <w:r>
-              <w:t>TR-n-</w:t>
-            </w:r>
-            <w:proofErr w:type="spellStart"/>
-            <w:r>
-              <w:t>yyyy</w:t>
-            </w:r>
-            <w:proofErr w:type="spellEnd"/>
+              <w:t>TR-n-yyyy</w:t>
+            </w:r>
           </w:p>
         </w:tc>
       </w:tr>
@@ -1563,15 +1553,7 @@
           </w:tcPr>
           <w:p>
             <w:r>
-              <w:t xml:space="preserve">Brief </w:t>
-            </w:r>
-            <w:proofErr w:type="spellStart"/>
-            <w:r>
-              <w:t>Desc</w:t>
-            </w:r>
-            <w:proofErr w:type="spellEnd"/>
-            <w:r>
-              <w:t>.</w:t>
+              <w:t>Brief Desc.</w:t>
             </w:r>
           </w:p>
         </w:tc>
@@ -1606,21 +1588,8 @@
           </w:tcPr>
           <w:p>
             <w:r>
-              <w:t xml:space="preserve">© </w:t>
-            </w:r>
-            <w:proofErr w:type="spellStart"/>
-            <w:r>
-              <w:t>yyyy</w:t>
-            </w:r>
-            <w:proofErr w:type="spellEnd"/>
-            <w:r>
-              <w:t xml:space="preserve"> – </w:t>
-            </w:r>
-            <w:proofErr w:type="spellStart"/>
-            <w:r>
-              <w:t>yyyy</w:t>
-            </w:r>
-            <w:proofErr w:type="spellEnd"/>
+              <w:t>© yyyy – yyyy</w:t>
+            </w:r>
             <w:r>
               <w:rPr>
                 <w:rStyle w:val="FootnoteReference"/>
@@ -1665,12 +1634,7 @@
         <w:t>Info</w:t>
       </w:r>
       <w:r>
-        <w:t xml:space="preserve"> section on the left toolbar. On the bottom of the right hand pane</w:t>
-      </w:r>
-      <w:bookmarkStart w:id="2" w:name="_GoBack"/>
-      <w:bookmarkEnd w:id="2"/>
-      <w:r>
-        <w:t xml:space="preserve">, choose the option </w:t>
+        <w:t xml:space="preserve"> section on the left toolbar. On the bottom of the right hand pane, choose the option </w:t>
       </w:r>
       <w:r>
         <w:rPr>
@@ -1795,13 +1759,8 @@
           </w:tcPr>
           <w:p>
             <w:r>
-              <w:t xml:space="preserve">Carl </w:t>
-            </w:r>
-            <w:proofErr w:type="spellStart"/>
-            <w:r>
-              <w:t>Smeigh</w:t>
-            </w:r>
-            <w:proofErr w:type="spellEnd"/>
+              <w:t>Carl Smeigh</w:t>
+            </w:r>
           </w:p>
         </w:tc>
         <w:tc>
@@ -1810,13 +1769,8 @@
           </w:tcPr>
           <w:p>
             <w:r>
-              <w:t xml:space="preserve">Carl </w:t>
-            </w:r>
-            <w:proofErr w:type="spellStart"/>
-            <w:r>
-              <w:t>Smeigh</w:t>
-            </w:r>
-            <w:proofErr w:type="spellEnd"/>
+              <w:t>Carl Smeigh</w:t>
+            </w:r>
           </w:p>
         </w:tc>
       </w:tr>
@@ -1881,7 +1835,7 @@
                     <pic:cNvPicPr/>
                   </pic:nvPicPr>
                   <pic:blipFill>
-                    <a:blip r:embed="rId10"/>
+                    <a:blip r:embed="rId9"/>
                     <a:stretch>
                       <a:fillRect/>
                     </a:stretch>
@@ -1991,28 +1945,12 @@
     </w:p>
     <w:p>
       <w:r>
-        <w:t xml:space="preserve">Each document should have a short introductory paragraph describing the contents and related documents, i.e. other Standards, Recommended Practices, Technical Notes, </w:t>
-      </w:r>
-      <w:proofErr w:type="spellStart"/>
-      <w:r>
-        <w:t>etc</w:t>
-      </w:r>
-      <w:proofErr w:type="spellEnd"/>
-      <w:r>
-        <w:t>…</w:t>
+        <w:t>Each document should have a short introductory paragraph describing the contents and related documents, i.e. other Standards, Recommended Practices, Technical Notes, etc…</w:t>
       </w:r>
     </w:p>
     <w:p>
       <w:r>
-        <w:t xml:space="preserve">Each top-level document heading should be identical between Standards, Recommended Practices, Technical Notes, </w:t>
-      </w:r>
-      <w:proofErr w:type="spellStart"/>
-      <w:r>
-        <w:t>etc</w:t>
-      </w:r>
-      <w:proofErr w:type="spellEnd"/>
-      <w:r>
-        <w:t>… to aid in cross-referencing documents.</w:t>
+        <w:t>Each top-level document heading should be identical between Standards, Recommended Practices, Technical Notes, etc… to aid in cross-referencing documents.</w:t>
       </w:r>
     </w:p>
     <w:p>
@@ -2025,11 +1963,7 @@
     </w:p>
     <w:p>
       <w:r>
-        <w:t xml:space="preserve">The NMRA </w:t>
-      </w:r>
-      <w:proofErr w:type="spellStart"/>
-      <w:r>
-        <w:t>EHB</w:t>
+        <w:t>The NMRA EHB</w:t>
       </w:r>
       <w:r>
         <w:rPr>
@@ -2060,7 +1994,6 @@
         </w:rPr>
         <w:t>i</w:t>
       </w:r>
-      <w:proofErr w:type="spellEnd"/>
       <w:r>
         <w:rPr>
           <w:vertAlign w:val="superscript"/>
@@ -2286,10 +2219,10 @@
     <w:p>
       <w:pPr>
         <w:sectPr>
-          <w:footerReference w:type="even" r:id="rId11"/>
-          <w:footerReference w:type="default" r:id="rId12"/>
-          <w:headerReference w:type="first" r:id="rId13"/>
-          <w:footerReference w:type="first" r:id="rId14"/>
+          <w:footerReference w:type="even" r:id="rId10"/>
+          <w:footerReference w:type="default" r:id="rId11"/>
+          <w:headerReference w:type="first" r:id="rId12"/>
+          <w:footerReference w:type="first" r:id="rId13"/>
           <w:pgSz w:w="12240" w:h="15840" w:code="1"/>
           <w:pgMar w:top="864" w:right="1440" w:bottom="864" w:left="1152" w:header="288" w:footer="648" w:gutter="0"/>
           <w:lnNumType w:countBy="10" w:restart="continuous"/>
@@ -2313,7 +2246,7 @@
           <w:szCs w:val="26"/>
         </w:rPr>
         <w:sectPr>
-          <w:headerReference w:type="default" r:id="rId15"/>
+          <w:headerReference w:type="default" r:id="rId14"/>
           <w:pgSz w:w="12240" w:h="15840" w:code="1"/>
           <w:pgMar w:top="864" w:right="1440" w:bottom="864" w:left="1152" w:header="288" w:footer="648" w:gutter="0"/>
           <w:cols w:space="144"/>
@@ -2350,7 +2283,6 @@
           <w:sz w:val="17"/>
           <w:szCs w:val="17"/>
         </w:rPr>
-        <w:lastRenderedPageBreak/>
         <w:t>The Standards (S), Recommended Practices (RP), Technical Note (TN), and Technical Information (TI) documents of the National Model Railroad Association (“NMRA Standards documents”) are made available for use subject to important notices and legal disclaimers. These notices and disclaimers, or a reference to this page, appear in all standards and may be found under the heading "Important Notices and Disclaimers Concerning NMRA Standards Documents."</w:t>
       </w:r>
     </w:p>
@@ -2460,7 +2392,17 @@
           <w:sz w:val="17"/>
           <w:szCs w:val="17"/>
         </w:rPr>
-        <w:t>In publishing and making its standards available, NMRA is not suggesting or rendering professional or other services for, or on behalf of, any person or entity, nor is NMRA undertaking to perform any duty owed by any other person or entity to another. Any person utilizing any NMRA Standards document, should rely upon their own independent judgment in the exercise of reasonable care in any given circumstances or, as appropriate, seek the advice of a competent professional in determining the appropriateness of a given NMRA Standards documents.</w:t>
+        <w:t>In publishing and making its standards available, NMRA is not suggesting or rendering professional or other services for, or on behalf of, any person or entity, nor is NMRA undertaking to perform any duty owed by any other person or entity to another. Any person utilizing any NMRA Standards document, should rely upon their own independent judgment in the exercise of reasonable care in any given circumstances or, as appropriate, seek the advice of a competent professional in determining the appropriateness of a given NMRA Standards document</w:t>
+      </w:r>
+      <w:bookmarkStart w:id="2" w:name="_GoBack"/>
+      <w:bookmarkEnd w:id="2"/>
+      <w:r>
+        <w:rPr>
+          <w:rFonts w:ascii="Arial Narrow" w:hAnsi="Arial Narrow" w:cs="TimesNewRomanPSMT"/>
+          <w:sz w:val="17"/>
+          <w:szCs w:val="17"/>
+        </w:rPr>
+        <w:t>.</w:t>
       </w:r>
     </w:p>
     <w:p>
@@ -2529,7 +2471,6 @@
           <w:sz w:val="17"/>
           <w:szCs w:val="17"/>
         </w:rPr>
-        <w:lastRenderedPageBreak/>
         <w:t>Translations</w:t>
       </w:r>
     </w:p>
@@ -2829,7 +2770,7 @@
 </file>
 
 <file path=word/endnotes.xml><?xml version="1.0" encoding="utf-8"?>
-<w:endnotes xmlns:wpc="http://schemas.microsoft.com/office/word/2010/wordprocessingCanvas" xmlns:mc="http://schemas.openxmlformats.org/markup-compatibility/2006" xmlns:o="urn:schemas-microsoft-com:office:office" xmlns:r="http://schemas.openxmlformats.org/officeDocument/2006/relationships" xmlns:m="http://schemas.openxmlformats.org/officeDocument/2006/math" xmlns:v="urn:schemas-microsoft-com:vml" xmlns:wp14="http://schemas.microsoft.com/office/word/2010/wordprocessingDrawing" xmlns:wp="http://schemas.openxmlformats.org/drawingml/2006/wordprocessingDrawing" xmlns:w10="urn:schemas-microsoft-com:office:word" xmlns:w="http://schemas.openxmlformats.org/wordprocessingml/2006/main" xmlns:w14="http://schemas.microsoft.com/office/word/2010/wordml" xmlns:wpg="http://schemas.microsoft.com/office/word/2010/wordprocessingGroup" xmlns:wpi="http://schemas.microsoft.com/office/word/2010/wordprocessingInk" xmlns:wne="http://schemas.microsoft.com/office/word/2006/wordml" xmlns:wps="http://schemas.microsoft.com/office/word/2010/wordprocessingShape" mc:Ignorable="w14 wp14">
+<w:endnotes xmlns:wpc="http://schemas.microsoft.com/office/word/2010/wordprocessingCanvas" xmlns:cx="http://schemas.microsoft.com/office/drawing/2014/chartex" xmlns:cx1="http://schemas.microsoft.com/office/drawing/2015/9/8/chartex" xmlns:cx2="http://schemas.microsoft.com/office/drawing/2015/10/21/chartex" xmlns:cx3="http://schemas.microsoft.com/office/drawing/2016/5/9/chartex" xmlns:cx4="http://schemas.microsoft.com/office/drawing/2016/5/10/chartex" xmlns:cx5="http://schemas.microsoft.com/office/drawing/2016/5/11/chartex" xmlns:cx6="http://schemas.microsoft.com/office/drawing/2016/5/12/chartex" xmlns:cx7="http://schemas.microsoft.com/office/drawing/2016/5/13/chartex" xmlns:cx8="http://schemas.microsoft.com/office/drawing/2016/5/14/chartex" xmlns:mc="http://schemas.openxmlformats.org/markup-compatibility/2006" xmlns:aink="http://schemas.microsoft.com/office/drawing/2016/ink" xmlns:am3d="http://schemas.microsoft.com/office/drawing/2017/model3d" xmlns:o="urn:schemas-microsoft-com:office:office" xmlns:r="http://schemas.openxmlformats.org/officeDocument/2006/relationships" xmlns:m="http://schemas.openxmlformats.org/officeDocument/2006/math" xmlns:v="urn:schemas-microsoft-com:vml" xmlns:wp14="http://schemas.microsoft.com/office/word/2010/wordprocessingDrawing" xmlns:wp="http://schemas.openxmlformats.org/drawingml/2006/wordprocessingDrawing" xmlns:w10="urn:schemas-microsoft-com:office:word" xmlns:w="http://schemas.openxmlformats.org/wordprocessingml/2006/main" xmlns:w14="http://schemas.microsoft.com/office/word/2010/wordml" xmlns:w15="http://schemas.microsoft.com/office/word/2012/wordml" xmlns:w16cid="http://schemas.microsoft.com/office/word/2016/wordml/cid" xmlns:w16se="http://schemas.microsoft.com/office/word/2015/wordml/symex" xmlns:wpg="http://schemas.microsoft.com/office/word/2010/wordprocessingGroup" xmlns:wpi="http://schemas.microsoft.com/office/word/2010/wordprocessingInk" xmlns:wne="http://schemas.microsoft.com/office/word/2006/wordml" xmlns:wps="http://schemas.microsoft.com/office/word/2010/wordprocessingShape" mc:Ignorable="w14 w15 w16se w16cid wp14">
   <w:endnote w:type="separator" w:id="-1">
     <w:p>
       <w:r>
@@ -2864,7 +2805,7 @@
 </file>
 
 <file path=word/footer1.xml><?xml version="1.0" encoding="utf-8"?>
-<w:ftr xmlns:wpc="http://schemas.microsoft.com/office/word/2010/wordprocessingCanvas" xmlns:mc="http://schemas.openxmlformats.org/markup-compatibility/2006" xmlns:o="urn:schemas-microsoft-com:office:office" xmlns:r="http://schemas.openxmlformats.org/officeDocument/2006/relationships" xmlns:m="http://schemas.openxmlformats.org/officeDocument/2006/math" xmlns:v="urn:schemas-microsoft-com:vml" xmlns:wp14="http://schemas.microsoft.com/office/word/2010/wordprocessingDrawing" xmlns:wp="http://schemas.openxmlformats.org/drawingml/2006/wordprocessingDrawing" xmlns:w10="urn:schemas-microsoft-com:office:word" xmlns:w="http://schemas.openxmlformats.org/wordprocessingml/2006/main" xmlns:w14="http://schemas.microsoft.com/office/word/2010/wordml" xmlns:wpg="http://schemas.microsoft.com/office/word/2010/wordprocessingGroup" xmlns:wpi="http://schemas.microsoft.com/office/word/2010/wordprocessingInk" xmlns:wne="http://schemas.microsoft.com/office/word/2006/wordml" xmlns:wps="http://schemas.microsoft.com/office/word/2010/wordprocessingShape" mc:Ignorable="w14 wp14">
+<w:ftr xmlns:wpc="http://schemas.microsoft.com/office/word/2010/wordprocessingCanvas" xmlns:cx="http://schemas.microsoft.com/office/drawing/2014/chartex" xmlns:cx1="http://schemas.microsoft.com/office/drawing/2015/9/8/chartex" xmlns:cx2="http://schemas.microsoft.com/office/drawing/2015/10/21/chartex" xmlns:cx3="http://schemas.microsoft.com/office/drawing/2016/5/9/chartex" xmlns:cx4="http://schemas.microsoft.com/office/drawing/2016/5/10/chartex" xmlns:cx5="http://schemas.microsoft.com/office/drawing/2016/5/11/chartex" xmlns:cx6="http://schemas.microsoft.com/office/drawing/2016/5/12/chartex" xmlns:cx7="http://schemas.microsoft.com/office/drawing/2016/5/13/chartex" xmlns:cx8="http://schemas.microsoft.com/office/drawing/2016/5/14/chartex" xmlns:mc="http://schemas.openxmlformats.org/markup-compatibility/2006" xmlns:aink="http://schemas.microsoft.com/office/drawing/2016/ink" xmlns:am3d="http://schemas.microsoft.com/office/drawing/2017/model3d" xmlns:o="urn:schemas-microsoft-com:office:office" xmlns:r="http://schemas.openxmlformats.org/officeDocument/2006/relationships" xmlns:m="http://schemas.openxmlformats.org/officeDocument/2006/math" xmlns:v="urn:schemas-microsoft-com:vml" xmlns:wp14="http://schemas.microsoft.com/office/word/2010/wordprocessingDrawing" xmlns:wp="http://schemas.openxmlformats.org/drawingml/2006/wordprocessingDrawing" xmlns:w10="urn:schemas-microsoft-com:office:word" xmlns:w="http://schemas.openxmlformats.org/wordprocessingml/2006/main" xmlns:w14="http://schemas.microsoft.com/office/word/2010/wordml" xmlns:w15="http://schemas.microsoft.com/office/word/2012/wordml" xmlns:w16cid="http://schemas.microsoft.com/office/word/2016/wordml/cid" xmlns:w16se="http://schemas.microsoft.com/office/word/2015/wordml/symex" xmlns:wpg="http://schemas.microsoft.com/office/word/2010/wordprocessingGroup" xmlns:wpi="http://schemas.microsoft.com/office/word/2010/wordprocessingInk" xmlns:wne="http://schemas.microsoft.com/office/word/2006/wordml" xmlns:wps="http://schemas.microsoft.com/office/word/2010/wordprocessingShape" mc:Ignorable="w14 w15 w16se w16cid wp14">
   <w:tbl>
     <w:tblPr>
       <w:tblStyle w:val="TableGrid"/>
@@ -3026,7 +2967,7 @@
 </file>
 
 <file path=word/footer2.xml><?xml version="1.0" encoding="utf-8"?>
-<w:ftr xmlns:wpc="http://schemas.microsoft.com/office/word/2010/wordprocessingCanvas" xmlns:mc="http://schemas.openxmlformats.org/markup-compatibility/2006" xmlns:o="urn:schemas-microsoft-com:office:office" xmlns:r="http://schemas.openxmlformats.org/officeDocument/2006/relationships" xmlns:m="http://schemas.openxmlformats.org/officeDocument/2006/math" xmlns:v="urn:schemas-microsoft-com:vml" xmlns:wp14="http://schemas.microsoft.com/office/word/2010/wordprocessingDrawing" xmlns:wp="http://schemas.openxmlformats.org/drawingml/2006/wordprocessingDrawing" xmlns:w10="urn:schemas-microsoft-com:office:word" xmlns:w="http://schemas.openxmlformats.org/wordprocessingml/2006/main" xmlns:w14="http://schemas.microsoft.com/office/word/2010/wordml" xmlns:wpg="http://schemas.microsoft.com/office/word/2010/wordprocessingGroup" xmlns:wpi="http://schemas.microsoft.com/office/word/2010/wordprocessingInk" xmlns:wne="http://schemas.microsoft.com/office/word/2006/wordml" xmlns:wps="http://schemas.microsoft.com/office/word/2010/wordprocessingShape" mc:Ignorable="w14 wp14">
+<w:ftr xmlns:wpc="http://schemas.microsoft.com/office/word/2010/wordprocessingCanvas" xmlns:cx="http://schemas.microsoft.com/office/drawing/2014/chartex" xmlns:cx1="http://schemas.microsoft.com/office/drawing/2015/9/8/chartex" xmlns:cx2="http://schemas.microsoft.com/office/drawing/2015/10/21/chartex" xmlns:cx3="http://schemas.microsoft.com/office/drawing/2016/5/9/chartex" xmlns:cx4="http://schemas.microsoft.com/office/drawing/2016/5/10/chartex" xmlns:cx5="http://schemas.microsoft.com/office/drawing/2016/5/11/chartex" xmlns:cx6="http://schemas.microsoft.com/office/drawing/2016/5/12/chartex" xmlns:cx7="http://schemas.microsoft.com/office/drawing/2016/5/13/chartex" xmlns:cx8="http://schemas.microsoft.com/office/drawing/2016/5/14/chartex" xmlns:mc="http://schemas.openxmlformats.org/markup-compatibility/2006" xmlns:aink="http://schemas.microsoft.com/office/drawing/2016/ink" xmlns:am3d="http://schemas.microsoft.com/office/drawing/2017/model3d" xmlns:o="urn:schemas-microsoft-com:office:office" xmlns:r="http://schemas.openxmlformats.org/officeDocument/2006/relationships" xmlns:m="http://schemas.openxmlformats.org/officeDocument/2006/math" xmlns:v="urn:schemas-microsoft-com:vml" xmlns:wp14="http://schemas.microsoft.com/office/word/2010/wordprocessingDrawing" xmlns:wp="http://schemas.openxmlformats.org/drawingml/2006/wordprocessingDrawing" xmlns:w10="urn:schemas-microsoft-com:office:word" xmlns:w="http://schemas.openxmlformats.org/wordprocessingml/2006/main" xmlns:w14="http://schemas.microsoft.com/office/word/2010/wordml" xmlns:w15="http://schemas.microsoft.com/office/word/2012/wordml" xmlns:w16cid="http://schemas.microsoft.com/office/word/2016/wordml/cid" xmlns:w16se="http://schemas.microsoft.com/office/word/2015/wordml/symex" xmlns:wpg="http://schemas.microsoft.com/office/word/2010/wordprocessingGroup" xmlns:wpi="http://schemas.microsoft.com/office/word/2010/wordprocessingInk" xmlns:wne="http://schemas.microsoft.com/office/word/2006/wordml" xmlns:wps="http://schemas.microsoft.com/office/word/2010/wordprocessingShape" mc:Ignorable="w14 w15 w16se w16cid wp14">
   <w:p>
     <w:pPr>
       <w:spacing w:after="0"/>
@@ -3208,7 +3149,7 @@
 </file>
 
 <file path=word/footer3.xml><?xml version="1.0" encoding="utf-8"?>
-<w:ftr xmlns:wpc="http://schemas.microsoft.com/office/word/2010/wordprocessingCanvas" xmlns:mc="http://schemas.openxmlformats.org/markup-compatibility/2006" xmlns:o="urn:schemas-microsoft-com:office:office" xmlns:r="http://schemas.openxmlformats.org/officeDocument/2006/relationships" xmlns:m="http://schemas.openxmlformats.org/officeDocument/2006/math" xmlns:v="urn:schemas-microsoft-com:vml" xmlns:wp14="http://schemas.microsoft.com/office/word/2010/wordprocessingDrawing" xmlns:wp="http://schemas.openxmlformats.org/drawingml/2006/wordprocessingDrawing" xmlns:w10="urn:schemas-microsoft-com:office:word" xmlns:w="http://schemas.openxmlformats.org/wordprocessingml/2006/main" xmlns:w14="http://schemas.microsoft.com/office/word/2010/wordml" xmlns:wpg="http://schemas.microsoft.com/office/word/2010/wordprocessingGroup" xmlns:wpi="http://schemas.microsoft.com/office/word/2010/wordprocessingInk" xmlns:wne="http://schemas.microsoft.com/office/word/2006/wordml" xmlns:wps="http://schemas.microsoft.com/office/word/2010/wordprocessingShape" mc:Ignorable="w14 wp14">
+<w:ftr xmlns:wpc="http://schemas.microsoft.com/office/word/2010/wordprocessingCanvas" xmlns:cx="http://schemas.microsoft.com/office/drawing/2014/chartex" xmlns:cx1="http://schemas.microsoft.com/office/drawing/2015/9/8/chartex" xmlns:cx2="http://schemas.microsoft.com/office/drawing/2015/10/21/chartex" xmlns:cx3="http://schemas.microsoft.com/office/drawing/2016/5/9/chartex" xmlns:cx4="http://schemas.microsoft.com/office/drawing/2016/5/10/chartex" xmlns:cx5="http://schemas.microsoft.com/office/drawing/2016/5/11/chartex" xmlns:cx6="http://schemas.microsoft.com/office/drawing/2016/5/12/chartex" xmlns:cx7="http://schemas.microsoft.com/office/drawing/2016/5/13/chartex" xmlns:cx8="http://schemas.microsoft.com/office/drawing/2016/5/14/chartex" xmlns:mc="http://schemas.openxmlformats.org/markup-compatibility/2006" xmlns:aink="http://schemas.microsoft.com/office/drawing/2016/ink" xmlns:am3d="http://schemas.microsoft.com/office/drawing/2017/model3d" xmlns:o="urn:schemas-microsoft-com:office:office" xmlns:r="http://schemas.openxmlformats.org/officeDocument/2006/relationships" xmlns:m="http://schemas.openxmlformats.org/officeDocument/2006/math" xmlns:v="urn:schemas-microsoft-com:vml" xmlns:wp14="http://schemas.microsoft.com/office/word/2010/wordprocessingDrawing" xmlns:wp="http://schemas.openxmlformats.org/drawingml/2006/wordprocessingDrawing" xmlns:w10="urn:schemas-microsoft-com:office:word" xmlns:w="http://schemas.openxmlformats.org/wordprocessingml/2006/main" xmlns:w14="http://schemas.microsoft.com/office/word/2010/wordml" xmlns:w15="http://schemas.microsoft.com/office/word/2012/wordml" xmlns:w16cid="http://schemas.microsoft.com/office/word/2016/wordml/cid" xmlns:w16se="http://schemas.microsoft.com/office/word/2015/wordml/symex" xmlns:wpg="http://schemas.microsoft.com/office/word/2010/wordprocessingGroup" xmlns:wpi="http://schemas.microsoft.com/office/word/2010/wordprocessingInk" xmlns:wne="http://schemas.microsoft.com/office/word/2006/wordml" xmlns:wps="http://schemas.microsoft.com/office/word/2010/wordprocessingShape" mc:Ignorable="w14 w15 w16se w16cid wp14">
   <w:p>
     <w:pPr>
       <w:spacing w:after="0"/>
@@ -3385,7 +3326,7 @@
 </file>
 
 <file path=word/footnotes.xml><?xml version="1.0" encoding="utf-8"?>
-<w:footnotes xmlns:wpc="http://schemas.microsoft.com/office/word/2010/wordprocessingCanvas" xmlns:mc="http://schemas.openxmlformats.org/markup-compatibility/2006" xmlns:o="urn:schemas-microsoft-com:office:office" xmlns:r="http://schemas.openxmlformats.org/officeDocument/2006/relationships" xmlns:m="http://schemas.openxmlformats.org/officeDocument/2006/math" xmlns:v="urn:schemas-microsoft-com:vml" xmlns:wp14="http://schemas.microsoft.com/office/word/2010/wordprocessingDrawing" xmlns:wp="http://schemas.openxmlformats.org/drawingml/2006/wordprocessingDrawing" xmlns:w10="urn:schemas-microsoft-com:office:word" xmlns:w="http://schemas.openxmlformats.org/wordprocessingml/2006/main" xmlns:w14="http://schemas.microsoft.com/office/word/2010/wordml" xmlns:wpg="http://schemas.microsoft.com/office/word/2010/wordprocessingGroup" xmlns:wpi="http://schemas.microsoft.com/office/word/2010/wordprocessingInk" xmlns:wne="http://schemas.microsoft.com/office/word/2006/wordml" xmlns:wps="http://schemas.microsoft.com/office/word/2010/wordprocessingShape" mc:Ignorable="w14 wp14">
+<w:footnotes xmlns:wpc="http://schemas.microsoft.com/office/word/2010/wordprocessingCanvas" xmlns:cx="http://schemas.microsoft.com/office/drawing/2014/chartex" xmlns:cx1="http://schemas.microsoft.com/office/drawing/2015/9/8/chartex" xmlns:cx2="http://schemas.microsoft.com/office/drawing/2015/10/21/chartex" xmlns:cx3="http://schemas.microsoft.com/office/drawing/2016/5/9/chartex" xmlns:cx4="http://schemas.microsoft.com/office/drawing/2016/5/10/chartex" xmlns:cx5="http://schemas.microsoft.com/office/drawing/2016/5/11/chartex" xmlns:cx6="http://schemas.microsoft.com/office/drawing/2016/5/12/chartex" xmlns:cx7="http://schemas.microsoft.com/office/drawing/2016/5/13/chartex" xmlns:cx8="http://schemas.microsoft.com/office/drawing/2016/5/14/chartex" xmlns:mc="http://schemas.openxmlformats.org/markup-compatibility/2006" xmlns:aink="http://schemas.microsoft.com/office/drawing/2016/ink" xmlns:am3d="http://schemas.microsoft.com/office/drawing/2017/model3d" xmlns:o="urn:schemas-microsoft-com:office:office" xmlns:r="http://schemas.openxmlformats.org/officeDocument/2006/relationships" xmlns:m="http://schemas.openxmlformats.org/officeDocument/2006/math" xmlns:v="urn:schemas-microsoft-com:vml" xmlns:wp14="http://schemas.microsoft.com/office/word/2010/wordprocessingDrawing" xmlns:wp="http://schemas.openxmlformats.org/drawingml/2006/wordprocessingDrawing" xmlns:w10="urn:schemas-microsoft-com:office:word" xmlns:w="http://schemas.openxmlformats.org/wordprocessingml/2006/main" xmlns:w14="http://schemas.microsoft.com/office/word/2010/wordml" xmlns:w15="http://schemas.microsoft.com/office/word/2012/wordml" xmlns:w16cid="http://schemas.microsoft.com/office/word/2016/wordml/cid" xmlns:w16se="http://schemas.microsoft.com/office/word/2015/wordml/symex" xmlns:wpg="http://schemas.microsoft.com/office/word/2010/wordprocessingGroup" xmlns:wpi="http://schemas.microsoft.com/office/word/2010/wordprocessingInk" xmlns:wne="http://schemas.microsoft.com/office/word/2006/wordml" xmlns:wps="http://schemas.microsoft.com/office/word/2010/wordprocessingShape" mc:Ignorable="w14 w15 w16se w16cid wp14">
   <w:footnote w:type="separator" w:id="-1">
     <w:p>
       <w:r>
@@ -3436,7 +3377,7 @@
 </file>
 
 <file path=word/header1.xml><?xml version="1.0" encoding="utf-8"?>
-<w:hdr xmlns:wpc="http://schemas.microsoft.com/office/word/2010/wordprocessingCanvas" xmlns:mc="http://schemas.openxmlformats.org/markup-compatibility/2006" xmlns:o="urn:schemas-microsoft-com:office:office" xmlns:r="http://schemas.openxmlformats.org/officeDocument/2006/relationships" xmlns:m="http://schemas.openxmlformats.org/officeDocument/2006/math" xmlns:v="urn:schemas-microsoft-com:vml" xmlns:wp14="http://schemas.microsoft.com/office/word/2010/wordprocessingDrawing" xmlns:wp="http://schemas.openxmlformats.org/drawingml/2006/wordprocessingDrawing" xmlns:w10="urn:schemas-microsoft-com:office:word" xmlns:w="http://schemas.openxmlformats.org/wordprocessingml/2006/main" xmlns:w14="http://schemas.microsoft.com/office/word/2010/wordml" xmlns:wpg="http://schemas.microsoft.com/office/word/2010/wordprocessingGroup" xmlns:wpi="http://schemas.microsoft.com/office/word/2010/wordprocessingInk" xmlns:wne="http://schemas.microsoft.com/office/word/2006/wordml" xmlns:wps="http://schemas.microsoft.com/office/word/2010/wordprocessingShape" mc:Ignorable="w14 wp14">
+<w:hdr xmlns:wpc="http://schemas.microsoft.com/office/word/2010/wordprocessingCanvas" xmlns:cx="http://schemas.microsoft.com/office/drawing/2014/chartex" xmlns:cx1="http://schemas.microsoft.com/office/drawing/2015/9/8/chartex" xmlns:cx2="http://schemas.microsoft.com/office/drawing/2015/10/21/chartex" xmlns:cx3="http://schemas.microsoft.com/office/drawing/2016/5/9/chartex" xmlns:cx4="http://schemas.microsoft.com/office/drawing/2016/5/10/chartex" xmlns:cx5="http://schemas.microsoft.com/office/drawing/2016/5/11/chartex" xmlns:cx6="http://schemas.microsoft.com/office/drawing/2016/5/12/chartex" xmlns:cx7="http://schemas.microsoft.com/office/drawing/2016/5/13/chartex" xmlns:cx8="http://schemas.microsoft.com/office/drawing/2016/5/14/chartex" xmlns:mc="http://schemas.openxmlformats.org/markup-compatibility/2006" xmlns:aink="http://schemas.microsoft.com/office/drawing/2016/ink" xmlns:am3d="http://schemas.microsoft.com/office/drawing/2017/model3d" xmlns:o="urn:schemas-microsoft-com:office:office" xmlns:r="http://schemas.openxmlformats.org/officeDocument/2006/relationships" xmlns:m="http://schemas.openxmlformats.org/officeDocument/2006/math" xmlns:v="urn:schemas-microsoft-com:vml" xmlns:wp14="http://schemas.microsoft.com/office/word/2010/wordprocessingDrawing" xmlns:wp="http://schemas.openxmlformats.org/drawingml/2006/wordprocessingDrawing" xmlns:w10="urn:schemas-microsoft-com:office:word" xmlns:w="http://schemas.openxmlformats.org/wordprocessingml/2006/main" xmlns:w14="http://schemas.microsoft.com/office/word/2010/wordml" xmlns:w15="http://schemas.microsoft.com/office/word/2012/wordml" xmlns:w16cid="http://schemas.microsoft.com/office/word/2016/wordml/cid" xmlns:w16se="http://schemas.microsoft.com/office/word/2015/wordml/symex" xmlns:wpg="http://schemas.microsoft.com/office/word/2010/wordprocessingGroup" xmlns:wpi="http://schemas.microsoft.com/office/word/2010/wordprocessingInk" xmlns:wne="http://schemas.microsoft.com/office/word/2006/wordml" xmlns:wps="http://schemas.microsoft.com/office/word/2010/wordprocessingShape" mc:Ignorable="w14 w15 w16se w16cid wp14">
   <w:tbl>
     <w:tblPr>
       <w:tblW w:w="4982" w:type="pct"/>
@@ -4182,7 +4123,7 @@
 </file>
 
 <file path=word/header2.xml><?xml version="1.0" encoding="utf-8"?>
-<w:hdr xmlns:wpc="http://schemas.microsoft.com/office/word/2010/wordprocessingCanvas" xmlns:mc="http://schemas.openxmlformats.org/markup-compatibility/2006" xmlns:o="urn:schemas-microsoft-com:office:office" xmlns:r="http://schemas.openxmlformats.org/officeDocument/2006/relationships" xmlns:m="http://schemas.openxmlformats.org/officeDocument/2006/math" xmlns:v="urn:schemas-microsoft-com:vml" xmlns:wp14="http://schemas.microsoft.com/office/word/2010/wordprocessingDrawing" xmlns:wp="http://schemas.openxmlformats.org/drawingml/2006/wordprocessingDrawing" xmlns:w10="urn:schemas-microsoft-com:office:word" xmlns:w="http://schemas.openxmlformats.org/wordprocessingml/2006/main" xmlns:w14="http://schemas.microsoft.com/office/word/2010/wordml" xmlns:wpg="http://schemas.microsoft.com/office/word/2010/wordprocessingGroup" xmlns:wpi="http://schemas.microsoft.com/office/word/2010/wordprocessingInk" xmlns:wne="http://schemas.microsoft.com/office/word/2006/wordml" xmlns:wps="http://schemas.microsoft.com/office/word/2010/wordprocessingShape" mc:Ignorable="w14 wp14">
+<w:hdr xmlns:wpc="http://schemas.microsoft.com/office/word/2010/wordprocessingCanvas" xmlns:cx="http://schemas.microsoft.com/office/drawing/2014/chartex" xmlns:cx1="http://schemas.microsoft.com/office/drawing/2015/9/8/chartex" xmlns:cx2="http://schemas.microsoft.com/office/drawing/2015/10/21/chartex" xmlns:cx3="http://schemas.microsoft.com/office/drawing/2016/5/9/chartex" xmlns:cx4="http://schemas.microsoft.com/office/drawing/2016/5/10/chartex" xmlns:cx5="http://schemas.microsoft.com/office/drawing/2016/5/11/chartex" xmlns:cx6="http://schemas.microsoft.com/office/drawing/2016/5/12/chartex" xmlns:cx7="http://schemas.microsoft.com/office/drawing/2016/5/13/chartex" xmlns:cx8="http://schemas.microsoft.com/office/drawing/2016/5/14/chartex" xmlns:mc="http://schemas.openxmlformats.org/markup-compatibility/2006" xmlns:aink="http://schemas.microsoft.com/office/drawing/2016/ink" xmlns:am3d="http://schemas.microsoft.com/office/drawing/2017/model3d" xmlns:o="urn:schemas-microsoft-com:office:office" xmlns:r="http://schemas.openxmlformats.org/officeDocument/2006/relationships" xmlns:m="http://schemas.openxmlformats.org/officeDocument/2006/math" xmlns:v="urn:schemas-microsoft-com:vml" xmlns:wp14="http://schemas.microsoft.com/office/word/2010/wordprocessingDrawing" xmlns:wp="http://schemas.openxmlformats.org/drawingml/2006/wordprocessingDrawing" xmlns:w10="urn:schemas-microsoft-com:office:word" xmlns:w="http://schemas.openxmlformats.org/wordprocessingml/2006/main" xmlns:w14="http://schemas.microsoft.com/office/word/2010/wordml" xmlns:w15="http://schemas.microsoft.com/office/word/2012/wordml" xmlns:w16cid="http://schemas.microsoft.com/office/word/2016/wordml/cid" xmlns:w16se="http://schemas.microsoft.com/office/word/2015/wordml/symex" xmlns:wpg="http://schemas.microsoft.com/office/word/2010/wordprocessingGroup" xmlns:wpi="http://schemas.microsoft.com/office/word/2010/wordprocessingInk" xmlns:wne="http://schemas.microsoft.com/office/word/2006/wordml" xmlns:wps="http://schemas.microsoft.com/office/word/2010/wordprocessingShape" mc:Ignorable="w14 w15 w16se w16cid wp14">
   <w:p>
     <w:pPr>
       <w:pStyle w:val="Header"/>
@@ -4192,8 +4133,8 @@
 </file>
 
 <file path=word/numbering.xml><?xml version="1.0" encoding="utf-8"?>
-<w:numbering xmlns:wpc="http://schemas.microsoft.com/office/word/2010/wordprocessingCanvas" xmlns:mc="http://schemas.openxmlformats.org/markup-compatibility/2006" xmlns:o="urn:schemas-microsoft-com:office:office" xmlns:r="http://schemas.openxmlformats.org/officeDocument/2006/relationships" xmlns:m="http://schemas.openxmlformats.org/officeDocument/2006/math" xmlns:v="urn:schemas-microsoft-com:vml" xmlns:wp14="http://schemas.microsoft.com/office/word/2010/wordprocessingDrawing" xmlns:wp="http://schemas.openxmlformats.org/drawingml/2006/wordprocessingDrawing" xmlns:w10="urn:schemas-microsoft-com:office:word" xmlns:w="http://schemas.openxmlformats.org/wordprocessingml/2006/main" xmlns:w14="http://schemas.microsoft.com/office/word/2010/wordml" xmlns:wpg="http://schemas.microsoft.com/office/word/2010/wordprocessingGroup" xmlns:wpi="http://schemas.microsoft.com/office/word/2010/wordprocessingInk" xmlns:wne="http://schemas.microsoft.com/office/word/2006/wordml" xmlns:wps="http://schemas.microsoft.com/office/word/2010/wordprocessingShape" mc:Ignorable="w14 wp14">
-  <w:abstractNum w:abstractNumId="0">
+<w:numbering xmlns:wpc="http://schemas.microsoft.com/office/word/2010/wordprocessingCanvas" xmlns:cx="http://schemas.microsoft.com/office/drawing/2014/chartex" xmlns:cx1="http://schemas.microsoft.com/office/drawing/2015/9/8/chartex" xmlns:cx2="http://schemas.microsoft.com/office/drawing/2015/10/21/chartex" xmlns:cx3="http://schemas.microsoft.com/office/drawing/2016/5/9/chartex" xmlns:cx4="http://schemas.microsoft.com/office/drawing/2016/5/10/chartex" xmlns:cx5="http://schemas.microsoft.com/office/drawing/2016/5/11/chartex" xmlns:cx6="http://schemas.microsoft.com/office/drawing/2016/5/12/chartex" xmlns:cx7="http://schemas.microsoft.com/office/drawing/2016/5/13/chartex" xmlns:cx8="http://schemas.microsoft.com/office/drawing/2016/5/14/chartex" xmlns:mc="http://schemas.openxmlformats.org/markup-compatibility/2006" xmlns:aink="http://schemas.microsoft.com/office/drawing/2016/ink" xmlns:am3d="http://schemas.microsoft.com/office/drawing/2017/model3d" xmlns:o="urn:schemas-microsoft-com:office:office" xmlns:r="http://schemas.openxmlformats.org/officeDocument/2006/relationships" xmlns:m="http://schemas.openxmlformats.org/officeDocument/2006/math" xmlns:v="urn:schemas-microsoft-com:vml" xmlns:wp14="http://schemas.microsoft.com/office/word/2010/wordprocessingDrawing" xmlns:wp="http://schemas.openxmlformats.org/drawingml/2006/wordprocessingDrawing" xmlns:w10="urn:schemas-microsoft-com:office:word" xmlns:w="http://schemas.openxmlformats.org/wordprocessingml/2006/main" xmlns:w14="http://schemas.microsoft.com/office/word/2010/wordml" xmlns:w15="http://schemas.microsoft.com/office/word/2012/wordml" xmlns:w16cid="http://schemas.microsoft.com/office/word/2016/wordml/cid" xmlns:w16se="http://schemas.microsoft.com/office/word/2015/wordml/symex" xmlns:wpg="http://schemas.microsoft.com/office/word/2010/wordprocessingGroup" xmlns:wpi="http://schemas.microsoft.com/office/word/2010/wordprocessingInk" xmlns:wne="http://schemas.microsoft.com/office/word/2006/wordml" xmlns:wps="http://schemas.microsoft.com/office/word/2010/wordprocessingShape" mc:Ignorable="w14 w15 w16se w16cid wp14">
+  <w:abstractNum w:abstractNumId="0" w15:restartNumberingAfterBreak="0">
     <w:nsid w:val="FFFFFF7C"/>
     <w:multiLevelType w:val="singleLevel"/>
     <w:tmpl w:val="4F2A88DE"/>
@@ -4211,7 +4152,7 @@
       </w:pPr>
     </w:lvl>
   </w:abstractNum>
-  <w:abstractNum w:abstractNumId="1">
+  <w:abstractNum w:abstractNumId="1" w15:restartNumberingAfterBreak="0">
     <w:nsid w:val="FFFFFF7D"/>
     <w:multiLevelType w:val="singleLevel"/>
     <w:tmpl w:val="C192836E"/>
@@ -4229,7 +4170,7 @@
       </w:pPr>
     </w:lvl>
   </w:abstractNum>
-  <w:abstractNum w:abstractNumId="2">
+  <w:abstractNum w:abstractNumId="2" w15:restartNumberingAfterBreak="0">
     <w:nsid w:val="FFFFFF7E"/>
     <w:multiLevelType w:val="singleLevel"/>
     <w:tmpl w:val="E9C85B04"/>
@@ -4247,7 +4188,7 @@
       </w:pPr>
     </w:lvl>
   </w:abstractNum>
-  <w:abstractNum w:abstractNumId="3">
+  <w:abstractNum w:abstractNumId="3" w15:restartNumberingAfterBreak="0">
     <w:nsid w:val="FFFFFF7F"/>
     <w:multiLevelType w:val="singleLevel"/>
     <w:tmpl w:val="182220A6"/>
@@ -4265,7 +4206,7 @@
       </w:pPr>
     </w:lvl>
   </w:abstractNum>
-  <w:abstractNum w:abstractNumId="4">
+  <w:abstractNum w:abstractNumId="4" w15:restartNumberingAfterBreak="0">
     <w:nsid w:val="FFFFFF80"/>
     <w:multiLevelType w:val="singleLevel"/>
     <w:tmpl w:val="61382E62"/>
@@ -4286,7 +4227,7 @@
       </w:rPr>
     </w:lvl>
   </w:abstractNum>
-  <w:abstractNum w:abstractNumId="5">
+  <w:abstractNum w:abstractNumId="5" w15:restartNumberingAfterBreak="0">
     <w:nsid w:val="FFFFFF81"/>
     <w:multiLevelType w:val="singleLevel"/>
     <w:tmpl w:val="2D36FE90"/>
@@ -4307,7 +4248,7 @@
       </w:rPr>
     </w:lvl>
   </w:abstractNum>
-  <w:abstractNum w:abstractNumId="6">
+  <w:abstractNum w:abstractNumId="6" w15:restartNumberingAfterBreak="0">
     <w:nsid w:val="FFFFFF82"/>
     <w:multiLevelType w:val="singleLevel"/>
     <w:tmpl w:val="61BE54E4"/>
@@ -4328,7 +4269,7 @@
       </w:rPr>
     </w:lvl>
   </w:abstractNum>
-  <w:abstractNum w:abstractNumId="7">
+  <w:abstractNum w:abstractNumId="7" w15:restartNumberingAfterBreak="0">
     <w:nsid w:val="FFFFFF83"/>
     <w:multiLevelType w:val="singleLevel"/>
     <w:tmpl w:val="DF2EA586"/>
@@ -4349,7 +4290,7 @@
       </w:rPr>
     </w:lvl>
   </w:abstractNum>
-  <w:abstractNum w:abstractNumId="8">
+  <w:abstractNum w:abstractNumId="8" w15:restartNumberingAfterBreak="0">
     <w:nsid w:val="FFFFFF88"/>
     <w:multiLevelType w:val="singleLevel"/>
     <w:tmpl w:val="B85ACB6C"/>
@@ -4367,7 +4308,7 @@
       </w:pPr>
     </w:lvl>
   </w:abstractNum>
-  <w:abstractNum w:abstractNumId="9">
+  <w:abstractNum w:abstractNumId="9" w15:restartNumberingAfterBreak="0">
     <w:nsid w:val="FFFFFF89"/>
     <w:multiLevelType w:val="singleLevel"/>
     <w:tmpl w:val="CBE469C4"/>
@@ -4388,7 +4329,7 @@
       </w:rPr>
     </w:lvl>
   </w:abstractNum>
-  <w:abstractNum w:abstractNumId="10">
+  <w:abstractNum w:abstractNumId="10" w15:restartNumberingAfterBreak="0">
     <w:nsid w:val="FFFFFFFE"/>
     <w:multiLevelType w:val="singleLevel"/>
     <w:tmpl w:val="FFFFFFFF"/>
@@ -4398,7 +4339,7 @@
       <w:lvlJc w:val="left"/>
     </w:lvl>
   </w:abstractNum>
-  <w:abstractNum w:abstractNumId="11">
+  <w:abstractNum w:abstractNumId="11" w15:restartNumberingAfterBreak="0">
     <w:nsid w:val="0ADD5ED7"/>
     <w:multiLevelType w:val="hybridMultilevel"/>
     <w:tmpl w:val="7062D3C2"/>
@@ -4511,7 +4452,7 @@
       </w:rPr>
     </w:lvl>
   </w:abstractNum>
-  <w:abstractNum w:abstractNumId="12">
+  <w:abstractNum w:abstractNumId="12" w15:restartNumberingAfterBreak="0">
     <w:nsid w:val="1AC05FBF"/>
     <w:multiLevelType w:val="singleLevel"/>
     <w:tmpl w:val="DA884720"/>
@@ -4533,7 +4474,7 @@
       </w:rPr>
     </w:lvl>
   </w:abstractNum>
-  <w:abstractNum w:abstractNumId="13">
+  <w:abstractNum w:abstractNumId="13" w15:restartNumberingAfterBreak="0">
     <w:nsid w:val="2DB82509"/>
     <w:multiLevelType w:val="singleLevel"/>
     <w:tmpl w:val="04090001"/>
@@ -4553,7 +4494,7 @@
       </w:rPr>
     </w:lvl>
   </w:abstractNum>
-  <w:abstractNum w:abstractNumId="14">
+  <w:abstractNum w:abstractNumId="14" w15:restartNumberingAfterBreak="0">
     <w:nsid w:val="40D607EC"/>
     <w:multiLevelType w:val="singleLevel"/>
     <w:tmpl w:val="40E273BC"/>
@@ -4568,7 +4509,7 @@
       </w:pPr>
     </w:lvl>
   </w:abstractNum>
-  <w:abstractNum w:abstractNumId="15">
+  <w:abstractNum w:abstractNumId="15" w15:restartNumberingAfterBreak="0">
     <w:nsid w:val="46520B59"/>
     <w:multiLevelType w:val="singleLevel"/>
     <w:tmpl w:val="0409000F"/>
@@ -4588,7 +4529,7 @@
       </w:rPr>
     </w:lvl>
   </w:abstractNum>
-  <w:abstractNum w:abstractNumId="16">
+  <w:abstractNum w:abstractNumId="16" w15:restartNumberingAfterBreak="0">
     <w:nsid w:val="474E3515"/>
     <w:multiLevelType w:val="hybridMultilevel"/>
     <w:tmpl w:val="C8666D02"/>
@@ -4701,7 +4642,7 @@
       </w:rPr>
     </w:lvl>
   </w:abstractNum>
-  <w:abstractNum w:abstractNumId="17">
+  <w:abstractNum w:abstractNumId="17" w15:restartNumberingAfterBreak="0">
     <w:nsid w:val="510906A6"/>
     <w:multiLevelType w:val="singleLevel"/>
     <w:tmpl w:val="04090001"/>
@@ -4721,7 +4662,7 @@
       </w:rPr>
     </w:lvl>
   </w:abstractNum>
-  <w:abstractNum w:abstractNumId="18">
+  <w:abstractNum w:abstractNumId="18" w15:restartNumberingAfterBreak="0">
     <w:nsid w:val="512B124E"/>
     <w:multiLevelType w:val="hybridMultilevel"/>
     <w:tmpl w:val="78DAA12C"/>
@@ -4807,7 +4748,7 @@
       </w:pPr>
     </w:lvl>
   </w:abstractNum>
-  <w:abstractNum w:abstractNumId="19">
+  <w:abstractNum w:abstractNumId="19" w15:restartNumberingAfterBreak="0">
     <w:nsid w:val="5579575D"/>
     <w:multiLevelType w:val="hybridMultilevel"/>
     <w:tmpl w:val="78DAA12C"/>
@@ -4893,7 +4834,7 @@
       </w:pPr>
     </w:lvl>
   </w:abstractNum>
-  <w:abstractNum w:abstractNumId="20">
+  <w:abstractNum w:abstractNumId="20" w15:restartNumberingAfterBreak="0">
     <w:nsid w:val="64FE2F4B"/>
     <w:multiLevelType w:val="multilevel"/>
     <w:tmpl w:val="3238173C"/>
@@ -5042,7 +4983,7 @@
       </w:rPr>
     </w:lvl>
   </w:abstractNum>
-  <w:abstractNum w:abstractNumId="21">
+  <w:abstractNum w:abstractNumId="21" w15:restartNumberingAfterBreak="0">
     <w:nsid w:val="68D049E6"/>
     <w:multiLevelType w:val="multilevel"/>
     <w:tmpl w:val="04090025"/>
@@ -5137,7 +5078,7 @@
       </w:pPr>
     </w:lvl>
   </w:abstractNum>
-  <w:abstractNum w:abstractNumId="22">
+  <w:abstractNum w:abstractNumId="22" w15:restartNumberingAfterBreak="0">
     <w:nsid w:val="7D6E41E9"/>
     <w:multiLevelType w:val="singleLevel"/>
     <w:tmpl w:val="B03A3A72"/>
@@ -5245,7 +5186,7 @@
 </file>
 
 <file path=word/styles.xml><?xml version="1.0" encoding="utf-8"?>
-<w:styles xmlns:mc="http://schemas.openxmlformats.org/markup-compatibility/2006" xmlns:r="http://schemas.openxmlformats.org/officeDocument/2006/relationships" xmlns:w="http://schemas.openxmlformats.org/wordprocessingml/2006/main" xmlns:w14="http://schemas.microsoft.com/office/word/2010/wordml" mc:Ignorable="w14">
+<w:styles xmlns:mc="http://schemas.openxmlformats.org/markup-compatibility/2006" xmlns:r="http://schemas.openxmlformats.org/officeDocument/2006/relationships" xmlns:w="http://schemas.openxmlformats.org/wordprocessingml/2006/main" xmlns:w14="http://schemas.microsoft.com/office/word/2010/wordml" xmlns:w15="http://schemas.microsoft.com/office/word/2012/wordml" xmlns:w16cid="http://schemas.microsoft.com/office/word/2016/wordml/cid" xmlns:w16se="http://schemas.microsoft.com/office/word/2015/wordml/symex" mc:Ignorable="w14 w15 w16se w16cid">
   <w:docDefaults>
     <w:rPrDefault>
       <w:rPr>
@@ -5255,143 +5196,373 @@
     </w:rPrDefault>
     <w:pPrDefault/>
   </w:docDefaults>
-  <w:latentStyles w:defLockedState="0" w:defUIPriority="0" w:defSemiHidden="1" w:defUnhideWhenUsed="1" w:defQFormat="0" w:count="267">
-    <w:lsdException w:name="Normal" w:semiHidden="0" w:unhideWhenUsed="0" w:qFormat="1"/>
-    <w:lsdException w:name="heading 1" w:semiHidden="0" w:unhideWhenUsed="0" w:qFormat="1"/>
-    <w:lsdException w:name="heading 2" w:semiHidden="0" w:unhideWhenUsed="0" w:qFormat="1"/>
-    <w:lsdException w:name="heading 3" w:semiHidden="0" w:unhideWhenUsed="0" w:qFormat="1"/>
-    <w:lsdException w:name="heading 4" w:semiHidden="0" w:unhideWhenUsed="0" w:qFormat="1"/>
-    <w:lsdException w:name="heading 5" w:semiHidden="0" w:unhideWhenUsed="0" w:qFormat="1"/>
-    <w:lsdException w:name="heading 6" w:qFormat="1"/>
-    <w:lsdException w:name="heading 7" w:semiHidden="0" w:unhideWhenUsed="0" w:qFormat="1"/>
-    <w:lsdException w:name="heading 8" w:semiHidden="0" w:unhideWhenUsed="0" w:qFormat="1"/>
-    <w:lsdException w:name="heading 9" w:semiHidden="0" w:unhideWhenUsed="0" w:qFormat="1"/>
-    <w:lsdException w:name="index 1" w:semiHidden="0" w:unhideWhenUsed="0"/>
-    <w:lsdException w:name="index 2" w:semiHidden="0" w:unhideWhenUsed="0"/>
-    <w:lsdException w:name="caption" w:qFormat="1"/>
-    <w:lsdException w:name="List Bullet 2" w:semiHidden="0" w:unhideWhenUsed="0"/>
-    <w:lsdException w:name="List Bullet 5" w:semiHidden="0" w:unhideWhenUsed="0"/>
-    <w:lsdException w:name="List Number 2" w:semiHidden="0" w:unhideWhenUsed="0"/>
-    <w:lsdException w:name="Title" w:semiHidden="0" w:unhideWhenUsed="0" w:qFormat="1"/>
-    <w:lsdException w:name="Subtitle" w:semiHidden="0" w:unhideWhenUsed="0" w:qFormat="1"/>
-    <w:lsdException w:name="Note Heading" w:semiHidden="0" w:unhideWhenUsed="0"/>
-    <w:lsdException w:name="Body Text 2" w:semiHidden="0" w:unhideWhenUsed="0"/>
-    <w:lsdException w:name="Body Text 3" w:semiHidden="0" w:unhideWhenUsed="0"/>
-    <w:lsdException w:name="Body Text Indent 2" w:semiHidden="0" w:unhideWhenUsed="0"/>
-    <w:lsdException w:name="Strong" w:semiHidden="0" w:unhideWhenUsed="0" w:qFormat="1"/>
-    <w:lsdException w:name="Emphasis" w:semiHidden="0" w:unhideWhenUsed="0" w:qFormat="1"/>
-    <w:lsdException w:name="Table Grid" w:semiHidden="0" w:unhideWhenUsed="0"/>
-    <w:lsdException w:name="Placeholder Text" w:uiPriority="99" w:unhideWhenUsed="0"/>
-    <w:lsdException w:name="No Spacing" w:semiHidden="0" w:uiPriority="1" w:unhideWhenUsed="0" w:qFormat="1"/>
-    <w:lsdException w:name="Light Shading" w:semiHidden="0" w:uiPriority="60" w:unhideWhenUsed="0"/>
-    <w:lsdException w:name="Light List" w:semiHidden="0" w:uiPriority="61" w:unhideWhenUsed="0"/>
-    <w:lsdException w:name="Light Grid" w:semiHidden="0" w:uiPriority="62" w:unhideWhenUsed="0"/>
-    <w:lsdException w:name="Medium Shading 1" w:semiHidden="0" w:uiPriority="63" w:unhideWhenUsed="0"/>
-    <w:lsdException w:name="Medium Shading 2" w:semiHidden="0" w:uiPriority="64" w:unhideWhenUsed="0"/>
-    <w:lsdException w:name="Medium List 1" w:semiHidden="0" w:uiPriority="65" w:unhideWhenUsed="0"/>
-    <w:lsdException w:name="Medium List 2" w:semiHidden="0" w:uiPriority="66" w:unhideWhenUsed="0"/>
-    <w:lsdException w:name="Medium Grid 1" w:semiHidden="0" w:uiPriority="67" w:unhideWhenUsed="0"/>
-    <w:lsdException w:name="Medium Grid 2" w:semiHidden="0" w:uiPriority="68" w:unhideWhenUsed="0"/>
-    <w:lsdException w:name="Medium Grid 3" w:semiHidden="0" w:uiPriority="69" w:unhideWhenUsed="0"/>
-    <w:lsdException w:name="Dark List" w:semiHidden="0" w:uiPriority="70" w:unhideWhenUsed="0"/>
-    <w:lsdException w:name="Colorful Shading" w:semiHidden="0" w:uiPriority="71" w:unhideWhenUsed="0"/>
-    <w:lsdException w:name="Colorful List" w:semiHidden="0" w:uiPriority="72" w:unhideWhenUsed="0"/>
-    <w:lsdException w:name="Colorful Grid" w:semiHidden="0" w:uiPriority="73" w:unhideWhenUsed="0"/>
-    <w:lsdException w:name="Light Shading Accent 1" w:semiHidden="0" w:uiPriority="60" w:unhideWhenUsed="0"/>
-    <w:lsdException w:name="Light List Accent 1" w:semiHidden="0" w:uiPriority="61" w:unhideWhenUsed="0"/>
-    <w:lsdException w:name="Light Grid Accent 1" w:semiHidden="0" w:uiPriority="62" w:unhideWhenUsed="0"/>
-    <w:lsdException w:name="Medium Shading 1 Accent 1" w:semiHidden="0" w:uiPriority="63" w:unhideWhenUsed="0"/>
-    <w:lsdException w:name="Medium Shading 2 Accent 1" w:semiHidden="0" w:uiPriority="64" w:unhideWhenUsed="0"/>
-    <w:lsdException w:name="Medium List 1 Accent 1" w:semiHidden="0" w:uiPriority="65" w:unhideWhenUsed="0"/>
-    <w:lsdException w:name="Revision" w:uiPriority="99" w:unhideWhenUsed="0"/>
-    <w:lsdException w:name="List Paragraph" w:semiHidden="0" w:uiPriority="34" w:unhideWhenUsed="0" w:qFormat="1"/>
-    <w:lsdException w:name="Quote" w:semiHidden="0" w:uiPriority="29" w:unhideWhenUsed="0" w:qFormat="1"/>
-    <w:lsdException w:name="Intense Quote" w:semiHidden="0" w:uiPriority="30" w:unhideWhenUsed="0" w:qFormat="1"/>
-    <w:lsdException w:name="Medium List 2 Accent 1" w:semiHidden="0" w:uiPriority="66" w:unhideWhenUsed="0"/>
-    <w:lsdException w:name="Medium Grid 1 Accent 1" w:semiHidden="0" w:uiPriority="67" w:unhideWhenUsed="0"/>
-    <w:lsdException w:name="Medium Grid 2 Accent 1" w:semiHidden="0" w:uiPriority="68" w:unhideWhenUsed="0"/>
-    <w:lsdException w:name="Medium Grid 3 Accent 1" w:semiHidden="0" w:uiPriority="69" w:unhideWhenUsed="0"/>
-    <w:lsdException w:name="Dark List Accent 1" w:semiHidden="0" w:uiPriority="70" w:unhideWhenUsed="0"/>
-    <w:lsdException w:name="Colorful Shading Accent 1" w:semiHidden="0" w:uiPriority="71" w:unhideWhenUsed="0"/>
-    <w:lsdException w:name="Colorful List Accent 1" w:semiHidden="0" w:uiPriority="72" w:unhideWhenUsed="0"/>
-    <w:lsdException w:name="Colorful Grid Accent 1" w:semiHidden="0" w:uiPriority="73" w:unhideWhenUsed="0"/>
-    <w:lsdException w:name="Light Shading Accent 2" w:semiHidden="0" w:uiPriority="60" w:unhideWhenUsed="0"/>
-    <w:lsdException w:name="Light List Accent 2" w:semiHidden="0" w:uiPriority="61" w:unhideWhenUsed="0"/>
-    <w:lsdException w:name="Light Grid Accent 2" w:semiHidden="0" w:uiPriority="62" w:unhideWhenUsed="0"/>
-    <w:lsdException w:name="Medium Shading 1 Accent 2" w:semiHidden="0" w:uiPriority="63" w:unhideWhenUsed="0"/>
-    <w:lsdException w:name="Medium Shading 2 Accent 2" w:semiHidden="0" w:uiPriority="64" w:unhideWhenUsed="0"/>
-    <w:lsdException w:name="Medium List 1 Accent 2" w:semiHidden="0" w:uiPriority="65" w:unhideWhenUsed="0"/>
-    <w:lsdException w:name="Medium List 2 Accent 2" w:semiHidden="0" w:uiPriority="66" w:unhideWhenUsed="0"/>
-    <w:lsdException w:name="Medium Grid 1 Accent 2" w:semiHidden="0" w:uiPriority="67" w:unhideWhenUsed="0"/>
-    <w:lsdException w:name="Medium Grid 2 Accent 2" w:semiHidden="0" w:uiPriority="68" w:unhideWhenUsed="0"/>
-    <w:lsdException w:name="Medium Grid 3 Accent 2" w:semiHidden="0" w:uiPriority="69" w:unhideWhenUsed="0"/>
-    <w:lsdException w:name="Dark List Accent 2" w:semiHidden="0" w:uiPriority="70" w:unhideWhenUsed="0"/>
-    <w:lsdException w:name="Colorful Shading Accent 2" w:semiHidden="0" w:uiPriority="71" w:unhideWhenUsed="0"/>
-    <w:lsdException w:name="Colorful List Accent 2" w:semiHidden="0" w:uiPriority="72" w:unhideWhenUsed="0"/>
-    <w:lsdException w:name="Colorful Grid Accent 2" w:semiHidden="0" w:uiPriority="73" w:unhideWhenUsed="0"/>
-    <w:lsdException w:name="Light Shading Accent 3" w:semiHidden="0" w:uiPriority="60" w:unhideWhenUsed="0"/>
-    <w:lsdException w:name="Light List Accent 3" w:semiHidden="0" w:uiPriority="61" w:unhideWhenUsed="0"/>
-    <w:lsdException w:name="Light Grid Accent 3" w:semiHidden="0" w:uiPriority="62" w:unhideWhenUsed="0"/>
-    <w:lsdException w:name="Medium Shading 1 Accent 3" w:semiHidden="0" w:uiPriority="63" w:unhideWhenUsed="0"/>
-    <w:lsdException w:name="Medium Shading 2 Accent 3" w:semiHidden="0" w:uiPriority="64" w:unhideWhenUsed="0"/>
-    <w:lsdException w:name="Medium List 1 Accent 3" w:semiHidden="0" w:uiPriority="65" w:unhideWhenUsed="0"/>
-    <w:lsdException w:name="Medium List 2 Accent 3" w:semiHidden="0" w:uiPriority="66" w:unhideWhenUsed="0"/>
-    <w:lsdException w:name="Medium Grid 1 Accent 3" w:semiHidden="0" w:uiPriority="67" w:unhideWhenUsed="0"/>
-    <w:lsdException w:name="Medium Grid 2 Accent 3" w:semiHidden="0" w:uiPriority="68" w:unhideWhenUsed="0"/>
-    <w:lsdException w:name="Medium Grid 3 Accent 3" w:semiHidden="0" w:uiPriority="69" w:unhideWhenUsed="0"/>
-    <w:lsdException w:name="Dark List Accent 3" w:semiHidden="0" w:uiPriority="70" w:unhideWhenUsed="0"/>
-    <w:lsdException w:name="Colorful Shading Accent 3" w:semiHidden="0" w:uiPriority="71" w:unhideWhenUsed="0"/>
-    <w:lsdException w:name="Colorful List Accent 3" w:semiHidden="0" w:uiPriority="72" w:unhideWhenUsed="0"/>
-    <w:lsdException w:name="Colorful Grid Accent 3" w:semiHidden="0" w:uiPriority="73" w:unhideWhenUsed="0"/>
-    <w:lsdException w:name="Light Shading Accent 4" w:semiHidden="0" w:uiPriority="60" w:unhideWhenUsed="0"/>
-    <w:lsdException w:name="Light List Accent 4" w:semiHidden="0" w:uiPriority="61" w:unhideWhenUsed="0"/>
-    <w:lsdException w:name="Light Grid Accent 4" w:semiHidden="0" w:uiPriority="62" w:unhideWhenUsed="0"/>
-    <w:lsdException w:name="Medium Shading 1 Accent 4" w:semiHidden="0" w:uiPriority="63" w:unhideWhenUsed="0"/>
-    <w:lsdException w:name="Medium Shading 2 Accent 4" w:semiHidden="0" w:uiPriority="64" w:unhideWhenUsed="0"/>
-    <w:lsdException w:name="Medium List 1 Accent 4" w:semiHidden="0" w:uiPriority="65" w:unhideWhenUsed="0"/>
-    <w:lsdException w:name="Medium List 2 Accent 4" w:semiHidden="0" w:uiPriority="66" w:unhideWhenUsed="0"/>
-    <w:lsdException w:name="Medium Grid 1 Accent 4" w:semiHidden="0" w:uiPriority="67" w:unhideWhenUsed="0"/>
-    <w:lsdException w:name="Medium Grid 2 Accent 4" w:semiHidden="0" w:uiPriority="68" w:unhideWhenUsed="0"/>
-    <w:lsdException w:name="Medium Grid 3 Accent 4" w:semiHidden="0" w:uiPriority="69" w:unhideWhenUsed="0"/>
-    <w:lsdException w:name="Dark List Accent 4" w:semiHidden="0" w:uiPriority="70" w:unhideWhenUsed="0"/>
-    <w:lsdException w:name="Colorful Shading Accent 4" w:semiHidden="0" w:uiPriority="71" w:unhideWhenUsed="0"/>
-    <w:lsdException w:name="Colorful List Accent 4" w:semiHidden="0" w:uiPriority="72" w:unhideWhenUsed="0"/>
-    <w:lsdException w:name="Colorful Grid Accent 4" w:semiHidden="0" w:uiPriority="73" w:unhideWhenUsed="0"/>
-    <w:lsdException w:name="Light Shading Accent 5" w:semiHidden="0" w:uiPriority="60" w:unhideWhenUsed="0"/>
-    <w:lsdException w:name="Light List Accent 5" w:semiHidden="0" w:uiPriority="61" w:unhideWhenUsed="0"/>
-    <w:lsdException w:name="Light Grid Accent 5" w:semiHidden="0" w:uiPriority="62" w:unhideWhenUsed="0"/>
-    <w:lsdException w:name="Medium Shading 1 Accent 5" w:semiHidden="0" w:uiPriority="63" w:unhideWhenUsed="0"/>
-    <w:lsdException w:name="Medium Shading 2 Accent 5" w:semiHidden="0" w:uiPriority="64" w:unhideWhenUsed="0"/>
-    <w:lsdException w:name="Medium List 1 Accent 5" w:semiHidden="0" w:uiPriority="65" w:unhideWhenUsed="0"/>
-    <w:lsdException w:name="Medium List 2 Accent 5" w:semiHidden="0" w:uiPriority="66" w:unhideWhenUsed="0"/>
-    <w:lsdException w:name="Medium Grid 1 Accent 5" w:semiHidden="0" w:uiPriority="67" w:unhideWhenUsed="0"/>
-    <w:lsdException w:name="Medium Grid 2 Accent 5" w:semiHidden="0" w:uiPriority="68" w:unhideWhenUsed="0"/>
-    <w:lsdException w:name="Medium Grid 3 Accent 5" w:semiHidden="0" w:uiPriority="69" w:unhideWhenUsed="0"/>
-    <w:lsdException w:name="Dark List Accent 5" w:semiHidden="0" w:uiPriority="70" w:unhideWhenUsed="0"/>
-    <w:lsdException w:name="Colorful Shading Accent 5" w:semiHidden="0" w:uiPriority="71" w:unhideWhenUsed="0"/>
-    <w:lsdException w:name="Colorful List Accent 5" w:semiHidden="0" w:uiPriority="72" w:unhideWhenUsed="0"/>
-    <w:lsdException w:name="Colorful Grid Accent 5" w:semiHidden="0" w:uiPriority="73" w:unhideWhenUsed="0"/>
-    <w:lsdException w:name="Light Shading Accent 6" w:semiHidden="0" w:uiPriority="60" w:unhideWhenUsed="0"/>
-    <w:lsdException w:name="Light List Accent 6" w:semiHidden="0" w:uiPriority="61" w:unhideWhenUsed="0"/>
-    <w:lsdException w:name="Light Grid Accent 6" w:semiHidden="0" w:uiPriority="62" w:unhideWhenUsed="0"/>
-    <w:lsdException w:name="Medium Shading 1 Accent 6" w:semiHidden="0" w:uiPriority="63" w:unhideWhenUsed="0"/>
-    <w:lsdException w:name="Medium Shading 2 Accent 6" w:semiHidden="0" w:uiPriority="64" w:unhideWhenUsed="0"/>
-    <w:lsdException w:name="Medium List 1 Accent 6" w:semiHidden="0" w:uiPriority="65" w:unhideWhenUsed="0"/>
-    <w:lsdException w:name="Medium List 2 Accent 6" w:semiHidden="0" w:uiPriority="66" w:unhideWhenUsed="0"/>
-    <w:lsdException w:name="Medium Grid 1 Accent 6" w:semiHidden="0" w:uiPriority="67" w:unhideWhenUsed="0"/>
-    <w:lsdException w:name="Medium Grid 2 Accent 6" w:semiHidden="0" w:uiPriority="68" w:unhideWhenUsed="0"/>
-    <w:lsdException w:name="Medium Grid 3 Accent 6" w:semiHidden="0" w:uiPriority="69" w:unhideWhenUsed="0"/>
-    <w:lsdException w:name="Dark List Accent 6" w:semiHidden="0" w:uiPriority="70" w:unhideWhenUsed="0"/>
-    <w:lsdException w:name="Colorful Shading Accent 6" w:semiHidden="0" w:uiPriority="71" w:unhideWhenUsed="0"/>
-    <w:lsdException w:name="Colorful List Accent 6" w:semiHidden="0" w:uiPriority="72" w:unhideWhenUsed="0"/>
-    <w:lsdException w:name="Colorful Grid Accent 6" w:semiHidden="0" w:uiPriority="73" w:unhideWhenUsed="0"/>
-    <w:lsdException w:name="Subtle Emphasis" w:semiHidden="0" w:uiPriority="19" w:unhideWhenUsed="0" w:qFormat="1"/>
-    <w:lsdException w:name="Intense Emphasis" w:semiHidden="0" w:uiPriority="21" w:unhideWhenUsed="0" w:qFormat="1"/>
-    <w:lsdException w:name="Subtle Reference" w:semiHidden="0" w:uiPriority="31" w:unhideWhenUsed="0" w:qFormat="1"/>
-    <w:lsdException w:name="Intense Reference" w:semiHidden="0" w:uiPriority="32" w:unhideWhenUsed="0" w:qFormat="1"/>
-    <w:lsdException w:name="Book Title" w:semiHidden="0" w:uiPriority="33" w:unhideWhenUsed="0" w:qFormat="1"/>
-    <w:lsdException w:name="Bibliography" w:uiPriority="37"/>
-    <w:lsdException w:name="TOC Heading" w:uiPriority="39" w:qFormat="1"/>
+  <w:latentStyles w:defLockedState="0" w:defUIPriority="0" w:defSemiHidden="0" w:defUnhideWhenUsed="0" w:defQFormat="0" w:count="375">
+    <w:lsdException w:name="Normal" w:qFormat="1"/>
+    <w:lsdException w:name="heading 1" w:qFormat="1"/>
+    <w:lsdException w:name="heading 2" w:qFormat="1"/>
+    <w:lsdException w:name="heading 3" w:qFormat="1"/>
+    <w:lsdException w:name="heading 4" w:qFormat="1"/>
+    <w:lsdException w:name="heading 5" w:qFormat="1"/>
+    <w:lsdException w:name="heading 6" w:semiHidden="1" w:unhideWhenUsed="1" w:qFormat="1"/>
+    <w:lsdException w:name="heading 7" w:qFormat="1"/>
+    <w:lsdException w:name="heading 8" w:qFormat="1"/>
+    <w:lsdException w:name="heading 9" w:qFormat="1"/>
+    <w:lsdException w:name="index 3" w:semiHidden="1" w:unhideWhenUsed="1"/>
+    <w:lsdException w:name="index 4" w:semiHidden="1" w:unhideWhenUsed="1"/>
+    <w:lsdException w:name="index 5" w:semiHidden="1" w:unhideWhenUsed="1"/>
+    <w:lsdException w:name="index 6" w:semiHidden="1" w:unhideWhenUsed="1"/>
+    <w:lsdException w:name="index 7" w:semiHidden="1" w:unhideWhenUsed="1"/>
+    <w:lsdException w:name="index 8" w:semiHidden="1" w:unhideWhenUsed="1"/>
+    <w:lsdException w:name="index 9" w:semiHidden="1" w:unhideWhenUsed="1"/>
+    <w:lsdException w:name="toc 1" w:semiHidden="1" w:unhideWhenUsed="1"/>
+    <w:lsdException w:name="toc 2" w:semiHidden="1" w:unhideWhenUsed="1"/>
+    <w:lsdException w:name="toc 3" w:semiHidden="1" w:unhideWhenUsed="1"/>
+    <w:lsdException w:name="toc 4" w:semiHidden="1" w:unhideWhenUsed="1"/>
+    <w:lsdException w:name="toc 5" w:semiHidden="1" w:unhideWhenUsed="1"/>
+    <w:lsdException w:name="toc 6" w:semiHidden="1" w:unhideWhenUsed="1"/>
+    <w:lsdException w:name="toc 7" w:semiHidden="1" w:unhideWhenUsed="1"/>
+    <w:lsdException w:name="toc 8" w:semiHidden="1" w:unhideWhenUsed="1"/>
+    <w:lsdException w:name="toc 9" w:semiHidden="1" w:unhideWhenUsed="1"/>
+    <w:lsdException w:name="Normal Indent" w:semiHidden="1" w:unhideWhenUsed="1"/>
+    <w:lsdException w:name="footnote text" w:semiHidden="1" w:unhideWhenUsed="1"/>
+    <w:lsdException w:name="annotation text" w:semiHidden="1" w:unhideWhenUsed="1"/>
+    <w:lsdException w:name="header" w:semiHidden="1" w:unhideWhenUsed="1"/>
+    <w:lsdException w:name="footer" w:semiHidden="1" w:unhideWhenUsed="1"/>
+    <w:lsdException w:name="index heading" w:semiHidden="1" w:unhideWhenUsed="1"/>
+    <w:lsdException w:name="caption" w:semiHidden="1" w:unhideWhenUsed="1" w:qFormat="1"/>
+    <w:lsdException w:name="table of figures" w:semiHidden="1" w:unhideWhenUsed="1"/>
+    <w:lsdException w:name="envelope address" w:semiHidden="1" w:unhideWhenUsed="1"/>
+    <w:lsdException w:name="envelope return" w:semiHidden="1" w:unhideWhenUsed="1"/>
+    <w:lsdException w:name="footnote reference" w:semiHidden="1" w:unhideWhenUsed="1"/>
+    <w:lsdException w:name="annotation reference" w:semiHidden="1" w:unhideWhenUsed="1"/>
+    <w:lsdException w:name="line number" w:semiHidden="1" w:unhideWhenUsed="1"/>
+    <w:lsdException w:name="page number" w:semiHidden="1" w:unhideWhenUsed="1"/>
+    <w:lsdException w:name="endnote reference" w:semiHidden="1" w:unhideWhenUsed="1"/>
+    <w:lsdException w:name="endnote text" w:semiHidden="1" w:unhideWhenUsed="1"/>
+    <w:lsdException w:name="table of authorities" w:semiHidden="1" w:unhideWhenUsed="1"/>
+    <w:lsdException w:name="macro" w:semiHidden="1" w:unhideWhenUsed="1"/>
+    <w:lsdException w:name="toa heading" w:semiHidden="1" w:unhideWhenUsed="1"/>
+    <w:lsdException w:name="List" w:semiHidden="1" w:unhideWhenUsed="1"/>
+    <w:lsdException w:name="List Bullet" w:semiHidden="1" w:unhideWhenUsed="1"/>
+    <w:lsdException w:name="List Number" w:semiHidden="1" w:unhideWhenUsed="1"/>
+    <w:lsdException w:name="List 2" w:semiHidden="1" w:unhideWhenUsed="1"/>
+    <w:lsdException w:name="List 3" w:semiHidden="1" w:unhideWhenUsed="1"/>
+    <w:lsdException w:name="List 4" w:semiHidden="1" w:unhideWhenUsed="1"/>
+    <w:lsdException w:name="List 5" w:semiHidden="1" w:unhideWhenUsed="1"/>
+    <w:lsdException w:name="List Bullet 3" w:semiHidden="1" w:unhideWhenUsed="1"/>
+    <w:lsdException w:name="List Bullet 4" w:semiHidden="1" w:unhideWhenUsed="1"/>
+    <w:lsdException w:name="List Number 3" w:semiHidden="1" w:unhideWhenUsed="1"/>
+    <w:lsdException w:name="List Number 4" w:semiHidden="1" w:unhideWhenUsed="1"/>
+    <w:lsdException w:name="List Number 5" w:semiHidden="1" w:unhideWhenUsed="1"/>
+    <w:lsdException w:name="Title" w:qFormat="1"/>
+    <w:lsdException w:name="Closing" w:semiHidden="1" w:unhideWhenUsed="1"/>
+    <w:lsdException w:name="Signature" w:semiHidden="1" w:unhideWhenUsed="1"/>
+    <w:lsdException w:name="Default Paragraph Font" w:semiHidden="1" w:unhideWhenUsed="1"/>
+    <w:lsdException w:name="Body Text" w:semiHidden="1" w:unhideWhenUsed="1"/>
+    <w:lsdException w:name="Body Text Indent" w:semiHidden="1" w:unhideWhenUsed="1"/>
+    <w:lsdException w:name="List Continue" w:semiHidden="1" w:unhideWhenUsed="1"/>
+    <w:lsdException w:name="List Continue 2" w:semiHidden="1" w:unhideWhenUsed="1"/>
+    <w:lsdException w:name="List Continue 3" w:semiHidden="1" w:unhideWhenUsed="1"/>
+    <w:lsdException w:name="List Continue 4" w:semiHidden="1" w:unhideWhenUsed="1"/>
+    <w:lsdException w:name="List Continue 5" w:semiHidden="1" w:unhideWhenUsed="1"/>
+    <w:lsdException w:name="Message Header" w:semiHidden="1" w:unhideWhenUsed="1"/>
+    <w:lsdException w:name="Subtitle" w:qFormat="1"/>
+    <w:lsdException w:name="Salutation" w:semiHidden="1" w:unhideWhenUsed="1"/>
+    <w:lsdException w:name="Date" w:semiHidden="1" w:unhideWhenUsed="1"/>
+    <w:lsdException w:name="Body Text First Indent" w:semiHidden="1" w:unhideWhenUsed="1"/>
+    <w:lsdException w:name="Body Text First Indent 2" w:semiHidden="1" w:unhideWhenUsed="1"/>
+    <w:lsdException w:name="Body Text Indent 3" w:semiHidden="1" w:unhideWhenUsed="1"/>
+    <w:lsdException w:name="Block Text" w:semiHidden="1" w:unhideWhenUsed="1"/>
+    <w:lsdException w:name="Hyperlink" w:semiHidden="1" w:unhideWhenUsed="1"/>
+    <w:lsdException w:name="FollowedHyperlink" w:semiHidden="1" w:unhideWhenUsed="1"/>
+    <w:lsdException w:name="Strong" w:qFormat="1"/>
+    <w:lsdException w:name="Emphasis" w:qFormat="1"/>
+    <w:lsdException w:name="Document Map" w:semiHidden="1" w:unhideWhenUsed="1"/>
+    <w:lsdException w:name="Plain Text" w:semiHidden="1" w:unhideWhenUsed="1"/>
+    <w:lsdException w:name="E-mail Signature" w:semiHidden="1" w:unhideWhenUsed="1"/>
+    <w:lsdException w:name="HTML Top of Form" w:semiHidden="1" w:unhideWhenUsed="1"/>
+    <w:lsdException w:name="HTML Bottom of Form" w:semiHidden="1" w:unhideWhenUsed="1"/>
+    <w:lsdException w:name="Normal (Web)" w:semiHidden="1" w:unhideWhenUsed="1"/>
+    <w:lsdException w:name="HTML Acronym" w:semiHidden="1" w:unhideWhenUsed="1"/>
+    <w:lsdException w:name="HTML Address" w:semiHidden="1" w:unhideWhenUsed="1"/>
+    <w:lsdException w:name="HTML Cite" w:semiHidden="1" w:unhideWhenUsed="1"/>
+    <w:lsdException w:name="HTML Code" w:semiHidden="1" w:unhideWhenUsed="1"/>
+    <w:lsdException w:name="HTML Definition" w:semiHidden="1" w:unhideWhenUsed="1"/>
+    <w:lsdException w:name="HTML Keyboard" w:semiHidden="1" w:unhideWhenUsed="1"/>
+    <w:lsdException w:name="HTML Preformatted" w:semiHidden="1" w:unhideWhenUsed="1"/>
+    <w:lsdException w:name="HTML Sample" w:semiHidden="1" w:unhideWhenUsed="1"/>
+    <w:lsdException w:name="HTML Typewriter" w:semiHidden="1" w:unhideWhenUsed="1"/>
+    <w:lsdException w:name="HTML Variable" w:semiHidden="1" w:unhideWhenUsed="1"/>
+    <w:lsdException w:name="Normal Table" w:semiHidden="1" w:unhideWhenUsed="1"/>
+    <w:lsdException w:name="annotation subject" w:semiHidden="1" w:unhideWhenUsed="1"/>
+    <w:lsdException w:name="No List" w:semiHidden="1" w:unhideWhenUsed="1"/>
+    <w:lsdException w:name="Outline List 1" w:semiHidden="1" w:unhideWhenUsed="1"/>
+    <w:lsdException w:name="Outline List 2" w:semiHidden="1" w:unhideWhenUsed="1"/>
+    <w:lsdException w:name="Outline List 3" w:semiHidden="1" w:unhideWhenUsed="1"/>
+    <w:lsdException w:name="Table Simple 1" w:semiHidden="1" w:unhideWhenUsed="1"/>
+    <w:lsdException w:name="Table Simple 2" w:semiHidden="1" w:unhideWhenUsed="1"/>
+    <w:lsdException w:name="Table Simple 3" w:semiHidden="1" w:unhideWhenUsed="1"/>
+    <w:lsdException w:name="Table Classic 1" w:semiHidden="1" w:unhideWhenUsed="1"/>
+    <w:lsdException w:name="Table Classic 2" w:semiHidden="1" w:unhideWhenUsed="1"/>
+    <w:lsdException w:name="Table Classic 3" w:semiHidden="1" w:unhideWhenUsed="1"/>
+    <w:lsdException w:name="Table Classic 4" w:semiHidden="1" w:unhideWhenUsed="1"/>
+    <w:lsdException w:name="Table Colorful 1" w:semiHidden="1" w:unhideWhenUsed="1"/>
+    <w:lsdException w:name="Table Colorful 2" w:semiHidden="1" w:unhideWhenUsed="1"/>
+    <w:lsdException w:name="Table Colorful 3" w:semiHidden="1" w:unhideWhenUsed="1"/>
+    <w:lsdException w:name="Table Columns 1" w:semiHidden="1" w:unhideWhenUsed="1"/>
+    <w:lsdException w:name="Table Columns 2" w:semiHidden="1" w:unhideWhenUsed="1"/>
+    <w:lsdException w:name="Table Columns 3" w:semiHidden="1" w:unhideWhenUsed="1"/>
+    <w:lsdException w:name="Table Columns 4" w:semiHidden="1" w:unhideWhenUsed="1"/>
+    <w:lsdException w:name="Table Columns 5" w:semiHidden="1" w:unhideWhenUsed="1"/>
+    <w:lsdException w:name="Table Grid 1" w:semiHidden="1" w:unhideWhenUsed="1"/>
+    <w:lsdException w:name="Table Grid 2" w:semiHidden="1" w:unhideWhenUsed="1"/>
+    <w:lsdException w:name="Table Grid 3" w:semiHidden="1" w:unhideWhenUsed="1"/>
+    <w:lsdException w:name="Table Grid 4" w:semiHidden="1" w:unhideWhenUsed="1"/>
+    <w:lsdException w:name="Table Grid 5" w:semiHidden="1" w:unhideWhenUsed="1"/>
+    <w:lsdException w:name="Table Grid 6" w:semiHidden="1" w:unhideWhenUsed="1"/>
+    <w:lsdException w:name="Table Grid 7" w:semiHidden="1" w:unhideWhenUsed="1"/>
+    <w:lsdException w:name="Table Grid 8" w:semiHidden="1" w:unhideWhenUsed="1"/>
+    <w:lsdException w:name="Table List 1" w:semiHidden="1" w:unhideWhenUsed="1"/>
+    <w:lsdException w:name="Table List 2" w:semiHidden="1" w:unhideWhenUsed="1"/>
+    <w:lsdException w:name="Table List 3" w:semiHidden="1" w:unhideWhenUsed="1"/>
+    <w:lsdException w:name="Table List 4" w:semiHidden="1" w:unhideWhenUsed="1"/>
+    <w:lsdException w:name="Table List 5" w:semiHidden="1" w:unhideWhenUsed="1"/>
+    <w:lsdException w:name="Table List 6" w:semiHidden="1" w:unhideWhenUsed="1"/>
+    <w:lsdException w:name="Table List 7" w:semiHidden="1" w:unhideWhenUsed="1"/>
+    <w:lsdException w:name="Table List 8" w:semiHidden="1" w:unhideWhenUsed="1"/>
+    <w:lsdException w:name="Table 3D effects 1" w:semiHidden="1" w:unhideWhenUsed="1"/>
+    <w:lsdException w:name="Table 3D effects 2" w:semiHidden="1" w:unhideWhenUsed="1"/>
+    <w:lsdException w:name="Table 3D effects 3" w:semiHidden="1" w:unhideWhenUsed="1"/>
+    <w:lsdException w:name="Table Contemporary" w:semiHidden="1" w:unhideWhenUsed="1"/>
+    <w:lsdException w:name="Table Elegant" w:semiHidden="1" w:unhideWhenUsed="1"/>
+    <w:lsdException w:name="Table Professional" w:semiHidden="1" w:unhideWhenUsed="1"/>
+    <w:lsdException w:name="Table Subtle 1" w:semiHidden="1" w:unhideWhenUsed="1"/>
+    <w:lsdException w:name="Table Subtle 2" w:semiHidden="1" w:unhideWhenUsed="1"/>
+    <w:lsdException w:name="Table Web 1" w:semiHidden="1" w:unhideWhenUsed="1"/>
+    <w:lsdException w:name="Table Web 2" w:semiHidden="1" w:unhideWhenUsed="1"/>
+    <w:lsdException w:name="Table Web 3" w:semiHidden="1" w:unhideWhenUsed="1"/>
+    <w:lsdException w:name="Balloon Text" w:semiHidden="1" w:unhideWhenUsed="1"/>
+    <w:lsdException w:name="Table Grid" w:semiHidden="1" w:unhideWhenUsed="1"/>
+    <w:lsdException w:name="Table Theme" w:semiHidden="1" w:unhideWhenUsed="1"/>
+    <w:lsdException w:name="Placeholder Text" w:semiHidden="1" w:uiPriority="99"/>
+    <w:lsdException w:name="No Spacing" w:uiPriority="1" w:qFormat="1"/>
+    <w:lsdException w:name="Light Shading" w:uiPriority="60"/>
+    <w:lsdException w:name="Light List" w:uiPriority="61"/>
+    <w:lsdException w:name="Light Grid" w:uiPriority="62"/>
+    <w:lsdException w:name="Medium Shading 1" w:uiPriority="63"/>
+    <w:lsdException w:name="Medium Shading 2" w:uiPriority="64"/>
+    <w:lsdException w:name="Medium List 1" w:uiPriority="65"/>
+    <w:lsdException w:name="Medium List 2" w:uiPriority="66"/>
+    <w:lsdException w:name="Medium Grid 1" w:uiPriority="67"/>
+    <w:lsdException w:name="Medium Grid 2" w:uiPriority="68"/>
+    <w:lsdException w:name="Medium Grid 3" w:uiPriority="69"/>
+    <w:lsdException w:name="Dark List" w:uiPriority="70"/>
+    <w:lsdException w:name="Colorful Shading" w:uiPriority="71"/>
+    <w:lsdException w:name="Colorful List" w:uiPriority="72"/>
+    <w:lsdException w:name="Colorful Grid" w:uiPriority="73"/>
+    <w:lsdException w:name="Light Shading Accent 1" w:uiPriority="60"/>
+    <w:lsdException w:name="Light List Accent 1" w:uiPriority="61"/>
+    <w:lsdException w:name="Light Grid Accent 1" w:uiPriority="62"/>
+    <w:lsdException w:name="Medium Shading 1 Accent 1" w:uiPriority="63"/>
+    <w:lsdException w:name="Medium Shading 2 Accent 1" w:uiPriority="64"/>
+    <w:lsdException w:name="Medium List 1 Accent 1" w:uiPriority="65"/>
+    <w:lsdException w:name="Revision" w:semiHidden="1" w:uiPriority="99"/>
+    <w:lsdException w:name="List Paragraph" w:uiPriority="34" w:qFormat="1"/>
+    <w:lsdException w:name="Quote" w:uiPriority="29" w:qFormat="1"/>
+    <w:lsdException w:name="Intense Quote" w:uiPriority="30" w:qFormat="1"/>
+    <w:lsdException w:name="Medium List 2 Accent 1" w:uiPriority="66"/>
+    <w:lsdException w:name="Medium Grid 1 Accent 1" w:uiPriority="67"/>
+    <w:lsdException w:name="Medium Grid 2 Accent 1" w:uiPriority="68"/>
+    <w:lsdException w:name="Medium Grid 3 Accent 1" w:uiPriority="69"/>
+    <w:lsdException w:name="Dark List Accent 1" w:uiPriority="70"/>
+    <w:lsdException w:name="Colorful Shading Accent 1" w:uiPriority="71"/>
+    <w:lsdException w:name="Colorful List Accent 1" w:uiPriority="72"/>
+    <w:lsdException w:name="Colorful Grid Accent 1" w:uiPriority="73"/>
+    <w:lsdException w:name="Light Shading Accent 2" w:uiPriority="60"/>
+    <w:lsdException w:name="Light List Accent 2" w:uiPriority="61"/>
+    <w:lsdException w:name="Light Grid Accent 2" w:uiPriority="62"/>
+    <w:lsdException w:name="Medium Shading 1 Accent 2" w:uiPriority="63"/>
+    <w:lsdException w:name="Medium Shading 2 Accent 2" w:uiPriority="64"/>
+    <w:lsdException w:name="Medium List 1 Accent 2" w:uiPriority="65"/>
+    <w:lsdException w:name="Medium List 2 Accent 2" w:uiPriority="66"/>
+    <w:lsdException w:name="Medium Grid 1 Accent 2" w:uiPriority="67"/>
+    <w:lsdException w:name="Medium Grid 2 Accent 2" w:uiPriority="68"/>
+    <w:lsdException w:name="Medium Grid 3 Accent 2" w:uiPriority="69"/>
+    <w:lsdException w:name="Dark List Accent 2" w:uiPriority="70"/>
+    <w:lsdException w:name="Colorful Shading Accent 2" w:uiPriority="71"/>
+    <w:lsdException w:name="Colorful List Accent 2" w:uiPriority="72"/>
+    <w:lsdException w:name="Colorful Grid Accent 2" w:uiPriority="73"/>
+    <w:lsdException w:name="Light Shading Accent 3" w:uiPriority="60"/>
+    <w:lsdException w:name="Light List Accent 3" w:uiPriority="61"/>
+    <w:lsdException w:name="Light Grid Accent 3" w:uiPriority="62"/>
+    <w:lsdException w:name="Medium Shading 1 Accent 3" w:uiPriority="63"/>
+    <w:lsdException w:name="Medium Shading 2 Accent 3" w:uiPriority="64"/>
+    <w:lsdException w:name="Medium List 1 Accent 3" w:uiPriority="65"/>
+    <w:lsdException w:name="Medium List 2 Accent 3" w:uiPriority="66"/>
+    <w:lsdException w:name="Medium Grid 1 Accent 3" w:uiPriority="67"/>
+    <w:lsdException w:name="Medium Grid 2 Accent 3" w:uiPriority="68"/>
+    <w:lsdException w:name="Medium Grid 3 Accent 3" w:uiPriority="69"/>
+    <w:lsdException w:name="Dark List Accent 3" w:uiPriority="70"/>
+    <w:lsdException w:name="Colorful Shading Accent 3" w:uiPriority="71"/>
+    <w:lsdException w:name="Colorful List Accent 3" w:uiPriority="72"/>
+    <w:lsdException w:name="Colorful Grid Accent 3" w:uiPriority="73"/>
+    <w:lsdException w:name="Light Shading Accent 4" w:uiPriority="60"/>
+    <w:lsdException w:name="Light List Accent 4" w:uiPriority="61"/>
+    <w:lsdException w:name="Light Grid Accent 4" w:uiPriority="62"/>
+    <w:lsdException w:name="Medium Shading 1 Accent 4" w:uiPriority="63"/>
+    <w:lsdException w:name="Medium Shading 2 Accent 4" w:uiPriority="64"/>
+    <w:lsdException w:name="Medium List 1 Accent 4" w:uiPriority="65"/>
+    <w:lsdException w:name="Medium List 2 Accent 4" w:uiPriority="66"/>
+    <w:lsdException w:name="Medium Grid 1 Accent 4" w:uiPriority="67"/>
+    <w:lsdException w:name="Medium Grid 2 Accent 4" w:uiPriority="68"/>
+    <w:lsdException w:name="Medium Grid 3 Accent 4" w:uiPriority="69"/>
+    <w:lsdException w:name="Dark List Accent 4" w:uiPriority="70"/>
+    <w:lsdException w:name="Colorful Shading Accent 4" w:uiPriority="71"/>
+    <w:lsdException w:name="Colorful List Accent 4" w:uiPriority="72"/>
+    <w:lsdException w:name="Colorful Grid Accent 4" w:uiPriority="73"/>
+    <w:lsdException w:name="Light Shading Accent 5" w:uiPriority="60"/>
+    <w:lsdException w:name="Light List Accent 5" w:uiPriority="61"/>
+    <w:lsdException w:name="Light Grid Accent 5" w:uiPriority="62"/>
+    <w:lsdException w:name="Medium Shading 1 Accent 5" w:uiPriority="63"/>
+    <w:lsdException w:name="Medium Shading 2 Accent 5" w:uiPriority="64"/>
+    <w:lsdException w:name="Medium List 1 Accent 5" w:uiPriority="65"/>
+    <w:lsdException w:name="Medium List 2 Accent 5" w:uiPriority="66"/>
+    <w:lsdException w:name="Medium Grid 1 Accent 5" w:uiPriority="67"/>
+    <w:lsdException w:name="Medium Grid 2 Accent 5" w:uiPriority="68"/>
+    <w:lsdException w:name="Medium Grid 3 Accent 5" w:uiPriority="69"/>
+    <w:lsdException w:name="Dark List Accent 5" w:uiPriority="70"/>
+    <w:lsdException w:name="Colorful Shading Accent 5" w:uiPriority="71"/>
+    <w:lsdException w:name="Colorful List Accent 5" w:uiPriority="72"/>
+    <w:lsdException w:name="Colorful Grid Accent 5" w:uiPriority="73"/>
+    <w:lsdException w:name="Light Shading Accent 6" w:uiPriority="60"/>
+    <w:lsdException w:name="Light List Accent 6" w:uiPriority="61"/>
+    <w:lsdException w:name="Light Grid Accent 6" w:uiPriority="62"/>
+    <w:lsdException w:name="Medium Shading 1 Accent 6" w:uiPriority="63"/>
+    <w:lsdException w:name="Medium Shading 2 Accent 6" w:uiPriority="64"/>
+    <w:lsdException w:name="Medium List 1 Accent 6" w:uiPriority="65"/>
+    <w:lsdException w:name="Medium List 2 Accent 6" w:uiPriority="66"/>
+    <w:lsdException w:name="Medium Grid 1 Accent 6" w:uiPriority="67"/>
+    <w:lsdException w:name="Medium Grid 2 Accent 6" w:uiPriority="68"/>
+    <w:lsdException w:name="Medium Grid 3 Accent 6" w:uiPriority="69"/>
+    <w:lsdException w:name="Dark List Accent 6" w:uiPriority="70"/>
+    <w:lsdException w:name="Colorful Shading Accent 6" w:uiPriority="71"/>
+    <w:lsdException w:name="Colorful List Accent 6" w:uiPriority="72"/>
+    <w:lsdException w:name="Colorful Grid Accent 6" w:uiPriority="73"/>
+    <w:lsdException w:name="Subtle Emphasis" w:uiPriority="19" w:qFormat="1"/>
+    <w:lsdException w:name="Intense Emphasis" w:uiPriority="21" w:qFormat="1"/>
+    <w:lsdException w:name="Subtle Reference" w:uiPriority="31" w:qFormat="1"/>
+    <w:lsdException w:name="Intense Reference" w:uiPriority="32" w:qFormat="1"/>
+    <w:lsdException w:name="Book Title" w:uiPriority="33" w:qFormat="1"/>
+    <w:lsdException w:name="Bibliography" w:semiHidden="1" w:uiPriority="37" w:unhideWhenUsed="1"/>
+    <w:lsdException w:name="TOC Heading" w:semiHidden="1" w:uiPriority="39" w:unhideWhenUsed="1" w:qFormat="1"/>
+    <w:lsdException w:name="Plain Table 1" w:uiPriority="41"/>
+    <w:lsdException w:name="Plain Table 2" w:uiPriority="42"/>
+    <w:lsdException w:name="Plain Table 3" w:uiPriority="43"/>
+    <w:lsdException w:name="Plain Table 4" w:uiPriority="44"/>
+    <w:lsdException w:name="Plain Table 5" w:uiPriority="45"/>
+    <w:lsdException w:name="Grid Table Light" w:uiPriority="40"/>
+    <w:lsdException w:name="Grid Table 1 Light" w:uiPriority="46"/>
+    <w:lsdException w:name="Grid Table 2" w:uiPriority="47"/>
+    <w:lsdException w:name="Grid Table 3" w:uiPriority="48"/>
+    <w:lsdException w:name="Grid Table 4" w:uiPriority="49"/>
+    <w:lsdException w:name="Grid Table 5 Dark" w:uiPriority="50"/>
+    <w:lsdException w:name="Grid Table 6 Colorful" w:uiPriority="51"/>
+    <w:lsdException w:name="Grid Table 7 Colorful" w:uiPriority="52"/>
+    <w:lsdException w:name="Grid Table 1 Light Accent 1" w:uiPriority="46"/>
+    <w:lsdException w:name="Grid Table 2 Accent 1" w:uiPriority="47"/>
+    <w:lsdException w:name="Grid Table 3 Accent 1" w:uiPriority="48"/>
+    <w:lsdException w:name="Grid Table 4 Accent 1" w:uiPriority="49"/>
+    <w:lsdException w:name="Grid Table 5 Dark Accent 1" w:uiPriority="50"/>
+    <w:lsdException w:name="Grid Table 6 Colorful Accent 1" w:uiPriority="51"/>
+    <w:lsdException w:name="Grid Table 7 Colorful Accent 1" w:uiPriority="52"/>
+    <w:lsdException w:name="Grid Table 1 Light Accent 2" w:uiPriority="46"/>
+    <w:lsdException w:name="Grid Table 2 Accent 2" w:uiPriority="47"/>
+    <w:lsdException w:name="Grid Table 3 Accent 2" w:uiPriority="48"/>
+    <w:lsdException w:name="Grid Table 4 Accent 2" w:uiPriority="49"/>
+    <w:lsdException w:name="Grid Table 5 Dark Accent 2" w:uiPriority="50"/>
+    <w:lsdException w:name="Grid Table 6 Colorful Accent 2" w:uiPriority="51"/>
+    <w:lsdException w:name="Grid Table 7 Colorful Accent 2" w:uiPriority="52"/>
+    <w:lsdException w:name="Grid Table 1 Light Accent 3" w:uiPriority="46"/>
+    <w:lsdException w:name="Grid Table 2 Accent 3" w:uiPriority="47"/>
+    <w:lsdException w:name="Grid Table 3 Accent 3" w:uiPriority="48"/>
+    <w:lsdException w:name="Grid Table 4 Accent 3" w:uiPriority="49"/>
+    <w:lsdException w:name="Grid Table 5 Dark Accent 3" w:uiPriority="50"/>
+    <w:lsdException w:name="Grid Table 6 Colorful Accent 3" w:uiPriority="51"/>
+    <w:lsdException w:name="Grid Table 7 Colorful Accent 3" w:uiPriority="52"/>
+    <w:lsdException w:name="Grid Table 1 Light Accent 4" w:uiPriority="46"/>
+    <w:lsdException w:name="Grid Table 2 Accent 4" w:uiPriority="47"/>
+    <w:lsdException w:name="Grid Table 3 Accent 4" w:uiPriority="48"/>
+    <w:lsdException w:name="Grid Table 4 Accent 4" w:uiPriority="49"/>
+    <w:lsdException w:name="Grid Table 5 Dark Accent 4" w:uiPriority="50"/>
+    <w:lsdException w:name="Grid Table 6 Colorful Accent 4" w:uiPriority="51"/>
+    <w:lsdException w:name="Grid Table 7 Colorful Accent 4" w:uiPriority="52"/>
+    <w:lsdException w:name="Grid Table 1 Light Accent 5" w:uiPriority="46"/>
+    <w:lsdException w:name="Grid Table 2 Accent 5" w:uiPriority="47"/>
+    <w:lsdException w:name="Grid Table 3 Accent 5" w:uiPriority="48"/>
+    <w:lsdException w:name="Grid Table 4 Accent 5" w:uiPriority="49"/>
+    <w:lsdException w:name="Grid Table 5 Dark Accent 5" w:uiPriority="50"/>
+    <w:lsdException w:name="Grid Table 6 Colorful Accent 5" w:uiPriority="51"/>
+    <w:lsdException w:name="Grid Table 7 Colorful Accent 5" w:uiPriority="52"/>
+    <w:lsdException w:name="Grid Table 1 Light Accent 6" w:uiPriority="46"/>
+    <w:lsdException w:name="Grid Table 2 Accent 6" w:uiPriority="47"/>
+    <w:lsdException w:name="Grid Table 3 Accent 6" w:uiPriority="48"/>
+    <w:lsdException w:name="Grid Table 4 Accent 6" w:uiPriority="49"/>
+    <w:lsdException w:name="Grid Table 5 Dark Accent 6" w:uiPriority="50"/>
+    <w:lsdException w:name="Grid Table 6 Colorful Accent 6" w:uiPriority="51"/>
+    <w:lsdException w:name="Grid Table 7 Colorful Accent 6" w:uiPriority="52"/>
+    <w:lsdException w:name="List Table 1 Light" w:uiPriority="46"/>
+    <w:lsdException w:name="List Table 2" w:uiPriority="47"/>
+    <w:lsdException w:name="List Table 3" w:uiPriority="48"/>
+    <w:lsdException w:name="List Table 4" w:uiPriority="49"/>
+    <w:lsdException w:name="List Table 5 Dark" w:uiPriority="50"/>
+    <w:lsdException w:name="List Table 6 Colorful" w:uiPriority="51"/>
+    <w:lsdException w:name="List Table 7 Colorful" w:uiPriority="52"/>
+    <w:lsdException w:name="List Table 1 Light Accent 1" w:uiPriority="46"/>
+    <w:lsdException w:name="List Table 2 Accent 1" w:uiPriority="47"/>
+    <w:lsdException w:name="List Table 3 Accent 1" w:uiPriority="48"/>
+    <w:lsdException w:name="List Table 4 Accent 1" w:uiPriority="49"/>
+    <w:lsdException w:name="List Table 5 Dark Accent 1" w:uiPriority="50"/>
+    <w:lsdException w:name="List Table 6 Colorful Accent 1" w:uiPriority="51"/>
+    <w:lsdException w:name="List Table 7 Colorful Accent 1" w:uiPriority="52"/>
+    <w:lsdException w:name="List Table 1 Light Accent 2" w:uiPriority="46"/>
+    <w:lsdException w:name="List Table 2 Accent 2" w:uiPriority="47"/>
+    <w:lsdException w:name="List Table 3 Accent 2" w:uiPriority="48"/>
+    <w:lsdException w:name="List Table 4 Accent 2" w:uiPriority="49"/>
+    <w:lsdException w:name="List Table 5 Dark Accent 2" w:uiPriority="50"/>
+    <w:lsdException w:name="List Table 6 Colorful Accent 2" w:uiPriority="51"/>
+    <w:lsdException w:name="List Table 7 Colorful Accent 2" w:uiPriority="52"/>
+    <w:lsdException w:name="List Table 1 Light Accent 3" w:uiPriority="46"/>
+    <w:lsdException w:name="List Table 2 Accent 3" w:uiPriority="47"/>
+    <w:lsdException w:name="List Table 3 Accent 3" w:uiPriority="48"/>
+    <w:lsdException w:name="List Table 4 Accent 3" w:uiPriority="49"/>
+    <w:lsdException w:name="List Table 5 Dark Accent 3" w:uiPriority="50"/>
+    <w:lsdException w:name="List Table 6 Colorful Accent 3" w:uiPriority="51"/>
+    <w:lsdException w:name="List Table 7 Colorful Accent 3" w:uiPriority="52"/>
+    <w:lsdException w:name="List Table 1 Light Accent 4" w:uiPriority="46"/>
+    <w:lsdException w:name="List Table 2 Accent 4" w:uiPriority="47"/>
+    <w:lsdException w:name="List Table 3 Accent 4" w:uiPriority="48"/>
+    <w:lsdException w:name="List Table 4 Accent 4" w:uiPriority="49"/>
+    <w:lsdException w:name="List Table 5 Dark Accent 4" w:uiPriority="50"/>
+    <w:lsdException w:name="List Table 6 Colorful Accent 4" w:uiPriority="51"/>
+    <w:lsdException w:name="List Table 7 Colorful Accent 4" w:uiPriority="52"/>
+    <w:lsdException w:name="List Table 1 Light Accent 5" w:uiPriority="46"/>
+    <w:lsdException w:name="List Table 2 Accent 5" w:uiPriority="47"/>
+    <w:lsdException w:name="List Table 3 Accent 5" w:uiPriority="48"/>
+    <w:lsdException w:name="List Table 4 Accent 5" w:uiPriority="49"/>
+    <w:lsdException w:name="List Table 5 Dark Accent 5" w:uiPriority="50"/>
+    <w:lsdException w:name="List Table 6 Colorful Accent 5" w:uiPriority="51"/>
+    <w:lsdException w:name="List Table 7 Colorful Accent 5" w:uiPriority="52"/>
+    <w:lsdException w:name="List Table 1 Light Accent 6" w:uiPriority="46"/>
+    <w:lsdException w:name="List Table 2 Accent 6" w:uiPriority="47"/>
+    <w:lsdException w:name="List Table 3 Accent 6" w:uiPriority="48"/>
+    <w:lsdException w:name="List Table 4 Accent 6" w:uiPriority="49"/>
+    <w:lsdException w:name="List Table 5 Dark Accent 6" w:uiPriority="50"/>
+    <w:lsdException w:name="List Table 6 Colorful Accent 6" w:uiPriority="51"/>
+    <w:lsdException w:name="List Table 7 Colorful Accent 6" w:uiPriority="52"/>
+    <w:lsdException w:name="Mention" w:semiHidden="1" w:uiPriority="99" w:unhideWhenUsed="1"/>
+    <w:lsdException w:name="Smart Hyperlink" w:semiHidden="1" w:uiPriority="99" w:unhideWhenUsed="1"/>
+    <w:lsdException w:name="Hashtag" w:semiHidden="1" w:uiPriority="99" w:unhideWhenUsed="1"/>
+    <w:lsdException w:name="Unresolved Mention" w:semiHidden="1" w:uiPriority="99" w:unhideWhenUsed="1"/>
   </w:latentStyles>
   <w:style w:type="paragraph" w:default="1" w:styleId="Normal">
     <w:name w:val="Normal"/>
@@ -6867,1631 +7038,8 @@
 </w:styles>
 </file>
 
-<file path=word/stylesWithEffects.xml><?xml version="1.0" encoding="utf-8"?>
-<w:styles xmlns:wpc="http://schemas.microsoft.com/office/word/2010/wordprocessingCanvas" xmlns:mc="http://schemas.openxmlformats.org/markup-compatibility/2006" xmlns:o="urn:schemas-microsoft-com:office:office" xmlns:r="http://schemas.openxmlformats.org/officeDocument/2006/relationships" xmlns:m="http://schemas.openxmlformats.org/officeDocument/2006/math" xmlns:v="urn:schemas-microsoft-com:vml" xmlns:wp14="http://schemas.microsoft.com/office/word/2010/wordprocessingDrawing" xmlns:wp="http://schemas.openxmlformats.org/drawingml/2006/wordprocessingDrawing" xmlns:w10="urn:schemas-microsoft-com:office:word" xmlns:w="http://schemas.openxmlformats.org/wordprocessingml/2006/main" xmlns:w14="http://schemas.microsoft.com/office/word/2010/wordml" xmlns:wpg="http://schemas.microsoft.com/office/word/2010/wordprocessingGroup" xmlns:wpi="http://schemas.microsoft.com/office/word/2010/wordprocessingInk" xmlns:wne="http://schemas.microsoft.com/office/word/2006/wordml" xmlns:wps="http://schemas.microsoft.com/office/word/2010/wordprocessingShape" mc:Ignorable="w14 wp14">
-  <w:docDefaults>
-    <w:rPrDefault>
-      <w:rPr>
-        <w:rFonts w:ascii="Times New Roman" w:eastAsia="Times New Roman" w:hAnsi="Times New Roman" w:cs="Times New Roman"/>
-        <w:lang w:val="en-US" w:eastAsia="en-US" w:bidi="ar-SA"/>
-      </w:rPr>
-    </w:rPrDefault>
-    <w:pPrDefault/>
-  </w:docDefaults>
-  <w:latentStyles w:defLockedState="0" w:defUIPriority="0" w:defSemiHidden="1" w:defUnhideWhenUsed="1" w:defQFormat="0" w:count="267">
-    <w:lsdException w:name="Normal" w:semiHidden="0" w:unhideWhenUsed="0" w:qFormat="1"/>
-    <w:lsdException w:name="heading 1" w:semiHidden="0" w:unhideWhenUsed="0" w:qFormat="1"/>
-    <w:lsdException w:name="heading 2" w:semiHidden="0" w:unhideWhenUsed="0" w:qFormat="1"/>
-    <w:lsdException w:name="heading 3" w:semiHidden="0" w:unhideWhenUsed="0" w:qFormat="1"/>
-    <w:lsdException w:name="heading 4" w:semiHidden="0" w:unhideWhenUsed="0" w:qFormat="1"/>
-    <w:lsdException w:name="heading 5" w:semiHidden="0" w:unhideWhenUsed="0" w:qFormat="1"/>
-    <w:lsdException w:name="heading 6" w:qFormat="1"/>
-    <w:lsdException w:name="heading 7" w:semiHidden="0" w:unhideWhenUsed="0" w:qFormat="1"/>
-    <w:lsdException w:name="heading 8" w:semiHidden="0" w:unhideWhenUsed="0" w:qFormat="1"/>
-    <w:lsdException w:name="heading 9" w:semiHidden="0" w:unhideWhenUsed="0" w:qFormat="1"/>
-    <w:lsdException w:name="index 1" w:semiHidden="0" w:unhideWhenUsed="0"/>
-    <w:lsdException w:name="index 2" w:semiHidden="0" w:unhideWhenUsed="0"/>
-    <w:lsdException w:name="caption" w:qFormat="1"/>
-    <w:lsdException w:name="List Bullet 2" w:semiHidden="0" w:unhideWhenUsed="0"/>
-    <w:lsdException w:name="List Bullet 5" w:semiHidden="0" w:unhideWhenUsed="0"/>
-    <w:lsdException w:name="List Number 2" w:semiHidden="0" w:unhideWhenUsed="0"/>
-    <w:lsdException w:name="Title" w:semiHidden="0" w:unhideWhenUsed="0" w:qFormat="1"/>
-    <w:lsdException w:name="Subtitle" w:semiHidden="0" w:unhideWhenUsed="0" w:qFormat="1"/>
-    <w:lsdException w:name="Note Heading" w:semiHidden="0" w:unhideWhenUsed="0"/>
-    <w:lsdException w:name="Body Text 2" w:semiHidden="0" w:unhideWhenUsed="0"/>
-    <w:lsdException w:name="Body Text 3" w:semiHidden="0" w:unhideWhenUsed="0"/>
-    <w:lsdException w:name="Body Text Indent 2" w:semiHidden="0" w:unhideWhenUsed="0"/>
-    <w:lsdException w:name="Strong" w:semiHidden="0" w:unhideWhenUsed="0" w:qFormat="1"/>
-    <w:lsdException w:name="Emphasis" w:semiHidden="0" w:unhideWhenUsed="0" w:qFormat="1"/>
-    <w:lsdException w:name="Table Grid" w:semiHidden="0" w:unhideWhenUsed="0"/>
-    <w:lsdException w:name="Placeholder Text" w:uiPriority="99" w:unhideWhenUsed="0"/>
-    <w:lsdException w:name="No Spacing" w:semiHidden="0" w:uiPriority="1" w:unhideWhenUsed="0" w:qFormat="1"/>
-    <w:lsdException w:name="Light Shading" w:semiHidden="0" w:uiPriority="60" w:unhideWhenUsed="0"/>
-    <w:lsdException w:name="Light List" w:semiHidden="0" w:uiPriority="61" w:unhideWhenUsed="0"/>
-    <w:lsdException w:name="Light Grid" w:semiHidden="0" w:uiPriority="62" w:unhideWhenUsed="0"/>
-    <w:lsdException w:name="Medium Shading 1" w:semiHidden="0" w:uiPriority="63" w:unhideWhenUsed="0"/>
-    <w:lsdException w:name="Medium Shading 2" w:semiHidden="0" w:uiPriority="64" w:unhideWhenUsed="0"/>
-    <w:lsdException w:name="Medium List 1" w:semiHidden="0" w:uiPriority="65" w:unhideWhenUsed="0"/>
-    <w:lsdException w:name="Medium List 2" w:semiHidden="0" w:uiPriority="66" w:unhideWhenUsed="0"/>
-    <w:lsdException w:name="Medium Grid 1" w:semiHidden="0" w:uiPriority="67" w:unhideWhenUsed="0"/>
-    <w:lsdException w:name="Medium Grid 2" w:semiHidden="0" w:uiPriority="68" w:unhideWhenUsed="0"/>
-    <w:lsdException w:name="Medium Grid 3" w:semiHidden="0" w:uiPriority="69" w:unhideWhenUsed="0"/>
-    <w:lsdException w:name="Dark List" w:semiHidden="0" w:uiPriority="70" w:unhideWhenUsed="0"/>
-    <w:lsdException w:name="Colorful Shading" w:semiHidden="0" w:uiPriority="71" w:unhideWhenUsed="0"/>
-    <w:lsdException w:name="Colorful List" w:semiHidden="0" w:uiPriority="72" w:unhideWhenUsed="0"/>
-    <w:lsdException w:name="Colorful Grid" w:semiHidden="0" w:uiPriority="73" w:unhideWhenUsed="0"/>
-    <w:lsdException w:name="Light Shading Accent 1" w:semiHidden="0" w:uiPriority="60" w:unhideWhenUsed="0"/>
-    <w:lsdException w:name="Light List Accent 1" w:semiHidden="0" w:uiPriority="61" w:unhideWhenUsed="0"/>
-    <w:lsdException w:name="Light Grid Accent 1" w:semiHidden="0" w:uiPriority="62" w:unhideWhenUsed="0"/>
-    <w:lsdException w:name="Medium Shading 1 Accent 1" w:semiHidden="0" w:uiPriority="63" w:unhideWhenUsed="0"/>
-    <w:lsdException w:name="Medium Shading 2 Accent 1" w:semiHidden="0" w:uiPriority="64" w:unhideWhenUsed="0"/>
-    <w:lsdException w:name="Medium List 1 Accent 1" w:semiHidden="0" w:uiPriority="65" w:unhideWhenUsed="0"/>
-    <w:lsdException w:name="Revision" w:uiPriority="99" w:unhideWhenUsed="0"/>
-    <w:lsdException w:name="List Paragraph" w:semiHidden="0" w:uiPriority="34" w:unhideWhenUsed="0" w:qFormat="1"/>
-    <w:lsdException w:name="Quote" w:semiHidden="0" w:uiPriority="29" w:unhideWhenUsed="0" w:qFormat="1"/>
-    <w:lsdException w:name="Intense Quote" w:semiHidden="0" w:uiPriority="30" w:unhideWhenUsed="0" w:qFormat="1"/>
-    <w:lsdException w:name="Medium List 2 Accent 1" w:semiHidden="0" w:uiPriority="66" w:unhideWhenUsed="0"/>
-    <w:lsdException w:name="Medium Grid 1 Accent 1" w:semiHidden="0" w:uiPriority="67" w:unhideWhenUsed="0"/>
-    <w:lsdException w:name="Medium Grid 2 Accent 1" w:semiHidden="0" w:uiPriority="68" w:unhideWhenUsed="0"/>
-    <w:lsdException w:name="Medium Grid 3 Accent 1" w:semiHidden="0" w:uiPriority="69" w:unhideWhenUsed="0"/>
-    <w:lsdException w:name="Dark List Accent 1" w:semiHidden="0" w:uiPriority="70" w:unhideWhenUsed="0"/>
-    <w:lsdException w:name="Colorful Shading Accent 1" w:semiHidden="0" w:uiPriority="71" w:unhideWhenUsed="0"/>
-    <w:lsdException w:name="Colorful List Accent 1" w:semiHidden="0" w:uiPriority="72" w:unhideWhenUsed="0"/>
-    <w:lsdException w:name="Colorful Grid Accent 1" w:semiHidden="0" w:uiPriority="73" w:unhideWhenUsed="0"/>
-    <w:lsdException w:name="Light Shading Accent 2" w:semiHidden="0" w:uiPriority="60" w:unhideWhenUsed="0"/>
-    <w:lsdException w:name="Light List Accent 2" w:semiHidden="0" w:uiPriority="61" w:unhideWhenUsed="0"/>
-    <w:lsdException w:name="Light Grid Accent 2" w:semiHidden="0" w:uiPriority="62" w:unhideWhenUsed="0"/>
-    <w:lsdException w:name="Medium Shading 1 Accent 2" w:semiHidden="0" w:uiPriority="63" w:unhideWhenUsed="0"/>
-    <w:lsdException w:name="Medium Shading 2 Accent 2" w:semiHidden="0" w:uiPriority="64" w:unhideWhenUsed="0"/>
-    <w:lsdException w:name="Medium List 1 Accent 2" w:semiHidden="0" w:uiPriority="65" w:unhideWhenUsed="0"/>
-    <w:lsdException w:name="Medium List 2 Accent 2" w:semiHidden="0" w:uiPriority="66" w:unhideWhenUsed="0"/>
-    <w:lsdException w:name="Medium Grid 1 Accent 2" w:semiHidden="0" w:uiPriority="67" w:unhideWhenUsed="0"/>
-    <w:lsdException w:name="Medium Grid 2 Accent 2" w:semiHidden="0" w:uiPriority="68" w:unhideWhenUsed="0"/>
-    <w:lsdException w:name="Medium Grid 3 Accent 2" w:semiHidden="0" w:uiPriority="69" w:unhideWhenUsed="0"/>
-    <w:lsdException w:name="Dark List Accent 2" w:semiHidden="0" w:uiPriority="70" w:unhideWhenUsed="0"/>
-    <w:lsdException w:name="Colorful Shading Accent 2" w:semiHidden="0" w:uiPriority="71" w:unhideWhenUsed="0"/>
-    <w:lsdException w:name="Colorful List Accent 2" w:semiHidden="0" w:uiPriority="72" w:unhideWhenUsed="0"/>
-    <w:lsdException w:name="Colorful Grid Accent 2" w:semiHidden="0" w:uiPriority="73" w:unhideWhenUsed="0"/>
-    <w:lsdException w:name="Light Shading Accent 3" w:semiHidden="0" w:uiPriority="60" w:unhideWhenUsed="0"/>
-    <w:lsdException w:name="Light List Accent 3" w:semiHidden="0" w:uiPriority="61" w:unhideWhenUsed="0"/>
-    <w:lsdException w:name="Light Grid Accent 3" w:semiHidden="0" w:uiPriority="62" w:unhideWhenUsed="0"/>
-    <w:lsdException w:name="Medium Shading 1 Accent 3" w:semiHidden="0" w:uiPriority="63" w:unhideWhenUsed="0"/>
-    <w:lsdException w:name="Medium Shading 2 Accent 3" w:semiHidden="0" w:uiPriority="64" w:unhideWhenUsed="0"/>
-    <w:lsdException w:name="Medium List 1 Accent 3" w:semiHidden="0" w:uiPriority="65" w:unhideWhenUsed="0"/>
-    <w:lsdException w:name="Medium List 2 Accent 3" w:semiHidden="0" w:uiPriority="66" w:unhideWhenUsed="0"/>
-    <w:lsdException w:name="Medium Grid 1 Accent 3" w:semiHidden="0" w:uiPriority="67" w:unhideWhenUsed="0"/>
-    <w:lsdException w:name="Medium Grid 2 Accent 3" w:semiHidden="0" w:uiPriority="68" w:unhideWhenUsed="0"/>
-    <w:lsdException w:name="Medium Grid 3 Accent 3" w:semiHidden="0" w:uiPriority="69" w:unhideWhenUsed="0"/>
-    <w:lsdException w:name="Dark List Accent 3" w:semiHidden="0" w:uiPriority="70" w:unhideWhenUsed="0"/>
-    <w:lsdException w:name="Colorful Shading Accent 3" w:semiHidden="0" w:uiPriority="71" w:unhideWhenUsed="0"/>
-    <w:lsdException w:name="Colorful List Accent 3" w:semiHidden="0" w:uiPriority="72" w:unhideWhenUsed="0"/>
-    <w:lsdException w:name="Colorful Grid Accent 3" w:semiHidden="0" w:uiPriority="73" w:unhideWhenUsed="0"/>
-    <w:lsdException w:name="Light Shading Accent 4" w:semiHidden="0" w:uiPriority="60" w:unhideWhenUsed="0"/>
-    <w:lsdException w:name="Light List Accent 4" w:semiHidden="0" w:uiPriority="61" w:unhideWhenUsed="0"/>
-    <w:lsdException w:name="Light Grid Accent 4" w:semiHidden="0" w:uiPriority="62" w:unhideWhenUsed="0"/>
-    <w:lsdException w:name="Medium Shading 1 Accent 4" w:semiHidden="0" w:uiPriority="63" w:unhideWhenUsed="0"/>
-    <w:lsdException w:name="Medium Shading 2 Accent 4" w:semiHidden="0" w:uiPriority="64" w:unhideWhenUsed="0"/>
-    <w:lsdException w:name="Medium List 1 Accent 4" w:semiHidden="0" w:uiPriority="65" w:unhideWhenUsed="0"/>
-    <w:lsdException w:name="Medium List 2 Accent 4" w:semiHidden="0" w:uiPriority="66" w:unhideWhenUsed="0"/>
-    <w:lsdException w:name="Medium Grid 1 Accent 4" w:semiHidden="0" w:uiPriority="67" w:unhideWhenUsed="0"/>
-    <w:lsdException w:name="Medium Grid 2 Accent 4" w:semiHidden="0" w:uiPriority="68" w:unhideWhenUsed="0"/>
-    <w:lsdException w:name="Medium Grid 3 Accent 4" w:semiHidden="0" w:uiPriority="69" w:unhideWhenUsed="0"/>
-    <w:lsdException w:name="Dark List Accent 4" w:semiHidden="0" w:uiPriority="70" w:unhideWhenUsed="0"/>
-    <w:lsdException w:name="Colorful Shading Accent 4" w:semiHidden="0" w:uiPriority="71" w:unhideWhenUsed="0"/>
-    <w:lsdException w:name="Colorful List Accent 4" w:semiHidden="0" w:uiPriority="72" w:unhideWhenUsed="0"/>
-    <w:lsdException w:name="Colorful Grid Accent 4" w:semiHidden="0" w:uiPriority="73" w:unhideWhenUsed="0"/>
-    <w:lsdException w:name="Light Shading Accent 5" w:semiHidden="0" w:uiPriority="60" w:unhideWhenUsed="0"/>
-    <w:lsdException w:name="Light List Accent 5" w:semiHidden="0" w:uiPriority="61" w:unhideWhenUsed="0"/>
-    <w:lsdException w:name="Light Grid Accent 5" w:semiHidden="0" w:uiPriority="62" w:unhideWhenUsed="0"/>
-    <w:lsdException w:name="Medium Shading 1 Accent 5" w:semiHidden="0" w:uiPriority="63" w:unhideWhenUsed="0"/>
-    <w:lsdException w:name="Medium Shading 2 Accent 5" w:semiHidden="0" w:uiPriority="64" w:unhideWhenUsed="0"/>
-    <w:lsdException w:name="Medium List 1 Accent 5" w:semiHidden="0" w:uiPriority="65" w:unhideWhenUsed="0"/>
-    <w:lsdException w:name="Medium List 2 Accent 5" w:semiHidden="0" w:uiPriority="66" w:unhideWhenUsed="0"/>
-    <w:lsdException w:name="Medium Grid 1 Accent 5" w:semiHidden="0" w:uiPriority="67" w:unhideWhenUsed="0"/>
-    <w:lsdException w:name="Medium Grid 2 Accent 5" w:semiHidden="0" w:uiPriority="68" w:unhideWhenUsed="0"/>
-    <w:lsdException w:name="Medium Grid 3 Accent 5" w:semiHidden="0" w:uiPriority="69" w:unhideWhenUsed="0"/>
-    <w:lsdException w:name="Dark List Accent 5" w:semiHidden="0" w:uiPriority="70" w:unhideWhenUsed="0"/>
-    <w:lsdException w:name="Colorful Shading Accent 5" w:semiHidden="0" w:uiPriority="71" w:unhideWhenUsed="0"/>
-    <w:lsdException w:name="Colorful List Accent 5" w:semiHidden="0" w:uiPriority="72" w:unhideWhenUsed="0"/>
-    <w:lsdException w:name="Colorful Grid Accent 5" w:semiHidden="0" w:uiPriority="73" w:unhideWhenUsed="0"/>
-    <w:lsdException w:name="Light Shading Accent 6" w:semiHidden="0" w:uiPriority="60" w:unhideWhenUsed="0"/>
-    <w:lsdException w:name="Light List Accent 6" w:semiHidden="0" w:uiPriority="61" w:unhideWhenUsed="0"/>
-    <w:lsdException w:name="Light Grid Accent 6" w:semiHidden="0" w:uiPriority="62" w:unhideWhenUsed="0"/>
-    <w:lsdException w:name="Medium Shading 1 Accent 6" w:semiHidden="0" w:uiPriority="63" w:unhideWhenUsed="0"/>
-    <w:lsdException w:name="Medium Shading 2 Accent 6" w:semiHidden="0" w:uiPriority="64" w:unhideWhenUsed="0"/>
-    <w:lsdException w:name="Medium List 1 Accent 6" w:semiHidden="0" w:uiPriority="65" w:unhideWhenUsed="0"/>
-    <w:lsdException w:name="Medium List 2 Accent 6" w:semiHidden="0" w:uiPriority="66" w:unhideWhenUsed="0"/>
-    <w:lsdException w:name="Medium Grid 1 Accent 6" w:semiHidden="0" w:uiPriority="67" w:unhideWhenUsed="0"/>
-    <w:lsdException w:name="Medium Grid 2 Accent 6" w:semiHidden="0" w:uiPriority="68" w:unhideWhenUsed="0"/>
-    <w:lsdException w:name="Medium Grid 3 Accent 6" w:semiHidden="0" w:uiPriority="69" w:unhideWhenUsed="0"/>
-    <w:lsdException w:name="Dark List Accent 6" w:semiHidden="0" w:uiPriority="70" w:unhideWhenUsed="0"/>
-    <w:lsdException w:name="Colorful Shading Accent 6" w:semiHidden="0" w:uiPriority="71" w:unhideWhenUsed="0"/>
-    <w:lsdException w:name="Colorful List Accent 6" w:semiHidden="0" w:uiPriority="72" w:unhideWhenUsed="0"/>
-    <w:lsdException w:name="Colorful Grid Accent 6" w:semiHidden="0" w:uiPriority="73" w:unhideWhenUsed="0"/>
-    <w:lsdException w:name="Subtle Emphasis" w:semiHidden="0" w:uiPriority="19" w:unhideWhenUsed="0" w:qFormat="1"/>
-    <w:lsdException w:name="Intense Emphasis" w:semiHidden="0" w:uiPriority="21" w:unhideWhenUsed="0" w:qFormat="1"/>
-    <w:lsdException w:name="Subtle Reference" w:semiHidden="0" w:uiPriority="31" w:unhideWhenUsed="0" w:qFormat="1"/>
-    <w:lsdException w:name="Intense Reference" w:semiHidden="0" w:uiPriority="32" w:unhideWhenUsed="0" w:qFormat="1"/>
-    <w:lsdException w:name="Book Title" w:semiHidden="0" w:uiPriority="33" w:unhideWhenUsed="0" w:qFormat="1"/>
-    <w:lsdException w:name="Bibliography" w:uiPriority="37"/>
-    <w:lsdException w:name="TOC Heading" w:uiPriority="39" w:qFormat="1"/>
-  </w:latentStyles>
-  <w:style w:type="paragraph" w:default="1" w:styleId="Normal">
-    <w:name w:val="Normal"/>
-    <w:qFormat/>
-    <w:pPr>
-      <w:spacing w:after="120"/>
-    </w:pPr>
-    <w:rPr>
-      <w:sz w:val="24"/>
-    </w:rPr>
-  </w:style>
-  <w:style w:type="paragraph" w:styleId="Heading1">
-    <w:name w:val="heading 1"/>
-    <w:basedOn w:val="Normal"/>
-    <w:next w:val="Normal"/>
-    <w:qFormat/>
-    <w:pPr>
-      <w:keepNext/>
-      <w:numPr>
-        <w:numId w:val="19"/>
-      </w:numPr>
-      <w:spacing w:before="240" w:after="60"/>
-      <w:outlineLvl w:val="0"/>
-    </w:pPr>
-    <w:rPr>
-      <w:rFonts w:ascii="Arial" w:hAnsi="Arial"/>
-      <w:b/>
-      <w:kern w:val="32"/>
-      <w:sz w:val="32"/>
-      <w:szCs w:val="32"/>
-    </w:rPr>
-  </w:style>
-  <w:style w:type="paragraph" w:styleId="Heading2">
-    <w:name w:val="heading 2"/>
-    <w:basedOn w:val="Normal"/>
-    <w:next w:val="Normal"/>
-    <w:qFormat/>
-    <w:pPr>
-      <w:keepNext/>
-      <w:numPr>
-        <w:ilvl w:val="1"/>
-        <w:numId w:val="19"/>
-      </w:numPr>
-      <w:spacing w:before="240" w:after="60"/>
-      <w:outlineLvl w:val="1"/>
-    </w:pPr>
-    <w:rPr>
-      <w:rFonts w:ascii="Arial" w:hAnsi="Arial"/>
-      <w:b/>
-      <w:sz w:val="28"/>
-      <w:szCs w:val="28"/>
-    </w:rPr>
-  </w:style>
-  <w:style w:type="paragraph" w:styleId="Heading3">
-    <w:name w:val="heading 3"/>
-    <w:basedOn w:val="Normal"/>
-    <w:next w:val="Normal"/>
-    <w:qFormat/>
-    <w:pPr>
-      <w:keepNext/>
-      <w:numPr>
-        <w:ilvl w:val="2"/>
-        <w:numId w:val="19"/>
-      </w:numPr>
-      <w:spacing w:before="240" w:after="60"/>
-      <w:outlineLvl w:val="2"/>
-    </w:pPr>
-    <w:rPr>
-      <w:rFonts w:ascii="Arial" w:hAnsi="Arial"/>
-      <w:b/>
-      <w:color w:val="000000"/>
-    </w:rPr>
-  </w:style>
-  <w:style w:type="paragraph" w:styleId="Heading4">
-    <w:name w:val="heading 4"/>
-    <w:basedOn w:val="Normal"/>
-    <w:next w:val="Normal"/>
-    <w:qFormat/>
-    <w:pPr>
-      <w:keepNext/>
-      <w:numPr>
-        <w:ilvl w:val="3"/>
-        <w:numId w:val="19"/>
-      </w:numPr>
-      <w:spacing w:before="240" w:after="60"/>
-      <w:ind w:left="1008" w:hanging="1008"/>
-      <w:outlineLvl w:val="3"/>
-    </w:pPr>
-    <w:rPr>
-      <w:rFonts w:ascii="Arial" w:hAnsi="Arial"/>
-      <w:b/>
-    </w:rPr>
-  </w:style>
-  <w:style w:type="paragraph" w:styleId="Heading5">
-    <w:name w:val="heading 5"/>
-    <w:basedOn w:val="Normal"/>
-    <w:next w:val="Normal"/>
-    <w:qFormat/>
-    <w:pPr>
-      <w:keepNext/>
-      <w:numPr>
-        <w:ilvl w:val="4"/>
-        <w:numId w:val="19"/>
-      </w:numPr>
-      <w:spacing w:before="240" w:after="60"/>
-      <w:ind w:left="1152" w:hanging="1152"/>
-      <w:outlineLvl w:val="4"/>
-    </w:pPr>
-    <w:rPr>
-      <w:rFonts w:ascii="Arial" w:hAnsi="Arial"/>
-      <w:b/>
-      <w:color w:val="000000"/>
-    </w:rPr>
-  </w:style>
-  <w:style w:type="paragraph" w:styleId="Heading6">
-    <w:name w:val="heading 6"/>
-    <w:basedOn w:val="Normal"/>
-    <w:next w:val="Normal"/>
-    <w:qFormat/>
-    <w:pPr>
-      <w:keepNext/>
-      <w:numPr>
-        <w:ilvl w:val="5"/>
-        <w:numId w:val="19"/>
-      </w:numPr>
-      <w:spacing w:before="240" w:after="60"/>
-      <w:ind w:left="1440" w:hanging="1440"/>
-      <w:outlineLvl w:val="5"/>
-    </w:pPr>
-    <w:rPr>
-      <w:rFonts w:ascii="Arial" w:hAnsi="Arial"/>
-      <w:b/>
-      <w:color w:val="000000"/>
-    </w:rPr>
-  </w:style>
-  <w:style w:type="paragraph" w:styleId="Heading7">
-    <w:name w:val="heading 7"/>
-    <w:basedOn w:val="Normal"/>
-    <w:next w:val="Normal"/>
-    <w:qFormat/>
-    <w:pPr>
-      <w:keepNext/>
-      <w:numPr>
-        <w:ilvl w:val="6"/>
-        <w:numId w:val="19"/>
-      </w:numPr>
-      <w:spacing w:before="240" w:after="60"/>
-      <w:ind w:left="1584" w:hanging="1584"/>
-      <w:outlineLvl w:val="6"/>
-    </w:pPr>
-    <w:rPr>
-      <w:rFonts w:ascii="Arial" w:hAnsi="Arial"/>
-      <w:b/>
-      <w:color w:val="000000"/>
-    </w:rPr>
-  </w:style>
-  <w:style w:type="paragraph" w:styleId="Heading8">
-    <w:name w:val="heading 8"/>
-    <w:basedOn w:val="Normal"/>
-    <w:next w:val="Normal"/>
-    <w:qFormat/>
-    <w:pPr>
-      <w:keepNext/>
-      <w:numPr>
-        <w:ilvl w:val="7"/>
-        <w:numId w:val="19"/>
-      </w:numPr>
-      <w:spacing w:before="240" w:after="60"/>
-      <w:ind w:left="1872" w:hanging="1872"/>
-      <w:outlineLvl w:val="7"/>
-    </w:pPr>
-    <w:rPr>
-      <w:rFonts w:ascii="Arial" w:hAnsi="Arial"/>
-      <w:b/>
-      <w:color w:val="000000"/>
-    </w:rPr>
-  </w:style>
-  <w:style w:type="paragraph" w:styleId="Heading9">
-    <w:name w:val="heading 9"/>
-    <w:basedOn w:val="Normal"/>
-    <w:next w:val="Normal"/>
-    <w:qFormat/>
-    <w:pPr>
-      <w:keepNext/>
-      <w:numPr>
-        <w:ilvl w:val="8"/>
-        <w:numId w:val="19"/>
-      </w:numPr>
-      <w:spacing w:before="240" w:after="60"/>
-      <w:ind w:left="2016" w:hanging="2016"/>
-      <w:outlineLvl w:val="8"/>
-    </w:pPr>
-    <w:rPr>
-      <w:rFonts w:ascii="Arial" w:hAnsi="Arial"/>
-      <w:b/>
-      <w:color w:val="000000"/>
-    </w:rPr>
-  </w:style>
-  <w:style w:type="character" w:default="1" w:styleId="DefaultParagraphFont">
-    <w:name w:val="Default Paragraph Font"/>
-    <w:uiPriority w:val="1"/>
-    <w:semiHidden/>
-    <w:unhideWhenUsed/>
-  </w:style>
-  <w:style w:type="table" w:default="1" w:styleId="TableNormal">
-    <w:name w:val="Normal Table"/>
-    <w:uiPriority w:val="99"/>
-    <w:semiHidden/>
-    <w:unhideWhenUsed/>
-    <w:tblPr>
-      <w:tblInd w:w="0" w:type="dxa"/>
-      <w:tblCellMar>
-        <w:top w:w="0" w:type="dxa"/>
-        <w:left w:w="108" w:type="dxa"/>
-        <w:bottom w:w="0" w:type="dxa"/>
-        <w:right w:w="108" w:type="dxa"/>
-      </w:tblCellMar>
-    </w:tblPr>
-  </w:style>
-  <w:style w:type="numbering" w:default="1" w:styleId="NoList">
-    <w:name w:val="No List"/>
-    <w:uiPriority w:val="99"/>
-    <w:semiHidden/>
-    <w:unhideWhenUsed/>
-  </w:style>
-  <w:style w:type="paragraph" w:styleId="Caption">
-    <w:name w:val="caption"/>
-    <w:basedOn w:val="Normal"/>
-    <w:next w:val="Normal"/>
-    <w:autoRedefine/>
-    <w:qFormat/>
-    <w:pPr>
-      <w:spacing w:before="120"/>
-      <w:jc w:val="center"/>
-    </w:pPr>
-    <w:rPr>
-      <w:b/>
-      <w:sz w:val="16"/>
-    </w:rPr>
-  </w:style>
-  <w:style w:type="character" w:styleId="LineNumber">
-    <w:name w:val="line number"/>
-    <w:basedOn w:val="DefaultParagraphFont"/>
-  </w:style>
-  <w:style w:type="paragraph" w:styleId="Header">
-    <w:name w:val="header"/>
-    <w:basedOn w:val="Normal"/>
-    <w:pPr>
-      <w:tabs>
-        <w:tab w:val="center" w:pos="4320"/>
-        <w:tab w:val="right" w:pos="8640"/>
-      </w:tabs>
-    </w:pPr>
-  </w:style>
-  <w:style w:type="paragraph" w:styleId="Footer">
-    <w:name w:val="footer"/>
-    <w:basedOn w:val="Normal"/>
-    <w:semiHidden/>
-    <w:pPr>
-      <w:tabs>
-        <w:tab w:val="center" w:pos="4320"/>
-        <w:tab w:val="right" w:pos="8640"/>
-      </w:tabs>
-    </w:pPr>
-  </w:style>
-  <w:style w:type="paragraph" w:customStyle="1" w:styleId="TitleCover">
-    <w:name w:val="Title Cover"/>
-    <w:basedOn w:val="Normal"/>
-    <w:next w:val="Normal"/>
-    <w:pPr>
-      <w:keepNext/>
-      <w:keepLines/>
-      <w:spacing w:before="720" w:after="160"/>
-      <w:jc w:val="center"/>
-    </w:pPr>
-    <w:rPr>
-      <w:rFonts w:ascii="Arial" w:hAnsi="Arial"/>
-      <w:b/>
-      <w:color w:val="000000"/>
-      <w:kern w:val="28"/>
-      <w:sz w:val="48"/>
-    </w:rPr>
-  </w:style>
-  <w:style w:type="paragraph" w:customStyle="1" w:styleId="Exception">
-    <w:name w:val="Exception"/>
-    <w:basedOn w:val="Normal"/>
-    <w:next w:val="Normal"/>
-    <w:pPr>
-      <w:spacing w:before="120"/>
-      <w:ind w:left="720" w:right="720"/>
-      <w:jc w:val="both"/>
-    </w:pPr>
-    <w:rPr>
-      <w:i/>
-    </w:rPr>
-  </w:style>
-  <w:style w:type="character" w:styleId="FootnoteReference">
-    <w:name w:val="footnote reference"/>
-    <w:basedOn w:val="DefaultParagraphFont"/>
-    <w:rPr>
-      <w:position w:val="6"/>
-      <w:sz w:val="16"/>
-    </w:rPr>
-  </w:style>
-  <w:style w:type="character" w:styleId="PageNumber">
-    <w:name w:val="page number"/>
-    <w:basedOn w:val="DefaultParagraphFont"/>
-  </w:style>
-  <w:style w:type="paragraph" w:customStyle="1" w:styleId="INDENT">
-    <w:name w:val="INDENT"/>
-    <w:basedOn w:val="HANGINGINDENT"/>
-    <w:pPr>
-      <w:spacing w:before="100" w:after="100"/>
-      <w:ind w:left="288" w:firstLine="0"/>
-    </w:pPr>
-  </w:style>
-  <w:style w:type="paragraph" w:customStyle="1" w:styleId="HANGINGINDENT">
-    <w:name w:val="HANGING INDENT"/>
-    <w:basedOn w:val="Normal"/>
-    <w:pPr>
-      <w:ind w:left="720" w:hanging="720"/>
-    </w:pPr>
-    <w:rPr>
-      <w:color w:val="000000"/>
-      <w:sz w:val="20"/>
-    </w:rPr>
-  </w:style>
-  <w:style w:type="paragraph" w:styleId="FootnoteText">
-    <w:name w:val="footnote text"/>
-    <w:basedOn w:val="Normal"/>
-    <w:next w:val="Normal"/>
-    <w:rPr>
-      <w:rFonts w:ascii="Times" w:hAnsi="Times"/>
-      <w:color w:val="000000"/>
-      <w:sz w:val="20"/>
-    </w:rPr>
-  </w:style>
-  <w:style w:type="character" w:styleId="CommentReference">
-    <w:name w:val="annotation reference"/>
-    <w:basedOn w:val="DefaultParagraphFont"/>
-    <w:rPr>
-      <w:sz w:val="16"/>
-    </w:rPr>
-  </w:style>
-  <w:style w:type="paragraph" w:styleId="CommentText">
-    <w:name w:val="annotation text"/>
-    <w:basedOn w:val="Normal"/>
-    <w:rPr>
-      <w:color w:val="000000"/>
-      <w:sz w:val="20"/>
-    </w:rPr>
-  </w:style>
-  <w:style w:type="paragraph" w:customStyle="1" w:styleId="H4">
-    <w:name w:val="H4"/>
-    <w:basedOn w:val="Normal"/>
-    <w:next w:val="Normal"/>
-    <w:pPr>
-      <w:keepNext/>
-      <w:widowControl w:val="0"/>
-      <w:spacing w:before="100" w:after="100"/>
-      <w:outlineLvl w:val="4"/>
-    </w:pPr>
-    <w:rPr>
-      <w:b/>
-      <w:snapToGrid w:val="0"/>
-    </w:rPr>
-  </w:style>
-  <w:style w:type="paragraph" w:customStyle="1" w:styleId="Preformatted">
-    <w:name w:val="Preformatted"/>
-    <w:basedOn w:val="Normal"/>
-    <w:pPr>
-      <w:widowControl w:val="0"/>
-      <w:tabs>
-        <w:tab w:val="left" w:pos="0"/>
-        <w:tab w:val="left" w:pos="959"/>
-        <w:tab w:val="left" w:pos="1918"/>
-        <w:tab w:val="left" w:pos="2877"/>
-        <w:tab w:val="left" w:pos="3836"/>
-        <w:tab w:val="left" w:pos="4795"/>
-        <w:tab w:val="left" w:pos="5754"/>
-        <w:tab w:val="left" w:pos="6713"/>
-        <w:tab w:val="left" w:pos="7672"/>
-        <w:tab w:val="left" w:pos="8631"/>
-        <w:tab w:val="left" w:pos="9590"/>
-      </w:tabs>
-    </w:pPr>
-    <w:rPr>
-      <w:rFonts w:ascii="Courier New" w:hAnsi="Courier New"/>
-      <w:snapToGrid w:val="0"/>
-      <w:sz w:val="20"/>
-    </w:rPr>
-  </w:style>
-  <w:style w:type="character" w:styleId="Hyperlink">
-    <w:name w:val="Hyperlink"/>
-    <w:basedOn w:val="DefaultParagraphFont"/>
-    <w:rPr>
-      <w:color w:val="0000FF"/>
-      <w:u w:val="single"/>
-    </w:rPr>
-  </w:style>
-  <w:style w:type="paragraph" w:customStyle="1" w:styleId="Text2">
-    <w:name w:val="Text 2"/>
-    <w:basedOn w:val="Normal"/>
-    <w:pPr>
-      <w:ind w:left="720" w:firstLine="18"/>
-    </w:pPr>
-    <w:rPr>
-      <w:sz w:val="20"/>
-    </w:rPr>
-  </w:style>
-  <w:style w:type="paragraph" w:styleId="List2">
-    <w:name w:val="List 2"/>
-    <w:basedOn w:val="Normal"/>
-    <w:pPr>
-      <w:spacing w:after="240"/>
-      <w:ind w:left="1080" w:hanging="360"/>
-    </w:pPr>
-    <w:rPr>
-      <w:sz w:val="20"/>
-    </w:rPr>
-  </w:style>
-  <w:style w:type="paragraph" w:customStyle="1" w:styleId="AreasOfConcern">
-    <w:name w:val="AreasOfConcern"/>
-    <w:basedOn w:val="Normal"/>
-    <w:rPr>
-      <w:color w:val="0000FF"/>
-      <w:sz w:val="20"/>
-      <w:u w:val="dotted"/>
-    </w:rPr>
-  </w:style>
-  <w:style w:type="paragraph" w:styleId="BlockText">
-    <w:name w:val="Block Text"/>
-    <w:basedOn w:val="Normal"/>
-    <w:pPr>
-      <w:ind w:left="1440" w:right="1440"/>
-    </w:pPr>
-    <w:rPr>
-      <w:color w:val="000000"/>
-      <w:sz w:val="20"/>
-    </w:rPr>
-  </w:style>
-  <w:style w:type="paragraph" w:styleId="BodyText">
-    <w:name w:val="Body Text"/>
-    <w:basedOn w:val="Normal"/>
-    <w:rPr>
-      <w:color w:val="000000"/>
-      <w:sz w:val="20"/>
-    </w:rPr>
-  </w:style>
-  <w:style w:type="paragraph" w:styleId="BodyText2">
-    <w:name w:val="Body Text 2"/>
-    <w:basedOn w:val="Normal"/>
-    <w:pPr>
-      <w:spacing w:line="480" w:lineRule="auto"/>
-    </w:pPr>
-    <w:rPr>
-      <w:color w:val="000000"/>
-      <w:sz w:val="20"/>
-    </w:rPr>
-  </w:style>
-  <w:style w:type="paragraph" w:styleId="BodyText3">
-    <w:name w:val="Body Text 3"/>
-    <w:basedOn w:val="Normal"/>
-    <w:rPr>
-      <w:color w:val="000000"/>
-      <w:sz w:val="16"/>
-    </w:rPr>
-  </w:style>
-  <w:style w:type="paragraph" w:styleId="BodyTextFirstIndent">
-    <w:name w:val="Body Text First Indent"/>
-    <w:basedOn w:val="BodyText"/>
-    <w:pPr>
-      <w:ind w:firstLine="210"/>
-    </w:pPr>
-  </w:style>
-  <w:style w:type="paragraph" w:styleId="BodyTextIndent">
-    <w:name w:val="Body Text Indent"/>
-    <w:basedOn w:val="Normal"/>
-    <w:pPr>
-      <w:ind w:left="360"/>
-    </w:pPr>
-    <w:rPr>
-      <w:color w:val="000000"/>
-      <w:sz w:val="20"/>
-    </w:rPr>
-  </w:style>
-  <w:style w:type="paragraph" w:styleId="BodyTextFirstIndent2">
-    <w:name w:val="Body Text First Indent 2"/>
-    <w:basedOn w:val="BodyTextIndent"/>
-    <w:pPr>
-      <w:ind w:firstLine="210"/>
-    </w:pPr>
-  </w:style>
-  <w:style w:type="paragraph" w:styleId="BodyTextIndent2">
-    <w:name w:val="Body Text Indent 2"/>
-    <w:basedOn w:val="Normal"/>
-    <w:pPr>
-      <w:spacing w:line="480" w:lineRule="auto"/>
-      <w:ind w:left="360"/>
-    </w:pPr>
-    <w:rPr>
-      <w:color w:val="000000"/>
-      <w:sz w:val="20"/>
-    </w:rPr>
-  </w:style>
-  <w:style w:type="paragraph" w:styleId="BodyTextIndent3">
-    <w:name w:val="Body Text Indent 3"/>
-    <w:basedOn w:val="Normal"/>
-    <w:pPr>
-      <w:ind w:left="360"/>
-    </w:pPr>
-    <w:rPr>
-      <w:color w:val="000000"/>
-      <w:sz w:val="16"/>
-    </w:rPr>
-  </w:style>
-  <w:style w:type="paragraph" w:styleId="Closing">
-    <w:name w:val="Closing"/>
-    <w:basedOn w:val="Normal"/>
-    <w:pPr>
-      <w:ind w:left="4320"/>
-    </w:pPr>
-    <w:rPr>
-      <w:color w:val="000000"/>
-      <w:sz w:val="20"/>
-    </w:rPr>
-  </w:style>
-  <w:style w:type="paragraph" w:styleId="Date">
-    <w:name w:val="Date"/>
-    <w:basedOn w:val="Normal"/>
-    <w:next w:val="Normal"/>
-    <w:rPr>
-      <w:color w:val="000000"/>
-      <w:sz w:val="20"/>
-    </w:rPr>
-  </w:style>
-  <w:style w:type="paragraph" w:styleId="DocumentMap">
-    <w:name w:val="Document Map"/>
-    <w:basedOn w:val="Normal"/>
-    <w:pPr>
-      <w:shd w:val="clear" w:color="auto" w:fill="000080"/>
-    </w:pPr>
-    <w:rPr>
-      <w:rFonts w:ascii="Tahoma" w:hAnsi="Tahoma"/>
-      <w:color w:val="000000"/>
-      <w:sz w:val="20"/>
-    </w:rPr>
-  </w:style>
-  <w:style w:type="paragraph" w:styleId="EndnoteText">
-    <w:name w:val="endnote text"/>
-    <w:basedOn w:val="Normal"/>
-    <w:rPr>
-      <w:color w:val="000000"/>
-      <w:sz w:val="20"/>
-    </w:rPr>
-  </w:style>
-  <w:style w:type="paragraph" w:styleId="EnvelopeAddress">
-    <w:name w:val="envelope address"/>
-    <w:basedOn w:val="Normal"/>
-    <w:pPr>
-      <w:framePr w:w="7920" w:h="1980" w:hRule="exact" w:hSpace="180" w:wrap="auto" w:hAnchor="page" w:xAlign="center" w:yAlign="bottom"/>
-      <w:ind w:left="2880"/>
-    </w:pPr>
-    <w:rPr>
-      <w:rFonts w:ascii="Arial" w:hAnsi="Arial"/>
-      <w:color w:val="000000"/>
-    </w:rPr>
-  </w:style>
-  <w:style w:type="paragraph" w:styleId="EnvelopeReturn">
-    <w:name w:val="envelope return"/>
-    <w:basedOn w:val="Normal"/>
-    <w:rPr>
-      <w:rFonts w:ascii="Arial" w:hAnsi="Arial"/>
-      <w:color w:val="000000"/>
-      <w:sz w:val="20"/>
-    </w:rPr>
-  </w:style>
-  <w:style w:type="paragraph" w:styleId="Index1">
-    <w:name w:val="index 1"/>
-    <w:basedOn w:val="Normal"/>
-    <w:next w:val="Normal"/>
-    <w:autoRedefine/>
-    <w:pPr>
-      <w:ind w:left="200" w:hanging="200"/>
-    </w:pPr>
-    <w:rPr>
-      <w:color w:val="000000"/>
-      <w:sz w:val="20"/>
-    </w:rPr>
-  </w:style>
-  <w:style w:type="paragraph" w:styleId="Index2">
-    <w:name w:val="index 2"/>
-    <w:basedOn w:val="Normal"/>
-    <w:next w:val="Normal"/>
-    <w:autoRedefine/>
-    <w:pPr>
-      <w:ind w:left="400" w:hanging="200"/>
-    </w:pPr>
-    <w:rPr>
-      <w:color w:val="000000"/>
-      <w:sz w:val="20"/>
-    </w:rPr>
-  </w:style>
-  <w:style w:type="paragraph" w:styleId="Index3">
-    <w:name w:val="index 3"/>
-    <w:basedOn w:val="Normal"/>
-    <w:next w:val="Normal"/>
-    <w:autoRedefine/>
-    <w:pPr>
-      <w:ind w:left="600" w:hanging="200"/>
-    </w:pPr>
-    <w:rPr>
-      <w:color w:val="000000"/>
-      <w:sz w:val="20"/>
-    </w:rPr>
-  </w:style>
-  <w:style w:type="paragraph" w:styleId="Index4">
-    <w:name w:val="index 4"/>
-    <w:basedOn w:val="Normal"/>
-    <w:next w:val="Normal"/>
-    <w:autoRedefine/>
-    <w:pPr>
-      <w:ind w:left="800" w:hanging="200"/>
-    </w:pPr>
-    <w:rPr>
-      <w:color w:val="000000"/>
-      <w:sz w:val="20"/>
-    </w:rPr>
-  </w:style>
-  <w:style w:type="paragraph" w:styleId="Index5">
-    <w:name w:val="index 5"/>
-    <w:basedOn w:val="Normal"/>
-    <w:next w:val="Normal"/>
-    <w:autoRedefine/>
-    <w:pPr>
-      <w:ind w:left="1000" w:hanging="200"/>
-    </w:pPr>
-    <w:rPr>
-      <w:color w:val="000000"/>
-      <w:sz w:val="20"/>
-    </w:rPr>
-  </w:style>
-  <w:style w:type="paragraph" w:styleId="Index6">
-    <w:name w:val="index 6"/>
-    <w:basedOn w:val="Normal"/>
-    <w:next w:val="Normal"/>
-    <w:autoRedefine/>
-    <w:pPr>
-      <w:ind w:left="1200" w:hanging="200"/>
-    </w:pPr>
-    <w:rPr>
-      <w:color w:val="000000"/>
-      <w:sz w:val="20"/>
-    </w:rPr>
-  </w:style>
-  <w:style w:type="paragraph" w:styleId="Index7">
-    <w:name w:val="index 7"/>
-    <w:basedOn w:val="Normal"/>
-    <w:next w:val="Normal"/>
-    <w:autoRedefine/>
-    <w:pPr>
-      <w:ind w:left="1400" w:hanging="200"/>
-    </w:pPr>
-    <w:rPr>
-      <w:color w:val="000000"/>
-      <w:sz w:val="20"/>
-    </w:rPr>
-  </w:style>
-  <w:style w:type="paragraph" w:styleId="Index8">
-    <w:name w:val="index 8"/>
-    <w:basedOn w:val="Normal"/>
-    <w:next w:val="Normal"/>
-    <w:autoRedefine/>
-    <w:pPr>
-      <w:ind w:left="1600" w:hanging="200"/>
-    </w:pPr>
-    <w:rPr>
-      <w:color w:val="000000"/>
-      <w:sz w:val="20"/>
-    </w:rPr>
-  </w:style>
-  <w:style w:type="paragraph" w:styleId="Index9">
-    <w:name w:val="index 9"/>
-    <w:basedOn w:val="Normal"/>
-    <w:next w:val="Normal"/>
-    <w:autoRedefine/>
-    <w:pPr>
-      <w:ind w:left="1800" w:hanging="200"/>
-    </w:pPr>
-    <w:rPr>
-      <w:color w:val="000000"/>
-      <w:sz w:val="20"/>
-    </w:rPr>
-  </w:style>
-  <w:style w:type="paragraph" w:styleId="IndexHeading">
-    <w:name w:val="index heading"/>
-    <w:basedOn w:val="Normal"/>
-    <w:next w:val="Index1"/>
-    <w:rPr>
-      <w:rFonts w:ascii="Arial" w:hAnsi="Arial"/>
-      <w:b/>
-      <w:color w:val="000000"/>
-      <w:sz w:val="20"/>
-    </w:rPr>
-  </w:style>
-  <w:style w:type="paragraph" w:styleId="List">
-    <w:name w:val="List"/>
-    <w:basedOn w:val="Normal"/>
-    <w:pPr>
-      <w:ind w:left="360" w:hanging="360"/>
-    </w:pPr>
-    <w:rPr>
-      <w:color w:val="000000"/>
-      <w:sz w:val="20"/>
-    </w:rPr>
-  </w:style>
-  <w:style w:type="paragraph" w:styleId="List3">
-    <w:name w:val="List 3"/>
-    <w:basedOn w:val="Normal"/>
-    <w:pPr>
-      <w:ind w:left="1080" w:hanging="360"/>
-    </w:pPr>
-    <w:rPr>
-      <w:color w:val="000000"/>
-      <w:sz w:val="20"/>
-    </w:rPr>
-  </w:style>
-  <w:style w:type="paragraph" w:styleId="List4">
-    <w:name w:val="List 4"/>
-    <w:basedOn w:val="Normal"/>
-    <w:pPr>
-      <w:ind w:left="1440" w:hanging="360"/>
-    </w:pPr>
-    <w:rPr>
-      <w:color w:val="000000"/>
-      <w:sz w:val="20"/>
-    </w:rPr>
-  </w:style>
-  <w:style w:type="paragraph" w:styleId="List5">
-    <w:name w:val="List 5"/>
-    <w:basedOn w:val="Normal"/>
-    <w:pPr>
-      <w:ind w:left="1800" w:hanging="360"/>
-    </w:pPr>
-    <w:rPr>
-      <w:color w:val="000000"/>
-      <w:sz w:val="20"/>
-    </w:rPr>
-  </w:style>
-  <w:style w:type="paragraph" w:styleId="ListBullet">
-    <w:name w:val="List Bullet"/>
-    <w:basedOn w:val="Normal"/>
-    <w:autoRedefine/>
-    <w:pPr>
-      <w:numPr>
-        <w:numId w:val="7"/>
-      </w:numPr>
-    </w:pPr>
-    <w:rPr>
-      <w:color w:val="000000"/>
-      <w:sz w:val="20"/>
-    </w:rPr>
-  </w:style>
-  <w:style w:type="paragraph" w:styleId="ListBullet2">
-    <w:name w:val="List Bullet 2"/>
-    <w:basedOn w:val="Normal"/>
-    <w:autoRedefine/>
-    <w:pPr>
-      <w:numPr>
-        <w:numId w:val="8"/>
-      </w:numPr>
-    </w:pPr>
-    <w:rPr>
-      <w:color w:val="000000"/>
-      <w:sz w:val="20"/>
-    </w:rPr>
-  </w:style>
-  <w:style w:type="paragraph" w:styleId="ListBullet3">
-    <w:name w:val="List Bullet 3"/>
-    <w:basedOn w:val="Normal"/>
-    <w:autoRedefine/>
-    <w:pPr>
-      <w:numPr>
-        <w:numId w:val="9"/>
-      </w:numPr>
-    </w:pPr>
-    <w:rPr>
-      <w:color w:val="000000"/>
-      <w:sz w:val="20"/>
-    </w:rPr>
-  </w:style>
-  <w:style w:type="paragraph" w:styleId="ListBullet4">
-    <w:name w:val="List Bullet 4"/>
-    <w:basedOn w:val="Normal"/>
-    <w:autoRedefine/>
-    <w:pPr>
-      <w:numPr>
-        <w:numId w:val="10"/>
-      </w:numPr>
-    </w:pPr>
-    <w:rPr>
-      <w:color w:val="000000"/>
-      <w:sz w:val="20"/>
-    </w:rPr>
-  </w:style>
-  <w:style w:type="paragraph" w:styleId="ListBullet5">
-    <w:name w:val="List Bullet 5"/>
-    <w:basedOn w:val="Normal"/>
-    <w:autoRedefine/>
-    <w:pPr>
-      <w:numPr>
-        <w:numId w:val="11"/>
-      </w:numPr>
-    </w:pPr>
-    <w:rPr>
-      <w:color w:val="000000"/>
-      <w:sz w:val="20"/>
-    </w:rPr>
-  </w:style>
-  <w:style w:type="paragraph" w:styleId="ListContinue">
-    <w:name w:val="List Continue"/>
-    <w:basedOn w:val="Normal"/>
-    <w:pPr>
-      <w:ind w:left="360"/>
-    </w:pPr>
-    <w:rPr>
-      <w:color w:val="000000"/>
-      <w:sz w:val="20"/>
-    </w:rPr>
-  </w:style>
-  <w:style w:type="paragraph" w:styleId="ListContinue2">
-    <w:name w:val="List Continue 2"/>
-    <w:basedOn w:val="Normal"/>
-    <w:pPr>
-      <w:ind w:left="720"/>
-    </w:pPr>
-    <w:rPr>
-      <w:color w:val="000000"/>
-      <w:sz w:val="20"/>
-    </w:rPr>
-  </w:style>
-  <w:style w:type="paragraph" w:styleId="ListContinue3">
-    <w:name w:val="List Continue 3"/>
-    <w:basedOn w:val="Normal"/>
-    <w:pPr>
-      <w:ind w:left="1080"/>
-    </w:pPr>
-    <w:rPr>
-      <w:color w:val="000000"/>
-      <w:sz w:val="20"/>
-    </w:rPr>
-  </w:style>
-  <w:style w:type="paragraph" w:styleId="ListContinue4">
-    <w:name w:val="List Continue 4"/>
-    <w:basedOn w:val="Normal"/>
-    <w:pPr>
-      <w:ind w:left="1440"/>
-    </w:pPr>
-    <w:rPr>
-      <w:color w:val="000000"/>
-      <w:sz w:val="20"/>
-    </w:rPr>
-  </w:style>
-  <w:style w:type="paragraph" w:styleId="ListContinue5">
-    <w:name w:val="List Continue 5"/>
-    <w:basedOn w:val="Normal"/>
-    <w:pPr>
-      <w:ind w:left="1800"/>
-    </w:pPr>
-    <w:rPr>
-      <w:color w:val="000000"/>
-      <w:sz w:val="20"/>
-    </w:rPr>
-  </w:style>
-  <w:style w:type="paragraph" w:styleId="ListNumber">
-    <w:name w:val="List Number"/>
-    <w:basedOn w:val="Normal"/>
-    <w:pPr>
-      <w:numPr>
-        <w:numId w:val="12"/>
-      </w:numPr>
-    </w:pPr>
-    <w:rPr>
-      <w:color w:val="000000"/>
-      <w:sz w:val="20"/>
-    </w:rPr>
-  </w:style>
-  <w:style w:type="paragraph" w:styleId="ListNumber2">
-    <w:name w:val="List Number 2"/>
-    <w:basedOn w:val="Normal"/>
-    <w:pPr>
-      <w:numPr>
-        <w:numId w:val="13"/>
-      </w:numPr>
-    </w:pPr>
-    <w:rPr>
-      <w:color w:val="000000"/>
-      <w:sz w:val="20"/>
-    </w:rPr>
-  </w:style>
-  <w:style w:type="paragraph" w:styleId="ListNumber3">
-    <w:name w:val="List Number 3"/>
-    <w:basedOn w:val="Normal"/>
-    <w:pPr>
-      <w:numPr>
-        <w:numId w:val="14"/>
-      </w:numPr>
-    </w:pPr>
-    <w:rPr>
-      <w:color w:val="000000"/>
-      <w:sz w:val="20"/>
-    </w:rPr>
-  </w:style>
-  <w:style w:type="paragraph" w:styleId="ListNumber4">
-    <w:name w:val="List Number 4"/>
-    <w:basedOn w:val="Normal"/>
-    <w:pPr>
-      <w:numPr>
-        <w:numId w:val="15"/>
-      </w:numPr>
-    </w:pPr>
-    <w:rPr>
-      <w:color w:val="000000"/>
-      <w:sz w:val="20"/>
-    </w:rPr>
-  </w:style>
-  <w:style w:type="paragraph" w:styleId="ListNumber5">
-    <w:name w:val="List Number 5"/>
-    <w:basedOn w:val="Normal"/>
-    <w:pPr>
-      <w:numPr>
-        <w:numId w:val="16"/>
-      </w:numPr>
-    </w:pPr>
-    <w:rPr>
-      <w:color w:val="000000"/>
-      <w:sz w:val="20"/>
-    </w:rPr>
-  </w:style>
-  <w:style w:type="paragraph" w:styleId="MacroText">
-    <w:name w:val="macro"/>
-    <w:pPr>
-      <w:tabs>
-        <w:tab w:val="left" w:pos="480"/>
-        <w:tab w:val="left" w:pos="960"/>
-        <w:tab w:val="left" w:pos="1440"/>
-        <w:tab w:val="left" w:pos="1920"/>
-        <w:tab w:val="left" w:pos="2400"/>
-        <w:tab w:val="left" w:pos="2880"/>
-        <w:tab w:val="left" w:pos="3360"/>
-        <w:tab w:val="left" w:pos="3840"/>
-        <w:tab w:val="left" w:pos="4320"/>
-      </w:tabs>
-    </w:pPr>
-    <w:rPr>
-      <w:rFonts w:ascii="Courier New" w:hAnsi="Courier New"/>
-      <w:color w:val="000000"/>
-    </w:rPr>
-  </w:style>
-  <w:style w:type="paragraph" w:styleId="MessageHeader">
-    <w:name w:val="Message Header"/>
-    <w:basedOn w:val="Normal"/>
-    <w:pPr>
-      <w:pBdr>
-        <w:top w:val="single" w:sz="6" w:space="1" w:color="auto"/>
-        <w:left w:val="single" w:sz="6" w:space="1" w:color="auto"/>
-        <w:bottom w:val="single" w:sz="6" w:space="1" w:color="auto"/>
-        <w:right w:val="single" w:sz="6" w:space="1" w:color="auto"/>
-      </w:pBdr>
-      <w:shd w:val="pct20" w:color="auto" w:fill="auto"/>
-      <w:ind w:left="1080" w:hanging="1080"/>
-    </w:pPr>
-    <w:rPr>
-      <w:rFonts w:ascii="Arial" w:hAnsi="Arial"/>
-      <w:color w:val="000000"/>
-    </w:rPr>
-  </w:style>
-  <w:style w:type="paragraph" w:styleId="NormalIndent">
-    <w:name w:val="Normal Indent"/>
-    <w:basedOn w:val="Normal"/>
-    <w:pPr>
-      <w:ind w:left="720"/>
-    </w:pPr>
-    <w:rPr>
-      <w:color w:val="000000"/>
-      <w:sz w:val="20"/>
-    </w:rPr>
-  </w:style>
-  <w:style w:type="paragraph" w:styleId="NoteHeading">
-    <w:name w:val="Note Heading"/>
-    <w:basedOn w:val="Normal"/>
-    <w:next w:val="Normal"/>
-    <w:rPr>
-      <w:color w:val="000000"/>
-      <w:sz w:val="20"/>
-    </w:rPr>
-  </w:style>
-  <w:style w:type="paragraph" w:styleId="PlainText">
-    <w:name w:val="Plain Text"/>
-    <w:basedOn w:val="Normal"/>
-    <w:rPr>
-      <w:rFonts w:ascii="Courier New" w:hAnsi="Courier New"/>
-      <w:color w:val="000000"/>
-      <w:sz w:val="20"/>
-    </w:rPr>
-  </w:style>
-  <w:style w:type="paragraph" w:styleId="Salutation">
-    <w:name w:val="Salutation"/>
-    <w:basedOn w:val="Normal"/>
-    <w:next w:val="Normal"/>
-    <w:rPr>
-      <w:color w:val="000000"/>
-      <w:sz w:val="20"/>
-    </w:rPr>
-  </w:style>
-  <w:style w:type="paragraph" w:styleId="Signature">
-    <w:name w:val="Signature"/>
-    <w:basedOn w:val="Normal"/>
-    <w:pPr>
-      <w:ind w:left="4320"/>
-    </w:pPr>
-    <w:rPr>
-      <w:color w:val="000000"/>
-      <w:sz w:val="20"/>
-    </w:rPr>
-  </w:style>
-  <w:style w:type="paragraph" w:styleId="Subtitle">
-    <w:name w:val="Subtitle"/>
-    <w:basedOn w:val="Normal"/>
-    <w:qFormat/>
-    <w:pPr>
-      <w:spacing w:after="60"/>
-      <w:jc w:val="center"/>
-      <w:outlineLvl w:val="1"/>
-    </w:pPr>
-    <w:rPr>
-      <w:rFonts w:ascii="Arial" w:hAnsi="Arial"/>
-      <w:color w:val="000000"/>
-    </w:rPr>
-  </w:style>
-  <w:style w:type="paragraph" w:styleId="TableofAuthorities">
-    <w:name w:val="table of authorities"/>
-    <w:basedOn w:val="Normal"/>
-    <w:next w:val="Normal"/>
-    <w:pPr>
-      <w:ind w:left="200" w:hanging="200"/>
-    </w:pPr>
-    <w:rPr>
-      <w:color w:val="000000"/>
-      <w:sz w:val="20"/>
-    </w:rPr>
-  </w:style>
-  <w:style w:type="paragraph" w:styleId="TableofFigures">
-    <w:name w:val="table of figures"/>
-    <w:basedOn w:val="Normal"/>
-    <w:next w:val="Normal"/>
-    <w:pPr>
-      <w:ind w:left="400" w:hanging="400"/>
-    </w:pPr>
-    <w:rPr>
-      <w:color w:val="000000"/>
-      <w:sz w:val="20"/>
-    </w:rPr>
-  </w:style>
-  <w:style w:type="paragraph" w:styleId="Title">
-    <w:name w:val="Title"/>
-    <w:basedOn w:val="Normal"/>
-    <w:qFormat/>
-    <w:pPr>
-      <w:spacing w:before="240" w:after="60"/>
-      <w:jc w:val="center"/>
-      <w:outlineLvl w:val="0"/>
-    </w:pPr>
-    <w:rPr>
-      <w:rFonts w:ascii="Arial" w:hAnsi="Arial"/>
-      <w:b/>
-      <w:color w:val="000000"/>
-      <w:kern w:val="28"/>
-      <w:sz w:val="32"/>
-    </w:rPr>
-  </w:style>
-  <w:style w:type="paragraph" w:styleId="TOAHeading">
-    <w:name w:val="toa heading"/>
-    <w:basedOn w:val="Normal"/>
-    <w:next w:val="Normal"/>
-    <w:pPr>
-      <w:spacing w:before="120"/>
-    </w:pPr>
-    <w:rPr>
-      <w:rFonts w:ascii="Arial" w:hAnsi="Arial"/>
-      <w:b/>
-      <w:color w:val="000000"/>
-    </w:rPr>
-  </w:style>
-  <w:style w:type="paragraph" w:styleId="TOC1">
-    <w:name w:val="toc 1"/>
-    <w:basedOn w:val="Normal"/>
-    <w:next w:val="Normal"/>
-    <w:autoRedefine/>
-    <w:rPr>
-      <w:color w:val="000000"/>
-      <w:sz w:val="20"/>
-    </w:rPr>
-  </w:style>
-  <w:style w:type="paragraph" w:styleId="TOC2">
-    <w:name w:val="toc 2"/>
-    <w:basedOn w:val="Normal"/>
-    <w:next w:val="Normal"/>
-    <w:autoRedefine/>
-    <w:pPr>
-      <w:ind w:left="200"/>
-    </w:pPr>
-    <w:rPr>
-      <w:color w:val="000000"/>
-      <w:sz w:val="20"/>
-    </w:rPr>
-  </w:style>
-  <w:style w:type="paragraph" w:styleId="TOC3">
-    <w:name w:val="toc 3"/>
-    <w:basedOn w:val="Normal"/>
-    <w:next w:val="Normal"/>
-    <w:autoRedefine/>
-    <w:pPr>
-      <w:ind w:left="400"/>
-    </w:pPr>
-    <w:rPr>
-      <w:color w:val="000000"/>
-      <w:sz w:val="20"/>
-    </w:rPr>
-  </w:style>
-  <w:style w:type="paragraph" w:styleId="TOC4">
-    <w:name w:val="toc 4"/>
-    <w:basedOn w:val="Normal"/>
-    <w:next w:val="Normal"/>
-    <w:autoRedefine/>
-    <w:pPr>
-      <w:ind w:left="600"/>
-    </w:pPr>
-    <w:rPr>
-      <w:color w:val="000000"/>
-      <w:sz w:val="20"/>
-    </w:rPr>
-  </w:style>
-  <w:style w:type="paragraph" w:styleId="TOC5">
-    <w:name w:val="toc 5"/>
-    <w:basedOn w:val="Normal"/>
-    <w:next w:val="Normal"/>
-    <w:autoRedefine/>
-    <w:pPr>
-      <w:ind w:left="800"/>
-    </w:pPr>
-    <w:rPr>
-      <w:color w:val="000000"/>
-      <w:sz w:val="20"/>
-    </w:rPr>
-  </w:style>
-  <w:style w:type="paragraph" w:styleId="TOC6">
-    <w:name w:val="toc 6"/>
-    <w:basedOn w:val="Normal"/>
-    <w:next w:val="Normal"/>
-    <w:autoRedefine/>
-    <w:pPr>
-      <w:ind w:left="1000"/>
-    </w:pPr>
-    <w:rPr>
-      <w:color w:val="000000"/>
-      <w:sz w:val="20"/>
-    </w:rPr>
-  </w:style>
-  <w:style w:type="paragraph" w:styleId="TOC7">
-    <w:name w:val="toc 7"/>
-    <w:basedOn w:val="Normal"/>
-    <w:next w:val="Normal"/>
-    <w:autoRedefine/>
-    <w:pPr>
-      <w:ind w:left="1200"/>
-    </w:pPr>
-    <w:rPr>
-      <w:color w:val="000000"/>
-      <w:sz w:val="20"/>
-    </w:rPr>
-  </w:style>
-  <w:style w:type="paragraph" w:styleId="TOC8">
-    <w:name w:val="toc 8"/>
-    <w:basedOn w:val="Normal"/>
-    <w:next w:val="Normal"/>
-    <w:autoRedefine/>
-    <w:pPr>
-      <w:ind w:left="1400"/>
-    </w:pPr>
-    <w:rPr>
-      <w:color w:val="000000"/>
-      <w:sz w:val="20"/>
-    </w:rPr>
-  </w:style>
-  <w:style w:type="paragraph" w:styleId="TOC9">
-    <w:name w:val="toc 9"/>
-    <w:basedOn w:val="Normal"/>
-    <w:next w:val="Normal"/>
-    <w:autoRedefine/>
-    <w:pPr>
-      <w:ind w:left="1600"/>
-    </w:pPr>
-    <w:rPr>
-      <w:color w:val="000000"/>
-      <w:sz w:val="20"/>
-    </w:rPr>
-  </w:style>
-  <w:style w:type="character" w:styleId="FollowedHyperlink">
-    <w:name w:val="FollowedHyperlink"/>
-    <w:basedOn w:val="DefaultParagraphFont"/>
-    <w:rPr>
-      <w:color w:val="800080"/>
-      <w:u w:val="single"/>
-    </w:rPr>
-  </w:style>
-  <w:style w:type="paragraph" w:customStyle="1" w:styleId="xl24">
-    <w:name w:val="xl24"/>
-    <w:basedOn w:val="Normal"/>
-    <w:pPr>
-      <w:pBdr>
-        <w:top w:val="single" w:sz="4" w:space="0" w:color="auto"/>
-        <w:bottom w:val="single" w:sz="4" w:space="0" w:color="auto"/>
-        <w:right w:val="single" w:sz="4" w:space="0" w:color="auto"/>
-      </w:pBdr>
-      <w:shd w:val="clear" w:color="auto" w:fill="C0C0C0"/>
-      <w:spacing w:before="100" w:beforeAutospacing="1" w:after="100" w:afterAutospacing="1"/>
-      <w:jc w:val="center"/>
-      <w:textAlignment w:val="center"/>
-    </w:pPr>
-    <w:rPr>
-      <w:rFonts w:ascii="Arial" w:hAnsi="Arial"/>
-      <w:b/>
-      <w:sz w:val="16"/>
-    </w:rPr>
-  </w:style>
-  <w:style w:type="paragraph" w:customStyle="1" w:styleId="xl25">
-    <w:name w:val="xl25"/>
-    <w:basedOn w:val="Normal"/>
-    <w:pPr>
-      <w:pBdr>
-        <w:top w:val="single" w:sz="4" w:space="0" w:color="auto"/>
-        <w:left w:val="single" w:sz="4" w:space="0" w:color="auto"/>
-        <w:bottom w:val="single" w:sz="4" w:space="0" w:color="auto"/>
-        <w:right w:val="single" w:sz="4" w:space="0" w:color="auto"/>
-      </w:pBdr>
-      <w:shd w:val="clear" w:color="auto" w:fill="C0C0C0"/>
-      <w:spacing w:before="100" w:beforeAutospacing="1" w:after="100" w:afterAutospacing="1"/>
-      <w:jc w:val="center"/>
-      <w:textAlignment w:val="center"/>
-    </w:pPr>
-    <w:rPr>
-      <w:rFonts w:ascii="Arial Bold" w:hAnsi="Arial Bold"/>
-      <w:b/>
-      <w:sz w:val="18"/>
-    </w:rPr>
-  </w:style>
-  <w:style w:type="paragraph" w:customStyle="1" w:styleId="xl26">
-    <w:name w:val="xl26"/>
-    <w:basedOn w:val="Normal"/>
-    <w:pPr>
-      <w:pBdr>
-        <w:left w:val="single" w:sz="4" w:space="0" w:color="auto"/>
-        <w:right w:val="single" w:sz="4" w:space="0" w:color="auto"/>
-      </w:pBdr>
-      <w:shd w:val="clear" w:color="auto" w:fill="C0C0C0"/>
-      <w:spacing w:before="100" w:beforeAutospacing="1" w:after="100" w:afterAutospacing="1"/>
-      <w:jc w:val="center"/>
-      <w:textAlignment w:val="center"/>
-    </w:pPr>
-    <w:rPr>
-      <w:rFonts w:ascii="Arial Bold" w:hAnsi="Arial Bold"/>
-      <w:b/>
-      <w:sz w:val="18"/>
-    </w:rPr>
-  </w:style>
-  <w:style w:type="paragraph" w:customStyle="1" w:styleId="xl27">
-    <w:name w:val="xl27"/>
-    <w:basedOn w:val="Normal"/>
-    <w:pPr>
-      <w:pBdr>
-        <w:left w:val="single" w:sz="4" w:space="0" w:color="auto"/>
-        <w:bottom w:val="single" w:sz="4" w:space="0" w:color="auto"/>
-        <w:right w:val="single" w:sz="4" w:space="0" w:color="auto"/>
-      </w:pBdr>
-      <w:shd w:val="clear" w:color="auto" w:fill="C0C0C0"/>
-      <w:spacing w:before="100" w:beforeAutospacing="1" w:after="100" w:afterAutospacing="1"/>
-      <w:jc w:val="center"/>
-      <w:textAlignment w:val="center"/>
-    </w:pPr>
-    <w:rPr>
-      <w:rFonts w:ascii="Arial Bold" w:hAnsi="Arial Bold"/>
-      <w:b/>
-      <w:sz w:val="18"/>
-    </w:rPr>
-  </w:style>
-  <w:style w:type="paragraph" w:customStyle="1" w:styleId="xl28">
-    <w:name w:val="xl28"/>
-    <w:basedOn w:val="Normal"/>
-    <w:pPr>
-      <w:pBdr>
-        <w:left w:val="single" w:sz="4" w:space="0" w:color="auto"/>
-        <w:bottom w:val="single" w:sz="4" w:space="0" w:color="auto"/>
-        <w:right w:val="single" w:sz="4" w:space="0" w:color="auto"/>
-      </w:pBdr>
-      <w:shd w:val="clear" w:color="auto" w:fill="C0C0C0"/>
-      <w:spacing w:before="100" w:beforeAutospacing="1" w:after="100" w:afterAutospacing="1"/>
-      <w:jc w:val="center"/>
-      <w:textAlignment w:val="center"/>
-    </w:pPr>
-    <w:rPr>
-      <w:rFonts w:ascii="Arial Bold" w:hAnsi="Arial Bold"/>
-      <w:sz w:val="18"/>
-    </w:rPr>
-  </w:style>
-  <w:style w:type="paragraph" w:customStyle="1" w:styleId="xl29">
-    <w:name w:val="xl29"/>
-    <w:basedOn w:val="Normal"/>
-    <w:pPr>
-      <w:pBdr>
-        <w:left w:val="single" w:sz="4" w:space="0" w:color="auto"/>
-        <w:right w:val="single" w:sz="4" w:space="0" w:color="auto"/>
-      </w:pBdr>
-      <w:shd w:val="clear" w:color="auto" w:fill="C0C0C0"/>
-      <w:spacing w:before="100" w:beforeAutospacing="1" w:after="100" w:afterAutospacing="1"/>
-      <w:jc w:val="center"/>
-      <w:textAlignment w:val="center"/>
-    </w:pPr>
-    <w:rPr>
-      <w:rFonts w:ascii="Arial Bold" w:hAnsi="Arial Bold"/>
-      <w:b/>
-      <w:sz w:val="18"/>
-    </w:rPr>
-  </w:style>
-  <w:style w:type="paragraph" w:customStyle="1" w:styleId="xl30">
-    <w:name w:val="xl30"/>
-    <w:basedOn w:val="Normal"/>
-    <w:pPr>
-      <w:pBdr>
-        <w:right w:val="single" w:sz="4" w:space="0" w:color="auto"/>
-      </w:pBdr>
-      <w:spacing w:before="100" w:beforeAutospacing="1" w:after="100" w:afterAutospacing="1"/>
-      <w:jc w:val="center"/>
-      <w:textAlignment w:val="center"/>
-    </w:pPr>
-    <w:rPr>
-      <w:rFonts w:ascii="Arial" w:hAnsi="Arial"/>
-      <w:sz w:val="18"/>
-    </w:rPr>
-  </w:style>
-  <w:style w:type="paragraph" w:customStyle="1" w:styleId="xl31">
-    <w:name w:val="xl31"/>
-    <w:basedOn w:val="Normal"/>
-    <w:pPr>
-      <w:pBdr>
-        <w:bottom w:val="single" w:sz="4" w:space="0" w:color="auto"/>
-        <w:right w:val="single" w:sz="4" w:space="0" w:color="auto"/>
-      </w:pBdr>
-      <w:spacing w:before="100" w:beforeAutospacing="1" w:after="100" w:afterAutospacing="1"/>
-      <w:jc w:val="center"/>
-      <w:textAlignment w:val="center"/>
-    </w:pPr>
-    <w:rPr>
-      <w:rFonts w:ascii="Arial" w:hAnsi="Arial"/>
-      <w:sz w:val="18"/>
-    </w:rPr>
-  </w:style>
-  <w:style w:type="paragraph" w:customStyle="1" w:styleId="xl32">
-    <w:name w:val="xl32"/>
-    <w:basedOn w:val="Normal"/>
-    <w:pPr>
-      <w:pBdr>
-        <w:right w:val="single" w:sz="4" w:space="0" w:color="auto"/>
-      </w:pBdr>
-      <w:spacing w:before="100" w:beforeAutospacing="1" w:after="100" w:afterAutospacing="1"/>
-      <w:jc w:val="center"/>
-      <w:textAlignment w:val="center"/>
-    </w:pPr>
-    <w:rPr>
-      <w:rFonts w:ascii="Arial" w:hAnsi="Arial"/>
-      <w:sz w:val="18"/>
-    </w:rPr>
-  </w:style>
-  <w:style w:type="paragraph" w:customStyle="1" w:styleId="xl33">
-    <w:name w:val="xl33"/>
-    <w:basedOn w:val="Normal"/>
-    <w:pPr>
-      <w:pBdr>
-        <w:bottom w:val="single" w:sz="4" w:space="0" w:color="auto"/>
-        <w:right w:val="single" w:sz="4" w:space="0" w:color="auto"/>
-      </w:pBdr>
-      <w:spacing w:before="100" w:beforeAutospacing="1" w:after="100" w:afterAutospacing="1"/>
-      <w:jc w:val="center"/>
-      <w:textAlignment w:val="center"/>
-    </w:pPr>
-    <w:rPr>
-      <w:rFonts w:ascii="Arial" w:hAnsi="Arial"/>
-      <w:sz w:val="18"/>
-    </w:rPr>
-  </w:style>
-  <w:style w:type="table" w:styleId="TableGrid">
-    <w:name w:val="Table Grid"/>
-    <w:basedOn w:val="TableNormal"/>
-    <w:tblPr>
-      <w:tblBorders>
-        <w:top w:val="single" w:sz="4" w:space="0" w:color="auto"/>
-        <w:left w:val="single" w:sz="4" w:space="0" w:color="auto"/>
-        <w:bottom w:val="single" w:sz="4" w:space="0" w:color="auto"/>
-        <w:right w:val="single" w:sz="4" w:space="0" w:color="auto"/>
-        <w:insideH w:val="single" w:sz="4" w:space="0" w:color="auto"/>
-        <w:insideV w:val="single" w:sz="4" w:space="0" w:color="auto"/>
-      </w:tblBorders>
-    </w:tblPr>
-  </w:style>
-  <w:style w:type="paragraph" w:styleId="BalloonText">
-    <w:name w:val="Balloon Text"/>
-    <w:basedOn w:val="Normal"/>
-    <w:link w:val="BalloonTextChar"/>
-    <w:semiHidden/>
-    <w:unhideWhenUsed/>
-    <w:rPr>
-      <w:rFonts w:ascii="Tahoma" w:hAnsi="Tahoma" w:cs="Tahoma"/>
-      <w:sz w:val="16"/>
-      <w:szCs w:val="16"/>
-    </w:rPr>
-  </w:style>
-  <w:style w:type="character" w:customStyle="1" w:styleId="BalloonTextChar">
-    <w:name w:val="Balloon Text Char"/>
-    <w:basedOn w:val="DefaultParagraphFont"/>
-    <w:link w:val="BalloonText"/>
-    <w:semiHidden/>
-    <w:rPr>
-      <w:rFonts w:ascii="Tahoma" w:hAnsi="Tahoma" w:cs="Tahoma"/>
-      <w:sz w:val="16"/>
-      <w:szCs w:val="16"/>
-    </w:rPr>
-  </w:style>
-  <w:style w:type="character" w:styleId="Strong">
-    <w:name w:val="Strong"/>
-    <w:basedOn w:val="DefaultParagraphFont"/>
-    <w:qFormat/>
-    <w:rPr>
-      <w:b/>
-      <w:bCs/>
-    </w:rPr>
-  </w:style>
-  <w:style w:type="paragraph" w:styleId="ListParagraph">
-    <w:name w:val="List Paragraph"/>
-    <w:basedOn w:val="Normal"/>
-    <w:uiPriority w:val="34"/>
-    <w:qFormat/>
-    <w:pPr>
-      <w:ind w:left="720"/>
-      <w:contextualSpacing/>
-    </w:pPr>
-  </w:style>
-  <w:style w:type="character" w:styleId="EndnoteReference">
-    <w:name w:val="endnote reference"/>
-    <w:basedOn w:val="DefaultParagraphFont"/>
-    <w:rPr>
-      <w:vertAlign w:val="superscript"/>
-    </w:rPr>
-  </w:style>
-  <w:style w:type="character" w:styleId="PlaceholderText">
-    <w:name w:val="Placeholder Text"/>
-    <w:basedOn w:val="DefaultParagraphFont"/>
-    <w:uiPriority w:val="99"/>
-    <w:semiHidden/>
-    <w:rPr>
-      <w:color w:val="808080"/>
-    </w:rPr>
-  </w:style>
-</w:styles>
-</file>
-
 <file path=word/glossary/document.xml><?xml version="1.0" encoding="utf-8"?>
-<w:glossaryDocument xmlns:wpc="http://schemas.microsoft.com/office/word/2010/wordprocessingCanvas" xmlns:mc="http://schemas.openxmlformats.org/markup-compatibility/2006" xmlns:o="urn:schemas-microsoft-com:office:office" xmlns:r="http://schemas.openxmlformats.org/officeDocument/2006/relationships" xmlns:m="http://schemas.openxmlformats.org/officeDocument/2006/math" xmlns:v="urn:schemas-microsoft-com:vml" xmlns:wp14="http://schemas.microsoft.com/office/word/2010/wordprocessingDrawing" xmlns:wp="http://schemas.openxmlformats.org/drawingml/2006/wordprocessingDrawing" xmlns:w10="urn:schemas-microsoft-com:office:word" xmlns:w="http://schemas.openxmlformats.org/wordprocessingml/2006/main" xmlns:w14="http://schemas.microsoft.com/office/word/2010/wordml" xmlns:wpg="http://schemas.microsoft.com/office/word/2010/wordprocessingGroup" xmlns:wpi="http://schemas.microsoft.com/office/word/2010/wordprocessingInk" xmlns:wne="http://schemas.microsoft.com/office/word/2006/wordml" xmlns:wps="http://schemas.microsoft.com/office/word/2010/wordprocessingShape" mc:Ignorable="w14 wp14">
+<w:glossaryDocument xmlns:wpc="http://schemas.microsoft.com/office/word/2010/wordprocessingCanvas" xmlns:cx="http://schemas.microsoft.com/office/drawing/2014/chartex" xmlns:cx1="http://schemas.microsoft.com/office/drawing/2015/9/8/chartex" xmlns:cx2="http://schemas.microsoft.com/office/drawing/2015/10/21/chartex" xmlns:cx3="http://schemas.microsoft.com/office/drawing/2016/5/9/chartex" xmlns:cx4="http://schemas.microsoft.com/office/drawing/2016/5/10/chartex" xmlns:cx5="http://schemas.microsoft.com/office/drawing/2016/5/11/chartex" xmlns:cx6="http://schemas.microsoft.com/office/drawing/2016/5/12/chartex" xmlns:cx7="http://schemas.microsoft.com/office/drawing/2016/5/13/chartex" xmlns:cx8="http://schemas.microsoft.com/office/drawing/2016/5/14/chartex" xmlns:mc="http://schemas.openxmlformats.org/markup-compatibility/2006" xmlns:aink="http://schemas.microsoft.com/office/drawing/2016/ink" xmlns:am3d="http://schemas.microsoft.com/office/drawing/2017/model3d" xmlns:o="urn:schemas-microsoft-com:office:office" xmlns:r="http://schemas.openxmlformats.org/officeDocument/2006/relationships" xmlns:m="http://schemas.openxmlformats.org/officeDocument/2006/math" xmlns:v="urn:schemas-microsoft-com:vml" xmlns:wp14="http://schemas.microsoft.com/office/word/2010/wordprocessingDrawing" xmlns:wp="http://schemas.openxmlformats.org/drawingml/2006/wordprocessingDrawing" xmlns:w10="urn:schemas-microsoft-com:office:word" xmlns:w="http://schemas.openxmlformats.org/wordprocessingml/2006/main" xmlns:w14="http://schemas.microsoft.com/office/word/2010/wordml" xmlns:w15="http://schemas.microsoft.com/office/word/2012/wordml" xmlns:w16cid="http://schemas.microsoft.com/office/word/2016/wordml/cid" xmlns:w16se="http://schemas.microsoft.com/office/word/2015/wordml/symex" xmlns:wpg="http://schemas.microsoft.com/office/word/2010/wordprocessingGroup" xmlns:wpi="http://schemas.microsoft.com/office/word/2010/wordprocessingInk" xmlns:wne="http://schemas.microsoft.com/office/word/2006/wordml" xmlns:wps="http://schemas.microsoft.com/office/word/2010/wordprocessingShape" mc:Ignorable="w14 w15 w16se w16cid wp14">
   <w:docParts>
     <w:docPart>
       <w:docPartPr>
@@ -8784,7 +7332,7 @@
 </file>
 
 <file path=word/glossary/fontTable.xml><?xml version="1.0" encoding="utf-8"?>
-<w:fonts xmlns:mc="http://schemas.openxmlformats.org/markup-compatibility/2006" xmlns:r="http://schemas.openxmlformats.org/officeDocument/2006/relationships" xmlns:w="http://schemas.openxmlformats.org/wordprocessingml/2006/main" xmlns:w14="http://schemas.microsoft.com/office/word/2010/wordml" mc:Ignorable="w14">
+<w:fonts xmlns:mc="http://schemas.openxmlformats.org/markup-compatibility/2006" xmlns:r="http://schemas.openxmlformats.org/officeDocument/2006/relationships" xmlns:w="http://schemas.openxmlformats.org/wordprocessingml/2006/main" xmlns:w14="http://schemas.microsoft.com/office/word/2010/wordml" xmlns:w15="http://schemas.microsoft.com/office/word/2012/wordml" xmlns:w16cid="http://schemas.microsoft.com/office/word/2016/wordml/cid" xmlns:w16se="http://schemas.microsoft.com/office/word/2015/wordml/symex" mc:Ignorable="w14 w15 w16se w16cid">
   <w:font w:name="Symbol">
     <w:panose1 w:val="05050102010706020507"/>
     <w:charset w:val="02"/>
@@ -8891,10 +7439,9 @@
     <w:altName w:val="ＭＳ 明朝"/>
     <w:panose1 w:val="02020609040205080304"/>
     <w:charset w:val="80"/>
-    <w:family w:val="roman"/>
-    <w:notTrueType/>
+    <w:family w:val="modern"/>
     <w:pitch w:val="fixed"/>
-    <w:sig w:usb0="00000001" w:usb1="08070000" w:usb2="00000010" w:usb3="00000000" w:csb0="00020000" w:csb1="00000000"/>
+    <w:sig w:usb0="E00002FF" w:usb1="6AC7FDFB" w:usb2="08000012" w:usb3="00000000" w:csb0="0002009F" w:csb1="00000000"/>
   </w:font>
   <w:font w:name="Cambria">
     <w:panose1 w:val="02040503050406030204"/>
@@ -8903,12 +7450,20 @@
     <w:pitch w:val="variable"/>
     <w:sig w:usb0="E00006FF" w:usb1="420024FF" w:usb2="02000000" w:usb3="00000000" w:csb0="0000019F" w:csb1="00000000"/>
   </w:font>
+  <w:font w:name="Calibri Light">
+    <w:panose1 w:val="020F0302020204030204"/>
+    <w:charset w:val="00"/>
+    <w:family w:val="swiss"/>
+    <w:pitch w:val="variable"/>
+    <w:sig w:usb0="E4002EFF" w:usb1="C000247B" w:usb2="00000009" w:usb3="00000000" w:csb0="000001FF" w:csb1="00000000"/>
+  </w:font>
 </w:fonts>
 </file>
 
 <file path=word/glossary/settings.xml><?xml version="1.0" encoding="utf-8"?>
-<w:settings xmlns:mc="http://schemas.openxmlformats.org/markup-compatibility/2006" xmlns:o="urn:schemas-microsoft-com:office:office" xmlns:r="http://schemas.openxmlformats.org/officeDocument/2006/relationships" xmlns:m="http://schemas.openxmlformats.org/officeDocument/2006/math" xmlns:v="urn:schemas-microsoft-com:vml" xmlns:w10="urn:schemas-microsoft-com:office:word" xmlns:w="http://schemas.openxmlformats.org/wordprocessingml/2006/main" xmlns:w14="http://schemas.microsoft.com/office/word/2010/wordml" xmlns:sl="http://schemas.openxmlformats.org/schemaLibrary/2006/main" mc:Ignorable="w14">
+<w:settings xmlns:mc="http://schemas.openxmlformats.org/markup-compatibility/2006" xmlns:o="urn:schemas-microsoft-com:office:office" xmlns:r="http://schemas.openxmlformats.org/officeDocument/2006/relationships" xmlns:m="http://schemas.openxmlformats.org/officeDocument/2006/math" xmlns:v="urn:schemas-microsoft-com:vml" xmlns:w10="urn:schemas-microsoft-com:office:word" xmlns:w="http://schemas.openxmlformats.org/wordprocessingml/2006/main" xmlns:w14="http://schemas.microsoft.com/office/word/2010/wordml" xmlns:w15="http://schemas.microsoft.com/office/word/2012/wordml" xmlns:w16cid="http://schemas.microsoft.com/office/word/2016/wordml/cid" xmlns:w16se="http://schemas.microsoft.com/office/word/2015/wordml/symex" xmlns:sl="http://schemas.openxmlformats.org/schemaLibrary/2006/main" mc:Ignorable="w14 w15 w16se w16cid">
   <w:view w:val="normal"/>
+  <w:revisionView w:inkAnnotations="0"/>
   <w:defaultTabStop w:val="720"/>
   <w:characterSpacingControl w:val="doNotCompress"/>
   <w:compat>
@@ -8917,6 +7472,7 @@
     <w:compatSetting w:name="overrideTableStyleFontSizeAndJustification" w:uri="http://schemas.microsoft.com/office/word" w:val="1"/>
     <w:compatSetting w:name="enableOpenTypeFeatures" w:uri="http://schemas.microsoft.com/office/word" w:val="1"/>
     <w:compatSetting w:name="doNotFlipMirrorIndents" w:uri="http://schemas.microsoft.com/office/word" w:val="1"/>
+    <w:compatSetting w:name="useWord2013TrackBottomHyphenation" w:uri="http://schemas.microsoft.com/office/word" w:val="1"/>
   </w:compat>
   <m:mathPr>
     <m:mathFont m:val="Cambria Math"/>
@@ -8939,7 +7495,7 @@
 </file>
 
 <file path=word/glossary/styles.xml><?xml version="1.0" encoding="utf-8"?>
-<w:styles xmlns:mc="http://schemas.openxmlformats.org/markup-compatibility/2006" xmlns:r="http://schemas.openxmlformats.org/officeDocument/2006/relationships" xmlns:w="http://schemas.openxmlformats.org/wordprocessingml/2006/main" xmlns:w14="http://schemas.microsoft.com/office/word/2010/wordml" mc:Ignorable="w14">
+<w:styles xmlns:mc="http://schemas.openxmlformats.org/markup-compatibility/2006" xmlns:r="http://schemas.openxmlformats.org/officeDocument/2006/relationships" xmlns:w="http://schemas.openxmlformats.org/wordprocessingml/2006/main" xmlns:w14="http://schemas.microsoft.com/office/word/2010/wordml" xmlns:w15="http://schemas.microsoft.com/office/word/2012/wordml" xmlns:w16cid="http://schemas.microsoft.com/office/word/2016/wordml/cid" xmlns:w16se="http://schemas.microsoft.com/office/word/2015/wordml/symex" mc:Ignorable="w14 w15 w16se w16cid">
   <w:docDefaults>
     <w:rPrDefault>
       <w:rPr>
@@ -8955,144 +7511,382 @@
       </w:pPr>
     </w:pPrDefault>
   </w:docDefaults>
-  <w:latentStyles w:defLockedState="0" w:defUIPriority="99" w:defSemiHidden="1" w:defUnhideWhenUsed="1" w:defQFormat="0" w:count="267">
-    <w:lsdException w:name="Normal" w:semiHidden="0" w:uiPriority="0" w:unhideWhenUsed="0" w:qFormat="1"/>
-    <w:lsdException w:name="heading 1" w:semiHidden="0" w:uiPriority="9" w:unhideWhenUsed="0" w:qFormat="1"/>
-    <w:lsdException w:name="heading 2" w:uiPriority="9" w:qFormat="1"/>
-    <w:lsdException w:name="heading 3" w:uiPriority="9" w:qFormat="1"/>
-    <w:lsdException w:name="heading 4" w:uiPriority="9" w:qFormat="1"/>
-    <w:lsdException w:name="heading 5" w:uiPriority="9" w:qFormat="1"/>
-    <w:lsdException w:name="heading 6" w:uiPriority="9" w:qFormat="1"/>
-    <w:lsdException w:name="heading 7" w:uiPriority="9" w:qFormat="1"/>
-    <w:lsdException w:name="heading 8" w:uiPriority="9" w:qFormat="1"/>
-    <w:lsdException w:name="heading 9" w:uiPriority="9" w:qFormat="1"/>
-    <w:lsdException w:name="toc 1" w:uiPriority="39"/>
-    <w:lsdException w:name="toc 2" w:uiPriority="39"/>
-    <w:lsdException w:name="toc 3" w:uiPriority="39"/>
-    <w:lsdException w:name="toc 4" w:uiPriority="39"/>
-    <w:lsdException w:name="toc 5" w:uiPriority="39"/>
-    <w:lsdException w:name="toc 6" w:uiPriority="39"/>
-    <w:lsdException w:name="toc 7" w:uiPriority="39"/>
-    <w:lsdException w:name="toc 8" w:uiPriority="39"/>
-    <w:lsdException w:name="toc 9" w:uiPriority="39"/>
-    <w:lsdException w:name="caption" w:uiPriority="35" w:qFormat="1"/>
-    <w:lsdException w:name="Title" w:semiHidden="0" w:uiPriority="10" w:unhideWhenUsed="0" w:qFormat="1"/>
-    <w:lsdException w:name="Default Paragraph Font" w:uiPriority="1"/>
-    <w:lsdException w:name="Subtitle" w:semiHidden="0" w:uiPriority="11" w:unhideWhenUsed="0" w:qFormat="1"/>
-    <w:lsdException w:name="Strong" w:semiHidden="0" w:uiPriority="22" w:unhideWhenUsed="0" w:qFormat="1"/>
-    <w:lsdException w:name="Emphasis" w:semiHidden="0" w:uiPriority="20" w:unhideWhenUsed="0" w:qFormat="1"/>
-    <w:lsdException w:name="Table Grid" w:semiHidden="0" w:uiPriority="59" w:unhideWhenUsed="0"/>
-    <w:lsdException w:name="Placeholder Text" w:unhideWhenUsed="0"/>
-    <w:lsdException w:name="No Spacing" w:semiHidden="0" w:uiPriority="1" w:unhideWhenUsed="0" w:qFormat="1"/>
-    <w:lsdException w:name="Light Shading" w:semiHidden="0" w:uiPriority="60" w:unhideWhenUsed="0"/>
-    <w:lsdException w:name="Light List" w:semiHidden="0" w:uiPriority="61" w:unhideWhenUsed="0"/>
-    <w:lsdException w:name="Light Grid" w:semiHidden="0" w:uiPriority="62" w:unhideWhenUsed="0"/>
-    <w:lsdException w:name="Medium Shading 1" w:semiHidden="0" w:uiPriority="63" w:unhideWhenUsed="0"/>
-    <w:lsdException w:name="Medium Shading 2" w:semiHidden="0" w:uiPriority="64" w:unhideWhenUsed="0"/>
-    <w:lsdException w:name="Medium List 1" w:semiHidden="0" w:uiPriority="65" w:unhideWhenUsed="0"/>
-    <w:lsdException w:name="Medium List 2" w:semiHidden="0" w:uiPriority="66" w:unhideWhenUsed="0"/>
-    <w:lsdException w:name="Medium Grid 1" w:semiHidden="0" w:uiPriority="67" w:unhideWhenUsed="0"/>
-    <w:lsdException w:name="Medium Grid 2" w:semiHidden="0" w:uiPriority="68" w:unhideWhenUsed="0"/>
-    <w:lsdException w:name="Medium Grid 3" w:semiHidden="0" w:uiPriority="69" w:unhideWhenUsed="0"/>
-    <w:lsdException w:name="Dark List" w:semiHidden="0" w:uiPriority="70" w:unhideWhenUsed="0"/>
-    <w:lsdException w:name="Colorful Shading" w:semiHidden="0" w:uiPriority="71" w:unhideWhenUsed="0"/>
-    <w:lsdException w:name="Colorful List" w:semiHidden="0" w:uiPriority="72" w:unhideWhenUsed="0"/>
-    <w:lsdException w:name="Colorful Grid" w:semiHidden="0" w:uiPriority="73" w:unhideWhenUsed="0"/>
-    <w:lsdException w:name="Light Shading Accent 1" w:semiHidden="0" w:uiPriority="60" w:unhideWhenUsed="0"/>
-    <w:lsdException w:name="Light List Accent 1" w:semiHidden="0" w:uiPriority="61" w:unhideWhenUsed="0"/>
-    <w:lsdException w:name="Light Grid Accent 1" w:semiHidden="0" w:uiPriority="62" w:unhideWhenUsed="0"/>
-    <w:lsdException w:name="Medium Shading 1 Accent 1" w:semiHidden="0" w:uiPriority="63" w:unhideWhenUsed="0"/>
-    <w:lsdException w:name="Medium Shading 2 Accent 1" w:semiHidden="0" w:uiPriority="64" w:unhideWhenUsed="0"/>
-    <w:lsdException w:name="Medium List 1 Accent 1" w:semiHidden="0" w:uiPriority="65" w:unhideWhenUsed="0"/>
-    <w:lsdException w:name="Revision" w:unhideWhenUsed="0"/>
-    <w:lsdException w:name="List Paragraph" w:semiHidden="0" w:uiPriority="34" w:unhideWhenUsed="0" w:qFormat="1"/>
-    <w:lsdException w:name="Quote" w:semiHidden="0" w:uiPriority="29" w:unhideWhenUsed="0" w:qFormat="1"/>
-    <w:lsdException w:name="Intense Quote" w:semiHidden="0" w:uiPriority="30" w:unhideWhenUsed="0" w:qFormat="1"/>
-    <w:lsdException w:name="Medium List 2 Accent 1" w:semiHidden="0" w:uiPriority="66" w:unhideWhenUsed="0"/>
-    <w:lsdException w:name="Medium Grid 1 Accent 1" w:semiHidden="0" w:uiPriority="67" w:unhideWhenUsed="0"/>
-    <w:lsdException w:name="Medium Grid 2 Accent 1" w:semiHidden="0" w:uiPriority="68" w:unhideWhenUsed="0"/>
-    <w:lsdException w:name="Medium Grid 3 Accent 1" w:semiHidden="0" w:uiPriority="69" w:unhideWhenUsed="0"/>
-    <w:lsdException w:name="Dark List Accent 1" w:semiHidden="0" w:uiPriority="70" w:unhideWhenUsed="0"/>
-    <w:lsdException w:name="Colorful Shading Accent 1" w:semiHidden="0" w:uiPriority="71" w:unhideWhenUsed="0"/>
-    <w:lsdException w:name="Colorful List Accent 1" w:semiHidden="0" w:uiPriority="72" w:unhideWhenUsed="0"/>
-    <w:lsdException w:name="Colorful Grid Accent 1" w:semiHidden="0" w:uiPriority="73" w:unhideWhenUsed="0"/>
-    <w:lsdException w:name="Light Shading Accent 2" w:semiHidden="0" w:uiPriority="60" w:unhideWhenUsed="0"/>
-    <w:lsdException w:name="Light List Accent 2" w:semiHidden="0" w:uiPriority="61" w:unhideWhenUsed="0"/>
-    <w:lsdException w:name="Light Grid Accent 2" w:semiHidden="0" w:uiPriority="62" w:unhideWhenUsed="0"/>
-    <w:lsdException w:name="Medium Shading 1 Accent 2" w:semiHidden="0" w:uiPriority="63" w:unhideWhenUsed="0"/>
-    <w:lsdException w:name="Medium Shading 2 Accent 2" w:semiHidden="0" w:uiPriority="64" w:unhideWhenUsed="0"/>
-    <w:lsdException w:name="Medium List 1 Accent 2" w:semiHidden="0" w:uiPriority="65" w:unhideWhenUsed="0"/>
-    <w:lsdException w:name="Medium List 2 Accent 2" w:semiHidden="0" w:uiPriority="66" w:unhideWhenUsed="0"/>
-    <w:lsdException w:name="Medium Grid 1 Accent 2" w:semiHidden="0" w:uiPriority="67" w:unhideWhenUsed="0"/>
-    <w:lsdException w:name="Medium Grid 2 Accent 2" w:semiHidden="0" w:uiPriority="68" w:unhideWhenUsed="0"/>
-    <w:lsdException w:name="Medium Grid 3 Accent 2" w:semiHidden="0" w:uiPriority="69" w:unhideWhenUsed="0"/>
-    <w:lsdException w:name="Dark List Accent 2" w:semiHidden="0" w:uiPriority="70" w:unhideWhenUsed="0"/>
-    <w:lsdException w:name="Colorful Shading Accent 2" w:semiHidden="0" w:uiPriority="71" w:unhideWhenUsed="0"/>
-    <w:lsdException w:name="Colorful List Accent 2" w:semiHidden="0" w:uiPriority="72" w:unhideWhenUsed="0"/>
-    <w:lsdException w:name="Colorful Grid Accent 2" w:semiHidden="0" w:uiPriority="73" w:unhideWhenUsed="0"/>
-    <w:lsdException w:name="Light Shading Accent 3" w:semiHidden="0" w:uiPriority="60" w:unhideWhenUsed="0"/>
-    <w:lsdException w:name="Light List Accent 3" w:semiHidden="0" w:uiPriority="61" w:unhideWhenUsed="0"/>
-    <w:lsdException w:name="Light Grid Accent 3" w:semiHidden="0" w:uiPriority="62" w:unhideWhenUsed="0"/>
-    <w:lsdException w:name="Medium Shading 1 Accent 3" w:semiHidden="0" w:uiPriority="63" w:unhideWhenUsed="0"/>
-    <w:lsdException w:name="Medium Shading 2 Accent 3" w:semiHidden="0" w:uiPriority="64" w:unhideWhenUsed="0"/>
-    <w:lsdException w:name="Medium List 1 Accent 3" w:semiHidden="0" w:uiPriority="65" w:unhideWhenUsed="0"/>
-    <w:lsdException w:name="Medium List 2 Accent 3" w:semiHidden="0" w:uiPriority="66" w:unhideWhenUsed="0"/>
-    <w:lsdException w:name="Medium Grid 1 Accent 3" w:semiHidden="0" w:uiPriority="67" w:unhideWhenUsed="0"/>
-    <w:lsdException w:name="Medium Grid 2 Accent 3" w:semiHidden="0" w:uiPriority="68" w:unhideWhenUsed="0"/>
-    <w:lsdException w:name="Medium Grid 3 Accent 3" w:semiHidden="0" w:uiPriority="69" w:unhideWhenUsed="0"/>
-    <w:lsdException w:name="Dark List Accent 3" w:semiHidden="0" w:uiPriority="70" w:unhideWhenUsed="0"/>
-    <w:lsdException w:name="Colorful Shading Accent 3" w:semiHidden="0" w:uiPriority="71" w:unhideWhenUsed="0"/>
-    <w:lsdException w:name="Colorful List Accent 3" w:semiHidden="0" w:uiPriority="72" w:unhideWhenUsed="0"/>
-    <w:lsdException w:name="Colorful Grid Accent 3" w:semiHidden="0" w:uiPriority="73" w:unhideWhenUsed="0"/>
-    <w:lsdException w:name="Light Shading Accent 4" w:semiHidden="0" w:uiPriority="60" w:unhideWhenUsed="0"/>
-    <w:lsdException w:name="Light List Accent 4" w:semiHidden="0" w:uiPriority="61" w:unhideWhenUsed="0"/>
-    <w:lsdException w:name="Light Grid Accent 4" w:semiHidden="0" w:uiPriority="62" w:unhideWhenUsed="0"/>
-    <w:lsdException w:name="Medium Shading 1 Accent 4" w:semiHidden="0" w:uiPriority="63" w:unhideWhenUsed="0"/>
-    <w:lsdException w:name="Medium Shading 2 Accent 4" w:semiHidden="0" w:uiPriority="64" w:unhideWhenUsed="0"/>
-    <w:lsdException w:name="Medium List 1 Accent 4" w:semiHidden="0" w:uiPriority="65" w:unhideWhenUsed="0"/>
-    <w:lsdException w:name="Medium List 2 Accent 4" w:semiHidden="0" w:uiPriority="66" w:unhideWhenUsed="0"/>
-    <w:lsdException w:name="Medium Grid 1 Accent 4" w:semiHidden="0" w:uiPriority="67" w:unhideWhenUsed="0"/>
-    <w:lsdException w:name="Medium Grid 2 Accent 4" w:semiHidden="0" w:uiPriority="68" w:unhideWhenUsed="0"/>
-    <w:lsdException w:name="Medium Grid 3 Accent 4" w:semiHidden="0" w:uiPriority="69" w:unhideWhenUsed="0"/>
-    <w:lsdException w:name="Dark List Accent 4" w:semiHidden="0" w:uiPriority="70" w:unhideWhenUsed="0"/>
-    <w:lsdException w:name="Colorful Shading Accent 4" w:semiHidden="0" w:uiPriority="71" w:unhideWhenUsed="0"/>
-    <w:lsdException w:name="Colorful List Accent 4" w:semiHidden="0" w:uiPriority="72" w:unhideWhenUsed="0"/>
-    <w:lsdException w:name="Colorful Grid Accent 4" w:semiHidden="0" w:uiPriority="73" w:unhideWhenUsed="0"/>
-    <w:lsdException w:name="Light Shading Accent 5" w:semiHidden="0" w:uiPriority="60" w:unhideWhenUsed="0"/>
-    <w:lsdException w:name="Light List Accent 5" w:semiHidden="0" w:uiPriority="61" w:unhideWhenUsed="0"/>
-    <w:lsdException w:name="Light Grid Accent 5" w:semiHidden="0" w:uiPriority="62" w:unhideWhenUsed="0"/>
-    <w:lsdException w:name="Medium Shading 1 Accent 5" w:semiHidden="0" w:uiPriority="63" w:unhideWhenUsed="0"/>
-    <w:lsdException w:name="Medium Shading 2 Accent 5" w:semiHidden="0" w:uiPriority="64" w:unhideWhenUsed="0"/>
-    <w:lsdException w:name="Medium List 1 Accent 5" w:semiHidden="0" w:uiPriority="65" w:unhideWhenUsed="0"/>
-    <w:lsdException w:name="Medium List 2 Accent 5" w:semiHidden="0" w:uiPriority="66" w:unhideWhenUsed="0"/>
-    <w:lsdException w:name="Medium Grid 1 Accent 5" w:semiHidden="0" w:uiPriority="67" w:unhideWhenUsed="0"/>
-    <w:lsdException w:name="Medium Grid 2 Accent 5" w:semiHidden="0" w:uiPriority="68" w:unhideWhenUsed="0"/>
-    <w:lsdException w:name="Medium Grid 3 Accent 5" w:semiHidden="0" w:uiPriority="69" w:unhideWhenUsed="0"/>
-    <w:lsdException w:name="Dark List Accent 5" w:semiHidden="0" w:uiPriority="70" w:unhideWhenUsed="0"/>
-    <w:lsdException w:name="Colorful Shading Accent 5" w:semiHidden="0" w:uiPriority="71" w:unhideWhenUsed="0"/>
-    <w:lsdException w:name="Colorful List Accent 5" w:semiHidden="0" w:uiPriority="72" w:unhideWhenUsed="0"/>
-    <w:lsdException w:name="Colorful Grid Accent 5" w:semiHidden="0" w:uiPriority="73" w:unhideWhenUsed="0"/>
-    <w:lsdException w:name="Light Shading Accent 6" w:semiHidden="0" w:uiPriority="60" w:unhideWhenUsed="0"/>
-    <w:lsdException w:name="Light List Accent 6" w:semiHidden="0" w:uiPriority="61" w:unhideWhenUsed="0"/>
-    <w:lsdException w:name="Light Grid Accent 6" w:semiHidden="0" w:uiPriority="62" w:unhideWhenUsed="0"/>
-    <w:lsdException w:name="Medium Shading 1 Accent 6" w:semiHidden="0" w:uiPriority="63" w:unhideWhenUsed="0"/>
-    <w:lsdException w:name="Medium Shading 2 Accent 6" w:semiHidden="0" w:uiPriority="64" w:unhideWhenUsed="0"/>
-    <w:lsdException w:name="Medium List 1 Accent 6" w:semiHidden="0" w:uiPriority="65" w:unhideWhenUsed="0"/>
-    <w:lsdException w:name="Medium List 2 Accent 6" w:semiHidden="0" w:uiPriority="66" w:unhideWhenUsed="0"/>
-    <w:lsdException w:name="Medium Grid 1 Accent 6" w:semiHidden="0" w:uiPriority="67" w:unhideWhenUsed="0"/>
-    <w:lsdException w:name="Medium Grid 2 Accent 6" w:semiHidden="0" w:uiPriority="68" w:unhideWhenUsed="0"/>
-    <w:lsdException w:name="Medium Grid 3 Accent 6" w:semiHidden="0" w:uiPriority="69" w:unhideWhenUsed="0"/>
-    <w:lsdException w:name="Dark List Accent 6" w:semiHidden="0" w:uiPriority="70" w:unhideWhenUsed="0"/>
-    <w:lsdException w:name="Colorful Shading Accent 6" w:semiHidden="0" w:uiPriority="71" w:unhideWhenUsed="0"/>
-    <w:lsdException w:name="Colorful List Accent 6" w:semiHidden="0" w:uiPriority="72" w:unhideWhenUsed="0"/>
-    <w:lsdException w:name="Colorful Grid Accent 6" w:semiHidden="0" w:uiPriority="73" w:unhideWhenUsed="0"/>
-    <w:lsdException w:name="Subtle Emphasis" w:semiHidden="0" w:uiPriority="19" w:unhideWhenUsed="0" w:qFormat="1"/>
-    <w:lsdException w:name="Intense Emphasis" w:semiHidden="0" w:uiPriority="21" w:unhideWhenUsed="0" w:qFormat="1"/>
-    <w:lsdException w:name="Subtle Reference" w:semiHidden="0" w:uiPriority="31" w:unhideWhenUsed="0" w:qFormat="1"/>
-    <w:lsdException w:name="Intense Reference" w:semiHidden="0" w:uiPriority="32" w:unhideWhenUsed="0" w:qFormat="1"/>
-    <w:lsdException w:name="Book Title" w:semiHidden="0" w:uiPriority="33" w:unhideWhenUsed="0" w:qFormat="1"/>
-    <w:lsdException w:name="Bibliography" w:uiPriority="37"/>
-    <w:lsdException w:name="TOC Heading" w:uiPriority="39" w:qFormat="1"/>
+  <w:latentStyles w:defLockedState="0" w:defUIPriority="99" w:defSemiHidden="0" w:defUnhideWhenUsed="0" w:defQFormat="0" w:count="375">
+    <w:lsdException w:name="Normal" w:uiPriority="0" w:qFormat="1"/>
+    <w:lsdException w:name="heading 1" w:uiPriority="9" w:qFormat="1"/>
+    <w:lsdException w:name="heading 2" w:semiHidden="1" w:uiPriority="9" w:unhideWhenUsed="1" w:qFormat="1"/>
+    <w:lsdException w:name="heading 3" w:semiHidden="1" w:uiPriority="9" w:unhideWhenUsed="1" w:qFormat="1"/>
+    <w:lsdException w:name="heading 4" w:semiHidden="1" w:uiPriority="9" w:unhideWhenUsed="1" w:qFormat="1"/>
+    <w:lsdException w:name="heading 5" w:semiHidden="1" w:uiPriority="9" w:unhideWhenUsed="1" w:qFormat="1"/>
+    <w:lsdException w:name="heading 6" w:semiHidden="1" w:uiPriority="9" w:unhideWhenUsed="1" w:qFormat="1"/>
+    <w:lsdException w:name="heading 7" w:semiHidden="1" w:uiPriority="9" w:unhideWhenUsed="1" w:qFormat="1"/>
+    <w:lsdException w:name="heading 8" w:semiHidden="1" w:uiPriority="9" w:unhideWhenUsed="1" w:qFormat="1"/>
+    <w:lsdException w:name="heading 9" w:semiHidden="1" w:uiPriority="9" w:unhideWhenUsed="1" w:qFormat="1"/>
+    <w:lsdException w:name="index 1" w:semiHidden="1" w:unhideWhenUsed="1"/>
+    <w:lsdException w:name="index 2" w:semiHidden="1" w:unhideWhenUsed="1"/>
+    <w:lsdException w:name="index 3" w:semiHidden="1" w:unhideWhenUsed="1"/>
+    <w:lsdException w:name="index 4" w:semiHidden="1" w:unhideWhenUsed="1"/>
+    <w:lsdException w:name="index 5" w:semiHidden="1" w:unhideWhenUsed="1"/>
+    <w:lsdException w:name="index 6" w:semiHidden="1" w:unhideWhenUsed="1"/>
+    <w:lsdException w:name="index 7" w:semiHidden="1" w:unhideWhenUsed="1"/>
+    <w:lsdException w:name="index 8" w:semiHidden="1" w:unhideWhenUsed="1"/>
+    <w:lsdException w:name="index 9" w:semiHidden="1" w:unhideWhenUsed="1"/>
+    <w:lsdException w:name="toc 1" w:semiHidden="1" w:uiPriority="39" w:unhideWhenUsed="1"/>
+    <w:lsdException w:name="toc 2" w:semiHidden="1" w:uiPriority="39" w:unhideWhenUsed="1"/>
+    <w:lsdException w:name="toc 3" w:semiHidden="1" w:uiPriority="39" w:unhideWhenUsed="1"/>
+    <w:lsdException w:name="toc 4" w:semiHidden="1" w:uiPriority="39" w:unhideWhenUsed="1"/>
+    <w:lsdException w:name="toc 5" w:semiHidden="1" w:uiPriority="39" w:unhideWhenUsed="1"/>
+    <w:lsdException w:name="toc 6" w:semiHidden="1" w:uiPriority="39" w:unhideWhenUsed="1"/>
+    <w:lsdException w:name="toc 7" w:semiHidden="1" w:uiPriority="39" w:unhideWhenUsed="1"/>
+    <w:lsdException w:name="toc 8" w:semiHidden="1" w:uiPriority="39" w:unhideWhenUsed="1"/>
+    <w:lsdException w:name="toc 9" w:semiHidden="1" w:uiPriority="39" w:unhideWhenUsed="1"/>
+    <w:lsdException w:name="Normal Indent" w:semiHidden="1" w:unhideWhenUsed="1"/>
+    <w:lsdException w:name="footnote text" w:semiHidden="1" w:unhideWhenUsed="1"/>
+    <w:lsdException w:name="annotation text" w:semiHidden="1" w:unhideWhenUsed="1"/>
+    <w:lsdException w:name="header" w:semiHidden="1" w:unhideWhenUsed="1"/>
+    <w:lsdException w:name="footer" w:semiHidden="1" w:unhideWhenUsed="1"/>
+    <w:lsdException w:name="index heading" w:semiHidden="1" w:unhideWhenUsed="1"/>
+    <w:lsdException w:name="caption" w:semiHidden="1" w:uiPriority="35" w:unhideWhenUsed="1" w:qFormat="1"/>
+    <w:lsdException w:name="table of figures" w:semiHidden="1" w:unhideWhenUsed="1"/>
+    <w:lsdException w:name="envelope address" w:semiHidden="1" w:unhideWhenUsed="1"/>
+    <w:lsdException w:name="envelope return" w:semiHidden="1" w:unhideWhenUsed="1"/>
+    <w:lsdException w:name="footnote reference" w:semiHidden="1" w:unhideWhenUsed="1"/>
+    <w:lsdException w:name="annotation reference" w:semiHidden="1" w:unhideWhenUsed="1"/>
+    <w:lsdException w:name="line number" w:semiHidden="1" w:unhideWhenUsed="1"/>
+    <w:lsdException w:name="page number" w:semiHidden="1" w:unhideWhenUsed="1"/>
+    <w:lsdException w:name="endnote reference" w:semiHidden="1" w:unhideWhenUsed="1"/>
+    <w:lsdException w:name="endnote text" w:semiHidden="1" w:unhideWhenUsed="1"/>
+    <w:lsdException w:name="table of authorities" w:semiHidden="1" w:unhideWhenUsed="1"/>
+    <w:lsdException w:name="macro" w:semiHidden="1" w:unhideWhenUsed="1"/>
+    <w:lsdException w:name="toa heading" w:semiHidden="1" w:unhideWhenUsed="1"/>
+    <w:lsdException w:name="List" w:semiHidden="1" w:unhideWhenUsed="1"/>
+    <w:lsdException w:name="List Bullet" w:semiHidden="1" w:unhideWhenUsed="1"/>
+    <w:lsdException w:name="List Number" w:semiHidden="1" w:unhideWhenUsed="1"/>
+    <w:lsdException w:name="List 2" w:semiHidden="1" w:unhideWhenUsed="1"/>
+    <w:lsdException w:name="List 3" w:semiHidden="1" w:unhideWhenUsed="1"/>
+    <w:lsdException w:name="List 4" w:semiHidden="1" w:unhideWhenUsed="1"/>
+    <w:lsdException w:name="List 5" w:semiHidden="1" w:unhideWhenUsed="1"/>
+    <w:lsdException w:name="List Bullet 2" w:semiHidden="1" w:unhideWhenUsed="1"/>
+    <w:lsdException w:name="List Bullet 3" w:semiHidden="1" w:unhideWhenUsed="1"/>
+    <w:lsdException w:name="List Bullet 4" w:semiHidden="1" w:unhideWhenUsed="1"/>
+    <w:lsdException w:name="List Bullet 5" w:semiHidden="1" w:unhideWhenUsed="1"/>
+    <w:lsdException w:name="List Number 2" w:semiHidden="1" w:unhideWhenUsed="1"/>
+    <w:lsdException w:name="List Number 3" w:semiHidden="1" w:unhideWhenUsed="1"/>
+    <w:lsdException w:name="List Number 4" w:semiHidden="1" w:unhideWhenUsed="1"/>
+    <w:lsdException w:name="List Number 5" w:semiHidden="1" w:unhideWhenUsed="1"/>
+    <w:lsdException w:name="Title" w:uiPriority="10" w:qFormat="1"/>
+    <w:lsdException w:name="Closing" w:semiHidden="1" w:unhideWhenUsed="1"/>
+    <w:lsdException w:name="Signature" w:semiHidden="1" w:unhideWhenUsed="1"/>
+    <w:lsdException w:name="Default Paragraph Font" w:semiHidden="1" w:uiPriority="1" w:unhideWhenUsed="1"/>
+    <w:lsdException w:name="Body Text" w:semiHidden="1" w:unhideWhenUsed="1"/>
+    <w:lsdException w:name="Body Text Indent" w:semiHidden="1" w:unhideWhenUsed="1"/>
+    <w:lsdException w:name="List Continue" w:semiHidden="1" w:unhideWhenUsed="1"/>
+    <w:lsdException w:name="List Continue 2" w:semiHidden="1" w:unhideWhenUsed="1"/>
+    <w:lsdException w:name="List Continue 3" w:semiHidden="1" w:unhideWhenUsed="1"/>
+    <w:lsdException w:name="List Continue 4" w:semiHidden="1" w:unhideWhenUsed="1"/>
+    <w:lsdException w:name="List Continue 5" w:semiHidden="1" w:unhideWhenUsed="1"/>
+    <w:lsdException w:name="Message Header" w:semiHidden="1" w:unhideWhenUsed="1"/>
+    <w:lsdException w:name="Subtitle" w:uiPriority="11" w:qFormat="1"/>
+    <w:lsdException w:name="Salutation" w:semiHidden="1" w:unhideWhenUsed="1"/>
+    <w:lsdException w:name="Date" w:semiHidden="1" w:unhideWhenUsed="1"/>
+    <w:lsdException w:name="Body Text First Indent" w:semiHidden="1" w:unhideWhenUsed="1"/>
+    <w:lsdException w:name="Body Text First Indent 2" w:semiHidden="1" w:unhideWhenUsed="1"/>
+    <w:lsdException w:name="Note Heading" w:semiHidden="1" w:unhideWhenUsed="1"/>
+    <w:lsdException w:name="Body Text 2" w:semiHidden="1" w:unhideWhenUsed="1"/>
+    <w:lsdException w:name="Body Text 3" w:semiHidden="1" w:unhideWhenUsed="1"/>
+    <w:lsdException w:name="Body Text Indent 2" w:semiHidden="1" w:unhideWhenUsed="1"/>
+    <w:lsdException w:name="Body Text Indent 3" w:semiHidden="1" w:unhideWhenUsed="1"/>
+    <w:lsdException w:name="Block Text" w:semiHidden="1" w:unhideWhenUsed="1"/>
+    <w:lsdException w:name="Hyperlink" w:semiHidden="1" w:unhideWhenUsed="1"/>
+    <w:lsdException w:name="FollowedHyperlink" w:semiHidden="1" w:unhideWhenUsed="1"/>
+    <w:lsdException w:name="Strong" w:uiPriority="22" w:qFormat="1"/>
+    <w:lsdException w:name="Emphasis" w:uiPriority="20" w:qFormat="1"/>
+    <w:lsdException w:name="Document Map" w:semiHidden="1" w:unhideWhenUsed="1"/>
+    <w:lsdException w:name="Plain Text" w:semiHidden="1" w:unhideWhenUsed="1"/>
+    <w:lsdException w:name="E-mail Signature" w:semiHidden="1" w:unhideWhenUsed="1"/>
+    <w:lsdException w:name="HTML Top of Form" w:semiHidden="1" w:unhideWhenUsed="1"/>
+    <w:lsdException w:name="HTML Bottom of Form" w:semiHidden="1" w:unhideWhenUsed="1"/>
+    <w:lsdException w:name="Normal (Web)" w:semiHidden="1" w:unhideWhenUsed="1"/>
+    <w:lsdException w:name="HTML Acronym" w:semiHidden="1" w:unhideWhenUsed="1"/>
+    <w:lsdException w:name="HTML Address" w:semiHidden="1" w:unhideWhenUsed="1"/>
+    <w:lsdException w:name="HTML Cite" w:semiHidden="1" w:unhideWhenUsed="1"/>
+    <w:lsdException w:name="HTML Code" w:semiHidden="1" w:unhideWhenUsed="1"/>
+    <w:lsdException w:name="HTML Definition" w:semiHidden="1" w:unhideWhenUsed="1"/>
+    <w:lsdException w:name="HTML Keyboard" w:semiHidden="1" w:unhideWhenUsed="1"/>
+    <w:lsdException w:name="HTML Preformatted" w:semiHidden="1" w:unhideWhenUsed="1"/>
+    <w:lsdException w:name="HTML Sample" w:semiHidden="1" w:unhideWhenUsed="1"/>
+    <w:lsdException w:name="HTML Typewriter" w:semiHidden="1" w:unhideWhenUsed="1"/>
+    <w:lsdException w:name="HTML Variable" w:semiHidden="1" w:unhideWhenUsed="1"/>
+    <w:lsdException w:name="Normal Table" w:semiHidden="1" w:unhideWhenUsed="1"/>
+    <w:lsdException w:name="annotation subject" w:semiHidden="1" w:unhideWhenUsed="1"/>
+    <w:lsdException w:name="No List" w:semiHidden="1" w:unhideWhenUsed="1"/>
+    <w:lsdException w:name="Outline List 1" w:semiHidden="1" w:unhideWhenUsed="1"/>
+    <w:lsdException w:name="Outline List 2" w:semiHidden="1" w:unhideWhenUsed="1"/>
+    <w:lsdException w:name="Outline List 3" w:semiHidden="1" w:unhideWhenUsed="1"/>
+    <w:lsdException w:name="Table Simple 1" w:semiHidden="1" w:unhideWhenUsed="1"/>
+    <w:lsdException w:name="Table Simple 2" w:semiHidden="1" w:unhideWhenUsed="1"/>
+    <w:lsdException w:name="Table Simple 3" w:semiHidden="1" w:unhideWhenUsed="1"/>
+    <w:lsdException w:name="Table Classic 1" w:semiHidden="1" w:unhideWhenUsed="1"/>
+    <w:lsdException w:name="Table Classic 2" w:semiHidden="1" w:unhideWhenUsed="1"/>
+    <w:lsdException w:name="Table Classic 3" w:semiHidden="1" w:unhideWhenUsed="1"/>
+    <w:lsdException w:name="Table Classic 4" w:semiHidden="1" w:unhideWhenUsed="1"/>
+    <w:lsdException w:name="Table Colorful 1" w:semiHidden="1" w:unhideWhenUsed="1"/>
+    <w:lsdException w:name="Table Colorful 2" w:semiHidden="1" w:unhideWhenUsed="1"/>
+    <w:lsdException w:name="Table Colorful 3" w:semiHidden="1" w:unhideWhenUsed="1"/>
+    <w:lsdException w:name="Table Columns 1" w:semiHidden="1" w:unhideWhenUsed="1"/>
+    <w:lsdException w:name="Table Columns 2" w:semiHidden="1" w:unhideWhenUsed="1"/>
+    <w:lsdException w:name="Table Columns 3" w:semiHidden="1" w:unhideWhenUsed="1"/>
+    <w:lsdException w:name="Table Columns 4" w:semiHidden="1" w:unhideWhenUsed="1"/>
+    <w:lsdException w:name="Table Columns 5" w:semiHidden="1" w:unhideWhenUsed="1"/>
+    <w:lsdException w:name="Table Grid 1" w:semiHidden="1" w:unhideWhenUsed="1"/>
+    <w:lsdException w:name="Table Grid 2" w:semiHidden="1" w:unhideWhenUsed="1"/>
+    <w:lsdException w:name="Table Grid 3" w:semiHidden="1" w:unhideWhenUsed="1"/>
+    <w:lsdException w:name="Table Grid 4" w:semiHidden="1" w:unhideWhenUsed="1"/>
+    <w:lsdException w:name="Table Grid 5" w:semiHidden="1" w:unhideWhenUsed="1"/>
+    <w:lsdException w:name="Table Grid 6" w:semiHidden="1" w:unhideWhenUsed="1"/>
+    <w:lsdException w:name="Table Grid 7" w:semiHidden="1" w:unhideWhenUsed="1"/>
+    <w:lsdException w:name="Table Grid 8" w:semiHidden="1" w:unhideWhenUsed="1"/>
+    <w:lsdException w:name="Table List 1" w:semiHidden="1" w:unhideWhenUsed="1"/>
+    <w:lsdException w:name="Table List 2" w:semiHidden="1" w:unhideWhenUsed="1"/>
+    <w:lsdException w:name="Table List 3" w:semiHidden="1" w:unhideWhenUsed="1"/>
+    <w:lsdException w:name="Table List 4" w:semiHidden="1" w:unhideWhenUsed="1"/>
+    <w:lsdException w:name="Table List 5" w:semiHidden="1" w:unhideWhenUsed="1"/>
+    <w:lsdException w:name="Table List 6" w:semiHidden="1" w:unhideWhenUsed="1"/>
+    <w:lsdException w:name="Table List 7" w:semiHidden="1" w:unhideWhenUsed="1"/>
+    <w:lsdException w:name="Table List 8" w:semiHidden="1" w:unhideWhenUsed="1"/>
+    <w:lsdException w:name="Table 3D effects 1" w:semiHidden="1" w:unhideWhenUsed="1"/>
+    <w:lsdException w:name="Table 3D effects 2" w:semiHidden="1" w:unhideWhenUsed="1"/>
+    <w:lsdException w:name="Table 3D effects 3" w:semiHidden="1" w:unhideWhenUsed="1"/>
+    <w:lsdException w:name="Table Contemporary" w:semiHidden="1" w:unhideWhenUsed="1"/>
+    <w:lsdException w:name="Table Elegant" w:semiHidden="1" w:unhideWhenUsed="1"/>
+    <w:lsdException w:name="Table Professional" w:semiHidden="1" w:unhideWhenUsed="1"/>
+    <w:lsdException w:name="Table Subtle 1" w:semiHidden="1" w:unhideWhenUsed="1"/>
+    <w:lsdException w:name="Table Subtle 2" w:semiHidden="1" w:unhideWhenUsed="1"/>
+    <w:lsdException w:name="Table Web 1" w:semiHidden="1" w:unhideWhenUsed="1"/>
+    <w:lsdException w:name="Table Web 2" w:semiHidden="1" w:unhideWhenUsed="1"/>
+    <w:lsdException w:name="Table Web 3" w:semiHidden="1" w:unhideWhenUsed="1"/>
+    <w:lsdException w:name="Balloon Text" w:semiHidden="1" w:unhideWhenUsed="1"/>
+    <w:lsdException w:name="Table Grid" w:semiHidden="1" w:uiPriority="59" w:unhideWhenUsed="1"/>
+    <w:lsdException w:name="Table Theme" w:semiHidden="1" w:unhideWhenUsed="1"/>
+    <w:lsdException w:name="Placeholder Text" w:semiHidden="1"/>
+    <w:lsdException w:name="No Spacing" w:uiPriority="1" w:qFormat="1"/>
+    <w:lsdException w:name="Light Shading" w:uiPriority="60"/>
+    <w:lsdException w:name="Light List" w:uiPriority="61"/>
+    <w:lsdException w:name="Light Grid" w:uiPriority="62"/>
+    <w:lsdException w:name="Medium Shading 1" w:uiPriority="63"/>
+    <w:lsdException w:name="Medium Shading 2" w:uiPriority="64"/>
+    <w:lsdException w:name="Medium List 1" w:uiPriority="65"/>
+    <w:lsdException w:name="Medium List 2" w:uiPriority="66"/>
+    <w:lsdException w:name="Medium Grid 1" w:uiPriority="67"/>
+    <w:lsdException w:name="Medium Grid 2" w:uiPriority="68"/>
+    <w:lsdException w:name="Medium Grid 3" w:uiPriority="69"/>
+    <w:lsdException w:name="Dark List" w:uiPriority="70"/>
+    <w:lsdException w:name="Colorful Shading" w:uiPriority="71"/>
+    <w:lsdException w:name="Colorful List" w:uiPriority="72"/>
+    <w:lsdException w:name="Colorful Grid" w:uiPriority="73"/>
+    <w:lsdException w:name="Light Shading Accent 1" w:uiPriority="60"/>
+    <w:lsdException w:name="Light List Accent 1" w:uiPriority="61"/>
+    <w:lsdException w:name="Light Grid Accent 1" w:uiPriority="62"/>
+    <w:lsdException w:name="Medium Shading 1 Accent 1" w:uiPriority="63"/>
+    <w:lsdException w:name="Medium Shading 2 Accent 1" w:uiPriority="64"/>
+    <w:lsdException w:name="Medium List 1 Accent 1" w:uiPriority="65"/>
+    <w:lsdException w:name="Revision" w:semiHidden="1"/>
+    <w:lsdException w:name="List Paragraph" w:uiPriority="34" w:qFormat="1"/>
+    <w:lsdException w:name="Quote" w:uiPriority="29" w:qFormat="1"/>
+    <w:lsdException w:name="Intense Quote" w:uiPriority="30" w:qFormat="1"/>
+    <w:lsdException w:name="Medium List 2 Accent 1" w:uiPriority="66"/>
+    <w:lsdException w:name="Medium Grid 1 Accent 1" w:uiPriority="67"/>
+    <w:lsdException w:name="Medium Grid 2 Accent 1" w:uiPriority="68"/>
+    <w:lsdException w:name="Medium Grid 3 Accent 1" w:uiPriority="69"/>
+    <w:lsdException w:name="Dark List Accent 1" w:uiPriority="70"/>
+    <w:lsdException w:name="Colorful Shading Accent 1" w:uiPriority="71"/>
+    <w:lsdException w:name="Colorful List Accent 1" w:uiPriority="72"/>
+    <w:lsdException w:name="Colorful Grid Accent 1" w:uiPriority="73"/>
+    <w:lsdException w:name="Light Shading Accent 2" w:uiPriority="60"/>
+    <w:lsdException w:name="Light List Accent 2" w:uiPriority="61"/>
+    <w:lsdException w:name="Light Grid Accent 2" w:uiPriority="62"/>
+    <w:lsdException w:name="Medium Shading 1 Accent 2" w:uiPriority="63"/>
+    <w:lsdException w:name="Medium Shading 2 Accent 2" w:uiPriority="64"/>
+    <w:lsdException w:name="Medium List 1 Accent 2" w:uiPriority="65"/>
+    <w:lsdException w:name="Medium List 2 Accent 2" w:uiPriority="66"/>
+    <w:lsdException w:name="Medium Grid 1 Accent 2" w:uiPriority="67"/>
+    <w:lsdException w:name="Medium Grid 2 Accent 2" w:uiPriority="68"/>
+    <w:lsdException w:name="Medium Grid 3 Accent 2" w:uiPriority="69"/>
+    <w:lsdException w:name="Dark List Accent 2" w:uiPriority="70"/>
+    <w:lsdException w:name="Colorful Shading Accent 2" w:uiPriority="71"/>
+    <w:lsdException w:name="Colorful List Accent 2" w:uiPriority="72"/>
+    <w:lsdException w:name="Colorful Grid Accent 2" w:uiPriority="73"/>
+    <w:lsdException w:name="Light Shading Accent 3" w:uiPriority="60"/>
+    <w:lsdException w:name="Light List Accent 3" w:uiPriority="61"/>
+    <w:lsdException w:name="Light Grid Accent 3" w:uiPriority="62"/>
+    <w:lsdException w:name="Medium Shading 1 Accent 3" w:uiPriority="63"/>
+    <w:lsdException w:name="Medium Shading 2 Accent 3" w:uiPriority="64"/>
+    <w:lsdException w:name="Medium List 1 Accent 3" w:uiPriority="65"/>
+    <w:lsdException w:name="Medium List 2 Accent 3" w:uiPriority="66"/>
+    <w:lsdException w:name="Medium Grid 1 Accent 3" w:uiPriority="67"/>
+    <w:lsdException w:name="Medium Grid 2 Accent 3" w:uiPriority="68"/>
+    <w:lsdException w:name="Medium Grid 3 Accent 3" w:uiPriority="69"/>
+    <w:lsdException w:name="Dark List Accent 3" w:uiPriority="70"/>
+    <w:lsdException w:name="Colorful Shading Accent 3" w:uiPriority="71"/>
+    <w:lsdException w:name="Colorful List Accent 3" w:uiPriority="72"/>
+    <w:lsdException w:name="Colorful Grid Accent 3" w:uiPriority="73"/>
+    <w:lsdException w:name="Light Shading Accent 4" w:uiPriority="60"/>
+    <w:lsdException w:name="Light List Accent 4" w:uiPriority="61"/>
+    <w:lsdException w:name="Light Grid Accent 4" w:uiPriority="62"/>
+    <w:lsdException w:name="Medium Shading 1 Accent 4" w:uiPriority="63"/>
+    <w:lsdException w:name="Medium Shading 2 Accent 4" w:uiPriority="64"/>
+    <w:lsdException w:name="Medium List 1 Accent 4" w:uiPriority="65"/>
+    <w:lsdException w:name="Medium List 2 Accent 4" w:uiPriority="66"/>
+    <w:lsdException w:name="Medium Grid 1 Accent 4" w:uiPriority="67"/>
+    <w:lsdException w:name="Medium Grid 2 Accent 4" w:uiPriority="68"/>
+    <w:lsdException w:name="Medium Grid 3 Accent 4" w:uiPriority="69"/>
+    <w:lsdException w:name="Dark List Accent 4" w:uiPriority="70"/>
+    <w:lsdException w:name="Colorful Shading Accent 4" w:uiPriority="71"/>
+    <w:lsdException w:name="Colorful List Accent 4" w:uiPriority="72"/>
+    <w:lsdException w:name="Colorful Grid Accent 4" w:uiPriority="73"/>
+    <w:lsdException w:name="Light Shading Accent 5" w:uiPriority="60"/>
+    <w:lsdException w:name="Light List Accent 5" w:uiPriority="61"/>
+    <w:lsdException w:name="Light Grid Accent 5" w:uiPriority="62"/>
+    <w:lsdException w:name="Medium Shading 1 Accent 5" w:uiPriority="63"/>
+    <w:lsdException w:name="Medium Shading 2 Accent 5" w:uiPriority="64"/>
+    <w:lsdException w:name="Medium List 1 Accent 5" w:uiPriority="65"/>
+    <w:lsdException w:name="Medium List 2 Accent 5" w:uiPriority="66"/>
+    <w:lsdException w:name="Medium Grid 1 Accent 5" w:uiPriority="67"/>
+    <w:lsdException w:name="Medium Grid 2 Accent 5" w:uiPriority="68"/>
+    <w:lsdException w:name="Medium Grid 3 Accent 5" w:uiPriority="69"/>
+    <w:lsdException w:name="Dark List Accent 5" w:uiPriority="70"/>
+    <w:lsdException w:name="Colorful Shading Accent 5" w:uiPriority="71"/>
+    <w:lsdException w:name="Colorful List Accent 5" w:uiPriority="72"/>
+    <w:lsdException w:name="Colorful Grid Accent 5" w:uiPriority="73"/>
+    <w:lsdException w:name="Light Shading Accent 6" w:uiPriority="60"/>
+    <w:lsdException w:name="Light List Accent 6" w:uiPriority="61"/>
+    <w:lsdException w:name="Light Grid Accent 6" w:uiPriority="62"/>
+    <w:lsdException w:name="Medium Shading 1 Accent 6" w:uiPriority="63"/>
+    <w:lsdException w:name="Medium Shading 2 Accent 6" w:uiPriority="64"/>
+    <w:lsdException w:name="Medium List 1 Accent 6" w:uiPriority="65"/>
+    <w:lsdException w:name="Medium List 2 Accent 6" w:uiPriority="66"/>
+    <w:lsdException w:name="Medium Grid 1 Accent 6" w:uiPriority="67"/>
+    <w:lsdException w:name="Medium Grid 2 Accent 6" w:uiPriority="68"/>
+    <w:lsdException w:name="Medium Grid 3 Accent 6" w:uiPriority="69"/>
+    <w:lsdException w:name="Dark List Accent 6" w:uiPriority="70"/>
+    <w:lsdException w:name="Colorful Shading Accent 6" w:uiPriority="71"/>
+    <w:lsdException w:name="Colorful List Accent 6" w:uiPriority="72"/>
+    <w:lsdException w:name="Colorful Grid Accent 6" w:uiPriority="73"/>
+    <w:lsdException w:name="Subtle Emphasis" w:uiPriority="19" w:qFormat="1"/>
+    <w:lsdException w:name="Intense Emphasis" w:uiPriority="21" w:qFormat="1"/>
+    <w:lsdException w:name="Subtle Reference" w:uiPriority="31" w:qFormat="1"/>
+    <w:lsdException w:name="Intense Reference" w:uiPriority="32" w:qFormat="1"/>
+    <w:lsdException w:name="Book Title" w:uiPriority="33" w:qFormat="1"/>
+    <w:lsdException w:name="Bibliography" w:semiHidden="1" w:uiPriority="37" w:unhideWhenUsed="1"/>
+    <w:lsdException w:name="TOC Heading" w:semiHidden="1" w:uiPriority="39" w:unhideWhenUsed="1" w:qFormat="1"/>
+    <w:lsdException w:name="Plain Table 1" w:uiPriority="41"/>
+    <w:lsdException w:name="Plain Table 2" w:uiPriority="42"/>
+    <w:lsdException w:name="Plain Table 3" w:uiPriority="43"/>
+    <w:lsdException w:name="Plain Table 4" w:uiPriority="44"/>
+    <w:lsdException w:name="Plain Table 5" w:uiPriority="45"/>
+    <w:lsdException w:name="Grid Table Light" w:uiPriority="40"/>
+    <w:lsdException w:name="Grid Table 1 Light" w:uiPriority="46"/>
+    <w:lsdException w:name="Grid Table 2" w:uiPriority="47"/>
+    <w:lsdException w:name="Grid Table 3" w:uiPriority="48"/>
+    <w:lsdException w:name="Grid Table 4" w:uiPriority="49"/>
+    <w:lsdException w:name="Grid Table 5 Dark" w:uiPriority="50"/>
+    <w:lsdException w:name="Grid Table 6 Colorful" w:uiPriority="51"/>
+    <w:lsdException w:name="Grid Table 7 Colorful" w:uiPriority="52"/>
+    <w:lsdException w:name="Grid Table 1 Light Accent 1" w:uiPriority="46"/>
+    <w:lsdException w:name="Grid Table 2 Accent 1" w:uiPriority="47"/>
+    <w:lsdException w:name="Grid Table 3 Accent 1" w:uiPriority="48"/>
+    <w:lsdException w:name="Grid Table 4 Accent 1" w:uiPriority="49"/>
+    <w:lsdException w:name="Grid Table 5 Dark Accent 1" w:uiPriority="50"/>
+    <w:lsdException w:name="Grid Table 6 Colorful Accent 1" w:uiPriority="51"/>
+    <w:lsdException w:name="Grid Table 7 Colorful Accent 1" w:uiPriority="52"/>
+    <w:lsdException w:name="Grid Table 1 Light Accent 2" w:uiPriority="46"/>
+    <w:lsdException w:name="Grid Table 2 Accent 2" w:uiPriority="47"/>
+    <w:lsdException w:name="Grid Table 3 Accent 2" w:uiPriority="48"/>
+    <w:lsdException w:name="Grid Table 4 Accent 2" w:uiPriority="49"/>
+    <w:lsdException w:name="Grid Table 5 Dark Accent 2" w:uiPriority="50"/>
+    <w:lsdException w:name="Grid Table 6 Colorful Accent 2" w:uiPriority="51"/>
+    <w:lsdException w:name="Grid Table 7 Colorful Accent 2" w:uiPriority="52"/>
+    <w:lsdException w:name="Grid Table 1 Light Accent 3" w:uiPriority="46"/>
+    <w:lsdException w:name="Grid Table 2 Accent 3" w:uiPriority="47"/>
+    <w:lsdException w:name="Grid Table 3 Accent 3" w:uiPriority="48"/>
+    <w:lsdException w:name="Grid Table 4 Accent 3" w:uiPriority="49"/>
+    <w:lsdException w:name="Grid Table 5 Dark Accent 3" w:uiPriority="50"/>
+    <w:lsdException w:name="Grid Table 6 Colorful Accent 3" w:uiPriority="51"/>
+    <w:lsdException w:name="Grid Table 7 Colorful Accent 3" w:uiPriority="52"/>
+    <w:lsdException w:name="Grid Table 1 Light Accent 4" w:uiPriority="46"/>
+    <w:lsdException w:name="Grid Table 2 Accent 4" w:uiPriority="47"/>
+    <w:lsdException w:name="Grid Table 3 Accent 4" w:uiPriority="48"/>
+    <w:lsdException w:name="Grid Table 4 Accent 4" w:uiPriority="49"/>
+    <w:lsdException w:name="Grid Table 5 Dark Accent 4" w:uiPriority="50"/>
+    <w:lsdException w:name="Grid Table 6 Colorful Accent 4" w:uiPriority="51"/>
+    <w:lsdException w:name="Grid Table 7 Colorful Accent 4" w:uiPriority="52"/>
+    <w:lsdException w:name="Grid Table 1 Light Accent 5" w:uiPriority="46"/>
+    <w:lsdException w:name="Grid Table 2 Accent 5" w:uiPriority="47"/>
+    <w:lsdException w:name="Grid Table 3 Accent 5" w:uiPriority="48"/>
+    <w:lsdException w:name="Grid Table 4 Accent 5" w:uiPriority="49"/>
+    <w:lsdException w:name="Grid Table 5 Dark Accent 5" w:uiPriority="50"/>
+    <w:lsdException w:name="Grid Table 6 Colorful Accent 5" w:uiPriority="51"/>
+    <w:lsdException w:name="Grid Table 7 Colorful Accent 5" w:uiPriority="52"/>
+    <w:lsdException w:name="Grid Table 1 Light Accent 6" w:uiPriority="46"/>
+    <w:lsdException w:name="Grid Table 2 Accent 6" w:uiPriority="47"/>
+    <w:lsdException w:name="Grid Table 3 Accent 6" w:uiPriority="48"/>
+    <w:lsdException w:name="Grid Table 4 Accent 6" w:uiPriority="49"/>
+    <w:lsdException w:name="Grid Table 5 Dark Accent 6" w:uiPriority="50"/>
+    <w:lsdException w:name="Grid Table 6 Colorful Accent 6" w:uiPriority="51"/>
+    <w:lsdException w:name="Grid Table 7 Colorful Accent 6" w:uiPriority="52"/>
+    <w:lsdException w:name="List Table 1 Light" w:uiPriority="46"/>
+    <w:lsdException w:name="List Table 2" w:uiPriority="47"/>
+    <w:lsdException w:name="List Table 3" w:uiPriority="48"/>
+    <w:lsdException w:name="List Table 4" w:uiPriority="49"/>
+    <w:lsdException w:name="List Table 5 Dark" w:uiPriority="50"/>
+    <w:lsdException w:name="List Table 6 Colorful" w:uiPriority="51"/>
+    <w:lsdException w:name="List Table 7 Colorful" w:uiPriority="52"/>
+    <w:lsdException w:name="List Table 1 Light Accent 1" w:uiPriority="46"/>
+    <w:lsdException w:name="List Table 2 Accent 1" w:uiPriority="47"/>
+    <w:lsdException w:name="List Table 3 Accent 1" w:uiPriority="48"/>
+    <w:lsdException w:name="List Table 4 Accent 1" w:uiPriority="49"/>
+    <w:lsdException w:name="List Table 5 Dark Accent 1" w:uiPriority="50"/>
+    <w:lsdException w:name="List Table 6 Colorful Accent 1" w:uiPriority="51"/>
+    <w:lsdException w:name="List Table 7 Colorful Accent 1" w:uiPriority="52"/>
+    <w:lsdException w:name="List Table 1 Light Accent 2" w:uiPriority="46"/>
+    <w:lsdException w:name="List Table 2 Accent 2" w:uiPriority="47"/>
+    <w:lsdException w:name="List Table 3 Accent 2" w:uiPriority="48"/>
+    <w:lsdException w:name="List Table 4 Accent 2" w:uiPriority="49"/>
+    <w:lsdException w:name="List Table 5 Dark Accent 2" w:uiPriority="50"/>
+    <w:lsdException w:name="List Table 6 Colorful Accent 2" w:uiPriority="51"/>
+    <w:lsdException w:name="List Table 7 Colorful Accent 2" w:uiPriority="52"/>
+    <w:lsdException w:name="List Table 1 Light Accent 3" w:uiPriority="46"/>
+    <w:lsdException w:name="List Table 2 Accent 3" w:uiPriority="47"/>
+    <w:lsdException w:name="List Table 3 Accent 3" w:uiPriority="48"/>
+    <w:lsdException w:name="List Table 4 Accent 3" w:uiPriority="49"/>
+    <w:lsdException w:name="List Table 5 Dark Accent 3" w:uiPriority="50"/>
+    <w:lsdException w:name="List Table 6 Colorful Accent 3" w:uiPriority="51"/>
+    <w:lsdException w:name="List Table 7 Colorful Accent 3" w:uiPriority="52"/>
+    <w:lsdException w:name="List Table 1 Light Accent 4" w:uiPriority="46"/>
+    <w:lsdException w:name="List Table 2 Accent 4" w:uiPriority="47"/>
+    <w:lsdException w:name="List Table 3 Accent 4" w:uiPriority="48"/>
+    <w:lsdException w:name="List Table 4 Accent 4" w:uiPriority="49"/>
+    <w:lsdException w:name="List Table 5 Dark Accent 4" w:uiPriority="50"/>
+    <w:lsdException w:name="List Table 6 Colorful Accent 4" w:uiPriority="51"/>
+    <w:lsdException w:name="List Table 7 Colorful Accent 4" w:uiPriority="52"/>
+    <w:lsdException w:name="List Table 1 Light Accent 5" w:uiPriority="46"/>
+    <w:lsdException w:name="List Table 2 Accent 5" w:uiPriority="47"/>
+    <w:lsdException w:name="List Table 3 Accent 5" w:uiPriority="48"/>
+    <w:lsdException w:name="List Table 4 Accent 5" w:uiPriority="49"/>
+    <w:lsdException w:name="List Table 5 Dark Accent 5" w:uiPriority="50"/>
+    <w:lsdException w:name="List Table 6 Colorful Accent 5" w:uiPriority="51"/>
+    <w:lsdException w:name="List Table 7 Colorful Accent 5" w:uiPriority="52"/>
+    <w:lsdException w:name="List Table 1 Light Accent 6" w:uiPriority="46"/>
+    <w:lsdException w:name="List Table 2 Accent 6" w:uiPriority="47"/>
+    <w:lsdException w:name="List Table 3 Accent 6" w:uiPriority="48"/>
+    <w:lsdException w:name="List Table 4 Accent 6" w:uiPriority="49"/>
+    <w:lsdException w:name="List Table 5 Dark Accent 6" w:uiPriority="50"/>
+    <w:lsdException w:name="List Table 6 Colorful Accent 6" w:uiPriority="51"/>
+    <w:lsdException w:name="List Table 7 Colorful Accent 6" w:uiPriority="52"/>
+    <w:lsdException w:name="Mention" w:semiHidden="1" w:unhideWhenUsed="1"/>
+    <w:lsdException w:name="Smart Hyperlink" w:semiHidden="1" w:unhideWhenUsed="1"/>
+    <w:lsdException w:name="Hashtag" w:semiHidden="1" w:unhideWhenUsed="1"/>
+    <w:lsdException w:name="Unresolved Mention" w:semiHidden="1" w:unhideWhenUsed="1"/>
   </w:latentStyles>
   <w:style w:type="paragraph" w:default="1" w:styleId="Normal">
     <w:name w:val="Normal"/>
@@ -9142,212 +7936,8 @@
 </w:styles>
 </file>
 
-<file path=word/glossary/stylesWithEffects.xml><?xml version="1.0" encoding="utf-8"?>
-<w:styles xmlns:wpc="http://schemas.microsoft.com/office/word/2010/wordprocessingCanvas" xmlns:mc="http://schemas.openxmlformats.org/markup-compatibility/2006" xmlns:o="urn:schemas-microsoft-com:office:office" xmlns:r="http://schemas.openxmlformats.org/officeDocument/2006/relationships" xmlns:m="http://schemas.openxmlformats.org/officeDocument/2006/math" xmlns:v="urn:schemas-microsoft-com:vml" xmlns:wp14="http://schemas.microsoft.com/office/word/2010/wordprocessingDrawing" xmlns:wp="http://schemas.openxmlformats.org/drawingml/2006/wordprocessingDrawing" xmlns:w10="urn:schemas-microsoft-com:office:word" xmlns:w="http://schemas.openxmlformats.org/wordprocessingml/2006/main" xmlns:w14="http://schemas.microsoft.com/office/word/2010/wordml" xmlns:wpg="http://schemas.microsoft.com/office/word/2010/wordprocessingGroup" xmlns:wpi="http://schemas.microsoft.com/office/word/2010/wordprocessingInk" xmlns:wne="http://schemas.microsoft.com/office/word/2006/wordml" xmlns:wps="http://schemas.microsoft.com/office/word/2010/wordprocessingShape" mc:Ignorable="w14 wp14">
-  <w:docDefaults>
-    <w:rPrDefault>
-      <w:rPr>
-        <w:rFonts w:asciiTheme="minorHAnsi" w:eastAsiaTheme="minorEastAsia" w:hAnsiTheme="minorHAnsi" w:cstheme="minorBidi"/>
-        <w:sz w:val="22"/>
-        <w:szCs w:val="22"/>
-        <w:lang w:val="en-US" w:eastAsia="en-US" w:bidi="ar-SA"/>
-      </w:rPr>
-    </w:rPrDefault>
-    <w:pPrDefault>
-      <w:pPr>
-        <w:spacing w:after="200" w:line="276" w:lineRule="auto"/>
-      </w:pPr>
-    </w:pPrDefault>
-  </w:docDefaults>
-  <w:latentStyles w:defLockedState="0" w:defUIPriority="99" w:defSemiHidden="1" w:defUnhideWhenUsed="1" w:defQFormat="0" w:count="267">
-    <w:lsdException w:name="Normal" w:semiHidden="0" w:uiPriority="0" w:unhideWhenUsed="0" w:qFormat="1"/>
-    <w:lsdException w:name="heading 1" w:semiHidden="0" w:uiPriority="9" w:unhideWhenUsed="0" w:qFormat="1"/>
-    <w:lsdException w:name="heading 2" w:uiPriority="9" w:qFormat="1"/>
-    <w:lsdException w:name="heading 3" w:uiPriority="9" w:qFormat="1"/>
-    <w:lsdException w:name="heading 4" w:uiPriority="9" w:qFormat="1"/>
-    <w:lsdException w:name="heading 5" w:uiPriority="9" w:qFormat="1"/>
-    <w:lsdException w:name="heading 6" w:uiPriority="9" w:qFormat="1"/>
-    <w:lsdException w:name="heading 7" w:uiPriority="9" w:qFormat="1"/>
-    <w:lsdException w:name="heading 8" w:uiPriority="9" w:qFormat="1"/>
-    <w:lsdException w:name="heading 9" w:uiPriority="9" w:qFormat="1"/>
-    <w:lsdException w:name="toc 1" w:uiPriority="39"/>
-    <w:lsdException w:name="toc 2" w:uiPriority="39"/>
-    <w:lsdException w:name="toc 3" w:uiPriority="39"/>
-    <w:lsdException w:name="toc 4" w:uiPriority="39"/>
-    <w:lsdException w:name="toc 5" w:uiPriority="39"/>
-    <w:lsdException w:name="toc 6" w:uiPriority="39"/>
-    <w:lsdException w:name="toc 7" w:uiPriority="39"/>
-    <w:lsdException w:name="toc 8" w:uiPriority="39"/>
-    <w:lsdException w:name="toc 9" w:uiPriority="39"/>
-    <w:lsdException w:name="caption" w:uiPriority="35" w:qFormat="1"/>
-    <w:lsdException w:name="Title" w:semiHidden="0" w:uiPriority="10" w:unhideWhenUsed="0" w:qFormat="1"/>
-    <w:lsdException w:name="Default Paragraph Font" w:uiPriority="1"/>
-    <w:lsdException w:name="Subtitle" w:semiHidden="0" w:uiPriority="11" w:unhideWhenUsed="0" w:qFormat="1"/>
-    <w:lsdException w:name="Strong" w:semiHidden="0" w:uiPriority="22" w:unhideWhenUsed="0" w:qFormat="1"/>
-    <w:lsdException w:name="Emphasis" w:semiHidden="0" w:uiPriority="20" w:unhideWhenUsed="0" w:qFormat="1"/>
-    <w:lsdException w:name="Table Grid" w:semiHidden="0" w:uiPriority="59" w:unhideWhenUsed="0"/>
-    <w:lsdException w:name="Placeholder Text" w:unhideWhenUsed="0"/>
-    <w:lsdException w:name="No Spacing" w:semiHidden="0" w:uiPriority="1" w:unhideWhenUsed="0" w:qFormat="1"/>
-    <w:lsdException w:name="Light Shading" w:semiHidden="0" w:uiPriority="60" w:unhideWhenUsed="0"/>
-    <w:lsdException w:name="Light List" w:semiHidden="0" w:uiPriority="61" w:unhideWhenUsed="0"/>
-    <w:lsdException w:name="Light Grid" w:semiHidden="0" w:uiPriority="62" w:unhideWhenUsed="0"/>
-    <w:lsdException w:name="Medium Shading 1" w:semiHidden="0" w:uiPriority="63" w:unhideWhenUsed="0"/>
-    <w:lsdException w:name="Medium Shading 2" w:semiHidden="0" w:uiPriority="64" w:unhideWhenUsed="0"/>
-    <w:lsdException w:name="Medium List 1" w:semiHidden="0" w:uiPriority="65" w:unhideWhenUsed="0"/>
-    <w:lsdException w:name="Medium List 2" w:semiHidden="0" w:uiPriority="66" w:unhideWhenUsed="0"/>
-    <w:lsdException w:name="Medium Grid 1" w:semiHidden="0" w:uiPriority="67" w:unhideWhenUsed="0"/>
-    <w:lsdException w:name="Medium Grid 2" w:semiHidden="0" w:uiPriority="68" w:unhideWhenUsed="0"/>
-    <w:lsdException w:name="Medium Grid 3" w:semiHidden="0" w:uiPriority="69" w:unhideWhenUsed="0"/>
-    <w:lsdException w:name="Dark List" w:semiHidden="0" w:uiPriority="70" w:unhideWhenUsed="0"/>
-    <w:lsdException w:name="Colorful Shading" w:semiHidden="0" w:uiPriority="71" w:unhideWhenUsed="0"/>
-    <w:lsdException w:name="Colorful List" w:semiHidden="0" w:uiPriority="72" w:unhideWhenUsed="0"/>
-    <w:lsdException w:name="Colorful Grid" w:semiHidden="0" w:uiPriority="73" w:unhideWhenUsed="0"/>
-    <w:lsdException w:name="Light Shading Accent 1" w:semiHidden="0" w:uiPriority="60" w:unhideWhenUsed="0"/>
-    <w:lsdException w:name="Light List Accent 1" w:semiHidden="0" w:uiPriority="61" w:unhideWhenUsed="0"/>
-    <w:lsdException w:name="Light Grid Accent 1" w:semiHidden="0" w:uiPriority="62" w:unhideWhenUsed="0"/>
-    <w:lsdException w:name="Medium Shading 1 Accent 1" w:semiHidden="0" w:uiPriority="63" w:unhideWhenUsed="0"/>
-    <w:lsdException w:name="Medium Shading 2 Accent 1" w:semiHidden="0" w:uiPriority="64" w:unhideWhenUsed="0"/>
-    <w:lsdException w:name="Medium List 1 Accent 1" w:semiHidden="0" w:uiPriority="65" w:unhideWhenUsed="0"/>
-    <w:lsdException w:name="Revision" w:unhideWhenUsed="0"/>
-    <w:lsdException w:name="List Paragraph" w:semiHidden="0" w:uiPriority="34" w:unhideWhenUsed="0" w:qFormat="1"/>
-    <w:lsdException w:name="Quote" w:semiHidden="0" w:uiPriority="29" w:unhideWhenUsed="0" w:qFormat="1"/>
-    <w:lsdException w:name="Intense Quote" w:semiHidden="0" w:uiPriority="30" w:unhideWhenUsed="0" w:qFormat="1"/>
-    <w:lsdException w:name="Medium List 2 Accent 1" w:semiHidden="0" w:uiPriority="66" w:unhideWhenUsed="0"/>
-    <w:lsdException w:name="Medium Grid 1 Accent 1" w:semiHidden="0" w:uiPriority="67" w:unhideWhenUsed="0"/>
-    <w:lsdException w:name="Medium Grid 2 Accent 1" w:semiHidden="0" w:uiPriority="68" w:unhideWhenUsed="0"/>
-    <w:lsdException w:name="Medium Grid 3 Accent 1" w:semiHidden="0" w:uiPriority="69" w:unhideWhenUsed="0"/>
-    <w:lsdException w:name="Dark List Accent 1" w:semiHidden="0" w:uiPriority="70" w:unhideWhenUsed="0"/>
-    <w:lsdException w:name="Colorful Shading Accent 1" w:semiHidden="0" w:uiPriority="71" w:unhideWhenUsed="0"/>
-    <w:lsdException w:name="Colorful List Accent 1" w:semiHidden="0" w:uiPriority="72" w:unhideWhenUsed="0"/>
-    <w:lsdException w:name="Colorful Grid Accent 1" w:semiHidden="0" w:uiPriority="73" w:unhideWhenUsed="0"/>
-    <w:lsdException w:name="Light Shading Accent 2" w:semiHidden="0" w:uiPriority="60" w:unhideWhenUsed="0"/>
-    <w:lsdException w:name="Light List Accent 2" w:semiHidden="0" w:uiPriority="61" w:unhideWhenUsed="0"/>
-    <w:lsdException w:name="Light Grid Accent 2" w:semiHidden="0" w:uiPriority="62" w:unhideWhenUsed="0"/>
-    <w:lsdException w:name="Medium Shading 1 Accent 2" w:semiHidden="0" w:uiPriority="63" w:unhideWhenUsed="0"/>
-    <w:lsdException w:name="Medium Shading 2 Accent 2" w:semiHidden="0" w:uiPriority="64" w:unhideWhenUsed="0"/>
-    <w:lsdException w:name="Medium List 1 Accent 2" w:semiHidden="0" w:uiPriority="65" w:unhideWhenUsed="0"/>
-    <w:lsdException w:name="Medium List 2 Accent 2" w:semiHidden="0" w:uiPriority="66" w:unhideWhenUsed="0"/>
-    <w:lsdException w:name="Medium Grid 1 Accent 2" w:semiHidden="0" w:uiPriority="67" w:unhideWhenUsed="0"/>
-    <w:lsdException w:name="Medium Grid 2 Accent 2" w:semiHidden="0" w:uiPriority="68" w:unhideWhenUsed="0"/>
-    <w:lsdException w:name="Medium Grid 3 Accent 2" w:semiHidden="0" w:uiPriority="69" w:unhideWhenUsed="0"/>
-    <w:lsdException w:name="Dark List Accent 2" w:semiHidden="0" w:uiPriority="70" w:unhideWhenUsed="0"/>
-    <w:lsdException w:name="Colorful Shading Accent 2" w:semiHidden="0" w:uiPriority="71" w:unhideWhenUsed="0"/>
-    <w:lsdException w:name="Colorful List Accent 2" w:semiHidden="0" w:uiPriority="72" w:unhideWhenUsed="0"/>
-    <w:lsdException w:name="Colorful Grid Accent 2" w:semiHidden="0" w:uiPriority="73" w:unhideWhenUsed="0"/>
-    <w:lsdException w:name="Light Shading Accent 3" w:semiHidden="0" w:uiPriority="60" w:unhideWhenUsed="0"/>
-    <w:lsdException w:name="Light List Accent 3" w:semiHidden="0" w:uiPriority="61" w:unhideWhenUsed="0"/>
-    <w:lsdException w:name="Light Grid Accent 3" w:semiHidden="0" w:uiPriority="62" w:unhideWhenUsed="0"/>
-    <w:lsdException w:name="Medium Shading 1 Accent 3" w:semiHidden="0" w:uiPriority="63" w:unhideWhenUsed="0"/>
-    <w:lsdException w:name="Medium Shading 2 Accent 3" w:semiHidden="0" w:uiPriority="64" w:unhideWhenUsed="0"/>
-    <w:lsdException w:name="Medium List 1 Accent 3" w:semiHidden="0" w:uiPriority="65" w:unhideWhenUsed="0"/>
-    <w:lsdException w:name="Medium List 2 Accent 3" w:semiHidden="0" w:uiPriority="66" w:unhideWhenUsed="0"/>
-    <w:lsdException w:name="Medium Grid 1 Accent 3" w:semiHidden="0" w:uiPriority="67" w:unhideWhenUsed="0"/>
-    <w:lsdException w:name="Medium Grid 2 Accent 3" w:semiHidden="0" w:uiPriority="68" w:unhideWhenUsed="0"/>
-    <w:lsdException w:name="Medium Grid 3 Accent 3" w:semiHidden="0" w:uiPriority="69" w:unhideWhenUsed="0"/>
-    <w:lsdException w:name="Dark List Accent 3" w:semiHidden="0" w:uiPriority="70" w:unhideWhenUsed="0"/>
-    <w:lsdException w:name="Colorful Shading Accent 3" w:semiHidden="0" w:uiPriority="71" w:unhideWhenUsed="0"/>
-    <w:lsdException w:name="Colorful List Accent 3" w:semiHidden="0" w:uiPriority="72" w:unhideWhenUsed="0"/>
-    <w:lsdException w:name="Colorful Grid Accent 3" w:semiHidden="0" w:uiPriority="73" w:unhideWhenUsed="0"/>
-    <w:lsdException w:name="Light Shading Accent 4" w:semiHidden="0" w:uiPriority="60" w:unhideWhenUsed="0"/>
-    <w:lsdException w:name="Light List Accent 4" w:semiHidden="0" w:uiPriority="61" w:unhideWhenUsed="0"/>
-    <w:lsdException w:name="Light Grid Accent 4" w:semiHidden="0" w:uiPriority="62" w:unhideWhenUsed="0"/>
-    <w:lsdException w:name="Medium Shading 1 Accent 4" w:semiHidden="0" w:uiPriority="63" w:unhideWhenUsed="0"/>
-    <w:lsdException w:name="Medium Shading 2 Accent 4" w:semiHidden="0" w:uiPriority="64" w:unhideWhenUsed="0"/>
-    <w:lsdException w:name="Medium List 1 Accent 4" w:semiHidden="0" w:uiPriority="65" w:unhideWhenUsed="0"/>
-    <w:lsdException w:name="Medium List 2 Accent 4" w:semiHidden="0" w:uiPriority="66" w:unhideWhenUsed="0"/>
-    <w:lsdException w:name="Medium Grid 1 Accent 4" w:semiHidden="0" w:uiPriority="67" w:unhideWhenUsed="0"/>
-    <w:lsdException w:name="Medium Grid 2 Accent 4" w:semiHidden="0" w:uiPriority="68" w:unhideWhenUsed="0"/>
-    <w:lsdException w:name="Medium Grid 3 Accent 4" w:semiHidden="0" w:uiPriority="69" w:unhideWhenUsed="0"/>
-    <w:lsdException w:name="Dark List Accent 4" w:semiHidden="0" w:uiPriority="70" w:unhideWhenUsed="0"/>
-    <w:lsdException w:name="Colorful Shading Accent 4" w:semiHidden="0" w:uiPriority="71" w:unhideWhenUsed="0"/>
-    <w:lsdException w:name="Colorful List Accent 4" w:semiHidden="0" w:uiPriority="72" w:unhideWhenUsed="0"/>
-    <w:lsdException w:name="Colorful Grid Accent 4" w:semiHidden="0" w:uiPriority="73" w:unhideWhenUsed="0"/>
-    <w:lsdException w:name="Light Shading Accent 5" w:semiHidden="0" w:uiPriority="60" w:unhideWhenUsed="0"/>
-    <w:lsdException w:name="Light List Accent 5" w:semiHidden="0" w:uiPriority="61" w:unhideWhenUsed="0"/>
-    <w:lsdException w:name="Light Grid Accent 5" w:semiHidden="0" w:uiPriority="62" w:unhideWhenUsed="0"/>
-    <w:lsdException w:name="Medium Shading 1 Accent 5" w:semiHidden="0" w:uiPriority="63" w:unhideWhenUsed="0"/>
-    <w:lsdException w:name="Medium Shading 2 Accent 5" w:semiHidden="0" w:uiPriority="64" w:unhideWhenUsed="0"/>
-    <w:lsdException w:name="Medium List 1 Accent 5" w:semiHidden="0" w:uiPriority="65" w:unhideWhenUsed="0"/>
-    <w:lsdException w:name="Medium List 2 Accent 5" w:semiHidden="0" w:uiPriority="66" w:unhideWhenUsed="0"/>
-    <w:lsdException w:name="Medium Grid 1 Accent 5" w:semiHidden="0" w:uiPriority="67" w:unhideWhenUsed="0"/>
-    <w:lsdException w:name="Medium Grid 2 Accent 5" w:semiHidden="0" w:uiPriority="68" w:unhideWhenUsed="0"/>
-    <w:lsdException w:name="Medium Grid 3 Accent 5" w:semiHidden="0" w:uiPriority="69" w:unhideWhenUsed="0"/>
-    <w:lsdException w:name="Dark List Accent 5" w:semiHidden="0" w:uiPriority="70" w:unhideWhenUsed="0"/>
-    <w:lsdException w:name="Colorful Shading Accent 5" w:semiHidden="0" w:uiPriority="71" w:unhideWhenUsed="0"/>
-    <w:lsdException w:name="Colorful List Accent 5" w:semiHidden="0" w:uiPriority="72" w:unhideWhenUsed="0"/>
-    <w:lsdException w:name="Colorful Grid Accent 5" w:semiHidden="0" w:uiPriority="73" w:unhideWhenUsed="0"/>
-    <w:lsdException w:name="Light Shading Accent 6" w:semiHidden="0" w:uiPriority="60" w:unhideWhenUsed="0"/>
-    <w:lsdException w:name="Light List Accent 6" w:semiHidden="0" w:uiPriority="61" w:unhideWhenUsed="0"/>
-    <w:lsdException w:name="Light Grid Accent 6" w:semiHidden="0" w:uiPriority="62" w:unhideWhenUsed="0"/>
-    <w:lsdException w:name="Medium Shading 1 Accent 6" w:semiHidden="0" w:uiPriority="63" w:unhideWhenUsed="0"/>
-    <w:lsdException w:name="Medium Shading 2 Accent 6" w:semiHidden="0" w:uiPriority="64" w:unhideWhenUsed="0"/>
-    <w:lsdException w:name="Medium List 1 Accent 6" w:semiHidden="0" w:uiPriority="65" w:unhideWhenUsed="0"/>
-    <w:lsdException w:name="Medium List 2 Accent 6" w:semiHidden="0" w:uiPriority="66" w:unhideWhenUsed="0"/>
-    <w:lsdException w:name="Medium Grid 1 Accent 6" w:semiHidden="0" w:uiPriority="67" w:unhideWhenUsed="0"/>
-    <w:lsdException w:name="Medium Grid 2 Accent 6" w:semiHidden="0" w:uiPriority="68" w:unhideWhenUsed="0"/>
-    <w:lsdException w:name="Medium Grid 3 Accent 6" w:semiHidden="0" w:uiPriority="69" w:unhideWhenUsed="0"/>
-    <w:lsdException w:name="Dark List Accent 6" w:semiHidden="0" w:uiPriority="70" w:unhideWhenUsed="0"/>
-    <w:lsdException w:name="Colorful Shading Accent 6" w:semiHidden="0" w:uiPriority="71" w:unhideWhenUsed="0"/>
-    <w:lsdException w:name="Colorful List Accent 6" w:semiHidden="0" w:uiPriority="72" w:unhideWhenUsed="0"/>
-    <w:lsdException w:name="Colorful Grid Accent 6" w:semiHidden="0" w:uiPriority="73" w:unhideWhenUsed="0"/>
-    <w:lsdException w:name="Subtle Emphasis" w:semiHidden="0" w:uiPriority="19" w:unhideWhenUsed="0" w:qFormat="1"/>
-    <w:lsdException w:name="Intense Emphasis" w:semiHidden="0" w:uiPriority="21" w:unhideWhenUsed="0" w:qFormat="1"/>
-    <w:lsdException w:name="Subtle Reference" w:semiHidden="0" w:uiPriority="31" w:unhideWhenUsed="0" w:qFormat="1"/>
-    <w:lsdException w:name="Intense Reference" w:semiHidden="0" w:uiPriority="32" w:unhideWhenUsed="0" w:qFormat="1"/>
-    <w:lsdException w:name="Book Title" w:semiHidden="0" w:uiPriority="33" w:unhideWhenUsed="0" w:qFormat="1"/>
-    <w:lsdException w:name="Bibliography" w:uiPriority="37"/>
-    <w:lsdException w:name="TOC Heading" w:uiPriority="39" w:qFormat="1"/>
-  </w:latentStyles>
-  <w:style w:type="paragraph" w:default="1" w:styleId="Normal">
-    <w:name w:val="Normal"/>
-    <w:qFormat/>
-    <w:rPr>
-      <w:rFonts w:cs="Times New Roman"/>
-      <w:sz w:val="3276"/>
-      <w:szCs w:val="3276"/>
-    </w:rPr>
-  </w:style>
-  <w:style w:type="character" w:default="1" w:styleId="DefaultParagraphFont">
-    <w:name w:val="Default Paragraph Font"/>
-    <w:uiPriority w:val="1"/>
-    <w:semiHidden/>
-    <w:unhideWhenUsed/>
-  </w:style>
-  <w:style w:type="table" w:default="1" w:styleId="TableNormal">
-    <w:name w:val="Normal Table"/>
-    <w:uiPriority w:val="99"/>
-    <w:semiHidden/>
-    <w:unhideWhenUsed/>
-    <w:tblPr>
-      <w:tblInd w:w="0" w:type="dxa"/>
-      <w:tblCellMar>
-        <w:top w:w="0" w:type="dxa"/>
-        <w:left w:w="108" w:type="dxa"/>
-        <w:bottom w:w="0" w:type="dxa"/>
-        <w:right w:w="108" w:type="dxa"/>
-      </w:tblCellMar>
-    </w:tblPr>
-  </w:style>
-  <w:style w:type="numbering" w:default="1" w:styleId="NoList">
-    <w:name w:val="No List"/>
-    <w:uiPriority w:val="99"/>
-    <w:semiHidden/>
-    <w:unhideWhenUsed/>
-  </w:style>
-  <w:style w:type="character" w:styleId="PlaceholderText">
-    <w:name w:val="Placeholder Text"/>
-    <w:basedOn w:val="DefaultParagraphFont"/>
-    <w:uiPriority w:val="99"/>
-    <w:semiHidden/>
-    <w:rPr>
-      <w:color w:val="808080"/>
-    </w:rPr>
-  </w:style>
-</w:styles>
-</file>
-
 <file path=word/glossary/webSettings.xml><?xml version="1.0" encoding="utf-8"?>
-<w:webSettings xmlns:mc="http://schemas.openxmlformats.org/markup-compatibility/2006" xmlns:r="http://schemas.openxmlformats.org/officeDocument/2006/relationships" xmlns:w="http://schemas.openxmlformats.org/wordprocessingml/2006/main" xmlns:w14="http://schemas.microsoft.com/office/word/2010/wordml" mc:Ignorable="w14">
+<w:webSettings xmlns:mc="http://schemas.openxmlformats.org/markup-compatibility/2006" xmlns:r="http://schemas.openxmlformats.org/officeDocument/2006/relationships" xmlns:w="http://schemas.openxmlformats.org/wordprocessingml/2006/main" xmlns:w14="http://schemas.microsoft.com/office/word/2010/wordml" xmlns:w15="http://schemas.microsoft.com/office/word/2012/wordml" xmlns:w16cid="http://schemas.microsoft.com/office/word/2016/wordml/cid" xmlns:w16se="http://schemas.microsoft.com/office/word/2015/wordml/symex" mc:Ignorable="w14 w15 w16se w16cid">
   <w:optimizeForBrowser/>
   <w:allowPNG/>
 </w:webSettings>
@@ -9697,7 +8287,7 @@
 </file>
 
 <file path=customXml/itemProps2.xml><?xml version="1.0" encoding="utf-8"?>
-<ds:datastoreItem xmlns:ds="http://schemas.openxmlformats.org/officeDocument/2006/customXml" ds:itemID="{A2FF756E-A491-4C01-A700-86A1B9A4EEAE}">
+<ds:datastoreItem xmlns:ds="http://schemas.openxmlformats.org/officeDocument/2006/customXml" ds:itemID="{C941512B-9A61-4E64-973E-265A14D97EBD}">
   <ds:schemaRefs>
     <ds:schemaRef ds:uri="http://schemas.openxmlformats.org/officeDocument/2006/bibliography"/>
   </ds:schemaRefs>

</xml_diff>